<commit_message>
Manifest, doc und dependencies-pom Update
</commit_message>
<xml_diff>
--- a/doc/sources/VIL Extensions.docx
+++ b/doc/sources/VIL Extensions.docx
@@ -397,7 +397,7 @@
           <w:szCs w:val="28"/>
           <w:lang w:val="en-GB"/>
         </w:rPr>
-        <w:t>10</w:t>
+        <w:t>31</w:t>
       </w:r>
       <w:r>
         <w:rPr>
@@ -408,42 +408,95 @@
         </w:rPr>
         <w:t xml:space="preserve">. </w:t>
       </w:r>
-      <w:r>
-        <w:rPr>
-          <w:b/>
-          <w:sz w:val="28"/>
-          <w:szCs w:val="28"/>
-          <w:lang w:val="en-GB"/>
-        </w:rPr>
-        <w:t>Dece</w:t>
-      </w:r>
-      <w:r>
-        <w:rPr>
-          <w:b/>
-          <w:sz w:val="28"/>
-          <w:szCs w:val="28"/>
-          <w:lang w:val="en-GB"/>
-        </w:rPr>
-        <w:t>m</w:t>
-      </w:r>
-      <w:r>
-        <w:rPr>
-          <w:b/>
-          <w:sz w:val="28"/>
-          <w:szCs w:val="28"/>
-          <w:lang w:val="en-GB"/>
-        </w:rPr>
-        <w:t>ber</w:t>
-      </w:r>
-      <w:r>
-        <w:rPr>
-          <w:b/>
-          <w:sz w:val="28"/>
-          <w:szCs w:val="28"/>
-          <w:lang w:val="en-GB"/>
-        </w:rPr>
-        <w:t xml:space="preserve"> 2021</w:t>
-      </w:r>
+      <w:del w:id="0" w:author="Holger Eichelberger" w:date="2022-03-31T11:24:00Z">
+        <w:r>
+          <w:rPr>
+            <w:b/>
+            <w:sz w:val="28"/>
+            <w:szCs w:val="28"/>
+            <w:lang w:val="en-GB"/>
+          </w:rPr>
+          <w:delText>Dece</w:delText>
+        </w:r>
+        <w:r>
+          <w:rPr>
+            <w:b/>
+            <w:sz w:val="28"/>
+            <w:szCs w:val="28"/>
+            <w:lang w:val="en-GB"/>
+          </w:rPr>
+          <w:delText>m</w:delText>
+        </w:r>
+        <w:r>
+          <w:rPr>
+            <w:b/>
+            <w:sz w:val="28"/>
+            <w:szCs w:val="28"/>
+            <w:lang w:val="en-GB"/>
+          </w:rPr>
+          <w:delText>ber</w:delText>
+        </w:r>
+        <w:r>
+          <w:rPr>
+            <w:b/>
+            <w:sz w:val="28"/>
+            <w:szCs w:val="28"/>
+            <w:lang w:val="en-GB"/>
+          </w:rPr>
+          <w:delText xml:space="preserve"> </w:delText>
+        </w:r>
+      </w:del>
+      <w:ins w:id="1" w:author="Holger Eichelberger" w:date="2022-03-31T11:24:00Z">
+        <w:r>
+          <w:rPr>
+            <w:b/>
+            <w:sz w:val="28"/>
+            <w:szCs w:val="28"/>
+            <w:lang w:val="en-GB"/>
+          </w:rPr>
+          <w:t>March</w:t>
+        </w:r>
+        <w:r>
+          <w:rPr>
+            <w:b/>
+            <w:sz w:val="28"/>
+            <w:szCs w:val="28"/>
+            <w:lang w:val="en-GB"/>
+          </w:rPr>
+          <w:t xml:space="preserve"> </w:t>
+        </w:r>
+      </w:ins>
+      <w:del w:id="2" w:author="Holger Eichelberger" w:date="2022-03-31T11:24:00Z">
+        <w:r>
+          <w:rPr>
+            <w:b/>
+            <w:sz w:val="28"/>
+            <w:szCs w:val="28"/>
+            <w:lang w:val="en-GB"/>
+          </w:rPr>
+          <w:delText>2021</w:delText>
+        </w:r>
+      </w:del>
+      <w:ins w:id="3" w:author="Holger Eichelberger" w:date="2022-03-31T11:24:00Z">
+        <w:r>
+          <w:rPr>
+            <w:b/>
+            <w:sz w:val="28"/>
+            <w:szCs w:val="28"/>
+            <w:lang w:val="en-GB"/>
+          </w:rPr>
+          <w:t>202</w:t>
+        </w:r>
+        <w:r>
+          <w:rPr>
+            <w:b/>
+            <w:sz w:val="28"/>
+            <w:szCs w:val="28"/>
+            <w:lang w:val="en-GB"/>
+          </w:rPr>
+          <w:t>2</w:t>
+        </w:r>
+      </w:ins>
     </w:p>
     <w:p>
       <w:pPr>
@@ -917,6 +970,17 @@
               </w:rPr>
               <w:t xml:space="preserve"> 2021</w:t>
             </w:r>
+            <w:ins w:id="4" w:author="Holger Eichelberger" w:date="2022-03-31T11:24:00Z">
+              <w:r>
+                <w:rPr>
+                  <w:rFonts w:ascii="Arial" w:hAnsi="Arial" w:cs="Arial"/>
+                  <w:sz w:val="20"/>
+                  <w:szCs w:val="20"/>
+                  <w:lang w:val="en-GB"/>
+                </w:rPr>
+                <w:t>-</w:t>
+              </w:r>
+            </w:ins>
           </w:p>
         </w:tc>
         <w:tc>
@@ -951,6 +1015,37 @@
               </w:rPr>
               <w:t>, maven settings and repository options</w:t>
             </w:r>
+            <w:ins w:id="5" w:author="Holger Eichelberger" w:date="2022-03-31T11:24:00Z">
+              <w:r>
+                <w:rPr>
+                  <w:rFonts w:ascii="Arial" w:hAnsi="Arial" w:cs="Arial"/>
+                  <w:sz w:val="20"/>
+                  <w:szCs w:val="20"/>
+                  <w:lang w:val="en-GB"/>
+                </w:rPr>
+                <w:t xml:space="preserve">, Docker </w:t>
+              </w:r>
+              <w:proofErr w:type="spellStart"/>
+              <w:r>
+                <w:rPr>
+                  <w:rFonts w:ascii="Arial" w:hAnsi="Arial" w:cs="Arial"/>
+                  <w:sz w:val="20"/>
+                  <w:szCs w:val="20"/>
+                  <w:lang w:val="en-GB"/>
+                </w:rPr>
+                <w:t>instantiator</w:t>
+              </w:r>
+              <w:proofErr w:type="spellEnd"/>
+              <w:r>
+                <w:rPr>
+                  <w:rFonts w:ascii="Arial" w:hAnsi="Arial" w:cs="Arial"/>
+                  <w:sz w:val="20"/>
+                  <w:szCs w:val="20"/>
+                  <w:lang w:val="en-GB"/>
+                </w:rPr>
+                <w:t xml:space="preserve"> extension</w:t>
+              </w:r>
+            </w:ins>
           </w:p>
         </w:tc>
       </w:tr>
@@ -1335,9 +1430,19 @@
           <w:szCs w:val="20"/>
           <w:lang w:val="en-GB"/>
         </w:rPr>
-        <w:t xml:space="preserve"> (content assist) and Sebastian Bender (clarifications, ANT and Make </w:t>
-      </w:r>
-      <w:proofErr w:type="spellStart"/>
+        <w:t xml:space="preserve"> (content assist)</w:t>
+      </w:r>
+      <w:ins w:id="6" w:author="Holger Eichelberger" w:date="2022-03-31T11:24:00Z">
+        <w:r>
+          <w:rPr>
+            <w:rFonts w:ascii="Arial" w:hAnsi="Arial" w:cs="Arial"/>
+            <w:sz w:val="20"/>
+            <w:szCs w:val="20"/>
+            <w:lang w:val="en-GB"/>
+          </w:rPr>
+          <w:t>,</w:t>
+        </w:r>
+      </w:ins>
       <w:r>
         <w:rPr>
           <w:rFonts w:ascii="Arial" w:hAnsi="Arial" w:cs="Arial"/>
@@ -1345,9 +1450,19 @@
           <w:szCs w:val="20"/>
           <w:lang w:val="en-GB"/>
         </w:rPr>
-        <w:t>instantiator</w:t>
-      </w:r>
-      <w:proofErr w:type="spellEnd"/>
+        <w:t xml:space="preserve"> </w:t>
+      </w:r>
+      <w:del w:id="7" w:author="Holger Eichelberger" w:date="2022-03-31T11:24:00Z">
+        <w:r>
+          <w:rPr>
+            <w:rFonts w:ascii="Arial" w:hAnsi="Arial" w:cs="Arial"/>
+            <w:sz w:val="20"/>
+            <w:szCs w:val="20"/>
+            <w:lang w:val="en-GB"/>
+          </w:rPr>
+          <w:delText xml:space="preserve">and </w:delText>
+        </w:r>
+      </w:del>
       <w:r>
         <w:rPr>
           <w:rFonts w:ascii="Arial" w:hAnsi="Arial" w:cs="Arial"/>
@@ -1355,7 +1470,47 @@
           <w:szCs w:val="20"/>
           <w:lang w:val="en-GB"/>
         </w:rPr>
-        <w:t>) for their contributions.</w:t>
+        <w:t xml:space="preserve">Sebastian Bender (clarifications, ANT and Make </w:t>
+      </w:r>
+      <w:proofErr w:type="spellStart"/>
+      <w:r>
+        <w:rPr>
+          <w:rFonts w:ascii="Arial" w:hAnsi="Arial" w:cs="Arial"/>
+          <w:sz w:val="20"/>
+          <w:szCs w:val="20"/>
+          <w:lang w:val="en-GB"/>
+        </w:rPr>
+        <w:t>instantiator</w:t>
+      </w:r>
+      <w:proofErr w:type="spellEnd"/>
+      <w:r>
+        <w:rPr>
+          <w:rFonts w:ascii="Arial" w:hAnsi="Arial" w:cs="Arial"/>
+          <w:sz w:val="20"/>
+          <w:szCs w:val="20"/>
+          <w:lang w:val="en-GB"/>
+        </w:rPr>
+        <w:t>)</w:t>
+      </w:r>
+      <w:ins w:id="8" w:author="Holger Eichelberger" w:date="2022-03-31T11:24:00Z">
+        <w:r>
+          <w:rPr>
+            <w:rFonts w:ascii="Arial" w:hAnsi="Arial" w:cs="Arial"/>
+            <w:sz w:val="20"/>
+            <w:szCs w:val="20"/>
+            <w:lang w:val="en-GB"/>
+          </w:rPr>
+          <w:t>, Monika Staciwa (Docker)</w:t>
+        </w:r>
+      </w:ins>
+      <w:r>
+        <w:rPr>
+          <w:rFonts w:ascii="Arial" w:hAnsi="Arial" w:cs="Arial"/>
+          <w:sz w:val="20"/>
+          <w:szCs w:val="20"/>
+          <w:lang w:val="en-GB"/>
+        </w:rPr>
+        <w:t xml:space="preserve"> for their contributions.</w:t>
       </w:r>
     </w:p>
     <w:p>
@@ -1367,7 +1522,7 @@
           <w:lang w:val="en-GB"/>
         </w:rPr>
       </w:pPr>
-      <w:bookmarkStart w:id="0" w:name="_Toc485885778"/>
+      <w:bookmarkStart w:id="9" w:name="_Toc485885778"/>
       <w:r>
         <w:rPr>
           <w:b/>
@@ -1377,7 +1532,7 @@
         <w:lastRenderedPageBreak/>
         <w:t>Table of Contents</w:t>
       </w:r>
-      <w:bookmarkEnd w:id="0"/>
+      <w:bookmarkEnd w:id="9"/>
     </w:p>
     <w:p>
       <w:pPr>
@@ -2907,7 +3062,7 @@
           <w:lang w:val="en-GB"/>
         </w:rPr>
       </w:pPr>
-      <w:bookmarkStart w:id="1" w:name="_Toc485885779"/>
+      <w:bookmarkStart w:id="10" w:name="_Toc485885779"/>
       <w:r>
         <w:rPr>
           <w:b/>
@@ -2918,7 +3073,7 @@
         <w:lastRenderedPageBreak/>
         <w:t>Table of Figures</w:t>
       </w:r>
-      <w:bookmarkEnd w:id="1"/>
+      <w:bookmarkEnd w:id="10"/>
     </w:p>
     <w:p>
       <w:pPr>
@@ -2968,15 +3123,15 @@
           <w:lang w:val="en-GB"/>
         </w:rPr>
       </w:pPr>
-      <w:bookmarkStart w:id="2" w:name="_Toc186688504"/>
-      <w:bookmarkStart w:id="3" w:name="_Toc313096720"/>
-      <w:bookmarkStart w:id="4" w:name="_Ref368048271"/>
-      <w:bookmarkStart w:id="5" w:name="_Ref368048275"/>
-      <w:bookmarkStart w:id="6" w:name="_Ref402953001"/>
-      <w:bookmarkStart w:id="7" w:name="_Ref402953004"/>
-      <w:bookmarkStart w:id="8" w:name="_Ref402953008"/>
-      <w:bookmarkStart w:id="9" w:name="_Toc485885780"/>
-      <w:bookmarkStart w:id="10" w:name="_Toc179456027"/>
+      <w:bookmarkStart w:id="11" w:name="_Toc186688504"/>
+      <w:bookmarkStart w:id="12" w:name="_Toc313096720"/>
+      <w:bookmarkStart w:id="13" w:name="_Ref368048271"/>
+      <w:bookmarkStart w:id="14" w:name="_Ref368048275"/>
+      <w:bookmarkStart w:id="15" w:name="_Ref402953001"/>
+      <w:bookmarkStart w:id="16" w:name="_Ref402953004"/>
+      <w:bookmarkStart w:id="17" w:name="_Ref402953008"/>
+      <w:bookmarkStart w:id="18" w:name="_Toc485885780"/>
+      <w:bookmarkStart w:id="19" w:name="_Toc179456027"/>
       <w:r>
         <w:rPr>
           <w:lang w:val="en-GB"/>
@@ -2984,14 +3139,14 @@
         <w:lastRenderedPageBreak/>
         <w:t>Introduction</w:t>
       </w:r>
-      <w:bookmarkEnd w:id="2"/>
-      <w:bookmarkEnd w:id="3"/>
-      <w:bookmarkEnd w:id="4"/>
-      <w:bookmarkEnd w:id="5"/>
-      <w:bookmarkEnd w:id="6"/>
-      <w:bookmarkEnd w:id="7"/>
-      <w:bookmarkEnd w:id="8"/>
-      <w:bookmarkEnd w:id="9"/>
+      <w:bookmarkEnd w:id="11"/>
+      <w:bookmarkEnd w:id="12"/>
+      <w:bookmarkEnd w:id="13"/>
+      <w:bookmarkEnd w:id="14"/>
+      <w:bookmarkEnd w:id="15"/>
+      <w:bookmarkEnd w:id="16"/>
+      <w:bookmarkEnd w:id="17"/>
+      <w:bookmarkEnd w:id="18"/>
     </w:p>
     <w:p>
       <w:pPr>
@@ -3210,8 +3365,8 @@
           <w:lang w:val="en-GB"/>
         </w:rPr>
       </w:pPr>
-      <w:bookmarkStart w:id="11" w:name="_Ref411839918"/>
-      <w:bookmarkStart w:id="12" w:name="_Toc485885781"/>
+      <w:bookmarkStart w:id="20" w:name="_Ref411839918"/>
+      <w:bookmarkStart w:id="21" w:name="_Toc485885781"/>
       <w:r>
         <w:rPr>
           <w:lang w:val="en-GB"/>
@@ -3219,8 +3374,8 @@
         <w:lastRenderedPageBreak/>
         <w:t>Default Extensions</w:t>
       </w:r>
-      <w:bookmarkEnd w:id="11"/>
-      <w:bookmarkEnd w:id="12"/>
+      <w:bookmarkEnd w:id="20"/>
+      <w:bookmarkEnd w:id="21"/>
     </w:p>
     <w:p>
       <w:pPr>
@@ -3331,19 +3486,32 @@
         </w:rPr>
         <w:fldChar w:fldCharType="separate"/>
       </w:r>
-      <w:r>
-        <w:rPr>
-          <w:lang w:val="en-GB"/>
-        </w:rPr>
-        <w:t xml:space="preserve">Table </w:t>
-      </w:r>
-      <w:r>
-        <w:rPr>
-          <w:noProof/>
-          <w:lang w:val="en-GB"/>
-        </w:rPr>
-        <w:t>1</w:t>
-      </w:r>
+      <w:ins w:id="22" w:author="Holger Eichelberger" w:date="2022-03-31T11:34:00Z">
+        <w:r>
+          <w:t xml:space="preserve">Table </w:t>
+        </w:r>
+        <w:r>
+          <w:rPr>
+            <w:noProof/>
+          </w:rPr>
+          <w:t>1</w:t>
+        </w:r>
+      </w:ins>
+      <w:del w:id="23" w:author="Holger Eichelberger" w:date="2022-03-31T11:34:00Z">
+        <w:r>
+          <w:rPr>
+            <w:lang w:val="en-GB"/>
+          </w:rPr>
+          <w:delText xml:space="preserve">Table </w:delText>
+        </w:r>
+        <w:r>
+          <w:rPr>
+            <w:noProof/>
+            <w:lang w:val="en-GB"/>
+          </w:rPr>
+          <w:delText>1</w:delText>
+        </w:r>
+      </w:del>
       <w:r>
         <w:rPr>
           <w:lang w:val="en-GB"/>
@@ -3379,19 +3547,32 @@
         </w:rPr>
         <w:fldChar w:fldCharType="separate"/>
       </w:r>
-      <w:r>
-        <w:rPr>
-          <w:lang w:val="en-GB"/>
-        </w:rPr>
-        <w:t xml:space="preserve">Table </w:t>
-      </w:r>
-      <w:r>
-        <w:rPr>
-          <w:noProof/>
-          <w:lang w:val="en-GB"/>
-        </w:rPr>
-        <w:t>1</w:t>
-      </w:r>
+      <w:ins w:id="24" w:author="Holger Eichelberger" w:date="2022-03-31T11:34:00Z">
+        <w:r>
+          <w:t xml:space="preserve">Table </w:t>
+        </w:r>
+        <w:r>
+          <w:rPr>
+            <w:noProof/>
+          </w:rPr>
+          <w:t>1</w:t>
+        </w:r>
+      </w:ins>
+      <w:del w:id="25" w:author="Holger Eichelberger" w:date="2022-03-31T11:34:00Z">
+        <w:r>
+          <w:rPr>
+            <w:lang w:val="en-GB"/>
+          </w:rPr>
+          <w:delText xml:space="preserve">Table </w:delText>
+        </w:r>
+        <w:r>
+          <w:rPr>
+            <w:noProof/>
+            <w:lang w:val="en-GB"/>
+          </w:rPr>
+          <w:delText>1</w:delText>
+        </w:r>
+      </w:del>
       <w:r>
         <w:rPr>
           <w:lang w:val="en-GB"/>
@@ -3556,12 +3737,25 @@
             <w:r>
               <w:fldChar w:fldCharType="separate"/>
             </w:r>
-            <w:r>
-              <w:rPr>
-                <w:lang w:val="en-GB"/>
-              </w:rPr>
-              <w:t>2.1</w:t>
-            </w:r>
+            <w:ins w:id="26" w:author="Holger Eichelberger" w:date="2022-03-31T11:34:00Z">
+              <w:r>
+                <w:rPr>
+                  <w:lang w:val="en-GB"/>
+                  <w:rPrChange w:id="27" w:author="Holger Eichelberger" w:date="2022-03-31T11:34:00Z">
+                    <w:rPr/>
+                  </w:rPrChange>
+                </w:rPr>
+                <w:t>2.1</w:t>
+              </w:r>
+            </w:ins>
+            <w:del w:id="28" w:author="Holger Eichelberger" w:date="2022-03-31T11:34:00Z">
+              <w:r>
+                <w:rPr>
+                  <w:lang w:val="en-GB"/>
+                </w:rPr>
+                <w:delText>2.1</w:delText>
+              </w:r>
+            </w:del>
             <w:r>
               <w:fldChar w:fldCharType="end"/>
             </w:r>
@@ -4070,7 +4264,7 @@
               </w:rPr>
               <w:t>.instantiator.maven</w:t>
             </w:r>
-            <w:bookmarkStart w:id="13" w:name="_Ref408403816"/>
+            <w:bookmarkStart w:id="29" w:name="_Ref408403816"/>
             <w:proofErr w:type="spellEnd"/>
             <w:r>
               <w:rPr>
@@ -4079,7 +4273,7 @@
               </w:rPr>
               <w:footnoteReference w:id="2"/>
             </w:r>
-            <w:bookmarkEnd w:id="13"/>
+            <w:bookmarkEnd w:id="29"/>
           </w:p>
         </w:tc>
       </w:tr>
@@ -4088,7 +4282,7 @@
       <w:pPr>
         <w:pStyle w:val="Caption"/>
       </w:pPr>
-      <w:bookmarkStart w:id="14" w:name="_Ref412823150"/>
+      <w:bookmarkStart w:id="30" w:name="_Ref412823150"/>
       <w:r>
         <w:t xml:space="preserve">Table </w:t>
       </w:r>
@@ -4110,7 +4304,7 @@
       <w:r>
         <w:fldChar w:fldCharType="end"/>
       </w:r>
-      <w:bookmarkEnd w:id="14"/>
+      <w:bookmarkEnd w:id="30"/>
       <w:r>
         <w:t>: Default extensions and providing bundles.</w:t>
       </w:r>
@@ -4119,13 +4313,13 @@
       <w:pPr>
         <w:pStyle w:val="Heading2"/>
       </w:pPr>
-      <w:bookmarkStart w:id="15" w:name="_Ref393271273"/>
-      <w:bookmarkStart w:id="16" w:name="_Toc485885782"/>
+      <w:bookmarkStart w:id="31" w:name="_Ref393271273"/>
+      <w:bookmarkStart w:id="32" w:name="_Toc485885782"/>
       <w:r>
         <w:t>Velocity</w:t>
       </w:r>
-      <w:bookmarkEnd w:id="15"/>
-      <w:bookmarkEnd w:id="16"/>
+      <w:bookmarkEnd w:id="31"/>
+      <w:bookmarkEnd w:id="32"/>
     </w:p>
     <w:p>
       <w:pPr>
@@ -4949,13 +5143,13 @@
       <w:pPr>
         <w:pStyle w:val="Heading2"/>
       </w:pPr>
-      <w:bookmarkStart w:id="17" w:name="_Ref393271274"/>
-      <w:bookmarkStart w:id="18" w:name="_Toc485885783"/>
+      <w:bookmarkStart w:id="33" w:name="_Ref393271274"/>
+      <w:bookmarkStart w:id="34" w:name="_Toc485885783"/>
       <w:r>
         <w:t>Java</w:t>
       </w:r>
-      <w:bookmarkEnd w:id="17"/>
-      <w:bookmarkEnd w:id="18"/>
+      <w:bookmarkEnd w:id="33"/>
+      <w:bookmarkEnd w:id="34"/>
     </w:p>
     <w:p>
       <w:pPr>
@@ -5293,7 +5487,7 @@
         </w:rPr>
         <w:t xml:space="preserve">The </w:t>
       </w:r>
-      <w:commentRangeStart w:id="19"/>
+      <w:commentRangeStart w:id="35"/>
       <w:proofErr w:type="spellStart"/>
       <w:r>
         <w:rPr>
@@ -5304,13 +5498,13 @@
         </w:rPr>
         <w:t>JavaFileArtifact</w:t>
       </w:r>
-      <w:commentRangeEnd w:id="19"/>
+      <w:commentRangeEnd w:id="35"/>
       <w:proofErr w:type="spellEnd"/>
       <w:r>
         <w:rPr>
           <w:rStyle w:val="CommentReference"/>
         </w:rPr>
-        <w:commentReference w:id="19"/>
+        <w:commentReference w:id="35"/>
       </w:r>
       <w:r>
         <w:rPr>
@@ -10730,7 +10924,7 @@
         </w:rPr>
         <w:t xml:space="preserve"> allows to directly compile</w:t>
       </w:r>
-      <w:bookmarkStart w:id="20" w:name="_Ref393433036"/>
+      <w:bookmarkStart w:id="36" w:name="_Ref393433036"/>
       <w:r>
         <w:rPr>
           <w:rStyle w:val="FootnoteReference"/>
@@ -10738,7 +10932,7 @@
         </w:rPr>
         <w:footnoteReference w:id="5"/>
       </w:r>
-      <w:bookmarkEnd w:id="20"/>
+      <w:bookmarkEnd w:id="36"/>
       <w:r>
         <w:rPr>
           <w:lang w:val="en-GB"/>
@@ -12253,7 +12447,15 @@
         <w:rPr>
           <w:lang w:val="en-GB"/>
         </w:rPr>
-        <w:t>artifact</w:t>
+        <w:t>a</w:t>
+      </w:r>
+      <w:bookmarkStart w:id="37" w:name="_GoBack"/>
+      <w:bookmarkEnd w:id="37"/>
+      <w:r>
+        <w:rPr>
+          <w:lang w:val="en-GB"/>
+        </w:rPr>
+        <w:t>rtifact</w:t>
       </w:r>
       <w:proofErr w:type="spellEnd"/>
       <w:r>
@@ -12987,7 +13189,7 @@
         </w:rPr>
         <w:t>.</w:t>
       </w:r>
-      <w:bookmarkStart w:id="21" w:name="_Ref416534277"/>
+      <w:bookmarkStart w:id="38" w:name="_Ref416534277"/>
     </w:p>
     <w:p>
       <w:pPr>
@@ -13003,7 +13205,7 @@
         </w:rPr>
         <w:t>AspectJ</w:t>
       </w:r>
-      <w:bookmarkEnd w:id="21"/>
+      <w:bookmarkEnd w:id="38"/>
     </w:p>
     <w:p>
       <w:pPr>
@@ -13083,13 +13285,29 @@
       <w:r>
         <w:fldChar w:fldCharType="separate"/>
       </w:r>
-      <w:r>
-        <w:rPr>
-          <w:vertAlign w:val="superscript"/>
-          <w:lang w:val="en-GB"/>
-        </w:rPr>
-        <w:t>5</w:t>
-      </w:r>
+      <w:ins w:id="39" w:author="Holger Eichelberger" w:date="2022-03-31T11:34:00Z">
+        <w:r>
+          <w:rPr>
+            <w:vertAlign w:val="superscript"/>
+            <w:lang w:val="en-GB"/>
+            <w:rPrChange w:id="40" w:author="Holger Eichelberger" w:date="2022-03-31T11:34:00Z">
+              <w:rPr>
+                <w:lang w:val="en-US"/>
+              </w:rPr>
+            </w:rPrChange>
+          </w:rPr>
+          <w:t>5</w:t>
+        </w:r>
+      </w:ins>
+      <w:del w:id="41" w:author="Holger Eichelberger" w:date="2022-03-31T11:34:00Z">
+        <w:r>
+          <w:rPr>
+            <w:vertAlign w:val="superscript"/>
+            <w:lang w:val="en-GB"/>
+          </w:rPr>
+          <w:delText>5</w:delText>
+        </w:r>
+      </w:del>
       <w:r>
         <w:fldChar w:fldCharType="end"/>
       </w:r>
@@ -13602,15 +13820,15 @@
       <w:pPr>
         <w:pStyle w:val="Heading2"/>
       </w:pPr>
-      <w:bookmarkStart w:id="22" w:name="_Toc422485278"/>
-      <w:bookmarkStart w:id="23" w:name="_Ref393271276"/>
-      <w:bookmarkStart w:id="24" w:name="_Toc485885784"/>
-      <w:bookmarkEnd w:id="22"/>
+      <w:bookmarkStart w:id="42" w:name="_Toc422485278"/>
+      <w:bookmarkStart w:id="43" w:name="_Ref393271276"/>
+      <w:bookmarkStart w:id="44" w:name="_Toc485885784"/>
+      <w:bookmarkEnd w:id="42"/>
       <w:r>
         <w:t>XVCL</w:t>
       </w:r>
-      <w:bookmarkEnd w:id="23"/>
-      <w:bookmarkEnd w:id="24"/>
+      <w:bookmarkEnd w:id="43"/>
+      <w:bookmarkEnd w:id="44"/>
     </w:p>
     <w:p>
       <w:pPr>
@@ -16076,9 +16294,9 @@
       <w:pPr>
         <w:pStyle w:val="Heading2"/>
       </w:pPr>
-      <w:bookmarkStart w:id="25" w:name="_Ref416534278"/>
-      <w:bookmarkStart w:id="26" w:name="_Toc485885785"/>
-      <w:bookmarkStart w:id="27" w:name="_Ref405934206"/>
+      <w:bookmarkStart w:id="45" w:name="_Ref416534278"/>
+      <w:bookmarkStart w:id="46" w:name="_Toc485885785"/>
+      <w:bookmarkStart w:id="47" w:name="_Ref405934206"/>
       <w:r>
         <w:t xml:space="preserve">ANT / </w:t>
       </w:r>
@@ -16086,8 +16304,8 @@
       <w:r>
         <w:t>Make</w:t>
       </w:r>
-      <w:bookmarkEnd w:id="25"/>
-      <w:bookmarkEnd w:id="26"/>
+      <w:bookmarkEnd w:id="45"/>
+      <w:bookmarkEnd w:id="46"/>
       <w:proofErr w:type="spellEnd"/>
     </w:p>
     <w:p>
@@ -16515,12 +16733,12 @@
       <w:pPr>
         <w:pStyle w:val="Heading2"/>
       </w:pPr>
-      <w:bookmarkStart w:id="28" w:name="_Toc485885786"/>
+      <w:bookmarkStart w:id="48" w:name="_Toc485885786"/>
       <w:r>
         <w:t>Maven</w:t>
       </w:r>
-      <w:bookmarkEnd w:id="27"/>
-      <w:bookmarkEnd w:id="28"/>
+      <w:bookmarkEnd w:id="47"/>
+      <w:bookmarkEnd w:id="48"/>
     </w:p>
     <w:p>
       <w:pPr>
@@ -17908,13 +18126,7 @@
         <w:rPr>
           <w:lang w:val="en-GB"/>
         </w:rPr>
-        <w:t xml:space="preserve"> </w:t>
-      </w:r>
-      <w:r>
-        <w:rPr>
-          <w:lang w:val="en-GB"/>
-        </w:rPr>
-        <w:t xml:space="preserve">the </w:t>
+        <w:t xml:space="preserve"> the </w:t>
       </w:r>
       <w:r>
         <w:rPr>
@@ -17943,6 +18155,7 @@
           <w:numId w:val="11"/>
         </w:numPr>
         <w:rPr>
+          <w:ins w:id="49" w:author="Holger Eichelberger" w:date="2022-03-31T11:25:00Z"/>
           <w:lang w:val="en-GB"/>
         </w:rPr>
       </w:pPr>
@@ -17981,14 +18194,784 @@
         <w:rPr>
           <w:lang w:val="en-GB"/>
         </w:rPr>
-        <w:t xml:space="preserve"> the </w:t>
-      </w:r>
-      <w:r>
-        <w:rPr>
-          <w:lang w:val="en-GB"/>
-        </w:rPr>
-        <w:t>optional local Maven repository file path, which is typically located in the users home directory</w:t>
-      </w:r>
+        <w:t xml:space="preserve"> the optional local Maven repository file path, which is typically located in the users home directory</w:t>
+      </w:r>
+    </w:p>
+    <w:p>
+      <w:pPr>
+        <w:pStyle w:val="Heading2"/>
+        <w:rPr>
+          <w:ins w:id="50" w:author="Holger Eichelberger" w:date="2022-03-31T11:25:00Z"/>
+        </w:rPr>
+      </w:pPr>
+      <w:ins w:id="51" w:author="Holger Eichelberger" w:date="2022-03-31T11:25:00Z">
+        <w:r>
+          <w:t>Docker</w:t>
+        </w:r>
+      </w:ins>
+    </w:p>
+    <w:p>
+      <w:pPr>
+        <w:rPr>
+          <w:ins w:id="52" w:author="Holger Eichelberger" w:date="2022-03-31T11:25:00Z"/>
+          <w:lang w:val="en-GB"/>
+        </w:rPr>
+      </w:pPr>
+      <w:ins w:id="53" w:author="Holger Eichelberger" w:date="2022-03-31T11:25:00Z">
+        <w:r>
+          <w:rPr>
+            <w:lang w:val="en-GB"/>
+          </w:rPr>
+          <w:t xml:space="preserve">The </w:t>
+        </w:r>
+        <w:r>
+          <w:rPr>
+            <w:lang w:val="en-GB"/>
+          </w:rPr>
+          <w:t>Docker</w:t>
+        </w:r>
+        <w:r>
+          <w:rPr>
+            <w:lang w:val="en-GB"/>
+          </w:rPr>
+          <w:t xml:space="preserve"> extension allows the usage of </w:t>
+        </w:r>
+        <w:r>
+          <w:rPr>
+            <w:lang w:val="en-GB"/>
+          </w:rPr>
+          <w:t xml:space="preserve">Docker, in particular for creating </w:t>
+        </w:r>
+      </w:ins>
+      <w:ins w:id="54" w:author="Holger Eichelberger" w:date="2022-03-31T11:26:00Z">
+        <w:r>
+          <w:rPr>
+            <w:lang w:val="en-GB"/>
+          </w:rPr>
+          <w:t>container images</w:t>
+        </w:r>
+      </w:ins>
+      <w:ins w:id="55" w:author="Holger Eichelberger" w:date="2022-03-31T11:25:00Z">
+        <w:r>
+          <w:rPr>
+            <w:lang w:val="en-GB"/>
+          </w:rPr>
+          <w:t>.</w:t>
+        </w:r>
+      </w:ins>
+    </w:p>
+    <w:p>
+      <w:pPr>
+        <w:rPr>
+          <w:ins w:id="56" w:author="Holger Eichelberger" w:date="2022-03-31T11:25:00Z"/>
+          <w:b/>
+          <w:lang w:val="en-GB"/>
+        </w:rPr>
+      </w:pPr>
+      <w:ins w:id="57" w:author="Holger Eichelberger" w:date="2022-03-31T11:25:00Z">
+        <w:r>
+          <w:rPr>
+            <w:b/>
+            <w:lang w:val="en-GB"/>
+          </w:rPr>
+          <w:t>Types</w:t>
+        </w:r>
+      </w:ins>
+    </w:p>
+    <w:p>
+      <w:pPr>
+        <w:rPr>
+          <w:ins w:id="58" w:author="Holger Eichelberger" w:date="2022-03-31T11:25:00Z"/>
+          <w:lang w:val="en-GB"/>
+        </w:rPr>
+      </w:pPr>
+      <w:ins w:id="59" w:author="Holger Eichelberger" w:date="2022-03-31T11:25:00Z">
+        <w:r>
+          <w:rPr>
+            <w:lang w:val="en-GB"/>
+          </w:rPr>
+          <w:t>This extension does not provide additional types</w:t>
+        </w:r>
+        <w:r>
+          <w:rPr>
+            <w:rStyle w:val="FootnoteReference"/>
+            <w:lang w:val="en-GB"/>
+          </w:rPr>
+          <w:footnoteReference w:id="10"/>
+        </w:r>
+        <w:r>
+          <w:rPr>
+            <w:lang w:val="en-GB"/>
+          </w:rPr>
+          <w:t>.</w:t>
+        </w:r>
+      </w:ins>
+    </w:p>
+    <w:p>
+      <w:pPr>
+        <w:rPr>
+          <w:ins w:id="62" w:author="Holger Eichelberger" w:date="2022-03-31T11:25:00Z"/>
+          <w:b/>
+          <w:lang w:val="en-GB"/>
+        </w:rPr>
+      </w:pPr>
+      <w:proofErr w:type="spellStart"/>
+      <w:ins w:id="63" w:author="Holger Eichelberger" w:date="2022-03-31T11:25:00Z">
+        <w:r>
+          <w:rPr>
+            <w:b/>
+            <w:lang w:val="en-GB"/>
+          </w:rPr>
+          <w:t>Instantiators</w:t>
+        </w:r>
+        <w:proofErr w:type="spellEnd"/>
+      </w:ins>
+    </w:p>
+    <w:p>
+      <w:pPr>
+        <w:pStyle w:val="ListParagraph"/>
+        <w:numPr>
+          <w:ilvl w:val="0"/>
+          <w:numId w:val="11"/>
+        </w:numPr>
+        <w:rPr>
+          <w:ins w:id="64" w:author="Holger Eichelberger" w:date="2022-03-31T11:25:00Z"/>
+          <w:b/>
+          <w:lang w:val="en-GB"/>
+        </w:rPr>
+      </w:pPr>
+      <w:proofErr w:type="spellStart"/>
+      <w:ins w:id="65" w:author="Holger Eichelberger" w:date="2022-03-31T11:26:00Z">
+        <w:r>
+          <w:rPr>
+            <w:b/>
+            <w:lang w:val="en-GB"/>
+          </w:rPr>
+          <w:t>dockerBuildImage</w:t>
+        </w:r>
+        <w:proofErr w:type="spellEnd"/>
+        <w:r>
+          <w:rPr>
+            <w:b/>
+            <w:lang w:val="en-GB"/>
+          </w:rPr>
+          <w:t xml:space="preserve"> </w:t>
+        </w:r>
+      </w:ins>
+      <w:ins w:id="66" w:author="Holger Eichelberger" w:date="2022-03-31T11:25:00Z">
+        <w:r>
+          <w:rPr>
+            <w:b/>
+            <w:lang w:val="en-GB"/>
+          </w:rPr>
+          <w:t>(</w:t>
+        </w:r>
+        <w:r>
+          <w:rPr>
+            <w:b/>
+            <w:lang w:val="en-GB"/>
+          </w:rPr>
+          <w:t xml:space="preserve">Path </w:t>
+        </w:r>
+      </w:ins>
+      <w:ins w:id="67" w:author="Holger Eichelberger" w:date="2022-03-31T11:26:00Z">
+        <w:r>
+          <w:rPr>
+            <w:b/>
+            <w:lang w:val="en-GB"/>
+          </w:rPr>
+          <w:t>b, Path d, String n</w:t>
+        </w:r>
+      </w:ins>
+      <w:ins w:id="68" w:author="Holger Eichelberger" w:date="2022-03-31T11:25:00Z">
+        <w:r>
+          <w:rPr>
+            <w:b/>
+            <w:lang w:val="en-GB"/>
+          </w:rPr>
+          <w:t>)</w:t>
+        </w:r>
+      </w:ins>
+    </w:p>
+    <w:p>
+      <w:pPr>
+        <w:pStyle w:val="ListParagraph"/>
+        <w:rPr>
+          <w:ins w:id="69" w:author="Holger Eichelberger" w:date="2022-03-31T11:25:00Z"/>
+          <w:lang w:val="en-GB"/>
+        </w:rPr>
+      </w:pPr>
+      <w:ins w:id="70" w:author="Holger Eichelberger" w:date="2022-03-31T11:26:00Z">
+        <w:r>
+          <w:rPr>
+            <w:lang w:val="en-GB"/>
+          </w:rPr>
+          <w:t xml:space="preserve">Creates a docker container image from </w:t>
+        </w:r>
+      </w:ins>
+      <w:ins w:id="71" w:author="Holger Eichelberger" w:date="2022-03-31T11:27:00Z">
+        <w:r>
+          <w:rPr>
+            <w:lang w:val="en-GB"/>
+          </w:rPr>
+          <w:t>the base/work director d containing all files for the container build context, the docker file d and the name n</w:t>
+        </w:r>
+      </w:ins>
+      <w:ins w:id="72" w:author="Holger Eichelberger" w:date="2022-03-31T11:25:00Z">
+        <w:r>
+          <w:rPr>
+            <w:lang w:val="en-GB"/>
+          </w:rPr>
+          <w:t>.</w:t>
+        </w:r>
+      </w:ins>
+      <w:ins w:id="73" w:author="Holger Eichelberger" w:date="2022-03-31T11:27:00Z">
+        <w:r>
+          <w:rPr>
+            <w:lang w:val="en-GB"/>
+          </w:rPr>
+          <w:t xml:space="preserve"> The image name must be given </w:t>
+        </w:r>
+      </w:ins>
+      <w:ins w:id="74" w:author="Holger Eichelberger" w:date="2022-03-31T11:28:00Z">
+        <w:r>
+          <w:rPr>
+            <w:lang w:val="en-GB"/>
+          </w:rPr>
+          <w:t>as String in the form “</w:t>
+        </w:r>
+        <w:proofErr w:type="spellStart"/>
+        <w:proofErr w:type="gramStart"/>
+        <w:r>
+          <w:rPr>
+            <w:i/>
+            <w:lang w:val="en-GB"/>
+            <w:rPrChange w:id="75" w:author="Holger Eichelberger" w:date="2022-03-31T11:28:00Z">
+              <w:rPr>
+                <w:lang w:val="en-GB"/>
+              </w:rPr>
+            </w:rPrChange>
+          </w:rPr>
+          <w:t>repository</w:t>
+        </w:r>
+        <w:r>
+          <w:rPr>
+            <w:lang w:val="en-GB"/>
+          </w:rPr>
+          <w:t>:</w:t>
+        </w:r>
+        <w:r>
+          <w:rPr>
+            <w:i/>
+            <w:lang w:val="en-GB"/>
+            <w:rPrChange w:id="76" w:author="Holger Eichelberger" w:date="2022-03-31T11:28:00Z">
+              <w:rPr>
+                <w:lang w:val="en-GB"/>
+              </w:rPr>
+            </w:rPrChange>
+          </w:rPr>
+          <w:t>tag</w:t>
+        </w:r>
+        <w:proofErr w:type="spellEnd"/>
+        <w:proofErr w:type="gramEnd"/>
+        <w:r>
+          <w:rPr>
+            <w:lang w:val="en-GB"/>
+          </w:rPr>
+          <w:t>”.</w:t>
+        </w:r>
+      </w:ins>
+      <w:ins w:id="77" w:author="Holger Eichelberger" w:date="2022-03-31T11:27:00Z">
+        <w:r>
+          <w:rPr>
+            <w:lang w:val="en-GB"/>
+          </w:rPr>
+          <w:t xml:space="preserve"> </w:t>
+        </w:r>
+      </w:ins>
+      <w:ins w:id="78" w:author="Holger Eichelberger" w:date="2022-03-31T11:29:00Z">
+        <w:r>
+          <w:rPr>
+            <w:lang w:val="en-GB"/>
+          </w:rPr>
+          <w:t xml:space="preserve"> The function returns the id of the created container.</w:t>
+        </w:r>
+      </w:ins>
+      <w:ins w:id="79" w:author="Holger Eichelberger" w:date="2022-03-31T11:30:00Z">
+        <w:r>
+          <w:rPr>
+            <w:lang w:val="en-GB"/>
+          </w:rPr>
+          <w:t xml:space="preserve"> The instantiation will stop if a build error occurs.</w:t>
+        </w:r>
+      </w:ins>
+    </w:p>
+    <w:p>
+      <w:pPr>
+        <w:pStyle w:val="ListParagraph"/>
+        <w:numPr>
+          <w:ilvl w:val="0"/>
+          <w:numId w:val="11"/>
+        </w:numPr>
+        <w:rPr>
+          <w:ins w:id="80" w:author="Holger Eichelberger" w:date="2022-03-31T11:25:00Z"/>
+          <w:b/>
+          <w:lang w:val="en-GB"/>
+        </w:rPr>
+      </w:pPr>
+      <w:proofErr w:type="spellStart"/>
+      <w:proofErr w:type="gramStart"/>
+      <w:ins w:id="81" w:author="Holger Eichelberger" w:date="2022-03-31T11:28:00Z">
+        <w:r>
+          <w:rPr>
+            <w:b/>
+            <w:lang w:val="en-GB"/>
+          </w:rPr>
+          <w:t>dockerImageName</w:t>
+        </w:r>
+      </w:ins>
+      <w:proofErr w:type="spellEnd"/>
+      <w:ins w:id="82" w:author="Holger Eichelberger" w:date="2022-03-31T11:25:00Z">
+        <w:r>
+          <w:rPr>
+            <w:b/>
+            <w:lang w:val="en-GB"/>
+          </w:rPr>
+          <w:t>(</w:t>
+        </w:r>
+      </w:ins>
+      <w:proofErr w:type="gramEnd"/>
+      <w:ins w:id="83" w:author="Holger Eichelberger" w:date="2022-03-31T11:28:00Z">
+        <w:r>
+          <w:rPr>
+            <w:b/>
+            <w:lang w:val="en-GB"/>
+          </w:rPr>
+          <w:t xml:space="preserve">String </w:t>
+        </w:r>
+      </w:ins>
+      <w:proofErr w:type="spellStart"/>
+      <w:ins w:id="84" w:author="Holger Eichelberger" w:date="2022-03-31T11:29:00Z">
+        <w:r>
+          <w:rPr>
+            <w:b/>
+            <w:lang w:val="en-GB"/>
+          </w:rPr>
+          <w:t>i</w:t>
+        </w:r>
+      </w:ins>
+      <w:proofErr w:type="spellEnd"/>
+      <w:ins w:id="85" w:author="Holger Eichelberger" w:date="2022-03-31T11:25:00Z">
+        <w:r>
+          <w:rPr>
+            <w:b/>
+            <w:lang w:val="en-GB"/>
+          </w:rPr>
+          <w:t>)</w:t>
+        </w:r>
+      </w:ins>
+    </w:p>
+    <w:p>
+      <w:pPr>
+        <w:pStyle w:val="ListParagraph"/>
+        <w:rPr>
+          <w:ins w:id="86" w:author="Holger Eichelberger" w:date="2022-03-31T11:25:00Z"/>
+          <w:lang w:val="en-GB"/>
+        </w:rPr>
+      </w:pPr>
+      <w:ins w:id="87" w:author="Holger Eichelberger" w:date="2022-03-31T11:29:00Z">
+        <w:r>
+          <w:rPr>
+            <w:lang w:val="en-GB"/>
+          </w:rPr>
+          <w:t>Returns the of the image in form “</w:t>
+        </w:r>
+        <w:proofErr w:type="spellStart"/>
+        <w:proofErr w:type="gramStart"/>
+        <w:r>
+          <w:rPr>
+            <w:lang w:val="en-GB"/>
+          </w:rPr>
+          <w:t>repository:tag</w:t>
+        </w:r>
+        <w:proofErr w:type="spellEnd"/>
+        <w:proofErr w:type="gramEnd"/>
+        <w:r>
+          <w:rPr>
+            <w:lang w:val="en-GB"/>
+          </w:rPr>
+          <w:t xml:space="preserve">” for the image with id </w:t>
+        </w:r>
+        <w:proofErr w:type="spellStart"/>
+        <w:r>
+          <w:rPr>
+            <w:i/>
+            <w:lang w:val="en-GB"/>
+          </w:rPr>
+          <w:t>i</w:t>
+        </w:r>
+      </w:ins>
+      <w:proofErr w:type="spellEnd"/>
+      <w:ins w:id="88" w:author="Holger Eichelberger" w:date="2022-03-31T11:25:00Z">
+        <w:r>
+          <w:rPr>
+            <w:lang w:val="en-GB"/>
+          </w:rPr>
+          <w:t>.</w:t>
+        </w:r>
+      </w:ins>
+      <w:ins w:id="89" w:author="Holger Eichelberger" w:date="2022-03-31T11:30:00Z">
+        <w:r>
+          <w:rPr>
+            <w:lang w:val="en-GB"/>
+          </w:rPr>
+          <w:t xml:space="preserve"> The result is undefined if the denoted image does not exist.</w:t>
+        </w:r>
+      </w:ins>
+    </w:p>
+    <w:p>
+      <w:pPr>
+        <w:pStyle w:val="ListParagraph"/>
+        <w:numPr>
+          <w:ilvl w:val="0"/>
+          <w:numId w:val="11"/>
+        </w:numPr>
+        <w:rPr>
+          <w:ins w:id="90" w:author="Holger Eichelberger" w:date="2022-03-31T11:25:00Z"/>
+          <w:b/>
+          <w:lang w:val="en-GB"/>
+        </w:rPr>
+      </w:pPr>
+      <w:proofErr w:type="spellStart"/>
+      <w:proofErr w:type="gramStart"/>
+      <w:ins w:id="91" w:author="Holger Eichelberger" w:date="2022-03-31T11:30:00Z">
+        <w:r>
+          <w:rPr>
+            <w:b/>
+            <w:lang w:val="en-GB"/>
+          </w:rPr>
+          <w:t>dockerRemoveImage</w:t>
+        </w:r>
+      </w:ins>
+      <w:proofErr w:type="spellEnd"/>
+      <w:ins w:id="92" w:author="Holger Eichelberger" w:date="2022-03-31T11:25:00Z">
+        <w:r>
+          <w:rPr>
+            <w:b/>
+            <w:lang w:val="en-GB"/>
+          </w:rPr>
+          <w:t>(</w:t>
+        </w:r>
+      </w:ins>
+      <w:proofErr w:type="gramEnd"/>
+      <w:ins w:id="93" w:author="Holger Eichelberger" w:date="2022-03-31T11:30:00Z">
+        <w:r>
+          <w:rPr>
+            <w:b/>
+            <w:lang w:val="en-GB"/>
+          </w:rPr>
+          <w:t xml:space="preserve">String </w:t>
+        </w:r>
+        <w:proofErr w:type="spellStart"/>
+        <w:r>
+          <w:rPr>
+            <w:b/>
+            <w:lang w:val="en-GB"/>
+          </w:rPr>
+          <w:t>i</w:t>
+        </w:r>
+      </w:ins>
+      <w:proofErr w:type="spellEnd"/>
+      <w:ins w:id="94" w:author="Holger Eichelberger" w:date="2022-03-31T11:25:00Z">
+        <w:r>
+          <w:rPr>
+            <w:b/>
+            <w:lang w:val="en-GB"/>
+          </w:rPr>
+          <w:t>)</w:t>
+        </w:r>
+      </w:ins>
+    </w:p>
+    <w:p>
+      <w:pPr>
+        <w:pStyle w:val="ListParagraph"/>
+        <w:rPr>
+          <w:ins w:id="95" w:author="Holger Eichelberger" w:date="2022-03-31T11:31:00Z"/>
+          <w:lang w:val="en-GB"/>
+        </w:rPr>
+        <w:pPrChange w:id="96" w:author="Holger Eichelberger" w:date="2022-03-31T11:31:00Z">
+          <w:pPr>
+            <w:pStyle w:val="ListParagraph"/>
+            <w:numPr>
+              <w:numId w:val="11"/>
+            </w:numPr>
+            <w:ind w:hanging="360"/>
+          </w:pPr>
+        </w:pPrChange>
+      </w:pPr>
+      <w:ins w:id="97" w:author="Holger Eichelberger" w:date="2022-03-31T11:31:00Z">
+        <w:r>
+          <w:rPr>
+            <w:lang w:val="en-GB"/>
+          </w:rPr>
+          <w:t xml:space="preserve">Removes </w:t>
+        </w:r>
+        <w:r>
+          <w:rPr>
+            <w:lang w:val="en-GB"/>
+          </w:rPr>
+          <w:t>the image in form “</w:t>
+        </w:r>
+        <w:proofErr w:type="spellStart"/>
+        <w:proofErr w:type="gramStart"/>
+        <w:r>
+          <w:rPr>
+            <w:lang w:val="en-GB"/>
+          </w:rPr>
+          <w:t>repository:tag</w:t>
+        </w:r>
+        <w:proofErr w:type="spellEnd"/>
+        <w:proofErr w:type="gramEnd"/>
+        <w:r>
+          <w:rPr>
+            <w:lang w:val="en-GB"/>
+          </w:rPr>
+          <w:t xml:space="preserve">” for the image with id </w:t>
+        </w:r>
+        <w:proofErr w:type="spellStart"/>
+        <w:r>
+          <w:rPr>
+            <w:i/>
+            <w:lang w:val="en-GB"/>
+          </w:rPr>
+          <w:t>i</w:t>
+        </w:r>
+        <w:proofErr w:type="spellEnd"/>
+        <w:r>
+          <w:rPr>
+            <w:lang w:val="en-GB"/>
+          </w:rPr>
+          <w:t>.</w:t>
+        </w:r>
+        <w:r>
+          <w:rPr>
+            <w:lang w:val="en-GB"/>
+          </w:rPr>
+          <w:t xml:space="preserve"> The result is </w:t>
+        </w:r>
+        <w:r>
+          <w:rPr>
+            <w:lang w:val="en-GB"/>
+          </w:rPr>
+          <w:t xml:space="preserve">true if the image was removed. The instantiation will stop if an error </w:t>
+        </w:r>
+        <w:proofErr w:type="spellStart"/>
+        <w:r>
+          <w:rPr>
+            <w:lang w:val="en-GB"/>
+          </w:rPr>
+          <w:t>occus</w:t>
+        </w:r>
+        <w:proofErr w:type="spellEnd"/>
+        <w:r>
+          <w:rPr>
+            <w:lang w:val="en-GB"/>
+          </w:rPr>
+          <w:t>.</w:t>
+        </w:r>
+      </w:ins>
+    </w:p>
+    <w:p>
+      <w:pPr>
+        <w:rPr>
+          <w:ins w:id="98" w:author="Holger Eichelberger" w:date="2022-03-31T11:25:00Z"/>
+          <w:lang w:val="en-GB"/>
+        </w:rPr>
+      </w:pPr>
+      <w:ins w:id="99" w:author="Holger Eichelberger" w:date="2022-03-31T11:25:00Z">
+        <w:r>
+          <w:rPr>
+            <w:lang w:val="en-GB"/>
+          </w:rPr>
+          <w:t xml:space="preserve">The VIL </w:t>
+        </w:r>
+      </w:ins>
+      <w:ins w:id="100" w:author="Holger Eichelberger" w:date="2022-03-31T11:32:00Z">
+        <w:r>
+          <w:rPr>
+            <w:lang w:val="en-GB"/>
+          </w:rPr>
+          <w:t>Docker</w:t>
+        </w:r>
+      </w:ins>
+      <w:ins w:id="101" w:author="Holger Eichelberger" w:date="2022-03-31T11:25:00Z">
+        <w:r>
+          <w:rPr>
+            <w:lang w:val="en-GB"/>
+          </w:rPr>
+          <w:t xml:space="preserve"> integration supports </w:t>
+        </w:r>
+      </w:ins>
+      <w:ins w:id="102" w:author="Holger Eichelberger" w:date="2022-03-31T11:32:00Z">
+        <w:r>
+          <w:rPr>
+            <w:lang w:val="en-GB"/>
+          </w:rPr>
+          <w:t xml:space="preserve">the following </w:t>
+        </w:r>
+      </w:ins>
+      <w:ins w:id="103" w:author="Holger Eichelberger" w:date="2022-03-31T11:25:00Z">
+        <w:r>
+          <w:rPr>
+            <w:lang w:val="en-GB"/>
+          </w:rPr>
+          <w:t xml:space="preserve">Java system properties, namely </w:t>
+        </w:r>
+      </w:ins>
+    </w:p>
+    <w:p>
+      <w:pPr>
+        <w:pStyle w:val="ListParagraph"/>
+        <w:numPr>
+          <w:ilvl w:val="0"/>
+          <w:numId w:val="11"/>
+        </w:numPr>
+        <w:rPr>
+          <w:ins w:id="104" w:author="Holger Eichelberger" w:date="2022-03-31T11:25:00Z"/>
+          <w:lang w:val="en-GB"/>
+        </w:rPr>
+        <w:pPrChange w:id="105" w:author="Holger Eichelberger" w:date="2022-03-31T11:32:00Z">
+          <w:pPr>
+            <w:pStyle w:val="ListParagraph"/>
+            <w:numPr>
+              <w:numId w:val="11"/>
+            </w:numPr>
+            <w:ind w:hanging="360"/>
+          </w:pPr>
+        </w:pPrChange>
+      </w:pPr>
+      <w:proofErr w:type="spellStart"/>
+      <w:proofErr w:type="gramStart"/>
+      <w:ins w:id="106" w:author="Holger Eichelberger" w:date="2022-03-31T11:25:00Z">
+        <w:r>
+          <w:rPr>
+            <w:rFonts w:ascii="Courier New" w:hAnsi="Courier New" w:cs="Courier New"/>
+            <w:sz w:val="22"/>
+            <w:szCs w:val="22"/>
+            <w:lang w:val="en-GB"/>
+          </w:rPr>
+          <w:t>easy.</w:t>
+        </w:r>
+      </w:ins>
+      <w:ins w:id="107" w:author="Holger Eichelberger" w:date="2022-03-31T11:32:00Z">
+        <w:r>
+          <w:rPr>
+            <w:rFonts w:ascii="Courier New" w:hAnsi="Courier New" w:cs="Courier New"/>
+            <w:sz w:val="22"/>
+            <w:szCs w:val="22"/>
+            <w:lang w:val="en-GB"/>
+          </w:rPr>
+          <w:t>docker</w:t>
+        </w:r>
+      </w:ins>
+      <w:proofErr w:type="gramEnd"/>
+      <w:ins w:id="108" w:author="Holger Eichelberger" w:date="2022-03-31T11:25:00Z">
+        <w:r>
+          <w:rPr>
+            <w:rFonts w:ascii="Courier New" w:hAnsi="Courier New" w:cs="Courier New"/>
+            <w:sz w:val="22"/>
+            <w:szCs w:val="22"/>
+            <w:lang w:val="en-GB"/>
+          </w:rPr>
+          <w:t>.</w:t>
+        </w:r>
+      </w:ins>
+      <w:ins w:id="109" w:author="Holger Eichelberger" w:date="2022-03-31T11:32:00Z">
+        <w:r>
+          <w:rPr>
+            <w:rFonts w:ascii="Courier New" w:hAnsi="Courier New" w:cs="Courier New"/>
+            <w:sz w:val="22"/>
+            <w:szCs w:val="22"/>
+            <w:lang w:val="en-GB"/>
+          </w:rPr>
+          <w:t>host</w:t>
+        </w:r>
+      </w:ins>
+      <w:proofErr w:type="spellEnd"/>
+      <w:ins w:id="110" w:author="Holger Eichelberger" w:date="2022-03-31T11:25:00Z">
+        <w:r>
+          <w:rPr>
+            <w:lang w:val="en-GB"/>
+          </w:rPr>
+          <w:t xml:space="preserve">, </w:t>
+        </w:r>
+      </w:ins>
+      <w:ins w:id="111" w:author="Holger Eichelberger" w:date="2022-03-31T11:32:00Z">
+        <w:r>
+          <w:rPr>
+            <w:lang w:val="en-GB"/>
+          </w:rPr>
+          <w:t xml:space="preserve">the host name specification to connect to the Docker process. The default for </w:t>
+        </w:r>
+      </w:ins>
+      <w:ins w:id="112" w:author="Holger Eichelberger" w:date="2022-03-31T11:33:00Z">
+        <w:r>
+          <w:rPr>
+            <w:lang w:val="en-GB"/>
+          </w:rPr>
+          <w:t>Windows is “http://localhost:2375”, the default for all other operating systems “</w:t>
+        </w:r>
+        <w:proofErr w:type="spellStart"/>
+        <w:r>
+          <w:rPr>
+            <w:lang w:val="en-GB"/>
+          </w:rPr>
+          <w:t>unix</w:t>
+        </w:r>
+        <w:proofErr w:type="spellEnd"/>
+        <w:r>
+          <w:rPr>
+            <w:lang w:val="en-GB"/>
+          </w:rPr>
+          <w:t>:///var/run/</w:t>
+        </w:r>
+        <w:proofErr w:type="spellStart"/>
+        <w:r>
+          <w:rPr>
+            <w:lang w:val="en-GB"/>
+          </w:rPr>
+          <w:t>docker.sock</w:t>
+        </w:r>
+        <w:proofErr w:type="spellEnd"/>
+        <w:r>
+          <w:rPr>
+            <w:lang w:val="en-GB"/>
+          </w:rPr>
+          <w:t>”</w:t>
+        </w:r>
+        <w:r>
+          <w:rPr>
+            <w:lang w:val="en-GB"/>
+          </w:rPr>
+          <w:t>.</w:t>
+        </w:r>
+      </w:ins>
+    </w:p>
+    <w:p>
+      <w:pPr>
+        <w:rPr>
+          <w:lang w:val="en-GB"/>
+        </w:rPr>
+        <w:pPrChange w:id="113" w:author="Holger Eichelberger" w:date="2022-03-31T11:25:00Z">
+          <w:pPr>
+            <w:pStyle w:val="ListParagraph"/>
+            <w:numPr>
+              <w:numId w:val="11"/>
+            </w:numPr>
+            <w:ind w:hanging="360"/>
+          </w:pPr>
+        </w:pPrChange>
+      </w:pPr>
     </w:p>
     <w:p>
       <w:pPr>
@@ -17997,8 +18980,8 @@
           <w:lang w:val="en-GB"/>
         </w:rPr>
       </w:pPr>
-      <w:bookmarkStart w:id="30" w:name="_Ref485885373"/>
-      <w:bookmarkStart w:id="31" w:name="_Toc485885787"/>
+      <w:bookmarkStart w:id="114" w:name="_Ref485885373"/>
+      <w:bookmarkStart w:id="115" w:name="_Toc485885787"/>
       <w:r>
         <w:rPr>
           <w:lang w:val="en-GB"/>
@@ -18006,8 +18989,8 @@
         <w:lastRenderedPageBreak/>
         <w:t>How to ...?</w:t>
       </w:r>
-      <w:bookmarkEnd w:id="30"/>
-      <w:bookmarkEnd w:id="31"/>
+      <w:bookmarkEnd w:id="114"/>
+      <w:bookmarkEnd w:id="115"/>
     </w:p>
     <w:p>
       <w:pPr>
@@ -18041,14 +19024,14 @@
           <w:lang w:val="en-GB"/>
         </w:rPr>
       </w:pPr>
-      <w:bookmarkStart w:id="32" w:name="_Toc485885788"/>
+      <w:bookmarkStart w:id="116" w:name="_Toc485885788"/>
       <w:r>
         <w:rPr>
           <w:lang w:val="en-GB"/>
         </w:rPr>
         <w:t>VIL</w:t>
       </w:r>
-      <w:bookmarkEnd w:id="32"/>
+      <w:bookmarkEnd w:id="116"/>
     </w:p>
     <w:p>
       <w:pPr>
@@ -18057,7 +19040,7 @@
           <w:lang w:val="en-GB"/>
         </w:rPr>
       </w:pPr>
-      <w:bookmarkStart w:id="33" w:name="_Toc485885789"/>
+      <w:bookmarkStart w:id="117" w:name="_Toc485885789"/>
       <w:proofErr w:type="spellStart"/>
       <w:r>
         <w:rPr>
@@ -18092,7 +19075,7 @@
         </w:rPr>
         <w:t>namespaces</w:t>
       </w:r>
-      <w:bookmarkEnd w:id="33"/>
+      <w:bookmarkEnd w:id="117"/>
     </w:p>
     <w:p>
       <w:pPr>
@@ -18619,14 +19602,14 @@
           <w:lang w:val="en-GB"/>
         </w:rPr>
       </w:pPr>
-      <w:bookmarkStart w:id="34" w:name="_Toc485885790"/>
+      <w:bookmarkStart w:id="118" w:name="_Toc485885790"/>
       <w:r>
         <w:rPr>
           <w:lang w:val="en-GB"/>
         </w:rPr>
         <w:t>Running XVCL</w:t>
       </w:r>
-      <w:bookmarkEnd w:id="34"/>
+      <w:bookmarkEnd w:id="118"/>
     </w:p>
     <w:p>
       <w:pPr>
@@ -21504,14 +22487,14 @@
           <w:lang w:val="en-GB"/>
         </w:rPr>
       </w:pPr>
-      <w:bookmarkStart w:id="35" w:name="_Toc485885791"/>
+      <w:bookmarkStart w:id="119" w:name="_Toc485885791"/>
       <w:r>
         <w:rPr>
           <w:lang w:val="en-GB"/>
         </w:rPr>
         <w:t>VIL Template Language</w:t>
       </w:r>
-      <w:bookmarkEnd w:id="35"/>
+      <w:bookmarkEnd w:id="119"/>
     </w:p>
     <w:p>
       <w:pPr>
@@ -21551,14 +22534,14 @@
           <w:lang w:val="en-GB"/>
         </w:rPr>
       </w:pPr>
-      <w:bookmarkStart w:id="36" w:name="_Toc485885792"/>
+      <w:bookmarkStart w:id="120" w:name="_Toc485885792"/>
       <w:r>
         <w:rPr>
           <w:lang w:val="en-GB"/>
         </w:rPr>
         <w:t>All VIL languages</w:t>
       </w:r>
-      <w:bookmarkEnd w:id="36"/>
+      <w:bookmarkEnd w:id="120"/>
     </w:p>
     <w:p>
       <w:pPr>
@@ -21580,8 +22563,8 @@
           <w:lang w:val="en-US"/>
         </w:rPr>
       </w:pPr>
-      <w:bookmarkStart w:id="37" w:name="_Ref434519883"/>
-      <w:bookmarkStart w:id="38" w:name="_Toc485885793"/>
+      <w:bookmarkStart w:id="121" w:name="_Ref434519883"/>
+      <w:bookmarkStart w:id="122" w:name="_Toc485885793"/>
       <w:r>
         <w:rPr>
           <w:lang w:val="en-US"/>
@@ -21594,8 +22577,8 @@
         </w:rPr>
         <w:t>alls</w:t>
       </w:r>
-      <w:bookmarkEnd w:id="37"/>
-      <w:bookmarkEnd w:id="38"/>
+      <w:bookmarkEnd w:id="121"/>
+      <w:bookmarkEnd w:id="122"/>
     </w:p>
     <w:p>
       <w:pPr>
@@ -23863,10 +24846,10 @@
           <w:lang w:val="en-GB"/>
         </w:rPr>
       </w:pPr>
-      <w:bookmarkStart w:id="39" w:name="_Toc179456084"/>
-      <w:bookmarkStart w:id="40" w:name="_Toc313096753"/>
-      <w:bookmarkStart w:id="41" w:name="_Toc449024022"/>
-      <w:bookmarkStart w:id="42" w:name="_Toc485885794"/>
+      <w:bookmarkStart w:id="123" w:name="_Toc179456084"/>
+      <w:bookmarkStart w:id="124" w:name="_Toc313096753"/>
+      <w:bookmarkStart w:id="125" w:name="_Toc449024022"/>
+      <w:bookmarkStart w:id="126" w:name="_Toc485885794"/>
       <w:r>
         <w:rPr>
           <w:lang w:val="en-GB"/>
@@ -23874,10 +24857,10 @@
         <w:lastRenderedPageBreak/>
         <w:t>References</w:t>
       </w:r>
-      <w:bookmarkEnd w:id="39"/>
-      <w:bookmarkEnd w:id="40"/>
-      <w:bookmarkEnd w:id="41"/>
-      <w:bookmarkEnd w:id="42"/>
+      <w:bookmarkEnd w:id="123"/>
+      <w:bookmarkEnd w:id="124"/>
+      <w:bookmarkEnd w:id="125"/>
+      <w:bookmarkEnd w:id="126"/>
     </w:p>
     <w:p>
       <w:pPr>
@@ -23889,21 +24872,21 @@
           <w:lang w:val="en-GB"/>
         </w:rPr>
       </w:pPr>
-      <w:bookmarkStart w:id="43" w:name="BIB__bib"/>
+      <w:bookmarkStart w:id="127" w:name="BIB__bib"/>
       <w:r>
         <w:rPr>
           <w:lang w:val="en-GB"/>
         </w:rPr>
         <w:t>[</w:t>
       </w:r>
-      <w:bookmarkStart w:id="44" w:name="BIB_www_mi_aspectj"/>
+      <w:bookmarkStart w:id="128" w:name="BIB_www_mi_aspectj"/>
       <w:r>
         <w:rPr>
           <w:lang w:val="en-GB"/>
         </w:rPr>
         <w:t>1</w:t>
       </w:r>
-      <w:bookmarkEnd w:id="44"/>
+      <w:bookmarkEnd w:id="128"/>
       <w:r>
         <w:rPr>
           <w:lang w:val="en-GB"/>
@@ -23970,7 +24953,7 @@
         <w:t>http://sse.uni-hildesheim.de/indenica</w:t>
       </w:r>
     </w:p>
-    <w:bookmarkEnd w:id="43"/>
+    <w:bookmarkEnd w:id="127"/>
     <w:p>
       <w:pPr>
         <w:tabs>
@@ -24163,7 +25146,7 @@
         <w:t>].</w:t>
       </w:r>
     </w:p>
-    <w:bookmarkEnd w:id="10"/>
+    <w:bookmarkEnd w:id="19"/>
     <w:p>
       <w:pPr>
         <w:rPr>
@@ -24183,7 +25166,7 @@
 
 <file path=word/comments.xml><?xml version="1.0" encoding="utf-8"?>
 <w:comments xmlns:wpc="http://schemas.microsoft.com/office/word/2010/wordprocessingCanvas" xmlns:cx="http://schemas.microsoft.com/office/drawing/2014/chartex" xmlns:cx1="http://schemas.microsoft.com/office/drawing/2015/9/8/chartex" xmlns:cx2="http://schemas.microsoft.com/office/drawing/2015/10/21/chartex" xmlns:cx3="http://schemas.microsoft.com/office/drawing/2016/5/9/chartex" xmlns:cx4="http://schemas.microsoft.com/office/drawing/2016/5/10/chartex" xmlns:cx5="http://schemas.microsoft.com/office/drawing/2016/5/11/chartex" xmlns:cx6="http://schemas.microsoft.com/office/drawing/2016/5/12/chartex" xmlns:cx7="http://schemas.microsoft.com/office/drawing/2016/5/13/chartex" xmlns:cx8="http://schemas.microsoft.com/office/drawing/2016/5/14/chartex" xmlns:mc="http://schemas.openxmlformats.org/markup-compatibility/2006" xmlns:aink="http://schemas.microsoft.com/office/drawing/2016/ink" xmlns:am3d="http://schemas.microsoft.com/office/drawing/2017/model3d" xmlns:o="urn:schemas-microsoft-com:office:office" xmlns:r="http://schemas.openxmlformats.org/officeDocument/2006/relationships" xmlns:m="http://schemas.openxmlformats.org/officeDocument/2006/math" xmlns:v="urn:schemas-microsoft-com:vml" xmlns:wp14="http://schemas.microsoft.com/office/word/2010/wordprocessingDrawing" xmlns:wp="http://schemas.openxmlformats.org/drawingml/2006/wordprocessingDrawing" xmlns:w10="urn:schemas-microsoft-com:office:word" xmlns:w="http://schemas.openxmlformats.org/wordprocessingml/2006/main" xmlns:w14="http://schemas.microsoft.com/office/word/2010/wordml" xmlns:w15="http://schemas.microsoft.com/office/word/2012/wordml" xmlns:w16cid="http://schemas.microsoft.com/office/word/2016/wordml/cid" xmlns:w16se="http://schemas.microsoft.com/office/word/2015/wordml/symex" xmlns:wpg="http://schemas.microsoft.com/office/word/2010/wordprocessingGroup" xmlns:wpi="http://schemas.microsoft.com/office/word/2010/wordprocessingInk" xmlns:wne="http://schemas.microsoft.com/office/word/2006/wordml" xmlns:wps="http://schemas.microsoft.com/office/word/2010/wordprocessingShape" mc:Ignorable="w14 w15 w16se w16cid wp14">
-  <w:comment w:id="19" w:author="Holger Eichelberger" w:date="2017-06-22T08:45:00Z" w:initials="he">
+  <w:comment w:id="35" w:author="Holger Eichelberger" w:date="2017-06-22T08:45:00Z" w:initials="he">
     <w:p>
       <w:pPr>
         <w:pStyle w:val="CommentText"/>
@@ -24610,13 +25593,29 @@
         <w:footnoteRef/>
       </w:r>
       <w:r>
-        <w:t xml:space="preserve"> Currently, this extension does not support Maven parameters. This w</w:t>
-      </w:r>
-      <w:bookmarkStart w:id="29" w:name="_GoBack"/>
-      <w:bookmarkEnd w:id="29"/>
-      <w:r>
-        <w:t>ill follow in a future version.</w:t>
-      </w:r>
+        <w:t xml:space="preserve"> Currently, this extension does not support Maven parameters. This will follow in a future version.</w:t>
+      </w:r>
+    </w:p>
+  </w:footnote>
+  <w:footnote w:id="10">
+    <w:p>
+      <w:pPr>
+        <w:pStyle w:val="FootnoteText"/>
+        <w:rPr>
+          <w:ins w:id="60" w:author="Holger Eichelberger" w:date="2022-03-31T11:25:00Z"/>
+        </w:rPr>
+      </w:pPr>
+      <w:ins w:id="61" w:author="Holger Eichelberger" w:date="2022-03-31T11:25:00Z">
+        <w:r>
+          <w:rPr>
+            <w:rStyle w:val="FootnoteReference"/>
+          </w:rPr>
+          <w:footnoteRef/>
+        </w:r>
+        <w:r>
+          <w:t xml:space="preserve"> Currently, this extension does not support Maven parameters. This will follow in a future version.</w:t>
+        </w:r>
+      </w:ins>
     </w:p>
   </w:footnote>
 </w:footnotes>
@@ -30327,6 +31326,18 @@
       <w:lang w:val="en-US"/>
     </w:rPr>
   </w:style>
+  <w:style w:type="character" w:styleId="UnresolvedMention">
+    <w:name w:val="Unresolved Mention"/>
+    <w:basedOn w:val="DefaultParagraphFont"/>
+    <w:uiPriority w:val="99"/>
+    <w:semiHidden/>
+    <w:unhideWhenUsed/>
+    <w:rsid w:val="00A97392"/>
+    <w:rPr>
+      <w:color w:val="605E5C"/>
+      <w:shd w:val="clear" w:color="auto" w:fill="E1DFDD"/>
+    </w:rPr>
+  </w:style>
 </w:styles>
 </file>
 

</xml_diff>

<commit_message>
table entries, hint to Docker missing.
</commit_message>
<xml_diff>
--- a/doc/sources/VIL Extensions.docx
+++ b/doc/sources/VIL Extensions.docx
@@ -37,7 +37,7 @@
                     <pic:cNvPicPr/>
                   </pic:nvPicPr>
                   <pic:blipFill>
-                    <a:blip r:embed="rId7" cstate="print"/>
+                    <a:blip r:embed="rId8" cstate="print"/>
                     <a:stretch>
                       <a:fillRect/>
                     </a:stretch>
@@ -87,7 +87,7 @@
                     </pic:cNvPicPr>
                   </pic:nvPicPr>
                   <pic:blipFill>
-                    <a:blip r:embed="rId8" cstate="print"/>
+                    <a:blip r:embed="rId9" cstate="print"/>
                     <a:srcRect/>
                     <a:stretch>
                       <a:fillRect/>
@@ -161,7 +161,7 @@
                     <pic:cNvPicPr/>
                   </pic:nvPicPr>
                   <pic:blipFill>
-                    <a:blip r:embed="rId9">
+                    <a:blip r:embed="rId10">
                       <a:extLst>
                         <a:ext uri="{28A0092B-C50C-407E-A947-70E740481C1C}">
                           <a14:useLocalDpi xmlns:a14="http://schemas.microsoft.com/office/drawing/2010/main" val="0"/>
@@ -223,7 +223,7 @@
                     </pic:cNvPicPr>
                   </pic:nvPicPr>
                   <pic:blipFill>
-                    <a:blip r:embed="rId10" cstate="print"/>
+                    <a:blip r:embed="rId11" cstate="print"/>
                     <a:srcRect/>
                     <a:stretch>
                       <a:fillRect/>
@@ -454,16 +454,7 @@
             <w:szCs w:val="28"/>
             <w:lang w:val="en-GB"/>
           </w:rPr>
-          <w:t>March</w:t>
-        </w:r>
-        <w:r>
-          <w:rPr>
-            <w:b/>
-            <w:sz w:val="28"/>
-            <w:szCs w:val="28"/>
-            <w:lang w:val="en-GB"/>
-          </w:rPr>
-          <w:t xml:space="preserve"> </w:t>
+          <w:t xml:space="preserve">March </w:t>
         </w:r>
       </w:ins>
       <w:del w:id="2" w:author="Holger Eichelberger" w:date="2022-03-31T11:24:00Z">
@@ -485,16 +476,7 @@
             <w:szCs w:val="28"/>
             <w:lang w:val="en-GB"/>
           </w:rPr>
-          <w:t>202</w:t>
-        </w:r>
-        <w:r>
-          <w:rPr>
-            <w:b/>
-            <w:sz w:val="28"/>
-            <w:szCs w:val="28"/>
-            <w:lang w:val="en-GB"/>
-          </w:rPr>
-          <w:t>2</w:t>
+          <w:t>2022</w:t>
         </w:r>
       </w:ins>
     </w:p>
@@ -763,11 +745,11 @@
           <w:lang w:val="en-GB"/>
         </w:rPr>
         <w:sectPr>
-          <w:headerReference w:type="default" r:id="rId11"/>
-          <w:footerReference w:type="even" r:id="rId12"/>
-          <w:footerReference w:type="default" r:id="rId13"/>
-          <w:headerReference w:type="first" r:id="rId14"/>
-          <w:footerReference w:type="first" r:id="rId15"/>
+          <w:headerReference w:type="default" r:id="rId12"/>
+          <w:footerReference w:type="even" r:id="rId13"/>
+          <w:footerReference w:type="default" r:id="rId14"/>
+          <w:headerReference w:type="first" r:id="rId15"/>
+          <w:footerReference w:type="first" r:id="rId16"/>
           <w:pgSz w:w="11906" w:h="16838"/>
           <w:pgMar w:top="1440" w:right="1800" w:bottom="1440" w:left="1800" w:header="708" w:footer="708" w:gutter="0"/>
           <w:cols w:space="708"/>
@@ -3486,18 +3468,30 @@
         </w:rPr>
         <w:fldChar w:fldCharType="separate"/>
       </w:r>
-      <w:ins w:id="22" w:author="Holger Eichelberger" w:date="2022-03-31T11:34:00Z">
+      <w:ins w:id="22" w:author="Holger Eichelberger" w:date="2022-03-31T13:58:00Z">
         <w:r>
+          <w:rPr>
+            <w:lang w:val="en-GB"/>
+            <w:rPrChange w:id="23" w:author="Holger Eichelberger" w:date="2022-03-31T13:58:00Z">
+              <w:rPr/>
+            </w:rPrChange>
+          </w:rPr>
           <w:t xml:space="preserve">Table </w:t>
         </w:r>
         <w:r>
           <w:rPr>
             <w:noProof/>
+            <w:lang w:val="en-GB"/>
+            <w:rPrChange w:id="24" w:author="Holger Eichelberger" w:date="2022-03-31T13:58:00Z">
+              <w:rPr>
+                <w:noProof/>
+              </w:rPr>
+            </w:rPrChange>
           </w:rPr>
           <w:t>1</w:t>
         </w:r>
       </w:ins>
-      <w:del w:id="23" w:author="Holger Eichelberger" w:date="2022-03-31T11:34:00Z">
+      <w:del w:id="25" w:author="Holger Eichelberger" w:date="2022-03-31T11:34:00Z">
         <w:r>
           <w:rPr>
             <w:lang w:val="en-GB"/>
@@ -3547,18 +3541,30 @@
         </w:rPr>
         <w:fldChar w:fldCharType="separate"/>
       </w:r>
-      <w:ins w:id="24" w:author="Holger Eichelberger" w:date="2022-03-31T11:34:00Z">
+      <w:ins w:id="26" w:author="Holger Eichelberger" w:date="2022-03-31T13:58:00Z">
         <w:r>
+          <w:rPr>
+            <w:lang w:val="en-GB"/>
+            <w:rPrChange w:id="27" w:author="Holger Eichelberger" w:date="2022-03-31T13:58:00Z">
+              <w:rPr/>
+            </w:rPrChange>
+          </w:rPr>
           <w:t xml:space="preserve">Table </w:t>
         </w:r>
         <w:r>
           <w:rPr>
             <w:noProof/>
+            <w:lang w:val="en-GB"/>
+            <w:rPrChange w:id="28" w:author="Holger Eichelberger" w:date="2022-03-31T13:58:00Z">
+              <w:rPr>
+                <w:noProof/>
+              </w:rPr>
+            </w:rPrChange>
           </w:rPr>
           <w:t>1</w:t>
         </w:r>
       </w:ins>
-      <w:del w:id="25" w:author="Holger Eichelberger" w:date="2022-03-31T11:34:00Z">
+      <w:del w:id="29" w:author="Holger Eichelberger" w:date="2022-03-31T11:34:00Z">
         <w:r>
           <w:rPr>
             <w:lang w:val="en-GB"/>
@@ -3737,18 +3743,18 @@
             <w:r>
               <w:fldChar w:fldCharType="separate"/>
             </w:r>
-            <w:ins w:id="26" w:author="Holger Eichelberger" w:date="2022-03-31T11:34:00Z">
+            <w:ins w:id="30" w:author="Holger Eichelberger" w:date="2022-03-31T13:58:00Z">
               <w:r>
                 <w:rPr>
                   <w:lang w:val="en-GB"/>
-                  <w:rPrChange w:id="27" w:author="Holger Eichelberger" w:date="2022-03-31T11:34:00Z">
+                  <w:rPrChange w:id="31" w:author="Holger Eichelberger" w:date="2022-03-31T13:58:00Z">
                     <w:rPr/>
                   </w:rPrChange>
                 </w:rPr>
                 <w:t>2.1</w:t>
               </w:r>
             </w:ins>
-            <w:del w:id="28" w:author="Holger Eichelberger" w:date="2022-03-31T11:34:00Z">
+            <w:del w:id="32" w:author="Holger Eichelberger" w:date="2022-03-31T11:34:00Z">
               <w:r>
                 <w:rPr>
                   <w:lang w:val="en-GB"/>
@@ -4202,41 +4208,84 @@
                 <w:lang w:val="en-GB"/>
               </w:rPr>
             </w:pPr>
-            <w:r>
-              <w:rPr>
-                <w:lang w:val="en-GB"/>
-              </w:rPr>
-              <w:fldChar w:fldCharType="begin"/>
-            </w:r>
-            <w:r>
-              <w:rPr>
-                <w:lang w:val="en-GB"/>
-              </w:rPr>
-              <w:instrText xml:space="preserve"> REF _Ref405934206 \r \h </w:instrText>
-            </w:r>
-            <w:r>
-              <w:rPr>
-                <w:lang w:val="en-GB"/>
-              </w:rPr>
-            </w:r>
+            <w:del w:id="33" w:author="Holger Eichelberger" w:date="2022-03-31T13:57:00Z">
+              <w:r>
+                <w:rPr>
+                  <w:lang w:val="en-GB"/>
+                </w:rPr>
+                <w:fldChar w:fldCharType="begin"/>
+              </w:r>
+              <w:r>
+                <w:rPr>
+                  <w:lang w:val="en-GB"/>
+                </w:rPr>
+                <w:delInstrText xml:space="preserve"> REF _Ref405934206 \r \h </w:delInstrText>
+              </w:r>
+              <w:r>
+                <w:rPr>
+                  <w:lang w:val="en-GB"/>
+                </w:rPr>
+              </w:r>
+              <w:r>
+                <w:rPr>
+                  <w:lang w:val="en-GB"/>
+                </w:rPr>
+                <w:fldChar w:fldCharType="separate"/>
+              </w:r>
+              <w:r>
+                <w:rPr>
+                  <w:lang w:val="en-GB"/>
+                </w:rPr>
+                <w:delText>2.4</w:delText>
+              </w:r>
+              <w:r>
+                <w:rPr>
+                  <w:lang w:val="en-GB"/>
+                </w:rPr>
+                <w:fldChar w:fldCharType="end"/>
+              </w:r>
+            </w:del>
+            <w:ins w:id="34" w:author="Holger Eichelberger" w:date="2022-03-31T13:57:00Z">
+              <w:r>
+                <w:rPr>
+                  <w:lang w:val="en-GB"/>
+                </w:rPr>
+                <w:fldChar w:fldCharType="begin"/>
+              </w:r>
+              <w:r>
+                <w:rPr>
+                  <w:lang w:val="en-GB"/>
+                </w:rPr>
+                <w:instrText xml:space="preserve"> REF _Ref99627456 \r \h </w:instrText>
+              </w:r>
+              <w:r>
+                <w:rPr>
+                  <w:lang w:val="en-GB"/>
+                </w:rPr>
+              </w:r>
+            </w:ins>
             <w:r>
               <w:rPr>
                 <w:lang w:val="en-GB"/>
               </w:rPr>
               <w:fldChar w:fldCharType="separate"/>
             </w:r>
-            <w:r>
-              <w:rPr>
-                <w:lang w:val="en-GB"/>
-              </w:rPr>
-              <w:t>2.4</w:t>
-            </w:r>
-            <w:r>
-              <w:rPr>
-                <w:lang w:val="en-GB"/>
-              </w:rPr>
-              <w:fldChar w:fldCharType="end"/>
-            </w:r>
+            <w:ins w:id="35" w:author="Holger Eichelberger" w:date="2022-03-31T13:58:00Z">
+              <w:r>
+                <w:rPr>
+                  <w:lang w:val="en-GB"/>
+                </w:rPr>
+                <w:t>2.5</w:t>
+              </w:r>
+            </w:ins>
+            <w:ins w:id="36" w:author="Holger Eichelberger" w:date="2022-03-31T13:57:00Z">
+              <w:r>
+                <w:rPr>
+                  <w:lang w:val="en-GB"/>
+                </w:rPr>
+                <w:fldChar w:fldCharType="end"/>
+              </w:r>
+            </w:ins>
           </w:p>
         </w:tc>
         <w:tc>
@@ -4264,7 +4313,7 @@
               </w:rPr>
               <w:t>.instantiator.maven</w:t>
             </w:r>
-            <w:bookmarkStart w:id="29" w:name="_Ref408403816"/>
+            <w:bookmarkStart w:id="37" w:name="_Ref408403816"/>
             <w:proofErr w:type="spellEnd"/>
             <w:r>
               <w:rPr>
@@ -4273,7 +4322,150 @@
               </w:rPr>
               <w:footnoteReference w:id="2"/>
             </w:r>
-            <w:bookmarkEnd w:id="29"/>
+            <w:bookmarkEnd w:id="37"/>
+          </w:p>
+        </w:tc>
+      </w:tr>
+      <w:tr>
+        <w:trPr>
+          <w:ins w:id="38" w:author="Holger Eichelberger" w:date="2022-03-31T13:56:00Z"/>
+        </w:trPr>
+        <w:tc>
+          <w:tcPr>
+            <w:tcW w:w="1418" w:type="dxa"/>
+          </w:tcPr>
+          <w:p>
+            <w:pPr>
+              <w:rPr>
+                <w:ins w:id="39" w:author="Holger Eichelberger" w:date="2022-03-31T13:56:00Z"/>
+                <w:lang w:val="en-GB"/>
+              </w:rPr>
+            </w:pPr>
+            <w:ins w:id="40" w:author="Holger Eichelberger" w:date="2022-03-31T13:57:00Z">
+              <w:r>
+                <w:rPr>
+                  <w:lang w:val="en-GB"/>
+                </w:rPr>
+                <w:t>Docker</w:t>
+              </w:r>
+            </w:ins>
+          </w:p>
+        </w:tc>
+        <w:tc>
+          <w:tcPr>
+            <w:tcW w:w="992" w:type="dxa"/>
+          </w:tcPr>
+          <w:p>
+            <w:pPr>
+              <w:rPr>
+                <w:ins w:id="41" w:author="Holger Eichelberger" w:date="2022-03-31T13:56:00Z"/>
+                <w:lang w:val="en-GB"/>
+              </w:rPr>
+            </w:pPr>
+            <w:ins w:id="42" w:author="Holger Eichelberger" w:date="2022-03-31T13:57:00Z">
+              <w:r>
+                <w:rPr>
+                  <w:lang w:val="en-GB"/>
+                </w:rPr>
+                <w:fldChar w:fldCharType="begin"/>
+              </w:r>
+              <w:r>
+                <w:rPr>
+                  <w:lang w:val="en-GB"/>
+                </w:rPr>
+                <w:instrText xml:space="preserve"> REF _Ref99627462 \r \h </w:instrText>
+              </w:r>
+              <w:r>
+                <w:rPr>
+                  <w:lang w:val="en-GB"/>
+                </w:rPr>
+              </w:r>
+            </w:ins>
+            <w:r>
+              <w:rPr>
+                <w:lang w:val="en-GB"/>
+              </w:rPr>
+              <w:fldChar w:fldCharType="separate"/>
+            </w:r>
+            <w:ins w:id="43" w:author="Holger Eichelberger" w:date="2022-03-31T13:58:00Z">
+              <w:r>
+                <w:rPr>
+                  <w:lang w:val="en-GB"/>
+                </w:rPr>
+                <w:t>2.6</w:t>
+              </w:r>
+            </w:ins>
+            <w:ins w:id="44" w:author="Holger Eichelberger" w:date="2022-03-31T13:57:00Z">
+              <w:r>
+                <w:rPr>
+                  <w:lang w:val="en-GB"/>
+                </w:rPr>
+                <w:fldChar w:fldCharType="end"/>
+              </w:r>
+            </w:ins>
+          </w:p>
+        </w:tc>
+        <w:tc>
+          <w:tcPr>
+            <w:tcW w:w="6010" w:type="dxa"/>
+          </w:tcPr>
+          <w:p>
+            <w:pPr>
+              <w:rPr>
+                <w:ins w:id="45" w:author="Holger Eichelberger" w:date="2022-03-31T13:56:00Z"/>
+                <w:rPrChange w:id="46" w:author="Holger Eichelberger" w:date="2022-03-31T13:58:00Z">
+                  <w:rPr>
+                    <w:ins w:id="47" w:author="Holger Eichelberger" w:date="2022-03-31T13:56:00Z"/>
+                    <w:lang w:val="en-GB"/>
+                  </w:rPr>
+                </w:rPrChange>
+              </w:rPr>
+            </w:pPr>
+            <w:proofErr w:type="spellStart"/>
+            <w:proofErr w:type="gramStart"/>
+            <w:ins w:id="48" w:author="Holger Eichelberger" w:date="2022-03-31T13:57:00Z">
+              <w:r>
+                <w:rPr>
+                  <w:rPrChange w:id="49" w:author="Holger Eichelberger" w:date="2022-03-31T13:58:00Z">
+                    <w:rPr>
+                      <w:lang w:val="en-GB"/>
+                    </w:rPr>
+                  </w:rPrChange>
+                </w:rPr>
+                <w:t>de.uni_hildesheim.sse.easy</w:t>
+              </w:r>
+              <w:proofErr w:type="gramEnd"/>
+              <w:r>
+                <w:rPr>
+                  <w:rPrChange w:id="50" w:author="Holger Eichelberger" w:date="2022-03-31T13:58:00Z">
+                    <w:rPr>
+                      <w:lang w:val="en-GB"/>
+                    </w:rPr>
+                  </w:rPrChange>
+                </w:rPr>
+                <w:t>.instantiator.</w:t>
+              </w:r>
+              <w:r>
+                <w:rPr>
+                  <w:rPrChange w:id="51" w:author="Holger Eichelberger" w:date="2022-03-31T13:58:00Z">
+                    <w:rPr>
+                      <w:lang w:val="en-GB"/>
+                    </w:rPr>
+                  </w:rPrChange>
+                </w:rPr>
+                <w:t>docker</w:t>
+              </w:r>
+            </w:ins>
+            <w:proofErr w:type="spellEnd"/>
+            <w:ins w:id="52" w:author="Holger Eichelberger" w:date="2022-03-31T13:58:00Z">
+              <w:r>
+                <w:rPr>
+                  <w:rStyle w:val="FootnoteReference"/>
+                  <w:lang w:val="en-GB"/>
+                </w:rPr>
+                <w:footnoteReference w:id="3"/>
+              </w:r>
+            </w:ins>
           </w:p>
         </w:tc>
       </w:tr>
@@ -4282,7 +4474,7 @@
       <w:pPr>
         <w:pStyle w:val="Caption"/>
       </w:pPr>
-      <w:bookmarkStart w:id="30" w:name="_Ref412823150"/>
+      <w:bookmarkStart w:id="55" w:name="_Ref412823150"/>
       <w:r>
         <w:t xml:space="preserve">Table </w:t>
       </w:r>
@@ -4304,7 +4496,7 @@
       <w:r>
         <w:fldChar w:fldCharType="end"/>
       </w:r>
-      <w:bookmarkEnd w:id="30"/>
+      <w:bookmarkEnd w:id="55"/>
       <w:r>
         <w:t>: Default extensions and providing bundles.</w:t>
       </w:r>
@@ -4313,13 +4505,13 @@
       <w:pPr>
         <w:pStyle w:val="Heading2"/>
       </w:pPr>
-      <w:bookmarkStart w:id="31" w:name="_Ref393271273"/>
-      <w:bookmarkStart w:id="32" w:name="_Toc485885782"/>
+      <w:bookmarkStart w:id="56" w:name="_Ref393271273"/>
+      <w:bookmarkStart w:id="57" w:name="_Toc485885782"/>
       <w:r>
         <w:t>Velocity</w:t>
       </w:r>
-      <w:bookmarkEnd w:id="31"/>
-      <w:bookmarkEnd w:id="32"/>
+      <w:bookmarkEnd w:id="56"/>
+      <w:bookmarkEnd w:id="57"/>
     </w:p>
     <w:p>
       <w:pPr>
@@ -4339,7 +4531,7 @@
           <w:szCs w:val="20"/>
           <w:lang w:val="en-GB" w:eastAsia="en-US"/>
         </w:rPr>
-        <w:footnoteReference w:id="3"/>
+        <w:footnoteReference w:id="4"/>
       </w:r>
       <w:r>
         <w:rPr>
@@ -4918,7 +5110,14 @@
         <w:rPr>
           <w:lang w:val="en-GB"/>
         </w:rPr>
-        <w:t xml:space="preserve"> are replaced for the template processing by the name-name mapping in </w:t>
+        <w:t xml:space="preserve"> </w:t>
+      </w:r>
+      <w:r>
+        <w:rPr>
+          <w:lang w:val="en-GB"/>
+        </w:rPr>
+        <w:lastRenderedPageBreak/>
+        <w:t xml:space="preserve">are replaced for the template processing by the name-name mapping in </w:t>
       </w:r>
       <w:r>
         <w:rPr>
@@ -4953,7 +5152,6 @@
           <w:b/>
           <w:lang w:val="en-GB"/>
         </w:rPr>
-        <w:lastRenderedPageBreak/>
         <w:t>setOf</w:t>
       </w:r>
       <w:proofErr w:type="spellEnd"/>
@@ -5143,13 +5341,13 @@
       <w:pPr>
         <w:pStyle w:val="Heading2"/>
       </w:pPr>
-      <w:bookmarkStart w:id="33" w:name="_Ref393271274"/>
-      <w:bookmarkStart w:id="34" w:name="_Toc485885783"/>
+      <w:bookmarkStart w:id="58" w:name="_Ref393271274"/>
+      <w:bookmarkStart w:id="59" w:name="_Toc485885783"/>
       <w:r>
         <w:t>Java</w:t>
       </w:r>
-      <w:bookmarkEnd w:id="33"/>
-      <w:bookmarkEnd w:id="34"/>
+      <w:bookmarkEnd w:id="58"/>
+      <w:bookmarkEnd w:id="59"/>
     </w:p>
     <w:p>
       <w:pPr>
@@ -5487,7 +5685,7 @@
         </w:rPr>
         <w:t xml:space="preserve">The </w:t>
       </w:r>
-      <w:commentRangeStart w:id="35"/>
+      <w:commentRangeStart w:id="60"/>
       <w:proofErr w:type="spellStart"/>
       <w:r>
         <w:rPr>
@@ -5498,13 +5696,13 @@
         </w:rPr>
         <w:t>JavaFileArtifact</w:t>
       </w:r>
-      <w:commentRangeEnd w:id="35"/>
+      <w:commentRangeEnd w:id="60"/>
       <w:proofErr w:type="spellEnd"/>
       <w:r>
         <w:rPr>
           <w:rStyle w:val="CommentReference"/>
         </w:rPr>
-        <w:commentReference w:id="35"/>
+        <w:commentReference w:id="60"/>
       </w:r>
       <w:r>
         <w:rPr>
@@ -6470,6 +6668,7 @@
         <w:rPr>
           <w:lang w:val="en-GB"/>
         </w:rPr>
+        <w:lastRenderedPageBreak/>
         <w:t xml:space="preserve">Renames all packages in </w:t>
       </w:r>
       <w:r>
@@ -6566,7 +6765,6 @@
         <w:rPr>
           <w:lang w:val="en-GB"/>
         </w:rPr>
-        <w:lastRenderedPageBreak/>
         <w:t xml:space="preserve">Renames all imports in </w:t>
       </w:r>
       <w:r>
@@ -7221,7 +7419,7 @@
           <w:rStyle w:val="FootnoteReference"/>
           <w:lang w:val="en-GB"/>
         </w:rPr>
-        <w:footnoteReference w:id="4"/>
+        <w:footnoteReference w:id="5"/>
       </w:r>
       <w:r>
         <w:rPr>
@@ -7890,6 +8088,7 @@
         <w:rPr>
           <w:lang w:val="en-GB"/>
         </w:rPr>
+        <w:lastRenderedPageBreak/>
         <w:t>Ret</w:t>
       </w:r>
       <w:r>
@@ -8092,7 +8291,6 @@
         <w:rPr>
           <w:lang w:val="en-GB"/>
         </w:rPr>
-        <w:lastRenderedPageBreak/>
         <w:t xml:space="preserve">Returns the identifier defined by the operand </w:t>
       </w:r>
       <w:proofErr w:type="spellStart"/>
@@ -9569,6 +9767,7 @@
         <w:rPr>
           <w:lang w:val="en-GB"/>
         </w:rPr>
+        <w:lastRenderedPageBreak/>
         <w:t xml:space="preserve">Returns the </w:t>
       </w:r>
       <w:r>
@@ -9609,7 +9808,6 @@
         <w:rPr>
           <w:lang w:val="en-GB"/>
         </w:rPr>
-        <w:lastRenderedPageBreak/>
         <w:t>JavaAttribute</w:t>
       </w:r>
       <w:proofErr w:type="spellEnd"/>
@@ -10924,15 +11122,15 @@
         </w:rPr>
         <w:t xml:space="preserve"> allows to directly compile</w:t>
       </w:r>
-      <w:bookmarkStart w:id="36" w:name="_Ref393433036"/>
+      <w:bookmarkStart w:id="61" w:name="_Ref393433036"/>
       <w:r>
         <w:rPr>
           <w:rStyle w:val="FootnoteReference"/>
           <w:lang w:val="en-GB"/>
         </w:rPr>
-        <w:footnoteReference w:id="5"/>
-      </w:r>
-      <w:bookmarkEnd w:id="36"/>
+        <w:footnoteReference w:id="6"/>
+      </w:r>
+      <w:bookmarkEnd w:id="61"/>
       <w:r>
         <w:rPr>
           <w:lang w:val="en-GB"/>
@@ -12447,15 +12645,7 @@
         <w:rPr>
           <w:lang w:val="en-GB"/>
         </w:rPr>
-        <w:t>a</w:t>
-      </w:r>
-      <w:bookmarkStart w:id="37" w:name="_GoBack"/>
-      <w:bookmarkEnd w:id="37"/>
-      <w:r>
-        <w:rPr>
-          <w:lang w:val="en-GB"/>
-        </w:rPr>
-        <w:t>rtifact</w:t>
+        <w:t>artifact</w:t>
       </w:r>
       <w:proofErr w:type="spellEnd"/>
       <w:r>
@@ -13189,7 +13379,7 @@
         </w:rPr>
         <w:t>.</w:t>
       </w:r>
-      <w:bookmarkStart w:id="38" w:name="_Ref416534277"/>
+      <w:bookmarkStart w:id="62" w:name="_Ref416534277"/>
     </w:p>
     <w:p>
       <w:pPr>
@@ -13205,7 +13395,7 @@
         </w:rPr>
         <w:t>AspectJ</w:t>
       </w:r>
-      <w:bookmarkEnd w:id="38"/>
+      <w:bookmarkEnd w:id="62"/>
     </w:p>
     <w:p>
       <w:pPr>
@@ -13285,21 +13475,21 @@
       <w:r>
         <w:fldChar w:fldCharType="separate"/>
       </w:r>
-      <w:ins w:id="39" w:author="Holger Eichelberger" w:date="2022-03-31T11:34:00Z">
+      <w:ins w:id="63" w:author="Holger Eichelberger" w:date="2022-03-31T13:58:00Z">
         <w:r>
           <w:rPr>
             <w:vertAlign w:val="superscript"/>
             <w:lang w:val="en-GB"/>
-            <w:rPrChange w:id="40" w:author="Holger Eichelberger" w:date="2022-03-31T11:34:00Z">
+            <w:rPrChange w:id="64" w:author="Holger Eichelberger" w:date="2022-03-31T13:58:00Z">
               <w:rPr>
                 <w:lang w:val="en-US"/>
               </w:rPr>
             </w:rPrChange>
           </w:rPr>
-          <w:t>5</w:t>
+          <w:t>6</w:t>
         </w:r>
       </w:ins>
-      <w:del w:id="41" w:author="Holger Eichelberger" w:date="2022-03-31T11:34:00Z">
+      <w:del w:id="65" w:author="Holger Eichelberger" w:date="2022-03-31T11:34:00Z">
         <w:r>
           <w:rPr>
             <w:vertAlign w:val="superscript"/>
@@ -13820,15 +14010,15 @@
       <w:pPr>
         <w:pStyle w:val="Heading2"/>
       </w:pPr>
-      <w:bookmarkStart w:id="42" w:name="_Toc422485278"/>
-      <w:bookmarkStart w:id="43" w:name="_Ref393271276"/>
-      <w:bookmarkStart w:id="44" w:name="_Toc485885784"/>
-      <w:bookmarkEnd w:id="42"/>
+      <w:bookmarkStart w:id="66" w:name="_Toc422485278"/>
+      <w:bookmarkStart w:id="67" w:name="_Ref393271276"/>
+      <w:bookmarkStart w:id="68" w:name="_Toc485885784"/>
+      <w:bookmarkEnd w:id="66"/>
       <w:r>
         <w:t>XVCL</w:t>
       </w:r>
-      <w:bookmarkEnd w:id="43"/>
-      <w:bookmarkEnd w:id="44"/>
+      <w:bookmarkEnd w:id="67"/>
+      <w:bookmarkEnd w:id="68"/>
     </w:p>
     <w:p>
       <w:pPr>
@@ -13854,7 +14044,7 @@
           <w:szCs w:val="20"/>
           <w:lang w:val="en-GB" w:eastAsia="en-US"/>
         </w:rPr>
-        <w:footnoteReference w:id="6"/>
+        <w:footnoteReference w:id="7"/>
       </w:r>
       <w:r>
         <w:rPr>
@@ -16294,9 +16484,9 @@
       <w:pPr>
         <w:pStyle w:val="Heading2"/>
       </w:pPr>
-      <w:bookmarkStart w:id="45" w:name="_Ref416534278"/>
-      <w:bookmarkStart w:id="46" w:name="_Toc485885785"/>
-      <w:bookmarkStart w:id="47" w:name="_Ref405934206"/>
+      <w:bookmarkStart w:id="69" w:name="_Ref416534278"/>
+      <w:bookmarkStart w:id="70" w:name="_Toc485885785"/>
+      <w:bookmarkStart w:id="71" w:name="_Ref405934206"/>
       <w:r>
         <w:t xml:space="preserve">ANT / </w:t>
       </w:r>
@@ -16304,8 +16494,8 @@
       <w:r>
         <w:t>Make</w:t>
       </w:r>
-      <w:bookmarkEnd w:id="45"/>
-      <w:bookmarkEnd w:id="46"/>
+      <w:bookmarkEnd w:id="69"/>
+      <w:bookmarkEnd w:id="70"/>
       <w:proofErr w:type="spellEnd"/>
     </w:p>
     <w:p>
@@ -16325,7 +16515,7 @@
           <w:rStyle w:val="FootnoteReference"/>
           <w:lang w:val="en-GB"/>
         </w:rPr>
-        <w:footnoteReference w:id="7"/>
+        <w:footnoteReference w:id="8"/>
       </w:r>
       <w:r>
         <w:rPr>
@@ -16350,7 +16540,7 @@
           <w:rStyle w:val="FootnoteReference"/>
           <w:lang w:val="en-GB"/>
         </w:rPr>
-        <w:footnoteReference w:id="8"/>
+        <w:footnoteReference w:id="9"/>
       </w:r>
       <w:r>
         <w:rPr>
@@ -16733,12 +16923,14 @@
       <w:pPr>
         <w:pStyle w:val="Heading2"/>
       </w:pPr>
-      <w:bookmarkStart w:id="48" w:name="_Toc485885786"/>
+      <w:bookmarkStart w:id="72" w:name="_Toc485885786"/>
+      <w:bookmarkStart w:id="73" w:name="_Ref99627456"/>
       <w:r>
         <w:t>Maven</w:t>
       </w:r>
-      <w:bookmarkEnd w:id="47"/>
-      <w:bookmarkEnd w:id="48"/>
+      <w:bookmarkEnd w:id="71"/>
+      <w:bookmarkEnd w:id="72"/>
+      <w:bookmarkEnd w:id="73"/>
     </w:p>
     <w:p>
       <w:pPr>
@@ -16791,7 +16983,7 @@
           <w:rStyle w:val="FootnoteReference"/>
           <w:lang w:val="en-GB"/>
         </w:rPr>
-        <w:footnoteReference w:id="9"/>
+        <w:footnoteReference w:id="10"/>
       </w:r>
       <w:r>
         <w:rPr>
@@ -18155,7 +18347,7 @@
           <w:numId w:val="11"/>
         </w:numPr>
         <w:rPr>
-          <w:ins w:id="49" w:author="Holger Eichelberger" w:date="2022-03-31T11:25:00Z"/>
+          <w:ins w:id="74" w:author="Holger Eichelberger" w:date="2022-03-31T11:25:00Z"/>
           <w:lang w:val="en-GB"/>
         </w:rPr>
       </w:pPr>
@@ -18201,23 +18393,25 @@
       <w:pPr>
         <w:pStyle w:val="Heading2"/>
         <w:rPr>
-          <w:ins w:id="50" w:author="Holger Eichelberger" w:date="2022-03-31T11:25:00Z"/>
-        </w:rPr>
-      </w:pPr>
-      <w:ins w:id="51" w:author="Holger Eichelberger" w:date="2022-03-31T11:25:00Z">
+          <w:ins w:id="75" w:author="Holger Eichelberger" w:date="2022-03-31T11:25:00Z"/>
+        </w:rPr>
+      </w:pPr>
+      <w:bookmarkStart w:id="76" w:name="_Ref99627462"/>
+      <w:ins w:id="77" w:author="Holger Eichelberger" w:date="2022-03-31T11:25:00Z">
         <w:r>
           <w:t>Docker</w:t>
         </w:r>
+        <w:bookmarkEnd w:id="76"/>
       </w:ins>
     </w:p>
     <w:p>
       <w:pPr>
         <w:rPr>
-          <w:ins w:id="52" w:author="Holger Eichelberger" w:date="2022-03-31T11:25:00Z"/>
-          <w:lang w:val="en-GB"/>
-        </w:rPr>
-      </w:pPr>
-      <w:ins w:id="53" w:author="Holger Eichelberger" w:date="2022-03-31T11:25:00Z">
+          <w:ins w:id="78" w:author="Holger Eichelberger" w:date="2022-03-31T11:25:00Z"/>
+          <w:lang w:val="en-GB"/>
+        </w:rPr>
+      </w:pPr>
+      <w:ins w:id="79" w:author="Holger Eichelberger" w:date="2022-03-31T11:25:00Z">
         <w:r>
           <w:rPr>
             <w:lang w:val="en-GB"/>
@@ -18228,22 +18422,10 @@
           <w:rPr>
             <w:lang w:val="en-GB"/>
           </w:rPr>
-          <w:t>Docker</w:t>
-        </w:r>
-        <w:r>
-          <w:rPr>
-            <w:lang w:val="en-GB"/>
-          </w:rPr>
-          <w:t xml:space="preserve"> extension allows the usage of </w:t>
-        </w:r>
-        <w:r>
-          <w:rPr>
-            <w:lang w:val="en-GB"/>
-          </w:rPr>
-          <w:t xml:space="preserve">Docker, in particular for creating </w:t>
+          <w:t xml:space="preserve">Docker extension allows the usage of Docker, in particular for creating </w:t>
         </w:r>
       </w:ins>
-      <w:ins w:id="54" w:author="Holger Eichelberger" w:date="2022-03-31T11:26:00Z">
+      <w:ins w:id="80" w:author="Holger Eichelberger" w:date="2022-03-31T11:26:00Z">
         <w:r>
           <w:rPr>
             <w:lang w:val="en-GB"/>
@@ -18251,7 +18433,7 @@
           <w:t>container images</w:t>
         </w:r>
       </w:ins>
-      <w:ins w:id="55" w:author="Holger Eichelberger" w:date="2022-03-31T11:25:00Z">
+      <w:ins w:id="81" w:author="Holger Eichelberger" w:date="2022-03-31T11:25:00Z">
         <w:r>
           <w:rPr>
             <w:lang w:val="en-GB"/>
@@ -18263,12 +18445,12 @@
     <w:p>
       <w:pPr>
         <w:rPr>
-          <w:ins w:id="56" w:author="Holger Eichelberger" w:date="2022-03-31T11:25:00Z"/>
-          <w:b/>
-          <w:lang w:val="en-GB"/>
-        </w:rPr>
-      </w:pPr>
-      <w:ins w:id="57" w:author="Holger Eichelberger" w:date="2022-03-31T11:25:00Z">
+          <w:ins w:id="82" w:author="Holger Eichelberger" w:date="2022-03-31T11:25:00Z"/>
+          <w:b/>
+          <w:lang w:val="en-GB"/>
+        </w:rPr>
+      </w:pPr>
+      <w:ins w:id="83" w:author="Holger Eichelberger" w:date="2022-03-31T11:25:00Z">
         <w:r>
           <w:rPr>
             <w:b/>
@@ -18281,11 +18463,11 @@
     <w:p>
       <w:pPr>
         <w:rPr>
-          <w:ins w:id="58" w:author="Holger Eichelberger" w:date="2022-03-31T11:25:00Z"/>
-          <w:lang w:val="en-GB"/>
-        </w:rPr>
-      </w:pPr>
-      <w:ins w:id="59" w:author="Holger Eichelberger" w:date="2022-03-31T11:25:00Z">
+          <w:ins w:id="84" w:author="Holger Eichelberger" w:date="2022-03-31T11:25:00Z"/>
+          <w:lang w:val="en-GB"/>
+        </w:rPr>
+      </w:pPr>
+      <w:ins w:id="85" w:author="Holger Eichelberger" w:date="2022-03-31T11:25:00Z">
         <w:r>
           <w:rPr>
             <w:lang w:val="en-GB"/>
@@ -18297,7 +18479,7 @@
             <w:rStyle w:val="FootnoteReference"/>
             <w:lang w:val="en-GB"/>
           </w:rPr>
-          <w:footnoteReference w:id="10"/>
+          <w:footnoteReference w:id="11"/>
         </w:r>
         <w:r>
           <w:rPr>
@@ -18310,13 +18492,13 @@
     <w:p>
       <w:pPr>
         <w:rPr>
-          <w:ins w:id="62" w:author="Holger Eichelberger" w:date="2022-03-31T11:25:00Z"/>
-          <w:b/>
-          <w:lang w:val="en-GB"/>
-        </w:rPr>
-      </w:pPr>
-      <w:proofErr w:type="spellStart"/>
-      <w:ins w:id="63" w:author="Holger Eichelberger" w:date="2022-03-31T11:25:00Z">
+          <w:ins w:id="88" w:author="Holger Eichelberger" w:date="2022-03-31T11:25:00Z"/>
+          <w:b/>
+          <w:lang w:val="en-GB"/>
+        </w:rPr>
+      </w:pPr>
+      <w:proofErr w:type="spellStart"/>
+      <w:ins w:id="89" w:author="Holger Eichelberger" w:date="2022-03-31T11:25:00Z">
         <w:r>
           <w:rPr>
             <w:b/>
@@ -18335,13 +18517,13 @@
           <w:numId w:val="11"/>
         </w:numPr>
         <w:rPr>
-          <w:ins w:id="64" w:author="Holger Eichelberger" w:date="2022-03-31T11:25:00Z"/>
-          <w:b/>
-          <w:lang w:val="en-GB"/>
-        </w:rPr>
-      </w:pPr>
-      <w:proofErr w:type="spellStart"/>
-      <w:ins w:id="65" w:author="Holger Eichelberger" w:date="2022-03-31T11:26:00Z">
+          <w:ins w:id="90" w:author="Holger Eichelberger" w:date="2022-03-31T11:25:00Z"/>
+          <w:b/>
+          <w:lang w:val="en-GB"/>
+        </w:rPr>
+      </w:pPr>
+      <w:proofErr w:type="spellStart"/>
+      <w:ins w:id="91" w:author="Holger Eichelberger" w:date="2022-03-31T11:26:00Z">
         <w:r>
           <w:rPr>
             <w:b/>
@@ -18358,7 +18540,7 @@
           <w:t xml:space="preserve"> </w:t>
         </w:r>
       </w:ins>
-      <w:ins w:id="66" w:author="Holger Eichelberger" w:date="2022-03-31T11:25:00Z">
+      <w:ins w:id="92" w:author="Holger Eichelberger" w:date="2022-03-31T11:25:00Z">
         <w:r>
           <w:rPr>
             <w:b/>
@@ -18374,7 +18556,7 @@
           <w:t xml:space="preserve">Path </w:t>
         </w:r>
       </w:ins>
-      <w:ins w:id="67" w:author="Holger Eichelberger" w:date="2022-03-31T11:26:00Z">
+      <w:ins w:id="93" w:author="Holger Eichelberger" w:date="2022-03-31T11:26:00Z">
         <w:r>
           <w:rPr>
             <w:b/>
@@ -18383,7 +18565,7 @@
           <w:t>b, Path d, String n</w:t>
         </w:r>
       </w:ins>
-      <w:ins w:id="68" w:author="Holger Eichelberger" w:date="2022-03-31T11:25:00Z">
+      <w:ins w:id="94" w:author="Holger Eichelberger" w:date="2022-03-31T11:25:00Z">
         <w:r>
           <w:rPr>
             <w:b/>
@@ -18397,11 +18579,11 @@
       <w:pPr>
         <w:pStyle w:val="ListParagraph"/>
         <w:rPr>
-          <w:ins w:id="69" w:author="Holger Eichelberger" w:date="2022-03-31T11:25:00Z"/>
-          <w:lang w:val="en-GB"/>
-        </w:rPr>
-      </w:pPr>
-      <w:ins w:id="70" w:author="Holger Eichelberger" w:date="2022-03-31T11:26:00Z">
+          <w:ins w:id="95" w:author="Holger Eichelberger" w:date="2022-03-31T11:25:00Z"/>
+          <w:lang w:val="en-GB"/>
+        </w:rPr>
+      </w:pPr>
+      <w:ins w:id="96" w:author="Holger Eichelberger" w:date="2022-03-31T11:26:00Z">
         <w:r>
           <w:rPr>
             <w:lang w:val="en-GB"/>
@@ -18409,7 +18591,7 @@
           <w:t xml:space="preserve">Creates a docker container image from </w:t>
         </w:r>
       </w:ins>
-      <w:ins w:id="71" w:author="Holger Eichelberger" w:date="2022-03-31T11:27:00Z">
+      <w:ins w:id="97" w:author="Holger Eichelberger" w:date="2022-03-31T11:27:00Z">
         <w:r>
           <w:rPr>
             <w:lang w:val="en-GB"/>
@@ -18417,7 +18599,7 @@
           <w:t>the base/work director d containing all files for the container build context, the docker file d and the name n</w:t>
         </w:r>
       </w:ins>
-      <w:ins w:id="72" w:author="Holger Eichelberger" w:date="2022-03-31T11:25:00Z">
+      <w:ins w:id="98" w:author="Holger Eichelberger" w:date="2022-03-31T11:25:00Z">
         <w:r>
           <w:rPr>
             <w:lang w:val="en-GB"/>
@@ -18425,7 +18607,7 @@
           <w:t>.</w:t>
         </w:r>
       </w:ins>
-      <w:ins w:id="73" w:author="Holger Eichelberger" w:date="2022-03-31T11:27:00Z">
+      <w:ins w:id="99" w:author="Holger Eichelberger" w:date="2022-03-31T11:27:00Z">
         <w:r>
           <w:rPr>
             <w:lang w:val="en-GB"/>
@@ -18433,7 +18615,7 @@
           <w:t xml:space="preserve"> The image name must be given </w:t>
         </w:r>
       </w:ins>
-      <w:ins w:id="74" w:author="Holger Eichelberger" w:date="2022-03-31T11:28:00Z">
+      <w:ins w:id="100" w:author="Holger Eichelberger" w:date="2022-03-31T11:28:00Z">
         <w:r>
           <w:rPr>
             <w:lang w:val="en-GB"/>
@@ -18446,7 +18628,7 @@
           <w:rPr>
             <w:i/>
             <w:lang w:val="en-GB"/>
-            <w:rPrChange w:id="75" w:author="Holger Eichelberger" w:date="2022-03-31T11:28:00Z">
+            <w:rPrChange w:id="101" w:author="Holger Eichelberger" w:date="2022-03-31T11:28:00Z">
               <w:rPr>
                 <w:lang w:val="en-GB"/>
               </w:rPr>
@@ -18464,7 +18646,7 @@
           <w:rPr>
             <w:i/>
             <w:lang w:val="en-GB"/>
-            <w:rPrChange w:id="76" w:author="Holger Eichelberger" w:date="2022-03-31T11:28:00Z">
+            <w:rPrChange w:id="102" w:author="Holger Eichelberger" w:date="2022-03-31T11:28:00Z">
               <w:rPr>
                 <w:lang w:val="en-GB"/>
               </w:rPr>
@@ -18481,7 +18663,7 @@
           <w:t>”.</w:t>
         </w:r>
       </w:ins>
-      <w:ins w:id="77" w:author="Holger Eichelberger" w:date="2022-03-31T11:27:00Z">
+      <w:ins w:id="103" w:author="Holger Eichelberger" w:date="2022-03-31T11:27:00Z">
         <w:r>
           <w:rPr>
             <w:lang w:val="en-GB"/>
@@ -18489,7 +18671,7 @@
           <w:t xml:space="preserve"> </w:t>
         </w:r>
       </w:ins>
-      <w:ins w:id="78" w:author="Holger Eichelberger" w:date="2022-03-31T11:29:00Z">
+      <w:ins w:id="104" w:author="Holger Eichelberger" w:date="2022-03-31T11:29:00Z">
         <w:r>
           <w:rPr>
             <w:lang w:val="en-GB"/>
@@ -18497,7 +18679,7 @@
           <w:t xml:space="preserve"> The function returns the id of the created container.</w:t>
         </w:r>
       </w:ins>
-      <w:ins w:id="79" w:author="Holger Eichelberger" w:date="2022-03-31T11:30:00Z">
+      <w:ins w:id="105" w:author="Holger Eichelberger" w:date="2022-03-31T11:30:00Z">
         <w:r>
           <w:rPr>
             <w:lang w:val="en-GB"/>
@@ -18514,14 +18696,14 @@
           <w:numId w:val="11"/>
         </w:numPr>
         <w:rPr>
-          <w:ins w:id="80" w:author="Holger Eichelberger" w:date="2022-03-31T11:25:00Z"/>
+          <w:ins w:id="106" w:author="Holger Eichelberger" w:date="2022-03-31T11:25:00Z"/>
           <w:b/>
           <w:lang w:val="en-GB"/>
         </w:rPr>
       </w:pPr>
       <w:proofErr w:type="spellStart"/>
       <w:proofErr w:type="gramStart"/>
-      <w:ins w:id="81" w:author="Holger Eichelberger" w:date="2022-03-31T11:28:00Z">
+      <w:ins w:id="107" w:author="Holger Eichelberger" w:date="2022-03-31T11:28:00Z">
         <w:r>
           <w:rPr>
             <w:b/>
@@ -18531,7 +18713,7 @@
         </w:r>
       </w:ins>
       <w:proofErr w:type="spellEnd"/>
-      <w:ins w:id="82" w:author="Holger Eichelberger" w:date="2022-03-31T11:25:00Z">
+      <w:ins w:id="108" w:author="Holger Eichelberger" w:date="2022-03-31T11:25:00Z">
         <w:r>
           <w:rPr>
             <w:b/>
@@ -18541,7 +18723,7 @@
         </w:r>
       </w:ins>
       <w:proofErr w:type="gramEnd"/>
-      <w:ins w:id="83" w:author="Holger Eichelberger" w:date="2022-03-31T11:28:00Z">
+      <w:ins w:id="109" w:author="Holger Eichelberger" w:date="2022-03-31T11:28:00Z">
         <w:r>
           <w:rPr>
             <w:b/>
@@ -18551,7 +18733,7 @@
         </w:r>
       </w:ins>
       <w:proofErr w:type="spellStart"/>
-      <w:ins w:id="84" w:author="Holger Eichelberger" w:date="2022-03-31T11:29:00Z">
+      <w:ins w:id="110" w:author="Holger Eichelberger" w:date="2022-03-31T11:29:00Z">
         <w:r>
           <w:rPr>
             <w:b/>
@@ -18561,7 +18743,7 @@
         </w:r>
       </w:ins>
       <w:proofErr w:type="spellEnd"/>
-      <w:ins w:id="85" w:author="Holger Eichelberger" w:date="2022-03-31T11:25:00Z">
+      <w:ins w:id="111" w:author="Holger Eichelberger" w:date="2022-03-31T11:25:00Z">
         <w:r>
           <w:rPr>
             <w:b/>
@@ -18575,11 +18757,11 @@
       <w:pPr>
         <w:pStyle w:val="ListParagraph"/>
         <w:rPr>
-          <w:ins w:id="86" w:author="Holger Eichelberger" w:date="2022-03-31T11:25:00Z"/>
-          <w:lang w:val="en-GB"/>
-        </w:rPr>
-      </w:pPr>
-      <w:ins w:id="87" w:author="Holger Eichelberger" w:date="2022-03-31T11:29:00Z">
+          <w:ins w:id="112" w:author="Holger Eichelberger" w:date="2022-03-31T11:25:00Z"/>
+          <w:lang w:val="en-GB"/>
+        </w:rPr>
+      </w:pPr>
+      <w:ins w:id="113" w:author="Holger Eichelberger" w:date="2022-03-31T11:29:00Z">
         <w:r>
           <w:rPr>
             <w:lang w:val="en-GB"/>
@@ -18612,7 +18794,7 @@
         </w:r>
       </w:ins>
       <w:proofErr w:type="spellEnd"/>
-      <w:ins w:id="88" w:author="Holger Eichelberger" w:date="2022-03-31T11:25:00Z">
+      <w:ins w:id="114" w:author="Holger Eichelberger" w:date="2022-03-31T11:25:00Z">
         <w:r>
           <w:rPr>
             <w:lang w:val="en-GB"/>
@@ -18620,7 +18802,7 @@
           <w:t>.</w:t>
         </w:r>
       </w:ins>
-      <w:ins w:id="89" w:author="Holger Eichelberger" w:date="2022-03-31T11:30:00Z">
+      <w:ins w:id="115" w:author="Holger Eichelberger" w:date="2022-03-31T11:30:00Z">
         <w:r>
           <w:rPr>
             <w:lang w:val="en-GB"/>
@@ -18637,14 +18819,14 @@
           <w:numId w:val="11"/>
         </w:numPr>
         <w:rPr>
-          <w:ins w:id="90" w:author="Holger Eichelberger" w:date="2022-03-31T11:25:00Z"/>
+          <w:ins w:id="116" w:author="Holger Eichelberger" w:date="2022-03-31T11:25:00Z"/>
           <w:b/>
           <w:lang w:val="en-GB"/>
         </w:rPr>
       </w:pPr>
       <w:proofErr w:type="spellStart"/>
       <w:proofErr w:type="gramStart"/>
-      <w:ins w:id="91" w:author="Holger Eichelberger" w:date="2022-03-31T11:30:00Z">
+      <w:ins w:id="117" w:author="Holger Eichelberger" w:date="2022-03-31T11:30:00Z">
         <w:r>
           <w:rPr>
             <w:b/>
@@ -18654,7 +18836,7 @@
         </w:r>
       </w:ins>
       <w:proofErr w:type="spellEnd"/>
-      <w:ins w:id="92" w:author="Holger Eichelberger" w:date="2022-03-31T11:25:00Z">
+      <w:ins w:id="118" w:author="Holger Eichelberger" w:date="2022-03-31T11:25:00Z">
         <w:r>
           <w:rPr>
             <w:b/>
@@ -18664,7 +18846,7 @@
         </w:r>
       </w:ins>
       <w:proofErr w:type="gramEnd"/>
-      <w:ins w:id="93" w:author="Holger Eichelberger" w:date="2022-03-31T11:30:00Z">
+      <w:ins w:id="119" w:author="Holger Eichelberger" w:date="2022-03-31T11:30:00Z">
         <w:r>
           <w:rPr>
             <w:b/>
@@ -18682,7 +18864,7 @@
         </w:r>
       </w:ins>
       <w:proofErr w:type="spellEnd"/>
-      <w:ins w:id="94" w:author="Holger Eichelberger" w:date="2022-03-31T11:25:00Z">
+      <w:ins w:id="120" w:author="Holger Eichelberger" w:date="2022-03-31T11:25:00Z">
         <w:r>
           <w:rPr>
             <w:b/>
@@ -18696,10 +18878,10 @@
       <w:pPr>
         <w:pStyle w:val="ListParagraph"/>
         <w:rPr>
-          <w:ins w:id="95" w:author="Holger Eichelberger" w:date="2022-03-31T11:31:00Z"/>
-          <w:lang w:val="en-GB"/>
-        </w:rPr>
-        <w:pPrChange w:id="96" w:author="Holger Eichelberger" w:date="2022-03-31T11:31:00Z">
+          <w:ins w:id="121" w:author="Holger Eichelberger" w:date="2022-03-31T11:31:00Z"/>
+          <w:lang w:val="en-GB"/>
+        </w:rPr>
+        <w:pPrChange w:id="122" w:author="Holger Eichelberger" w:date="2022-03-31T11:31:00Z">
           <w:pPr>
             <w:pStyle w:val="ListParagraph"/>
             <w:numPr>
@@ -18709,18 +18891,12 @@
           </w:pPr>
         </w:pPrChange>
       </w:pPr>
-      <w:ins w:id="97" w:author="Holger Eichelberger" w:date="2022-03-31T11:31:00Z">
+      <w:ins w:id="123" w:author="Holger Eichelberger" w:date="2022-03-31T11:31:00Z">
         <w:r>
           <w:rPr>
             <w:lang w:val="en-GB"/>
           </w:rPr>
-          <w:t xml:space="preserve">Removes </w:t>
-        </w:r>
-        <w:r>
-          <w:rPr>
-            <w:lang w:val="en-GB"/>
-          </w:rPr>
-          <w:t>the image in form “</w:t>
+          <w:t>Removes the image in form “</w:t>
         </w:r>
         <w:proofErr w:type="spellStart"/>
         <w:proofErr w:type="gramStart"/>
@@ -18757,13 +18933,7 @@
           <w:rPr>
             <w:lang w:val="en-GB"/>
           </w:rPr>
-          <w:t xml:space="preserve"> The result is </w:t>
-        </w:r>
-        <w:r>
-          <w:rPr>
-            <w:lang w:val="en-GB"/>
-          </w:rPr>
-          <w:t xml:space="preserve">true if the image was removed. The instantiation will stop if an error </w:t>
+          <w:t xml:space="preserve"> The result is true if the image was removed. The instantiation will stop if an error </w:t>
         </w:r>
         <w:proofErr w:type="spellStart"/>
         <w:r>
@@ -18784,11 +18954,11 @@
     <w:p>
       <w:pPr>
         <w:rPr>
-          <w:ins w:id="98" w:author="Holger Eichelberger" w:date="2022-03-31T11:25:00Z"/>
-          <w:lang w:val="en-GB"/>
-        </w:rPr>
-      </w:pPr>
-      <w:ins w:id="99" w:author="Holger Eichelberger" w:date="2022-03-31T11:25:00Z">
+          <w:ins w:id="124" w:author="Holger Eichelberger" w:date="2022-03-31T11:25:00Z"/>
+          <w:lang w:val="en-GB"/>
+        </w:rPr>
+      </w:pPr>
+      <w:ins w:id="125" w:author="Holger Eichelberger" w:date="2022-03-31T11:25:00Z">
         <w:r>
           <w:rPr>
             <w:lang w:val="en-GB"/>
@@ -18796,7 +18966,7 @@
           <w:t xml:space="preserve">The VIL </w:t>
         </w:r>
       </w:ins>
-      <w:ins w:id="100" w:author="Holger Eichelberger" w:date="2022-03-31T11:32:00Z">
+      <w:ins w:id="126" w:author="Holger Eichelberger" w:date="2022-03-31T11:32:00Z">
         <w:r>
           <w:rPr>
             <w:lang w:val="en-GB"/>
@@ -18804,7 +18974,7 @@
           <w:t>Docker</w:t>
         </w:r>
       </w:ins>
-      <w:ins w:id="101" w:author="Holger Eichelberger" w:date="2022-03-31T11:25:00Z">
+      <w:ins w:id="127" w:author="Holger Eichelberger" w:date="2022-03-31T11:25:00Z">
         <w:r>
           <w:rPr>
             <w:lang w:val="en-GB"/>
@@ -18812,7 +18982,7 @@
           <w:t xml:space="preserve"> integration supports </w:t>
         </w:r>
       </w:ins>
-      <w:ins w:id="102" w:author="Holger Eichelberger" w:date="2022-03-31T11:32:00Z">
+      <w:ins w:id="128" w:author="Holger Eichelberger" w:date="2022-03-31T11:32:00Z">
         <w:r>
           <w:rPr>
             <w:lang w:val="en-GB"/>
@@ -18820,7 +18990,7 @@
           <w:t xml:space="preserve">the following </w:t>
         </w:r>
       </w:ins>
-      <w:ins w:id="103" w:author="Holger Eichelberger" w:date="2022-03-31T11:25:00Z">
+      <w:ins w:id="129" w:author="Holger Eichelberger" w:date="2022-03-31T11:25:00Z">
         <w:r>
           <w:rPr>
             <w:lang w:val="en-GB"/>
@@ -18837,22 +19007,13 @@
           <w:numId w:val="11"/>
         </w:numPr>
         <w:rPr>
-          <w:ins w:id="104" w:author="Holger Eichelberger" w:date="2022-03-31T11:25:00Z"/>
-          <w:lang w:val="en-GB"/>
-        </w:rPr>
-        <w:pPrChange w:id="105" w:author="Holger Eichelberger" w:date="2022-03-31T11:32:00Z">
-          <w:pPr>
-            <w:pStyle w:val="ListParagraph"/>
-            <w:numPr>
-              <w:numId w:val="11"/>
-            </w:numPr>
-            <w:ind w:hanging="360"/>
-          </w:pPr>
-        </w:pPrChange>
+          <w:ins w:id="130" w:author="Holger Eichelberger" w:date="2022-03-31T11:25:00Z"/>
+          <w:lang w:val="en-GB"/>
+        </w:rPr>
       </w:pPr>
       <w:proofErr w:type="spellStart"/>
       <w:proofErr w:type="gramStart"/>
-      <w:ins w:id="106" w:author="Holger Eichelberger" w:date="2022-03-31T11:25:00Z">
+      <w:ins w:id="131" w:author="Holger Eichelberger" w:date="2022-03-31T11:25:00Z">
         <w:r>
           <w:rPr>
             <w:rFonts w:ascii="Courier New" w:hAnsi="Courier New" w:cs="Courier New"/>
@@ -18863,7 +19024,7 @@
           <w:t>easy.</w:t>
         </w:r>
       </w:ins>
-      <w:ins w:id="107" w:author="Holger Eichelberger" w:date="2022-03-31T11:32:00Z">
+      <w:ins w:id="132" w:author="Holger Eichelberger" w:date="2022-03-31T11:32:00Z">
         <w:r>
           <w:rPr>
             <w:rFonts w:ascii="Courier New" w:hAnsi="Courier New" w:cs="Courier New"/>
@@ -18875,7 +19036,7 @@
         </w:r>
       </w:ins>
       <w:proofErr w:type="gramEnd"/>
-      <w:ins w:id="108" w:author="Holger Eichelberger" w:date="2022-03-31T11:25:00Z">
+      <w:ins w:id="133" w:author="Holger Eichelberger" w:date="2022-03-31T11:25:00Z">
         <w:r>
           <w:rPr>
             <w:rFonts w:ascii="Courier New" w:hAnsi="Courier New" w:cs="Courier New"/>
@@ -18886,7 +19047,7 @@
           <w:t>.</w:t>
         </w:r>
       </w:ins>
-      <w:ins w:id="109" w:author="Holger Eichelberger" w:date="2022-03-31T11:32:00Z">
+      <w:ins w:id="134" w:author="Holger Eichelberger" w:date="2022-03-31T11:32:00Z">
         <w:r>
           <w:rPr>
             <w:rFonts w:ascii="Courier New" w:hAnsi="Courier New" w:cs="Courier New"/>
@@ -18898,7 +19059,7 @@
         </w:r>
       </w:ins>
       <w:proofErr w:type="spellEnd"/>
-      <w:ins w:id="110" w:author="Holger Eichelberger" w:date="2022-03-31T11:25:00Z">
+      <w:ins w:id="135" w:author="Holger Eichelberger" w:date="2022-03-31T11:25:00Z">
         <w:r>
           <w:rPr>
             <w:lang w:val="en-GB"/>
@@ -18906,7 +19067,7 @@
           <w:t xml:space="preserve">, </w:t>
         </w:r>
       </w:ins>
-      <w:ins w:id="111" w:author="Holger Eichelberger" w:date="2022-03-31T11:32:00Z">
+      <w:ins w:id="136" w:author="Holger Eichelberger" w:date="2022-03-31T11:32:00Z">
         <w:r>
           <w:rPr>
             <w:lang w:val="en-GB"/>
@@ -18914,7 +19075,7 @@
           <w:t xml:space="preserve">the host name specification to connect to the Docker process. The default for </w:t>
         </w:r>
       </w:ins>
-      <w:ins w:id="112" w:author="Holger Eichelberger" w:date="2022-03-31T11:33:00Z">
+      <w:ins w:id="137" w:author="Holger Eichelberger" w:date="2022-03-31T11:33:00Z">
         <w:r>
           <w:rPr>
             <w:lang w:val="en-GB"/>
@@ -18962,7 +19123,7 @@
         <w:rPr>
           <w:lang w:val="en-GB"/>
         </w:rPr>
-        <w:pPrChange w:id="113" w:author="Holger Eichelberger" w:date="2022-03-31T11:25:00Z">
+        <w:pPrChange w:id="138" w:author="Holger Eichelberger" w:date="2022-03-31T11:25:00Z">
           <w:pPr>
             <w:pStyle w:val="ListParagraph"/>
             <w:numPr>
@@ -18980,8 +19141,8 @@
           <w:lang w:val="en-GB"/>
         </w:rPr>
       </w:pPr>
-      <w:bookmarkStart w:id="114" w:name="_Ref485885373"/>
-      <w:bookmarkStart w:id="115" w:name="_Toc485885787"/>
+      <w:bookmarkStart w:id="139" w:name="_Ref485885373"/>
+      <w:bookmarkStart w:id="140" w:name="_Toc485885787"/>
       <w:r>
         <w:rPr>
           <w:lang w:val="en-GB"/>
@@ -18989,8 +19150,8 @@
         <w:lastRenderedPageBreak/>
         <w:t>How to ...?</w:t>
       </w:r>
-      <w:bookmarkEnd w:id="114"/>
-      <w:bookmarkEnd w:id="115"/>
+      <w:bookmarkEnd w:id="139"/>
+      <w:bookmarkEnd w:id="140"/>
     </w:p>
     <w:p>
       <w:pPr>
@@ -19024,14 +19185,14 @@
           <w:lang w:val="en-GB"/>
         </w:rPr>
       </w:pPr>
-      <w:bookmarkStart w:id="116" w:name="_Toc485885788"/>
+      <w:bookmarkStart w:id="141" w:name="_Toc485885788"/>
       <w:r>
         <w:rPr>
           <w:lang w:val="en-GB"/>
         </w:rPr>
         <w:t>VIL</w:t>
       </w:r>
-      <w:bookmarkEnd w:id="116"/>
+      <w:bookmarkEnd w:id="141"/>
     </w:p>
     <w:p>
       <w:pPr>
@@ -19040,7 +19201,7 @@
           <w:lang w:val="en-GB"/>
         </w:rPr>
       </w:pPr>
-      <w:bookmarkStart w:id="117" w:name="_Toc485885789"/>
+      <w:bookmarkStart w:id="142" w:name="_Toc485885789"/>
       <w:proofErr w:type="spellStart"/>
       <w:r>
         <w:rPr>
@@ -19075,7 +19236,7 @@
         </w:rPr>
         <w:t>namespaces</w:t>
       </w:r>
-      <w:bookmarkEnd w:id="117"/>
+      <w:bookmarkEnd w:id="142"/>
     </w:p>
     <w:p>
       <w:pPr>
@@ -19602,14 +19763,14 @@
           <w:lang w:val="en-GB"/>
         </w:rPr>
       </w:pPr>
-      <w:bookmarkStart w:id="118" w:name="_Toc485885790"/>
+      <w:bookmarkStart w:id="143" w:name="_Toc485885790"/>
       <w:r>
         <w:rPr>
           <w:lang w:val="en-GB"/>
         </w:rPr>
         <w:t>Running XVCL</w:t>
       </w:r>
-      <w:bookmarkEnd w:id="118"/>
+      <w:bookmarkEnd w:id="143"/>
     </w:p>
     <w:p>
       <w:pPr>
@@ -20958,7 +21119,7 @@
         </w:rPr>
         <w:t>adapt x-frame=</w:t>
       </w:r>
-      <w:hyperlink r:id="rId19" w:history="1">
+      <w:hyperlink r:id="rId20" w:history="1">
         <w:r>
           <w:rPr>
             <w:rFonts w:ascii="Courier New" w:hAnsi="Courier New" w:cs="Courier New"/>
@@ -22487,14 +22648,14 @@
           <w:lang w:val="en-GB"/>
         </w:rPr>
       </w:pPr>
-      <w:bookmarkStart w:id="119" w:name="_Toc485885791"/>
+      <w:bookmarkStart w:id="144" w:name="_Toc485885791"/>
       <w:r>
         <w:rPr>
           <w:lang w:val="en-GB"/>
         </w:rPr>
         <w:t>VIL Template Language</w:t>
       </w:r>
-      <w:bookmarkEnd w:id="119"/>
+      <w:bookmarkEnd w:id="144"/>
     </w:p>
     <w:p>
       <w:pPr>
@@ -22534,14 +22695,14 @@
           <w:lang w:val="en-GB"/>
         </w:rPr>
       </w:pPr>
-      <w:bookmarkStart w:id="120" w:name="_Toc485885792"/>
+      <w:bookmarkStart w:id="145" w:name="_Toc485885792"/>
       <w:r>
         <w:rPr>
           <w:lang w:val="en-GB"/>
         </w:rPr>
         <w:t>All VIL languages</w:t>
       </w:r>
-      <w:bookmarkEnd w:id="120"/>
+      <w:bookmarkEnd w:id="145"/>
     </w:p>
     <w:p>
       <w:pPr>
@@ -22563,8 +22724,8 @@
           <w:lang w:val="en-US"/>
         </w:rPr>
       </w:pPr>
-      <w:bookmarkStart w:id="121" w:name="_Ref434519883"/>
-      <w:bookmarkStart w:id="122" w:name="_Toc485885793"/>
+      <w:bookmarkStart w:id="146" w:name="_Ref434519883"/>
+      <w:bookmarkStart w:id="147" w:name="_Toc485885793"/>
       <w:r>
         <w:rPr>
           <w:lang w:val="en-US"/>
@@ -22577,8 +22738,8 @@
         </w:rPr>
         <w:t>alls</w:t>
       </w:r>
-      <w:bookmarkEnd w:id="121"/>
-      <w:bookmarkEnd w:id="122"/>
+      <w:bookmarkEnd w:id="146"/>
+      <w:bookmarkEnd w:id="147"/>
     </w:p>
     <w:p>
       <w:pPr>
@@ -24846,10 +25007,10 @@
           <w:lang w:val="en-GB"/>
         </w:rPr>
       </w:pPr>
-      <w:bookmarkStart w:id="123" w:name="_Toc179456084"/>
-      <w:bookmarkStart w:id="124" w:name="_Toc313096753"/>
-      <w:bookmarkStart w:id="125" w:name="_Toc449024022"/>
-      <w:bookmarkStart w:id="126" w:name="_Toc485885794"/>
+      <w:bookmarkStart w:id="148" w:name="_Toc179456084"/>
+      <w:bookmarkStart w:id="149" w:name="_Toc313096753"/>
+      <w:bookmarkStart w:id="150" w:name="_Toc449024022"/>
+      <w:bookmarkStart w:id="151" w:name="_Toc485885794"/>
       <w:r>
         <w:rPr>
           <w:lang w:val="en-GB"/>
@@ -24857,10 +25018,10 @@
         <w:lastRenderedPageBreak/>
         <w:t>References</w:t>
       </w:r>
-      <w:bookmarkEnd w:id="123"/>
-      <w:bookmarkEnd w:id="124"/>
-      <w:bookmarkEnd w:id="125"/>
-      <w:bookmarkEnd w:id="126"/>
+      <w:bookmarkEnd w:id="148"/>
+      <w:bookmarkEnd w:id="149"/>
+      <w:bookmarkEnd w:id="150"/>
+      <w:bookmarkEnd w:id="151"/>
     </w:p>
     <w:p>
       <w:pPr>
@@ -24872,21 +25033,21 @@
           <w:lang w:val="en-GB"/>
         </w:rPr>
       </w:pPr>
-      <w:bookmarkStart w:id="127" w:name="BIB__bib"/>
+      <w:bookmarkStart w:id="152" w:name="BIB__bib"/>
       <w:r>
         <w:rPr>
           <w:lang w:val="en-GB"/>
         </w:rPr>
         <w:t>[</w:t>
       </w:r>
-      <w:bookmarkStart w:id="128" w:name="BIB_www_mi_aspectj"/>
+      <w:bookmarkStart w:id="153" w:name="BIB_www_mi_aspectj"/>
       <w:r>
         <w:rPr>
           <w:lang w:val="en-GB"/>
         </w:rPr>
         <w:t>1</w:t>
       </w:r>
-      <w:bookmarkEnd w:id="128"/>
+      <w:bookmarkEnd w:id="153"/>
       <w:r>
         <w:rPr>
           <w:lang w:val="en-GB"/>
@@ -24953,7 +25114,7 @@
         <w:t>http://sse.uni-hildesheim.de/indenica</w:t>
       </w:r>
     </w:p>
-    <w:bookmarkEnd w:id="127"/>
+    <w:bookmarkEnd w:id="152"/>
     <w:p>
       <w:pPr>
         <w:tabs>
@@ -25166,7 +25327,7 @@
 
 <file path=word/comments.xml><?xml version="1.0" encoding="utf-8"?>
 <w:comments xmlns:wpc="http://schemas.microsoft.com/office/word/2010/wordprocessingCanvas" xmlns:cx="http://schemas.microsoft.com/office/drawing/2014/chartex" xmlns:cx1="http://schemas.microsoft.com/office/drawing/2015/9/8/chartex" xmlns:cx2="http://schemas.microsoft.com/office/drawing/2015/10/21/chartex" xmlns:cx3="http://schemas.microsoft.com/office/drawing/2016/5/9/chartex" xmlns:cx4="http://schemas.microsoft.com/office/drawing/2016/5/10/chartex" xmlns:cx5="http://schemas.microsoft.com/office/drawing/2016/5/11/chartex" xmlns:cx6="http://schemas.microsoft.com/office/drawing/2016/5/12/chartex" xmlns:cx7="http://schemas.microsoft.com/office/drawing/2016/5/13/chartex" xmlns:cx8="http://schemas.microsoft.com/office/drawing/2016/5/14/chartex" xmlns:mc="http://schemas.openxmlformats.org/markup-compatibility/2006" xmlns:aink="http://schemas.microsoft.com/office/drawing/2016/ink" xmlns:am3d="http://schemas.microsoft.com/office/drawing/2017/model3d" xmlns:o="urn:schemas-microsoft-com:office:office" xmlns:r="http://schemas.openxmlformats.org/officeDocument/2006/relationships" xmlns:m="http://schemas.openxmlformats.org/officeDocument/2006/math" xmlns:v="urn:schemas-microsoft-com:vml" xmlns:wp14="http://schemas.microsoft.com/office/word/2010/wordprocessingDrawing" xmlns:wp="http://schemas.openxmlformats.org/drawingml/2006/wordprocessingDrawing" xmlns:w10="urn:schemas-microsoft-com:office:word" xmlns:w="http://schemas.openxmlformats.org/wordprocessingml/2006/main" xmlns:w14="http://schemas.microsoft.com/office/word/2010/wordml" xmlns:w15="http://schemas.microsoft.com/office/word/2012/wordml" xmlns:w16cid="http://schemas.microsoft.com/office/word/2016/wordml/cid" xmlns:w16se="http://schemas.microsoft.com/office/word/2015/wordml/symex" xmlns:wpg="http://schemas.microsoft.com/office/word/2010/wordprocessingGroup" xmlns:wpi="http://schemas.microsoft.com/office/word/2010/wordprocessingInk" xmlns:wne="http://schemas.microsoft.com/office/word/2006/wordml" xmlns:wps="http://schemas.microsoft.com/office/word/2010/wordprocessingShape" mc:Ignorable="w14 w15 w16se w16cid wp14">
-  <w:comment w:id="35" w:author="Holger Eichelberger" w:date="2017-06-22T08:45:00Z" w:initials="he">
+  <w:comment w:id="60" w:author="Holger Eichelberger" w:date="2017-06-22T08:45:00Z" w:initials="he">
     <w:p>
       <w:pPr>
         <w:pStyle w:val="CommentText"/>
@@ -25426,15 +25587,22 @@
       <w:pPr>
         <w:pStyle w:val="FootnoteText"/>
       </w:pPr>
-      <w:r>
-        <w:rPr>
-          <w:rStyle w:val="FootnoteReference"/>
-        </w:rPr>
-        <w:footnoteRef/>
-      </w:r>
-      <w:r>
-        <w:t xml:space="preserve"> http://velocity.apache.org/engine/devel/user-guide.html#Velocity_Template_Language_VTL:_An_Introduction</w:t>
-      </w:r>
+      <w:ins w:id="53" w:author="Holger Eichelberger" w:date="2022-03-31T13:58:00Z">
+        <w:r>
+          <w:rPr>
+            <w:rStyle w:val="FootnoteReference"/>
+          </w:rPr>
+          <w:footnoteRef/>
+        </w:r>
+        <w:r>
+          <w:t xml:space="preserve"> Requires an installation of </w:t>
+        </w:r>
+        <w:r>
+          <w:t>Docker.</w:t>
+        </w:r>
+      </w:ins>
+      <w:bookmarkStart w:id="54" w:name="_GoBack"/>
+      <w:bookmarkEnd w:id="54"/>
     </w:p>
   </w:footnote>
   <w:footnote w:id="4">
@@ -25449,7 +25617,7 @@
         <w:footnoteRef/>
       </w:r>
       <w:r>
-        <w:t xml:space="preserve"> Please note that we parse Java files but do not resolve them so that qualified names are only available if they are explicitly stated in the source code.</w:t>
+        <w:t xml:space="preserve"> http://velocity.apache.org/engine/devel/user-guide.html#Velocity_Template_Language_VTL:_An_Introduction</w:t>
       </w:r>
     </w:p>
   </w:footnote>
@@ -25465,28 +25633,7 @@
         <w:footnoteRef/>
       </w:r>
       <w:r>
-        <w:t xml:space="preserve"> </w:t>
-      </w:r>
-      <w:proofErr w:type="spellStart"/>
-      <w:r>
-        <w:t>EASy</w:t>
-      </w:r>
-      <w:proofErr w:type="spellEnd"/>
-      <w:r>
-        <w:t xml:space="preserve">-Producer must be executed within a JDK so that Java has access to </w:t>
-      </w:r>
-      <w:proofErr w:type="spellStart"/>
-      <w:proofErr w:type="gramStart"/>
-      <w:r>
-        <w:t>it’s</w:t>
-      </w:r>
-      <w:proofErr w:type="spellEnd"/>
-      <w:proofErr w:type="gramEnd"/>
-      <w:r>
-        <w:t xml:space="preserve"> internal compiler. </w:t>
-      </w:r>
-      <w:r>
-        <w:t>A JRE is not sufficient!</w:t>
+        <w:t xml:space="preserve"> Please note that we parse Java files but do not resolve them so that qualified names are only available if they are explicitly stated in the source code.</w:t>
       </w:r>
     </w:p>
   </w:footnote>
@@ -25504,8 +25651,26 @@
       <w:r>
         <w:t xml:space="preserve"> </w:t>
       </w:r>
-      <w:r>
-        <w:t>http://xvcl.comp.nus.edu.sg/cms/</w:t>
+      <w:proofErr w:type="spellStart"/>
+      <w:r>
+        <w:t>EASy</w:t>
+      </w:r>
+      <w:proofErr w:type="spellEnd"/>
+      <w:r>
+        <w:t xml:space="preserve">-Producer must be executed within a JDK so that Java has access to </w:t>
+      </w:r>
+      <w:proofErr w:type="spellStart"/>
+      <w:proofErr w:type="gramStart"/>
+      <w:r>
+        <w:t>it’s</w:t>
+      </w:r>
+      <w:proofErr w:type="spellEnd"/>
+      <w:proofErr w:type="gramEnd"/>
+      <w:r>
+        <w:t xml:space="preserve"> internal compiler. </w:t>
+      </w:r>
+      <w:r>
+        <w:t>A JRE is not sufficient!</w:t>
       </w:r>
     </w:p>
   </w:footnote>
@@ -25521,39 +25686,10 @@
         <w:footnoteRef/>
       </w:r>
       <w:r>
-        <w:t xml:space="preserve"> The execution of the Java compiler as part of an ANT build-target requires the “fork”-parameter to be defined as “true”, e.g. “&lt;</w:t>
-      </w:r>
-      <w:proofErr w:type="spellStart"/>
-      <w:r>
-        <w:t>javac</w:t>
-      </w:r>
-      <w:proofErr w:type="spellEnd"/>
-      <w:r>
-        <w:t xml:space="preserve"> fork</w:t>
-      </w:r>
-      <w:proofErr w:type="gramStart"/>
-      <w:r>
-        <w:t>=”true</w:t>
-      </w:r>
-      <w:proofErr w:type="gramEnd"/>
-      <w:r>
-        <w:t xml:space="preserve">” [...]”. If this parameter is not set, the Ant </w:t>
-      </w:r>
-      <w:proofErr w:type="spellStart"/>
-      <w:r>
-        <w:t>blackbox</w:t>
-      </w:r>
-      <w:proofErr w:type="spellEnd"/>
-      <w:r>
         <w:t xml:space="preserve"> </w:t>
       </w:r>
-      <w:proofErr w:type="spellStart"/>
-      <w:r>
-        <w:t>instantiator</w:t>
-      </w:r>
-      <w:proofErr w:type="spellEnd"/>
-      <w:r>
-        <w:t xml:space="preserve"> may complain about “JAVA_HOME” not being set to the JDK-directory even if this variable is set correctly.</w:t>
+      <w:r>
+        <w:t>http://xvcl.comp.nus.edu.sg/cms/</w:t>
       </w:r>
     </w:p>
   </w:footnote>
@@ -25569,7 +25705,31 @@
         <w:footnoteRef/>
       </w:r>
       <w:r>
-        <w:t xml:space="preserve"> This </w:t>
+        <w:t xml:space="preserve"> The execution of the Java compiler as part of an ANT build-target requires the “fork”-parameter to be defined as “true”, e.g. “&lt;</w:t>
+      </w:r>
+      <w:proofErr w:type="spellStart"/>
+      <w:r>
+        <w:t>javac</w:t>
+      </w:r>
+      <w:proofErr w:type="spellEnd"/>
+      <w:r>
+        <w:t xml:space="preserve"> fork</w:t>
+      </w:r>
+      <w:proofErr w:type="gramStart"/>
+      <w:r>
+        <w:t>=”true</w:t>
+      </w:r>
+      <w:proofErr w:type="gramEnd"/>
+      <w:r>
+        <w:t xml:space="preserve">” [...]”. If this parameter is not set, the Ant </w:t>
+      </w:r>
+      <w:proofErr w:type="spellStart"/>
+      <w:r>
+        <w:t>blackbox</w:t>
+      </w:r>
+      <w:proofErr w:type="spellEnd"/>
+      <w:r>
+        <w:t xml:space="preserve"> </w:t>
       </w:r>
       <w:proofErr w:type="spellStart"/>
       <w:r>
@@ -25577,7 +25737,7 @@
       </w:r>
       <w:proofErr w:type="spellEnd"/>
       <w:r>
-        <w:t xml:space="preserve"> is still in development, in particular regarding the installation requirements for non-Unix systems.</w:t>
+        <w:t xml:space="preserve"> may complain about “JAVA_HOME” not being set to the JDK-directory even if this variable is set correctly.</w:t>
       </w:r>
     </w:p>
   </w:footnote>
@@ -25593,7 +25753,15 @@
         <w:footnoteRef/>
       </w:r>
       <w:r>
-        <w:t xml:space="preserve"> Currently, this extension does not support Maven parameters. This will follow in a future version.</w:t>
+        <w:t xml:space="preserve"> This </w:t>
+      </w:r>
+      <w:proofErr w:type="spellStart"/>
+      <w:r>
+        <w:t>instantiator</w:t>
+      </w:r>
+      <w:proofErr w:type="spellEnd"/>
+      <w:r>
+        <w:t xml:space="preserve"> is still in development, in particular regarding the installation requirements for non-Unix systems.</w:t>
       </w:r>
     </w:p>
   </w:footnote>
@@ -25601,11 +25769,27 @@
     <w:p>
       <w:pPr>
         <w:pStyle w:val="FootnoteText"/>
-        <w:rPr>
-          <w:ins w:id="60" w:author="Holger Eichelberger" w:date="2022-03-31T11:25:00Z"/>
-        </w:rPr>
-      </w:pPr>
-      <w:ins w:id="61" w:author="Holger Eichelberger" w:date="2022-03-31T11:25:00Z">
+      </w:pPr>
+      <w:r>
+        <w:rPr>
+          <w:rStyle w:val="FootnoteReference"/>
+        </w:rPr>
+        <w:footnoteRef/>
+      </w:r>
+      <w:r>
+        <w:t xml:space="preserve"> Currently, this extension does not support Maven parameters. This will follow in a future version.</w:t>
+      </w:r>
+    </w:p>
+  </w:footnote>
+  <w:footnote w:id="11">
+    <w:p>
+      <w:pPr>
+        <w:pStyle w:val="FootnoteText"/>
+        <w:rPr>
+          <w:ins w:id="86" w:author="Holger Eichelberger" w:date="2022-03-31T11:25:00Z"/>
+        </w:rPr>
+      </w:pPr>
+      <w:ins w:id="87" w:author="Holger Eichelberger" w:date="2022-03-31T11:25:00Z">
         <w:r>
           <w:rPr>
             <w:rStyle w:val="FootnoteReference"/>
@@ -31622,4 +31806,16 @@
   <a:objectDefaults/>
   <a:extraClrSchemeLst/>
 </a:theme>
+</file>
+
+<file path=customXml/item1.xml><?xml version="1.0" encoding="utf-8"?>
+<b:Sources xmlns:b="http://schemas.openxmlformats.org/officeDocument/2006/bibliography" xmlns="http://schemas.openxmlformats.org/officeDocument/2006/bibliography" SelectedStyle="\APASixthEditionOfficeOnline.xsl" StyleName="APA" Version="6"/>
+</file>
+
+<file path=customXml/itemProps1.xml><?xml version="1.0" encoding="utf-8"?>
+<ds:datastoreItem xmlns:ds="http://schemas.openxmlformats.org/officeDocument/2006/customXml" ds:itemID="{6FE0902F-9212-46AF-80AC-AD5DDB7EEBC5}">
+  <ds:schemaRefs>
+    <ds:schemaRef ds:uri="http://schemas.openxmlformats.org/officeDocument/2006/bibliography"/>
+  </ds:schemaRefs>
+</ds:datastoreItem>
 </file>
</xml_diff>

<commit_message>
further Docker commands, failOnError
</commit_message>
<xml_diff>
--- a/doc/sources/VIL Extensions.docx
+++ b/doc/sources/VIL Extensions.docx
@@ -3468,11 +3468,11 @@
         </w:rPr>
         <w:fldChar w:fldCharType="separate"/>
       </w:r>
-      <w:ins w:id="22" w:author="Holger Eichelberger" w:date="2022-03-31T13:58:00Z">
+      <w:ins w:id="22" w:author="Holger Eichelberger" w:date="2022-04-01T11:09:00Z">
         <w:r>
           <w:rPr>
             <w:lang w:val="en-GB"/>
-            <w:rPrChange w:id="23" w:author="Holger Eichelberger" w:date="2022-03-31T13:58:00Z">
+            <w:rPrChange w:id="23" w:author="Holger Eichelberger" w:date="2022-04-01T11:09:00Z">
               <w:rPr/>
             </w:rPrChange>
           </w:rPr>
@@ -3482,7 +3482,7 @@
           <w:rPr>
             <w:noProof/>
             <w:lang w:val="en-GB"/>
-            <w:rPrChange w:id="24" w:author="Holger Eichelberger" w:date="2022-03-31T13:58:00Z">
+            <w:rPrChange w:id="24" w:author="Holger Eichelberger" w:date="2022-04-01T11:09:00Z">
               <w:rPr>
                 <w:noProof/>
               </w:rPr>
@@ -3541,11 +3541,11 @@
         </w:rPr>
         <w:fldChar w:fldCharType="separate"/>
       </w:r>
-      <w:ins w:id="26" w:author="Holger Eichelberger" w:date="2022-03-31T13:58:00Z">
+      <w:ins w:id="26" w:author="Holger Eichelberger" w:date="2022-04-01T11:09:00Z">
         <w:r>
           <w:rPr>
             <w:lang w:val="en-GB"/>
-            <w:rPrChange w:id="27" w:author="Holger Eichelberger" w:date="2022-03-31T13:58:00Z">
+            <w:rPrChange w:id="27" w:author="Holger Eichelberger" w:date="2022-04-01T11:09:00Z">
               <w:rPr/>
             </w:rPrChange>
           </w:rPr>
@@ -3555,7 +3555,7 @@
           <w:rPr>
             <w:noProof/>
             <w:lang w:val="en-GB"/>
-            <w:rPrChange w:id="28" w:author="Holger Eichelberger" w:date="2022-03-31T13:58:00Z">
+            <w:rPrChange w:id="28" w:author="Holger Eichelberger" w:date="2022-04-01T11:09:00Z">
               <w:rPr>
                 <w:noProof/>
               </w:rPr>
@@ -3743,11 +3743,11 @@
             <w:r>
               <w:fldChar w:fldCharType="separate"/>
             </w:r>
-            <w:ins w:id="30" w:author="Holger Eichelberger" w:date="2022-03-31T13:58:00Z">
+            <w:ins w:id="30" w:author="Holger Eichelberger" w:date="2022-04-01T11:09:00Z">
               <w:r>
                 <w:rPr>
                   <w:lang w:val="en-GB"/>
-                  <w:rPrChange w:id="31" w:author="Holger Eichelberger" w:date="2022-03-31T13:58:00Z">
+                  <w:rPrChange w:id="31" w:author="Holger Eichelberger" w:date="2022-04-01T11:09:00Z">
                     <w:rPr/>
                   </w:rPrChange>
                 </w:rPr>
@@ -4258,19 +4258,19 @@
                 </w:rPr>
                 <w:instrText xml:space="preserve"> REF _Ref99627456 \r \h </w:instrText>
               </w:r>
-              <w:r>
-                <w:rPr>
-                  <w:lang w:val="en-GB"/>
-                </w:rPr>
-              </w:r>
             </w:ins>
+            <w:r>
+              <w:rPr>
+                <w:lang w:val="en-GB"/>
+              </w:rPr>
+            </w:r>
             <w:r>
               <w:rPr>
                 <w:lang w:val="en-GB"/>
               </w:rPr>
               <w:fldChar w:fldCharType="separate"/>
             </w:r>
-            <w:ins w:id="35" w:author="Holger Eichelberger" w:date="2022-03-31T13:58:00Z">
+            <w:ins w:id="35" w:author="Holger Eichelberger" w:date="2022-04-01T11:09:00Z">
               <w:r>
                 <w:rPr>
                   <w:lang w:val="en-GB"/>
@@ -4375,19 +4375,19 @@
                 </w:rPr>
                 <w:instrText xml:space="preserve"> REF _Ref99627462 \r \h </w:instrText>
               </w:r>
-              <w:r>
-                <w:rPr>
-                  <w:lang w:val="en-GB"/>
-                </w:rPr>
-              </w:r>
             </w:ins>
+            <w:r>
+              <w:rPr>
+                <w:lang w:val="en-GB"/>
+              </w:rPr>
+            </w:r>
             <w:r>
               <w:rPr>
                 <w:lang w:val="en-GB"/>
               </w:rPr>
               <w:fldChar w:fldCharType="separate"/>
             </w:r>
-            <w:ins w:id="43" w:author="Holger Eichelberger" w:date="2022-03-31T13:58:00Z">
+            <w:ins w:id="43" w:author="Holger Eichelberger" w:date="2022-04-01T11:09:00Z">
               <w:r>
                 <w:rPr>
                   <w:lang w:val="en-GB"/>
@@ -4443,21 +4443,11 @@
                     </w:rPr>
                   </w:rPrChange>
                 </w:rPr>
-                <w:t>.instantiator.</w:t>
-              </w:r>
-              <w:r>
-                <w:rPr>
-                  <w:rPrChange w:id="51" w:author="Holger Eichelberger" w:date="2022-03-31T13:58:00Z">
-                    <w:rPr>
-                      <w:lang w:val="en-GB"/>
-                    </w:rPr>
-                  </w:rPrChange>
-                </w:rPr>
-                <w:t>docker</w:t>
+                <w:t>.instantiator.docker</w:t>
               </w:r>
             </w:ins>
             <w:proofErr w:type="spellEnd"/>
-            <w:ins w:id="52" w:author="Holger Eichelberger" w:date="2022-03-31T13:58:00Z">
+            <w:ins w:id="51" w:author="Holger Eichelberger" w:date="2022-03-31T13:58:00Z">
               <w:r>
                 <w:rPr>
                   <w:rStyle w:val="FootnoteReference"/>
@@ -4474,7 +4464,7 @@
       <w:pPr>
         <w:pStyle w:val="Caption"/>
       </w:pPr>
-      <w:bookmarkStart w:id="55" w:name="_Ref412823150"/>
+      <w:bookmarkStart w:id="53" w:name="_Ref412823150"/>
       <w:r>
         <w:t xml:space="preserve">Table </w:t>
       </w:r>
@@ -4496,22 +4486,22 @@
       <w:r>
         <w:fldChar w:fldCharType="end"/>
       </w:r>
+      <w:bookmarkEnd w:id="53"/>
+      <w:r>
+        <w:t>: Default extensions and providing bundles.</w:t>
+      </w:r>
+    </w:p>
+    <w:p>
+      <w:pPr>
+        <w:pStyle w:val="Heading2"/>
+      </w:pPr>
+      <w:bookmarkStart w:id="54" w:name="_Ref393271273"/>
+      <w:bookmarkStart w:id="55" w:name="_Toc485885782"/>
+      <w:r>
+        <w:t>Velocity</w:t>
+      </w:r>
+      <w:bookmarkEnd w:id="54"/>
       <w:bookmarkEnd w:id="55"/>
-      <w:r>
-        <w:t>: Default extensions and providing bundles.</w:t>
-      </w:r>
-    </w:p>
-    <w:p>
-      <w:pPr>
-        <w:pStyle w:val="Heading2"/>
-      </w:pPr>
-      <w:bookmarkStart w:id="56" w:name="_Ref393271273"/>
-      <w:bookmarkStart w:id="57" w:name="_Toc485885782"/>
-      <w:r>
-        <w:t>Velocity</w:t>
-      </w:r>
-      <w:bookmarkEnd w:id="56"/>
-      <w:bookmarkEnd w:id="57"/>
     </w:p>
     <w:p>
       <w:pPr>
@@ -5341,13 +5331,13 @@
       <w:pPr>
         <w:pStyle w:val="Heading2"/>
       </w:pPr>
-      <w:bookmarkStart w:id="58" w:name="_Ref393271274"/>
-      <w:bookmarkStart w:id="59" w:name="_Toc485885783"/>
+      <w:bookmarkStart w:id="56" w:name="_Ref393271274"/>
+      <w:bookmarkStart w:id="57" w:name="_Toc485885783"/>
       <w:r>
         <w:t>Java</w:t>
       </w:r>
-      <w:bookmarkEnd w:id="58"/>
-      <w:bookmarkEnd w:id="59"/>
+      <w:bookmarkEnd w:id="56"/>
+      <w:bookmarkEnd w:id="57"/>
     </w:p>
     <w:p>
       <w:pPr>
@@ -5685,7 +5675,7 @@
         </w:rPr>
         <w:t xml:space="preserve">The </w:t>
       </w:r>
-      <w:commentRangeStart w:id="60"/>
+      <w:commentRangeStart w:id="58"/>
       <w:proofErr w:type="spellStart"/>
       <w:r>
         <w:rPr>
@@ -5696,13 +5686,13 @@
         </w:rPr>
         <w:t>JavaFileArtifact</w:t>
       </w:r>
-      <w:commentRangeEnd w:id="60"/>
+      <w:commentRangeEnd w:id="58"/>
       <w:proofErr w:type="spellEnd"/>
       <w:r>
         <w:rPr>
           <w:rStyle w:val="CommentReference"/>
         </w:rPr>
-        <w:commentReference w:id="60"/>
+        <w:commentReference w:id="58"/>
       </w:r>
       <w:r>
         <w:rPr>
@@ -11122,7 +11112,7 @@
         </w:rPr>
         <w:t xml:space="preserve"> allows to directly compile</w:t>
       </w:r>
-      <w:bookmarkStart w:id="61" w:name="_Ref393433036"/>
+      <w:bookmarkStart w:id="59" w:name="_Ref393433036"/>
       <w:r>
         <w:rPr>
           <w:rStyle w:val="FootnoteReference"/>
@@ -11130,7 +11120,7 @@
         </w:rPr>
         <w:footnoteReference w:id="6"/>
       </w:r>
-      <w:bookmarkEnd w:id="61"/>
+      <w:bookmarkEnd w:id="59"/>
       <w:r>
         <w:rPr>
           <w:lang w:val="en-GB"/>
@@ -13379,7 +13369,7 @@
         </w:rPr>
         <w:t>.</w:t>
       </w:r>
-      <w:bookmarkStart w:id="62" w:name="_Ref416534277"/>
+      <w:bookmarkStart w:id="60" w:name="_Ref416534277"/>
     </w:p>
     <w:p>
       <w:pPr>
@@ -13395,7 +13385,7 @@
         </w:rPr>
         <w:t>AspectJ</w:t>
       </w:r>
-      <w:bookmarkEnd w:id="62"/>
+      <w:bookmarkEnd w:id="60"/>
     </w:p>
     <w:p>
       <w:pPr>
@@ -13475,12 +13465,12 @@
       <w:r>
         <w:fldChar w:fldCharType="separate"/>
       </w:r>
-      <w:ins w:id="63" w:author="Holger Eichelberger" w:date="2022-03-31T13:58:00Z">
+      <w:ins w:id="61" w:author="Holger Eichelberger" w:date="2022-04-01T11:09:00Z">
         <w:r>
           <w:rPr>
             <w:vertAlign w:val="superscript"/>
             <w:lang w:val="en-GB"/>
-            <w:rPrChange w:id="64" w:author="Holger Eichelberger" w:date="2022-03-31T13:58:00Z">
+            <w:rPrChange w:id="62" w:author="Holger Eichelberger" w:date="2022-04-01T11:09:00Z">
               <w:rPr>
                 <w:lang w:val="en-US"/>
               </w:rPr>
@@ -13489,7 +13479,7 @@
           <w:t>6</w:t>
         </w:r>
       </w:ins>
-      <w:del w:id="65" w:author="Holger Eichelberger" w:date="2022-03-31T11:34:00Z">
+      <w:del w:id="63" w:author="Holger Eichelberger" w:date="2022-03-31T11:34:00Z">
         <w:r>
           <w:rPr>
             <w:vertAlign w:val="superscript"/>
@@ -14010,15 +14000,15 @@
       <w:pPr>
         <w:pStyle w:val="Heading2"/>
       </w:pPr>
-      <w:bookmarkStart w:id="66" w:name="_Toc422485278"/>
-      <w:bookmarkStart w:id="67" w:name="_Ref393271276"/>
-      <w:bookmarkStart w:id="68" w:name="_Toc485885784"/>
+      <w:bookmarkStart w:id="64" w:name="_Toc422485278"/>
+      <w:bookmarkStart w:id="65" w:name="_Ref393271276"/>
+      <w:bookmarkStart w:id="66" w:name="_Toc485885784"/>
+      <w:bookmarkEnd w:id="64"/>
+      <w:r>
+        <w:t>XVCL</w:t>
+      </w:r>
+      <w:bookmarkEnd w:id="65"/>
       <w:bookmarkEnd w:id="66"/>
-      <w:r>
-        <w:t>XVCL</w:t>
-      </w:r>
-      <w:bookmarkEnd w:id="67"/>
-      <w:bookmarkEnd w:id="68"/>
     </w:p>
     <w:p>
       <w:pPr>
@@ -16484,9 +16474,9 @@
       <w:pPr>
         <w:pStyle w:val="Heading2"/>
       </w:pPr>
-      <w:bookmarkStart w:id="69" w:name="_Ref416534278"/>
-      <w:bookmarkStart w:id="70" w:name="_Toc485885785"/>
-      <w:bookmarkStart w:id="71" w:name="_Ref405934206"/>
+      <w:bookmarkStart w:id="67" w:name="_Ref416534278"/>
+      <w:bookmarkStart w:id="68" w:name="_Toc485885785"/>
+      <w:bookmarkStart w:id="69" w:name="_Ref405934206"/>
       <w:r>
         <w:t xml:space="preserve">ANT / </w:t>
       </w:r>
@@ -16494,8 +16484,8 @@
       <w:r>
         <w:t>Make</w:t>
       </w:r>
-      <w:bookmarkEnd w:id="69"/>
-      <w:bookmarkEnd w:id="70"/>
+      <w:bookmarkEnd w:id="67"/>
+      <w:bookmarkEnd w:id="68"/>
       <w:proofErr w:type="spellEnd"/>
     </w:p>
     <w:p>
@@ -16923,14 +16913,14 @@
       <w:pPr>
         <w:pStyle w:val="Heading2"/>
       </w:pPr>
-      <w:bookmarkStart w:id="72" w:name="_Toc485885786"/>
-      <w:bookmarkStart w:id="73" w:name="_Ref99627456"/>
+      <w:bookmarkStart w:id="70" w:name="_Toc485885786"/>
+      <w:bookmarkStart w:id="71" w:name="_Ref99627456"/>
       <w:r>
         <w:t>Maven</w:t>
       </w:r>
+      <w:bookmarkEnd w:id="69"/>
+      <w:bookmarkEnd w:id="70"/>
       <w:bookmarkEnd w:id="71"/>
-      <w:bookmarkEnd w:id="72"/>
-      <w:bookmarkEnd w:id="73"/>
     </w:p>
     <w:p>
       <w:pPr>
@@ -18347,7 +18337,7 @@
           <w:numId w:val="11"/>
         </w:numPr>
         <w:rPr>
-          <w:ins w:id="74" w:author="Holger Eichelberger" w:date="2022-03-31T11:25:00Z"/>
+          <w:ins w:id="72" w:author="Holger Eichelberger" w:date="2022-03-31T11:25:00Z"/>
           <w:lang w:val="en-GB"/>
         </w:rPr>
       </w:pPr>
@@ -18393,25 +18383,25 @@
       <w:pPr>
         <w:pStyle w:val="Heading2"/>
         <w:rPr>
-          <w:ins w:id="75" w:author="Holger Eichelberger" w:date="2022-03-31T11:25:00Z"/>
-        </w:rPr>
-      </w:pPr>
-      <w:bookmarkStart w:id="76" w:name="_Ref99627462"/>
-      <w:ins w:id="77" w:author="Holger Eichelberger" w:date="2022-03-31T11:25:00Z">
+          <w:ins w:id="73" w:author="Holger Eichelberger" w:date="2022-03-31T11:25:00Z"/>
+        </w:rPr>
+      </w:pPr>
+      <w:bookmarkStart w:id="74" w:name="_Ref99627462"/>
+      <w:ins w:id="75" w:author="Holger Eichelberger" w:date="2022-03-31T11:25:00Z">
         <w:r>
           <w:t>Docker</w:t>
         </w:r>
-        <w:bookmarkEnd w:id="76"/>
+        <w:bookmarkEnd w:id="74"/>
       </w:ins>
     </w:p>
     <w:p>
       <w:pPr>
         <w:rPr>
-          <w:ins w:id="78" w:author="Holger Eichelberger" w:date="2022-03-31T11:25:00Z"/>
-          <w:lang w:val="en-GB"/>
-        </w:rPr>
-      </w:pPr>
-      <w:ins w:id="79" w:author="Holger Eichelberger" w:date="2022-03-31T11:25:00Z">
+          <w:ins w:id="76" w:author="Holger Eichelberger" w:date="2022-03-31T11:25:00Z"/>
+          <w:lang w:val="en-GB"/>
+        </w:rPr>
+      </w:pPr>
+      <w:ins w:id="77" w:author="Holger Eichelberger" w:date="2022-03-31T11:25:00Z">
         <w:r>
           <w:rPr>
             <w:lang w:val="en-GB"/>
@@ -18425,7 +18415,7 @@
           <w:t xml:space="preserve">Docker extension allows the usage of Docker, in particular for creating </w:t>
         </w:r>
       </w:ins>
-      <w:ins w:id="80" w:author="Holger Eichelberger" w:date="2022-03-31T11:26:00Z">
+      <w:ins w:id="78" w:author="Holger Eichelberger" w:date="2022-03-31T11:26:00Z">
         <w:r>
           <w:rPr>
             <w:lang w:val="en-GB"/>
@@ -18433,7 +18423,7 @@
           <w:t>container images</w:t>
         </w:r>
       </w:ins>
-      <w:ins w:id="81" w:author="Holger Eichelberger" w:date="2022-03-31T11:25:00Z">
+      <w:ins w:id="79" w:author="Holger Eichelberger" w:date="2022-03-31T11:25:00Z">
         <w:r>
           <w:rPr>
             <w:lang w:val="en-GB"/>
@@ -18445,12 +18435,12 @@
     <w:p>
       <w:pPr>
         <w:rPr>
-          <w:ins w:id="82" w:author="Holger Eichelberger" w:date="2022-03-31T11:25:00Z"/>
-          <w:b/>
-          <w:lang w:val="en-GB"/>
-        </w:rPr>
-      </w:pPr>
-      <w:ins w:id="83" w:author="Holger Eichelberger" w:date="2022-03-31T11:25:00Z">
+          <w:ins w:id="80" w:author="Holger Eichelberger" w:date="2022-03-31T11:25:00Z"/>
+          <w:b/>
+          <w:lang w:val="en-GB"/>
+        </w:rPr>
+      </w:pPr>
+      <w:ins w:id="81" w:author="Holger Eichelberger" w:date="2022-03-31T11:25:00Z">
         <w:r>
           <w:rPr>
             <w:b/>
@@ -18463,11 +18453,11 @@
     <w:p>
       <w:pPr>
         <w:rPr>
-          <w:ins w:id="84" w:author="Holger Eichelberger" w:date="2022-03-31T11:25:00Z"/>
-          <w:lang w:val="en-GB"/>
-        </w:rPr>
-      </w:pPr>
-      <w:ins w:id="85" w:author="Holger Eichelberger" w:date="2022-03-31T11:25:00Z">
+          <w:ins w:id="82" w:author="Holger Eichelberger" w:date="2022-03-31T11:25:00Z"/>
+          <w:lang w:val="en-GB"/>
+        </w:rPr>
+      </w:pPr>
+      <w:ins w:id="83" w:author="Holger Eichelberger" w:date="2022-03-31T11:25:00Z">
         <w:r>
           <w:rPr>
             <w:lang w:val="en-GB"/>
@@ -18492,13 +18482,13 @@
     <w:p>
       <w:pPr>
         <w:rPr>
-          <w:ins w:id="88" w:author="Holger Eichelberger" w:date="2022-03-31T11:25:00Z"/>
-          <w:b/>
-          <w:lang w:val="en-GB"/>
-        </w:rPr>
-      </w:pPr>
-      <w:proofErr w:type="spellStart"/>
-      <w:ins w:id="89" w:author="Holger Eichelberger" w:date="2022-03-31T11:25:00Z">
+          <w:ins w:id="86" w:author="Holger Eichelberger" w:date="2022-03-31T11:25:00Z"/>
+          <w:b/>
+          <w:lang w:val="en-GB"/>
+        </w:rPr>
+      </w:pPr>
+      <w:proofErr w:type="spellStart"/>
+      <w:ins w:id="87" w:author="Holger Eichelberger" w:date="2022-03-31T11:25:00Z">
         <w:r>
           <w:rPr>
             <w:b/>
@@ -18517,13 +18507,13 @@
           <w:numId w:val="11"/>
         </w:numPr>
         <w:rPr>
-          <w:ins w:id="90" w:author="Holger Eichelberger" w:date="2022-03-31T11:25:00Z"/>
-          <w:b/>
-          <w:lang w:val="en-GB"/>
-        </w:rPr>
-      </w:pPr>
-      <w:proofErr w:type="spellStart"/>
-      <w:ins w:id="91" w:author="Holger Eichelberger" w:date="2022-03-31T11:26:00Z">
+          <w:ins w:id="88" w:author="Holger Eichelberger" w:date="2022-03-31T11:25:00Z"/>
+          <w:b/>
+          <w:lang w:val="en-GB"/>
+        </w:rPr>
+      </w:pPr>
+      <w:proofErr w:type="spellStart"/>
+      <w:ins w:id="89" w:author="Holger Eichelberger" w:date="2022-03-31T11:26:00Z">
         <w:r>
           <w:rPr>
             <w:b/>
@@ -18540,7 +18530,7 @@
           <w:t xml:space="preserve"> </w:t>
         </w:r>
       </w:ins>
-      <w:ins w:id="92" w:author="Holger Eichelberger" w:date="2022-03-31T11:25:00Z">
+      <w:ins w:id="90" w:author="Holger Eichelberger" w:date="2022-03-31T11:25:00Z">
         <w:r>
           <w:rPr>
             <w:b/>
@@ -18556,7 +18546,7 @@
           <w:t xml:space="preserve">Path </w:t>
         </w:r>
       </w:ins>
-      <w:ins w:id="93" w:author="Holger Eichelberger" w:date="2022-03-31T11:26:00Z">
+      <w:ins w:id="91" w:author="Holger Eichelberger" w:date="2022-03-31T11:26:00Z">
         <w:r>
           <w:rPr>
             <w:b/>
@@ -18565,7 +18555,7 @@
           <w:t>b, Path d, String n</w:t>
         </w:r>
       </w:ins>
-      <w:ins w:id="94" w:author="Holger Eichelberger" w:date="2022-03-31T11:25:00Z">
+      <w:ins w:id="92" w:author="Holger Eichelberger" w:date="2022-03-31T11:25:00Z">
         <w:r>
           <w:rPr>
             <w:b/>
@@ -18579,11 +18569,11 @@
       <w:pPr>
         <w:pStyle w:val="ListParagraph"/>
         <w:rPr>
-          <w:ins w:id="95" w:author="Holger Eichelberger" w:date="2022-03-31T11:25:00Z"/>
-          <w:lang w:val="en-GB"/>
-        </w:rPr>
-      </w:pPr>
-      <w:ins w:id="96" w:author="Holger Eichelberger" w:date="2022-03-31T11:26:00Z">
+          <w:ins w:id="93" w:author="Holger Eichelberger" w:date="2022-03-31T11:25:00Z"/>
+          <w:lang w:val="en-GB"/>
+        </w:rPr>
+      </w:pPr>
+      <w:ins w:id="94" w:author="Holger Eichelberger" w:date="2022-03-31T11:26:00Z">
         <w:r>
           <w:rPr>
             <w:lang w:val="en-GB"/>
@@ -18591,15 +18581,22 @@
           <w:t xml:space="preserve">Creates a docker container image from </w:t>
         </w:r>
       </w:ins>
-      <w:ins w:id="97" w:author="Holger Eichelberger" w:date="2022-03-31T11:27:00Z">
+      <w:ins w:id="95" w:author="Holger Eichelberger" w:date="2022-03-31T11:27:00Z">
         <w:r>
           <w:rPr>
             <w:lang w:val="en-GB"/>
           </w:rPr>
-          <w:t>the base/work director d containing all files for the container build context, the docker file d and the name n</w:t>
+          <w:t xml:space="preserve">the base/work director d containing all files </w:t>
+        </w:r>
+        <w:bookmarkStart w:id="96" w:name="_GoBack"/>
+        <w:r>
+          <w:rPr>
+            <w:lang w:val="en-GB"/>
+          </w:rPr>
+          <w:t>for the container build context, the docker file d and the name n</w:t>
         </w:r>
       </w:ins>
-      <w:ins w:id="98" w:author="Holger Eichelberger" w:date="2022-03-31T11:25:00Z">
+      <w:ins w:id="97" w:author="Holger Eichelberger" w:date="2022-03-31T11:25:00Z">
         <w:r>
           <w:rPr>
             <w:lang w:val="en-GB"/>
@@ -18607,15 +18604,22 @@
           <w:t>.</w:t>
         </w:r>
       </w:ins>
-      <w:ins w:id="99" w:author="Holger Eichelberger" w:date="2022-03-31T11:27:00Z">
+      <w:ins w:id="98" w:author="Holger Eichelberger" w:date="2022-03-31T11:27:00Z">
         <w:r>
           <w:rPr>
             <w:lang w:val="en-GB"/>
           </w:rPr>
-          <w:t xml:space="preserve"> The image name must be given </w:t>
+          <w:t xml:space="preserve"> The image name </w:t>
+        </w:r>
+        <w:bookmarkEnd w:id="96"/>
+        <w:r>
+          <w:rPr>
+            <w:lang w:val="en-GB"/>
+          </w:rPr>
+          <w:t xml:space="preserve">must be given </w:t>
         </w:r>
       </w:ins>
-      <w:ins w:id="100" w:author="Holger Eichelberger" w:date="2022-03-31T11:28:00Z">
+      <w:ins w:id="99" w:author="Holger Eichelberger" w:date="2022-03-31T11:28:00Z">
         <w:r>
           <w:rPr>
             <w:lang w:val="en-GB"/>
@@ -18628,7 +18632,7 @@
           <w:rPr>
             <w:i/>
             <w:lang w:val="en-GB"/>
-            <w:rPrChange w:id="101" w:author="Holger Eichelberger" w:date="2022-03-31T11:28:00Z">
+            <w:rPrChange w:id="100" w:author="Holger Eichelberger" w:date="2022-03-31T11:28:00Z">
               <w:rPr>
                 <w:lang w:val="en-GB"/>
               </w:rPr>
@@ -18646,7 +18650,7 @@
           <w:rPr>
             <w:i/>
             <w:lang w:val="en-GB"/>
-            <w:rPrChange w:id="102" w:author="Holger Eichelberger" w:date="2022-03-31T11:28:00Z">
+            <w:rPrChange w:id="101" w:author="Holger Eichelberger" w:date="2022-03-31T11:28:00Z">
               <w:rPr>
                 <w:lang w:val="en-GB"/>
               </w:rPr>
@@ -18663,7 +18667,7 @@
           <w:t>”.</w:t>
         </w:r>
       </w:ins>
-      <w:ins w:id="103" w:author="Holger Eichelberger" w:date="2022-03-31T11:27:00Z">
+      <w:ins w:id="102" w:author="Holger Eichelberger" w:date="2022-03-31T11:27:00Z">
         <w:r>
           <w:rPr>
             <w:lang w:val="en-GB"/>
@@ -18671,15 +18675,15 @@
           <w:t xml:space="preserve"> </w:t>
         </w:r>
       </w:ins>
-      <w:ins w:id="104" w:author="Holger Eichelberger" w:date="2022-03-31T11:29:00Z">
+      <w:ins w:id="103" w:author="Holger Eichelberger" w:date="2022-03-31T11:29:00Z">
         <w:r>
           <w:rPr>
             <w:lang w:val="en-GB"/>
           </w:rPr>
-          <w:t xml:space="preserve"> The function returns the id of the created container.</w:t>
+          <w:t>The function returns the id of the created container.</w:t>
         </w:r>
       </w:ins>
-      <w:ins w:id="105" w:author="Holger Eichelberger" w:date="2022-03-31T11:30:00Z">
+      <w:ins w:id="104" w:author="Holger Eichelberger" w:date="2022-03-31T11:30:00Z">
         <w:r>
           <w:rPr>
             <w:lang w:val="en-GB"/>
@@ -18696,14 +18700,14 @@
           <w:numId w:val="11"/>
         </w:numPr>
         <w:rPr>
-          <w:ins w:id="106" w:author="Holger Eichelberger" w:date="2022-03-31T11:25:00Z"/>
+          <w:ins w:id="105" w:author="Holger Eichelberger" w:date="2022-03-31T11:25:00Z"/>
           <w:b/>
           <w:lang w:val="en-GB"/>
         </w:rPr>
       </w:pPr>
       <w:proofErr w:type="spellStart"/>
       <w:proofErr w:type="gramStart"/>
-      <w:ins w:id="107" w:author="Holger Eichelberger" w:date="2022-03-31T11:28:00Z">
+      <w:ins w:id="106" w:author="Holger Eichelberger" w:date="2022-03-31T11:28:00Z">
         <w:r>
           <w:rPr>
             <w:b/>
@@ -18713,7 +18717,7 @@
         </w:r>
       </w:ins>
       <w:proofErr w:type="spellEnd"/>
-      <w:ins w:id="108" w:author="Holger Eichelberger" w:date="2022-03-31T11:25:00Z">
+      <w:ins w:id="107" w:author="Holger Eichelberger" w:date="2022-03-31T11:25:00Z">
         <w:r>
           <w:rPr>
             <w:b/>
@@ -18723,7 +18727,7 @@
         </w:r>
       </w:ins>
       <w:proofErr w:type="gramEnd"/>
-      <w:ins w:id="109" w:author="Holger Eichelberger" w:date="2022-03-31T11:28:00Z">
+      <w:ins w:id="108" w:author="Holger Eichelberger" w:date="2022-03-31T11:28:00Z">
         <w:r>
           <w:rPr>
             <w:b/>
@@ -18733,7 +18737,7 @@
         </w:r>
       </w:ins>
       <w:proofErr w:type="spellStart"/>
-      <w:ins w:id="110" w:author="Holger Eichelberger" w:date="2022-03-31T11:29:00Z">
+      <w:ins w:id="109" w:author="Holger Eichelberger" w:date="2022-03-31T11:29:00Z">
         <w:r>
           <w:rPr>
             <w:b/>
@@ -18743,7 +18747,7 @@
         </w:r>
       </w:ins>
       <w:proofErr w:type="spellEnd"/>
-      <w:ins w:id="111" w:author="Holger Eichelberger" w:date="2022-03-31T11:25:00Z">
+      <w:ins w:id="110" w:author="Holger Eichelberger" w:date="2022-03-31T11:25:00Z">
         <w:r>
           <w:rPr>
             <w:b/>
@@ -18757,11 +18761,11 @@
       <w:pPr>
         <w:pStyle w:val="ListParagraph"/>
         <w:rPr>
-          <w:ins w:id="112" w:author="Holger Eichelberger" w:date="2022-03-31T11:25:00Z"/>
-          <w:lang w:val="en-GB"/>
-        </w:rPr>
-      </w:pPr>
-      <w:ins w:id="113" w:author="Holger Eichelberger" w:date="2022-03-31T11:29:00Z">
+          <w:ins w:id="111" w:author="Holger Eichelberger" w:date="2022-04-01T10:52:00Z"/>
+          <w:lang w:val="en-GB"/>
+        </w:rPr>
+      </w:pPr>
+      <w:ins w:id="112" w:author="Holger Eichelberger" w:date="2022-03-31T11:29:00Z">
         <w:r>
           <w:rPr>
             <w:lang w:val="en-GB"/>
@@ -18772,7 +18776,13 @@
         <w:proofErr w:type="gramStart"/>
         <w:r>
           <w:rPr>
+            <w:i/>
             <w:lang w:val="en-GB"/>
+            <w:rPrChange w:id="113" w:author="Holger Eichelberger" w:date="2022-04-01T11:05:00Z">
+              <w:rPr>
+                <w:lang w:val="en-GB"/>
+              </w:rPr>
+            </w:rPrChange>
           </w:rPr>
           <w:t>repository:tag</w:t>
         </w:r>
@@ -18819,14 +18829,375 @@
           <w:numId w:val="11"/>
         </w:numPr>
         <w:rPr>
-          <w:ins w:id="116" w:author="Holger Eichelberger" w:date="2022-03-31T11:25:00Z"/>
+          <w:ins w:id="116" w:author="Holger Eichelberger" w:date="2022-04-01T10:52:00Z"/>
           <w:b/>
           <w:lang w:val="en-GB"/>
         </w:rPr>
       </w:pPr>
       <w:proofErr w:type="spellStart"/>
       <w:proofErr w:type="gramStart"/>
-      <w:ins w:id="117" w:author="Holger Eichelberger" w:date="2022-03-31T11:30:00Z">
+      <w:ins w:id="117" w:author="Holger Eichelberger" w:date="2022-04-01T10:52:00Z">
+        <w:r>
+          <w:rPr>
+            <w:b/>
+            <w:lang w:val="en-GB"/>
+          </w:rPr>
+          <w:t>dockerSaveImage</w:t>
+        </w:r>
+        <w:proofErr w:type="spellEnd"/>
+        <w:r>
+          <w:rPr>
+            <w:b/>
+            <w:lang w:val="en-GB"/>
+          </w:rPr>
+          <w:t>(</w:t>
+        </w:r>
+        <w:proofErr w:type="gramEnd"/>
+        <w:r>
+          <w:rPr>
+            <w:b/>
+            <w:lang w:val="en-GB"/>
+          </w:rPr>
+          <w:t>String n, Path p</w:t>
+        </w:r>
+        <w:r>
+          <w:rPr>
+            <w:b/>
+            <w:lang w:val="en-GB"/>
+          </w:rPr>
+          <w:t>)</w:t>
+        </w:r>
+      </w:ins>
+    </w:p>
+    <w:p>
+      <w:pPr>
+        <w:pStyle w:val="ListParagraph"/>
+        <w:rPr>
+          <w:ins w:id="118" w:author="Holger Eichelberger" w:date="2022-04-01T10:52:00Z"/>
+          <w:lang w:val="en-GB"/>
+          <w:rPrChange w:id="119" w:author="Holger Eichelberger" w:date="2022-04-01T10:54:00Z">
+            <w:rPr>
+              <w:ins w:id="120" w:author="Holger Eichelberger" w:date="2022-04-01T10:52:00Z"/>
+              <w:b/>
+              <w:lang w:val="en-GB"/>
+            </w:rPr>
+          </w:rPrChange>
+        </w:rPr>
+        <w:pPrChange w:id="121" w:author="Holger Eichelberger" w:date="2022-04-01T10:52:00Z">
+          <w:pPr>
+            <w:pStyle w:val="ListParagraph"/>
+            <w:numPr>
+              <w:numId w:val="11"/>
+            </w:numPr>
+            <w:ind w:hanging="360"/>
+          </w:pPr>
+        </w:pPrChange>
+      </w:pPr>
+      <w:ins w:id="122" w:author="Holger Eichelberger" w:date="2022-04-01T10:53:00Z">
+        <w:r>
+          <w:rPr>
+            <w:lang w:val="en-GB"/>
+            <w:rPrChange w:id="123" w:author="Holger Eichelberger" w:date="2022-04-01T10:54:00Z">
+              <w:rPr>
+                <w:b/>
+                <w:lang w:val="en-GB"/>
+              </w:rPr>
+            </w:rPrChange>
+          </w:rPr>
+          <w:t>Stores</w:t>
+        </w:r>
+      </w:ins>
+      <w:ins w:id="124" w:author="Holger Eichelberger" w:date="2022-04-01T10:52:00Z">
+        <w:r>
+          <w:rPr>
+            <w:lang w:val="en-GB"/>
+            <w:rPrChange w:id="125" w:author="Holger Eichelberger" w:date="2022-04-01T10:54:00Z">
+              <w:rPr>
+                <w:b/>
+                <w:lang w:val="en-GB"/>
+              </w:rPr>
+            </w:rPrChange>
+          </w:rPr>
+          <w:t xml:space="preserve"> </w:t>
+        </w:r>
+      </w:ins>
+      <w:ins w:id="126" w:author="Holger Eichelberger" w:date="2022-04-01T10:54:00Z">
+        <w:r>
+          <w:rPr>
+            <w:lang w:val="en-GB"/>
+            <w:rPrChange w:id="127" w:author="Holger Eichelberger" w:date="2022-04-01T10:54:00Z">
+              <w:rPr>
+                <w:b/>
+                <w:lang w:val="en-GB"/>
+              </w:rPr>
+            </w:rPrChange>
+          </w:rPr>
+          <w:t xml:space="preserve">the </w:t>
+        </w:r>
+      </w:ins>
+      <w:ins w:id="128" w:author="Holger Eichelberger" w:date="2022-04-01T10:53:00Z">
+        <w:r>
+          <w:rPr>
+            <w:lang w:val="en-GB"/>
+            <w:rPrChange w:id="129" w:author="Holger Eichelberger" w:date="2022-04-01T10:54:00Z">
+              <w:rPr>
+                <w:b/>
+                <w:lang w:val="en-GB"/>
+              </w:rPr>
+            </w:rPrChange>
+          </w:rPr>
+          <w:t xml:space="preserve">Docker image </w:t>
+        </w:r>
+      </w:ins>
+      <w:ins w:id="130" w:author="Holger Eichelberger" w:date="2022-04-01T10:54:00Z">
+        <w:r>
+          <w:rPr>
+            <w:lang w:val="en-GB"/>
+            <w:rPrChange w:id="131" w:author="Holger Eichelberger" w:date="2022-04-01T10:54:00Z">
+              <w:rPr>
+                <w:b/>
+                <w:lang w:val="en-GB"/>
+              </w:rPr>
+            </w:rPrChange>
+          </w:rPr>
+          <w:t xml:space="preserve">with name </w:t>
+        </w:r>
+        <w:r>
+          <w:rPr>
+            <w:i/>
+            <w:lang w:val="en-GB"/>
+            <w:rPrChange w:id="132" w:author="Holger Eichelberger" w:date="2022-04-01T10:54:00Z">
+              <w:rPr>
+                <w:b/>
+                <w:lang w:val="en-GB"/>
+              </w:rPr>
+            </w:rPrChange>
+          </w:rPr>
+          <w:t>n</w:t>
+        </w:r>
+        <w:r>
+          <w:rPr>
+            <w:lang w:val="en-GB"/>
+            <w:rPrChange w:id="133" w:author="Holger Eichelberger" w:date="2022-04-01T10:54:00Z">
+              <w:rPr>
+                <w:b/>
+                <w:lang w:val="en-GB"/>
+              </w:rPr>
+            </w:rPrChange>
+          </w:rPr>
+          <w:t xml:space="preserve"> in form “</w:t>
+        </w:r>
+        <w:proofErr w:type="spellStart"/>
+        <w:proofErr w:type="gramStart"/>
+        <w:r>
+          <w:rPr>
+            <w:i/>
+            <w:lang w:val="en-GB"/>
+            <w:rPrChange w:id="134" w:author="Holger Eichelberger" w:date="2022-04-01T11:05:00Z">
+              <w:rPr>
+                <w:b/>
+                <w:lang w:val="en-GB"/>
+              </w:rPr>
+            </w:rPrChange>
+          </w:rPr>
+          <w:t>repository:tag</w:t>
+        </w:r>
+        <w:proofErr w:type="spellEnd"/>
+        <w:proofErr w:type="gramEnd"/>
+        <w:r>
+          <w:rPr>
+            <w:lang w:val="en-GB"/>
+            <w:rPrChange w:id="135" w:author="Holger Eichelberger" w:date="2022-04-01T10:54:00Z">
+              <w:rPr>
+                <w:b/>
+                <w:lang w:val="en-GB"/>
+              </w:rPr>
+            </w:rPrChange>
+          </w:rPr>
+          <w:t xml:space="preserve">” to the file in path </w:t>
+        </w:r>
+        <w:r>
+          <w:rPr>
+            <w:i/>
+            <w:lang w:val="en-GB"/>
+            <w:rPrChange w:id="136" w:author="Holger Eichelberger" w:date="2022-04-01T10:54:00Z">
+              <w:rPr>
+                <w:b/>
+                <w:lang w:val="en-GB"/>
+              </w:rPr>
+            </w:rPrChange>
+          </w:rPr>
+          <w:t>p</w:t>
+        </w:r>
+        <w:r>
+          <w:rPr>
+            <w:lang w:val="en-GB"/>
+            <w:rPrChange w:id="137" w:author="Holger Eichelberger" w:date="2022-04-01T10:54:00Z">
+              <w:rPr>
+                <w:b/>
+                <w:lang w:val="en-GB"/>
+              </w:rPr>
+            </w:rPrChange>
+          </w:rPr>
+          <w:t xml:space="preserve"> </w:t>
+        </w:r>
+      </w:ins>
+      <w:ins w:id="138" w:author="Holger Eichelberger" w:date="2022-04-01T10:53:00Z">
+        <w:r>
+          <w:rPr>
+            <w:lang w:val="en-GB"/>
+            <w:rPrChange w:id="139" w:author="Holger Eichelberger" w:date="2022-04-01T10:54:00Z">
+              <w:rPr>
+                <w:b/>
+                <w:lang w:val="en-GB"/>
+              </w:rPr>
+            </w:rPrChange>
+          </w:rPr>
+          <w:t>(in tar format)</w:t>
+        </w:r>
+      </w:ins>
+      <w:ins w:id="140" w:author="Holger Eichelberger" w:date="2022-04-01T10:54:00Z">
+        <w:r>
+          <w:rPr>
+            <w:lang w:val="en-GB"/>
+            <w:rPrChange w:id="141" w:author="Holger Eichelberger" w:date="2022-04-01T10:54:00Z">
+              <w:rPr>
+                <w:b/>
+                <w:lang w:val="en-GB"/>
+              </w:rPr>
+            </w:rPrChange>
+          </w:rPr>
+          <w:t>.</w:t>
+        </w:r>
+      </w:ins>
+    </w:p>
+    <w:p>
+      <w:pPr>
+        <w:pStyle w:val="ListParagraph"/>
+        <w:numPr>
+          <w:ilvl w:val="0"/>
+          <w:numId w:val="11"/>
+        </w:numPr>
+        <w:rPr>
+          <w:ins w:id="142" w:author="Holger Eichelberger" w:date="2022-04-01T10:55:00Z"/>
+          <w:b/>
+          <w:lang w:val="en-GB"/>
+        </w:rPr>
+      </w:pPr>
+      <w:proofErr w:type="spellStart"/>
+      <w:proofErr w:type="gramStart"/>
+      <w:ins w:id="143" w:author="Holger Eichelberger" w:date="2022-04-01T10:55:00Z">
+        <w:r>
+          <w:rPr>
+            <w:b/>
+            <w:lang w:val="en-GB"/>
+          </w:rPr>
+          <w:t>dockerLoadImage</w:t>
+        </w:r>
+        <w:proofErr w:type="spellEnd"/>
+        <w:r>
+          <w:rPr>
+            <w:b/>
+            <w:lang w:val="en-GB"/>
+          </w:rPr>
+          <w:t>(</w:t>
+        </w:r>
+        <w:proofErr w:type="gramEnd"/>
+        <w:r>
+          <w:rPr>
+            <w:b/>
+            <w:lang w:val="en-GB"/>
+          </w:rPr>
+          <w:t>Path p</w:t>
+        </w:r>
+        <w:r>
+          <w:rPr>
+            <w:b/>
+            <w:lang w:val="en-GB"/>
+          </w:rPr>
+          <w:t>)</w:t>
+        </w:r>
+      </w:ins>
+    </w:p>
+    <w:p>
+      <w:pPr>
+        <w:pStyle w:val="ListParagraph"/>
+        <w:rPr>
+          <w:ins w:id="144" w:author="Holger Eichelberger" w:date="2022-04-01T10:55:00Z"/>
+          <w:lang w:val="en-GB"/>
+        </w:rPr>
+        <w:pPrChange w:id="145" w:author="Holger Eichelberger" w:date="2022-04-01T10:56:00Z">
+          <w:pPr>
+            <w:pStyle w:val="ListParagraph"/>
+            <w:numPr>
+              <w:numId w:val="11"/>
+            </w:numPr>
+            <w:ind w:hanging="360"/>
+          </w:pPr>
+        </w:pPrChange>
+      </w:pPr>
+      <w:ins w:id="146" w:author="Holger Eichelberger" w:date="2022-04-01T10:56:00Z">
+        <w:r>
+          <w:rPr>
+            <w:lang w:val="en-GB"/>
+          </w:rPr>
+          <w:t>Loads</w:t>
+        </w:r>
+      </w:ins>
+      <w:ins w:id="147" w:author="Holger Eichelberger" w:date="2022-04-01T10:55:00Z">
+        <w:r>
+          <w:rPr>
+            <w:lang w:val="en-GB"/>
+          </w:rPr>
+          <w:t xml:space="preserve"> the Docker image </w:t>
+        </w:r>
+      </w:ins>
+      <w:ins w:id="148" w:author="Holger Eichelberger" w:date="2022-04-01T10:57:00Z">
+        <w:r>
+          <w:rPr>
+            <w:lang w:val="en-GB"/>
+          </w:rPr>
+          <w:t xml:space="preserve">from </w:t>
+        </w:r>
+      </w:ins>
+      <w:ins w:id="149" w:author="Holger Eichelberger" w:date="2022-04-01T10:55:00Z">
+        <w:r>
+          <w:rPr>
+            <w:lang w:val="en-GB"/>
+          </w:rPr>
+          <w:t xml:space="preserve">path </w:t>
+        </w:r>
+        <w:r>
+          <w:rPr>
+            <w:i/>
+            <w:lang w:val="en-GB"/>
+          </w:rPr>
+          <w:t>p</w:t>
+        </w:r>
+        <w:r>
+          <w:rPr>
+            <w:lang w:val="en-GB"/>
+          </w:rPr>
+          <w:t xml:space="preserve"> (in tar format).</w:t>
+        </w:r>
+      </w:ins>
+    </w:p>
+    <w:p>
+      <w:pPr>
+        <w:pStyle w:val="ListParagraph"/>
+        <w:numPr>
+          <w:ilvl w:val="0"/>
+          <w:numId w:val="11"/>
+        </w:numPr>
+        <w:rPr>
+          <w:ins w:id="150" w:author="Holger Eichelberger" w:date="2022-03-31T11:25:00Z"/>
+          <w:b/>
+          <w:lang w:val="en-GB"/>
+        </w:rPr>
+      </w:pPr>
+      <w:proofErr w:type="spellStart"/>
+      <w:proofErr w:type="gramStart"/>
+      <w:ins w:id="151" w:author="Holger Eichelberger" w:date="2022-03-31T11:30:00Z">
         <w:r>
           <w:rPr>
             <w:b/>
@@ -18836,7 +19207,7 @@
         </w:r>
       </w:ins>
       <w:proofErr w:type="spellEnd"/>
-      <w:ins w:id="118" w:author="Holger Eichelberger" w:date="2022-03-31T11:25:00Z">
+      <w:ins w:id="152" w:author="Holger Eichelberger" w:date="2022-03-31T11:25:00Z">
         <w:r>
           <w:rPr>
             <w:b/>
@@ -18846,7 +19217,7 @@
         </w:r>
       </w:ins>
       <w:proofErr w:type="gramEnd"/>
-      <w:ins w:id="119" w:author="Holger Eichelberger" w:date="2022-03-31T11:30:00Z">
+      <w:ins w:id="153" w:author="Holger Eichelberger" w:date="2022-03-31T11:30:00Z">
         <w:r>
           <w:rPr>
             <w:b/>
@@ -18864,7 +19235,7 @@
         </w:r>
       </w:ins>
       <w:proofErr w:type="spellEnd"/>
-      <w:ins w:id="120" w:author="Holger Eichelberger" w:date="2022-03-31T11:25:00Z">
+      <w:ins w:id="154" w:author="Holger Eichelberger" w:date="2022-03-31T11:25:00Z">
         <w:r>
           <w:rPr>
             <w:b/>
@@ -18878,10 +19249,10 @@
       <w:pPr>
         <w:pStyle w:val="ListParagraph"/>
         <w:rPr>
-          <w:ins w:id="121" w:author="Holger Eichelberger" w:date="2022-03-31T11:31:00Z"/>
-          <w:lang w:val="en-GB"/>
-        </w:rPr>
-        <w:pPrChange w:id="122" w:author="Holger Eichelberger" w:date="2022-03-31T11:31:00Z">
+          <w:ins w:id="155" w:author="Holger Eichelberger" w:date="2022-03-31T11:31:00Z"/>
+          <w:lang w:val="en-GB"/>
+        </w:rPr>
+        <w:pPrChange w:id="156" w:author="Holger Eichelberger" w:date="2022-03-31T11:31:00Z">
           <w:pPr>
             <w:pStyle w:val="ListParagraph"/>
             <w:numPr>
@@ -18891,7 +19262,7 @@
           </w:pPr>
         </w:pPrChange>
       </w:pPr>
-      <w:ins w:id="123" w:author="Holger Eichelberger" w:date="2022-03-31T11:31:00Z">
+      <w:ins w:id="157" w:author="Holger Eichelberger" w:date="2022-03-31T11:31:00Z">
         <w:r>
           <w:rPr>
             <w:lang w:val="en-GB"/>
@@ -18902,7 +19273,13 @@
         <w:proofErr w:type="gramStart"/>
         <w:r>
           <w:rPr>
+            <w:i/>
             <w:lang w:val="en-GB"/>
+            <w:rPrChange w:id="158" w:author="Holger Eichelberger" w:date="2022-04-01T11:05:00Z">
+              <w:rPr>
+                <w:lang w:val="en-GB"/>
+              </w:rPr>
+            </w:rPrChange>
           </w:rPr>
           <w:t>repository:tag</w:t>
         </w:r>
@@ -18933,32 +19310,34 @@
           <w:rPr>
             <w:lang w:val="en-GB"/>
           </w:rPr>
-          <w:t xml:space="preserve"> The result is true if the image was removed. The instantiation will stop if an error </w:t>
+          <w:t xml:space="preserve"> The result is true if the image was removed. The instantiation will stop if an error occu</w:t>
         </w:r>
-        <w:proofErr w:type="spellStart"/>
+      </w:ins>
+      <w:ins w:id="159" w:author="Holger Eichelberger" w:date="2022-04-01T10:52:00Z">
         <w:r>
           <w:rPr>
             <w:lang w:val="en-GB"/>
           </w:rPr>
-          <w:t>occus</w:t>
+          <w:t>r</w:t>
         </w:r>
-        <w:proofErr w:type="spellEnd"/>
+      </w:ins>
+      <w:ins w:id="160" w:author="Holger Eichelberger" w:date="2022-03-31T11:31:00Z">
         <w:r>
           <w:rPr>
             <w:lang w:val="en-GB"/>
           </w:rPr>
-          <w:t>.</w:t>
+          <w:t>s.</w:t>
         </w:r>
       </w:ins>
     </w:p>
     <w:p>
       <w:pPr>
         <w:rPr>
-          <w:ins w:id="124" w:author="Holger Eichelberger" w:date="2022-03-31T11:25:00Z"/>
-          <w:lang w:val="en-GB"/>
-        </w:rPr>
-      </w:pPr>
-      <w:ins w:id="125" w:author="Holger Eichelberger" w:date="2022-03-31T11:25:00Z">
+          <w:ins w:id="161" w:author="Holger Eichelberger" w:date="2022-03-31T11:25:00Z"/>
+          <w:lang w:val="en-GB"/>
+        </w:rPr>
+      </w:pPr>
+      <w:ins w:id="162" w:author="Holger Eichelberger" w:date="2022-03-31T11:25:00Z">
         <w:r>
           <w:rPr>
             <w:lang w:val="en-GB"/>
@@ -18966,7 +19345,7 @@
           <w:t xml:space="preserve">The VIL </w:t>
         </w:r>
       </w:ins>
-      <w:ins w:id="126" w:author="Holger Eichelberger" w:date="2022-03-31T11:32:00Z">
+      <w:ins w:id="163" w:author="Holger Eichelberger" w:date="2022-03-31T11:32:00Z">
         <w:r>
           <w:rPr>
             <w:lang w:val="en-GB"/>
@@ -18974,7 +19353,7 @@
           <w:t>Docker</w:t>
         </w:r>
       </w:ins>
-      <w:ins w:id="127" w:author="Holger Eichelberger" w:date="2022-03-31T11:25:00Z">
+      <w:ins w:id="164" w:author="Holger Eichelberger" w:date="2022-03-31T11:25:00Z">
         <w:r>
           <w:rPr>
             <w:lang w:val="en-GB"/>
@@ -18982,7 +19361,7 @@
           <w:t xml:space="preserve"> integration supports </w:t>
         </w:r>
       </w:ins>
-      <w:ins w:id="128" w:author="Holger Eichelberger" w:date="2022-03-31T11:32:00Z">
+      <w:ins w:id="165" w:author="Holger Eichelberger" w:date="2022-03-31T11:32:00Z">
         <w:r>
           <w:rPr>
             <w:lang w:val="en-GB"/>
@@ -18990,7 +19369,7 @@
           <w:t xml:space="preserve">the following </w:t>
         </w:r>
       </w:ins>
-      <w:ins w:id="129" w:author="Holger Eichelberger" w:date="2022-03-31T11:25:00Z">
+      <w:ins w:id="166" w:author="Holger Eichelberger" w:date="2022-03-31T11:25:00Z">
         <w:r>
           <w:rPr>
             <w:lang w:val="en-GB"/>
@@ -19007,13 +19386,13 @@
           <w:numId w:val="11"/>
         </w:numPr>
         <w:rPr>
-          <w:ins w:id="130" w:author="Holger Eichelberger" w:date="2022-03-31T11:25:00Z"/>
+          <w:ins w:id="167" w:author="Holger Eichelberger" w:date="2022-04-01T10:57:00Z"/>
           <w:lang w:val="en-GB"/>
         </w:rPr>
       </w:pPr>
       <w:proofErr w:type="spellStart"/>
       <w:proofErr w:type="gramStart"/>
-      <w:ins w:id="131" w:author="Holger Eichelberger" w:date="2022-03-31T11:25:00Z">
+      <w:ins w:id="168" w:author="Holger Eichelberger" w:date="2022-03-31T11:25:00Z">
         <w:r>
           <w:rPr>
             <w:rFonts w:ascii="Courier New" w:hAnsi="Courier New" w:cs="Courier New"/>
@@ -19024,7 +19403,7 @@
           <w:t>easy.</w:t>
         </w:r>
       </w:ins>
-      <w:ins w:id="132" w:author="Holger Eichelberger" w:date="2022-03-31T11:32:00Z">
+      <w:ins w:id="169" w:author="Holger Eichelberger" w:date="2022-03-31T11:32:00Z">
         <w:r>
           <w:rPr>
             <w:rFonts w:ascii="Courier New" w:hAnsi="Courier New" w:cs="Courier New"/>
@@ -19036,7 +19415,7 @@
         </w:r>
       </w:ins>
       <w:proofErr w:type="gramEnd"/>
-      <w:ins w:id="133" w:author="Holger Eichelberger" w:date="2022-03-31T11:25:00Z">
+      <w:ins w:id="170" w:author="Holger Eichelberger" w:date="2022-03-31T11:25:00Z">
         <w:r>
           <w:rPr>
             <w:rFonts w:ascii="Courier New" w:hAnsi="Courier New" w:cs="Courier New"/>
@@ -19047,7 +19426,7 @@
           <w:t>.</w:t>
         </w:r>
       </w:ins>
-      <w:ins w:id="134" w:author="Holger Eichelberger" w:date="2022-03-31T11:32:00Z">
+      <w:ins w:id="171" w:author="Holger Eichelberger" w:date="2022-03-31T11:32:00Z">
         <w:r>
           <w:rPr>
             <w:rFonts w:ascii="Courier New" w:hAnsi="Courier New" w:cs="Courier New"/>
@@ -19059,7 +19438,7 @@
         </w:r>
       </w:ins>
       <w:proofErr w:type="spellEnd"/>
-      <w:ins w:id="135" w:author="Holger Eichelberger" w:date="2022-03-31T11:25:00Z">
+      <w:ins w:id="172" w:author="Holger Eichelberger" w:date="2022-03-31T11:25:00Z">
         <w:r>
           <w:rPr>
             <w:lang w:val="en-GB"/>
@@ -19067,7 +19446,7 @@
           <w:t xml:space="preserve">, </w:t>
         </w:r>
       </w:ins>
-      <w:ins w:id="136" w:author="Holger Eichelberger" w:date="2022-03-31T11:32:00Z">
+      <w:ins w:id="173" w:author="Holger Eichelberger" w:date="2022-03-31T11:32:00Z">
         <w:r>
           <w:rPr>
             <w:lang w:val="en-GB"/>
@@ -19075,7 +19454,7 @@
           <w:t xml:space="preserve">the host name specification to connect to the Docker process. The default for </w:t>
         </w:r>
       </w:ins>
-      <w:ins w:id="137" w:author="Holger Eichelberger" w:date="2022-03-31T11:33:00Z">
+      <w:ins w:id="174" w:author="Holger Eichelberger" w:date="2022-03-31T11:33:00Z">
         <w:r>
           <w:rPr>
             <w:lang w:val="en-GB"/>
@@ -19120,10 +19499,166 @@
     </w:p>
     <w:p>
       <w:pPr>
-        <w:rPr>
-          <w:lang w:val="en-GB"/>
-        </w:rPr>
-        <w:pPrChange w:id="138" w:author="Holger Eichelberger" w:date="2022-03-31T11:25:00Z">
+        <w:pStyle w:val="ListParagraph"/>
+        <w:numPr>
+          <w:ilvl w:val="0"/>
+          <w:numId w:val="11"/>
+        </w:numPr>
+        <w:rPr>
+          <w:ins w:id="175" w:author="Holger Eichelberger" w:date="2022-03-31T11:25:00Z"/>
+          <w:lang w:val="en-GB"/>
+        </w:rPr>
+      </w:pPr>
+      <w:proofErr w:type="spellStart"/>
+      <w:proofErr w:type="gramStart"/>
+      <w:ins w:id="176" w:author="Holger Eichelberger" w:date="2022-04-01T11:00:00Z">
+        <w:r>
+          <w:rPr>
+            <w:rFonts w:ascii="Courier New" w:hAnsi="Courier New" w:cs="Courier New"/>
+            <w:sz w:val="22"/>
+            <w:szCs w:val="22"/>
+            <w:lang w:val="en-GB"/>
+            <w:rPrChange w:id="177" w:author="Holger Eichelberger" w:date="2022-04-01T11:01:00Z">
+              <w:rPr>
+                <w:lang w:val="en-GB"/>
+              </w:rPr>
+            </w:rPrChange>
+          </w:rPr>
+          <w:t>easy.docker</w:t>
+        </w:r>
+        <w:proofErr w:type="gramEnd"/>
+        <w:r>
+          <w:rPr>
+            <w:rFonts w:ascii="Courier New" w:hAnsi="Courier New" w:cs="Courier New"/>
+            <w:sz w:val="22"/>
+            <w:szCs w:val="22"/>
+            <w:lang w:val="en-GB"/>
+            <w:rPrChange w:id="178" w:author="Holger Eichelberger" w:date="2022-04-01T11:01:00Z">
+              <w:rPr>
+                <w:lang w:val="en-GB"/>
+              </w:rPr>
+            </w:rPrChange>
+          </w:rPr>
+          <w:t>.f</w:t>
+        </w:r>
+      </w:ins>
+      <w:ins w:id="179" w:author="Holger Eichelberger" w:date="2022-04-01T11:01:00Z">
+        <w:r>
+          <w:rPr>
+            <w:rFonts w:ascii="Courier New" w:hAnsi="Courier New" w:cs="Courier New"/>
+            <w:sz w:val="22"/>
+            <w:szCs w:val="22"/>
+            <w:lang w:val="en-GB"/>
+            <w:rPrChange w:id="180" w:author="Holger Eichelberger" w:date="2022-04-01T11:01:00Z">
+              <w:rPr>
+                <w:lang w:val="en-GB"/>
+              </w:rPr>
+            </w:rPrChange>
+          </w:rPr>
+          <w:t>ailOnError</w:t>
+        </w:r>
+        <w:proofErr w:type="spellEnd"/>
+        <w:r>
+          <w:rPr>
+            <w:lang w:val="en-GB"/>
+          </w:rPr>
+          <w:t xml:space="preserve">: Whether </w:t>
+        </w:r>
+      </w:ins>
+      <w:ins w:id="181" w:author="Holger Eichelberger" w:date="2022-04-01T11:06:00Z">
+        <w:r>
+          <w:rPr>
+            <w:lang w:val="en-GB"/>
+          </w:rPr>
+          <w:t xml:space="preserve">Docker execution errors, e.g., Docker not installed shall lead to a VIL/VTL execution layer. </w:t>
+        </w:r>
+      </w:ins>
+      <w:ins w:id="182" w:author="Holger Eichelberger" w:date="2022-04-01T11:07:00Z">
+        <w:r>
+          <w:rPr>
+            <w:lang w:val="en-GB"/>
+          </w:rPr>
+          <w:t xml:space="preserve">The default value is </w:t>
+        </w:r>
+        <w:r>
+          <w:rPr>
+            <w:rFonts w:ascii="Courier New" w:hAnsi="Courier New" w:cs="Courier New"/>
+            <w:sz w:val="22"/>
+            <w:szCs w:val="22"/>
+            <w:lang w:val="en-GB"/>
+            <w:rPrChange w:id="183" w:author="Holger Eichelberger" w:date="2022-04-01T11:08:00Z">
+              <w:rPr>
+                <w:rFonts w:ascii="Courier New" w:hAnsi="Courier New" w:cs="Courier New"/>
+                <w:lang w:val="en-GB"/>
+              </w:rPr>
+            </w:rPrChange>
+          </w:rPr>
+          <w:t>true</w:t>
+        </w:r>
+        <w:r>
+          <w:rPr>
+            <w:lang w:val="en-GB"/>
+          </w:rPr>
+          <w:t xml:space="preserve">. </w:t>
+        </w:r>
+      </w:ins>
+      <w:ins w:id="184" w:author="Holger Eichelberger" w:date="2022-04-01T11:06:00Z">
+        <w:r>
+          <w:rPr>
+            <w:lang w:val="en-GB"/>
+          </w:rPr>
+          <w:t xml:space="preserve">For testing, it may make </w:t>
+        </w:r>
+      </w:ins>
+      <w:ins w:id="185" w:author="Holger Eichelberger" w:date="2022-04-01T11:07:00Z">
+        <w:r>
+          <w:rPr>
+            <w:lang w:val="en-GB"/>
+          </w:rPr>
+          <w:t xml:space="preserve">sense to disable errors (value </w:t>
+        </w:r>
+        <w:r>
+          <w:rPr>
+            <w:rFonts w:ascii="Courier New" w:hAnsi="Courier New" w:cs="Courier New"/>
+            <w:sz w:val="22"/>
+            <w:szCs w:val="22"/>
+            <w:lang w:val="en-GB"/>
+            <w:rPrChange w:id="186" w:author="Holger Eichelberger" w:date="2022-04-01T11:08:00Z">
+              <w:rPr>
+                <w:lang w:val="en-GB"/>
+              </w:rPr>
+            </w:rPrChange>
+          </w:rPr>
+          <w:t>false</w:t>
+        </w:r>
+        <w:r>
+          <w:rPr>
+            <w:lang w:val="en-GB"/>
+          </w:rPr>
+          <w:t xml:space="preserve">) and to rely on undefined results of the </w:t>
+        </w:r>
+        <w:proofErr w:type="spellStart"/>
+        <w:r>
+          <w:rPr>
+            <w:lang w:val="en-GB"/>
+          </w:rPr>
+          <w:t>instantiators</w:t>
+        </w:r>
+        <w:proofErr w:type="spellEnd"/>
+        <w:r>
+          <w:rPr>
+            <w:lang w:val="en-GB"/>
+          </w:rPr>
+          <w:t>.</w:t>
+        </w:r>
+      </w:ins>
+    </w:p>
+    <w:p>
+      <w:pPr>
+        <w:rPr>
+          <w:lang w:val="en-GB"/>
+        </w:rPr>
+        <w:pPrChange w:id="187" w:author="Holger Eichelberger" w:date="2022-03-31T11:25:00Z">
           <w:pPr>
             <w:pStyle w:val="ListParagraph"/>
             <w:numPr>
@@ -19141,8 +19676,8 @@
           <w:lang w:val="en-GB"/>
         </w:rPr>
       </w:pPr>
-      <w:bookmarkStart w:id="139" w:name="_Ref485885373"/>
-      <w:bookmarkStart w:id="140" w:name="_Toc485885787"/>
+      <w:bookmarkStart w:id="188" w:name="_Ref485885373"/>
+      <w:bookmarkStart w:id="189" w:name="_Toc485885787"/>
       <w:r>
         <w:rPr>
           <w:lang w:val="en-GB"/>
@@ -19150,8 +19685,8 @@
         <w:lastRenderedPageBreak/>
         <w:t>How to ...?</w:t>
       </w:r>
-      <w:bookmarkEnd w:id="139"/>
-      <w:bookmarkEnd w:id="140"/>
+      <w:bookmarkEnd w:id="188"/>
+      <w:bookmarkEnd w:id="189"/>
     </w:p>
     <w:p>
       <w:pPr>
@@ -19185,14 +19720,14 @@
           <w:lang w:val="en-GB"/>
         </w:rPr>
       </w:pPr>
-      <w:bookmarkStart w:id="141" w:name="_Toc485885788"/>
+      <w:bookmarkStart w:id="190" w:name="_Toc485885788"/>
       <w:r>
         <w:rPr>
           <w:lang w:val="en-GB"/>
         </w:rPr>
         <w:t>VIL</w:t>
       </w:r>
-      <w:bookmarkEnd w:id="141"/>
+      <w:bookmarkEnd w:id="190"/>
     </w:p>
     <w:p>
       <w:pPr>
@@ -19201,7 +19736,7 @@
           <w:lang w:val="en-GB"/>
         </w:rPr>
       </w:pPr>
-      <w:bookmarkStart w:id="142" w:name="_Toc485885789"/>
+      <w:bookmarkStart w:id="191" w:name="_Toc485885789"/>
       <w:proofErr w:type="spellStart"/>
       <w:r>
         <w:rPr>
@@ -19236,7 +19771,7 @@
         </w:rPr>
         <w:t>namespaces</w:t>
       </w:r>
-      <w:bookmarkEnd w:id="142"/>
+      <w:bookmarkEnd w:id="191"/>
     </w:p>
     <w:p>
       <w:pPr>
@@ -19763,14 +20298,14 @@
           <w:lang w:val="en-GB"/>
         </w:rPr>
       </w:pPr>
-      <w:bookmarkStart w:id="143" w:name="_Toc485885790"/>
+      <w:bookmarkStart w:id="192" w:name="_Toc485885790"/>
       <w:r>
         <w:rPr>
           <w:lang w:val="en-GB"/>
         </w:rPr>
         <w:t>Running XVCL</w:t>
       </w:r>
-      <w:bookmarkEnd w:id="143"/>
+      <w:bookmarkEnd w:id="192"/>
     </w:p>
     <w:p>
       <w:pPr>
@@ -22648,14 +23183,14 @@
           <w:lang w:val="en-GB"/>
         </w:rPr>
       </w:pPr>
-      <w:bookmarkStart w:id="144" w:name="_Toc485885791"/>
+      <w:bookmarkStart w:id="193" w:name="_Toc485885791"/>
       <w:r>
         <w:rPr>
           <w:lang w:val="en-GB"/>
         </w:rPr>
         <w:t>VIL Template Language</w:t>
       </w:r>
-      <w:bookmarkEnd w:id="144"/>
+      <w:bookmarkEnd w:id="193"/>
     </w:p>
     <w:p>
       <w:pPr>
@@ -22695,14 +23230,14 @@
           <w:lang w:val="en-GB"/>
         </w:rPr>
       </w:pPr>
-      <w:bookmarkStart w:id="145" w:name="_Toc485885792"/>
+      <w:bookmarkStart w:id="194" w:name="_Toc485885792"/>
       <w:r>
         <w:rPr>
           <w:lang w:val="en-GB"/>
         </w:rPr>
         <w:t>All VIL languages</w:t>
       </w:r>
-      <w:bookmarkEnd w:id="145"/>
+      <w:bookmarkEnd w:id="194"/>
     </w:p>
     <w:p>
       <w:pPr>
@@ -22724,8 +23259,8 @@
           <w:lang w:val="en-US"/>
         </w:rPr>
       </w:pPr>
-      <w:bookmarkStart w:id="146" w:name="_Ref434519883"/>
-      <w:bookmarkStart w:id="147" w:name="_Toc485885793"/>
+      <w:bookmarkStart w:id="195" w:name="_Ref434519883"/>
+      <w:bookmarkStart w:id="196" w:name="_Toc485885793"/>
       <w:r>
         <w:rPr>
           <w:lang w:val="en-US"/>
@@ -22738,8 +23273,8 @@
         </w:rPr>
         <w:t>alls</w:t>
       </w:r>
-      <w:bookmarkEnd w:id="146"/>
-      <w:bookmarkEnd w:id="147"/>
+      <w:bookmarkEnd w:id="195"/>
+      <w:bookmarkEnd w:id="196"/>
     </w:p>
     <w:p>
       <w:pPr>
@@ -25007,10 +25542,10 @@
           <w:lang w:val="en-GB"/>
         </w:rPr>
       </w:pPr>
-      <w:bookmarkStart w:id="148" w:name="_Toc179456084"/>
-      <w:bookmarkStart w:id="149" w:name="_Toc313096753"/>
-      <w:bookmarkStart w:id="150" w:name="_Toc449024022"/>
-      <w:bookmarkStart w:id="151" w:name="_Toc485885794"/>
+      <w:bookmarkStart w:id="197" w:name="_Toc179456084"/>
+      <w:bookmarkStart w:id="198" w:name="_Toc313096753"/>
+      <w:bookmarkStart w:id="199" w:name="_Toc449024022"/>
+      <w:bookmarkStart w:id="200" w:name="_Toc485885794"/>
       <w:r>
         <w:rPr>
           <w:lang w:val="en-GB"/>
@@ -25018,10 +25553,10 @@
         <w:lastRenderedPageBreak/>
         <w:t>References</w:t>
       </w:r>
-      <w:bookmarkEnd w:id="148"/>
-      <w:bookmarkEnd w:id="149"/>
-      <w:bookmarkEnd w:id="150"/>
-      <w:bookmarkEnd w:id="151"/>
+      <w:bookmarkEnd w:id="197"/>
+      <w:bookmarkEnd w:id="198"/>
+      <w:bookmarkEnd w:id="199"/>
+      <w:bookmarkEnd w:id="200"/>
     </w:p>
     <w:p>
       <w:pPr>
@@ -25033,21 +25568,21 @@
           <w:lang w:val="en-GB"/>
         </w:rPr>
       </w:pPr>
-      <w:bookmarkStart w:id="152" w:name="BIB__bib"/>
+      <w:bookmarkStart w:id="201" w:name="BIB__bib"/>
       <w:r>
         <w:rPr>
           <w:lang w:val="en-GB"/>
         </w:rPr>
         <w:t>[</w:t>
       </w:r>
-      <w:bookmarkStart w:id="153" w:name="BIB_www_mi_aspectj"/>
+      <w:bookmarkStart w:id="202" w:name="BIB_www_mi_aspectj"/>
       <w:r>
         <w:rPr>
           <w:lang w:val="en-GB"/>
         </w:rPr>
         <w:t>1</w:t>
       </w:r>
-      <w:bookmarkEnd w:id="153"/>
+      <w:bookmarkEnd w:id="202"/>
       <w:r>
         <w:rPr>
           <w:lang w:val="en-GB"/>
@@ -25114,7 +25649,7 @@
         <w:t>http://sse.uni-hildesheim.de/indenica</w:t>
       </w:r>
     </w:p>
-    <w:bookmarkEnd w:id="152"/>
+    <w:bookmarkEnd w:id="201"/>
     <w:p>
       <w:pPr>
         <w:tabs>
@@ -25327,7 +25862,7 @@
 
 <file path=word/comments.xml><?xml version="1.0" encoding="utf-8"?>
 <w:comments xmlns:wpc="http://schemas.microsoft.com/office/word/2010/wordprocessingCanvas" xmlns:cx="http://schemas.microsoft.com/office/drawing/2014/chartex" xmlns:cx1="http://schemas.microsoft.com/office/drawing/2015/9/8/chartex" xmlns:cx2="http://schemas.microsoft.com/office/drawing/2015/10/21/chartex" xmlns:cx3="http://schemas.microsoft.com/office/drawing/2016/5/9/chartex" xmlns:cx4="http://schemas.microsoft.com/office/drawing/2016/5/10/chartex" xmlns:cx5="http://schemas.microsoft.com/office/drawing/2016/5/11/chartex" xmlns:cx6="http://schemas.microsoft.com/office/drawing/2016/5/12/chartex" xmlns:cx7="http://schemas.microsoft.com/office/drawing/2016/5/13/chartex" xmlns:cx8="http://schemas.microsoft.com/office/drawing/2016/5/14/chartex" xmlns:mc="http://schemas.openxmlformats.org/markup-compatibility/2006" xmlns:aink="http://schemas.microsoft.com/office/drawing/2016/ink" xmlns:am3d="http://schemas.microsoft.com/office/drawing/2017/model3d" xmlns:o="urn:schemas-microsoft-com:office:office" xmlns:r="http://schemas.openxmlformats.org/officeDocument/2006/relationships" xmlns:m="http://schemas.openxmlformats.org/officeDocument/2006/math" xmlns:v="urn:schemas-microsoft-com:vml" xmlns:wp14="http://schemas.microsoft.com/office/word/2010/wordprocessingDrawing" xmlns:wp="http://schemas.openxmlformats.org/drawingml/2006/wordprocessingDrawing" xmlns:w10="urn:schemas-microsoft-com:office:word" xmlns:w="http://schemas.openxmlformats.org/wordprocessingml/2006/main" xmlns:w14="http://schemas.microsoft.com/office/word/2010/wordml" xmlns:w15="http://schemas.microsoft.com/office/word/2012/wordml" xmlns:w16cid="http://schemas.microsoft.com/office/word/2016/wordml/cid" xmlns:w16se="http://schemas.microsoft.com/office/word/2015/wordml/symex" xmlns:wpg="http://schemas.microsoft.com/office/word/2010/wordprocessingGroup" xmlns:wpi="http://schemas.microsoft.com/office/word/2010/wordprocessingInk" xmlns:wne="http://schemas.microsoft.com/office/word/2006/wordml" xmlns:wps="http://schemas.microsoft.com/office/word/2010/wordprocessingShape" mc:Ignorable="w14 w15 w16se w16cid wp14">
-  <w:comment w:id="60" w:author="Holger Eichelberger" w:date="2017-06-22T08:45:00Z" w:initials="he">
+  <w:comment w:id="58" w:author="Holger Eichelberger" w:date="2017-06-22T08:45:00Z" w:initials="he">
     <w:p>
       <w:pPr>
         <w:pStyle w:val="CommentText"/>
@@ -25587,7 +26122,7 @@
       <w:pPr>
         <w:pStyle w:val="FootnoteText"/>
       </w:pPr>
-      <w:ins w:id="53" w:author="Holger Eichelberger" w:date="2022-03-31T13:58:00Z">
+      <w:ins w:id="52" w:author="Holger Eichelberger" w:date="2022-03-31T13:58:00Z">
         <w:r>
           <w:rPr>
             <w:rStyle w:val="FootnoteReference"/>
@@ -25595,14 +26130,9 @@
           <w:footnoteRef/>
         </w:r>
         <w:r>
-          <w:t xml:space="preserve"> Requires an installation of </w:t>
-        </w:r>
-        <w:r>
-          <w:t>Docker.</w:t>
+          <w:t xml:space="preserve"> Requires an installation of Docker.</w:t>
         </w:r>
       </w:ins>
-      <w:bookmarkStart w:id="54" w:name="_GoBack"/>
-      <w:bookmarkEnd w:id="54"/>
     </w:p>
   </w:footnote>
   <w:footnote w:id="4">
@@ -25786,10 +26316,10 @@
       <w:pPr>
         <w:pStyle w:val="FootnoteText"/>
         <w:rPr>
-          <w:ins w:id="86" w:author="Holger Eichelberger" w:date="2022-03-31T11:25:00Z"/>
-        </w:rPr>
-      </w:pPr>
-      <w:ins w:id="87" w:author="Holger Eichelberger" w:date="2022-03-31T11:25:00Z">
+          <w:ins w:id="84" w:author="Holger Eichelberger" w:date="2022-03-31T11:25:00Z"/>
+        </w:rPr>
+      </w:pPr>
+      <w:ins w:id="85" w:author="Holger Eichelberger" w:date="2022-03-31T11:25:00Z">
         <w:r>
           <w:rPr>
             <w:rStyle w:val="FootnoteReference"/>
@@ -31813,7 +32343,7 @@
 </file>
 
 <file path=customXml/itemProps1.xml><?xml version="1.0" encoding="utf-8"?>
-<ds:datastoreItem xmlns:ds="http://schemas.openxmlformats.org/officeDocument/2006/customXml" ds:itemID="{6FE0902F-9212-46AF-80AC-AD5DDB7EEBC5}">
+<ds:datastoreItem xmlns:ds="http://schemas.openxmlformats.org/officeDocument/2006/customXml" ds:itemID="{64324012-CE21-4E32-8435-7CFA40318C4A}">
   <ds:schemaRefs>
     <ds:schemaRef ds:uri="http://schemas.openxmlformats.org/officeDocument/2006/bibliography"/>
   </ds:schemaRefs>

</xml_diff>

<commit_message>
extended docker push doc
</commit_message>
<xml_diff>
--- a/doc/sources/VIL Extensions.docx
+++ b/doc/sources/VIL Extensions.docx
@@ -1672,7 +1672,7 @@
         </w:rPr>
         <w:fldChar w:fldCharType="separate"/>
       </w:r>
-      <w:ins w:id="15" w:author="Holger Eichelberger" w:date="2022-07-11T18:31:00Z">
+      <w:ins w:id="15" w:author="Holger Eichelberger" w:date="2022-07-14T13:32:00Z">
         <w:r>
           <w:rPr>
             <w:noProof/>
@@ -1792,7 +1792,7 @@
         </w:rPr>
         <w:fldChar w:fldCharType="separate"/>
       </w:r>
-      <w:ins w:id="19" w:author="Holger Eichelberger" w:date="2022-07-11T18:31:00Z">
+      <w:ins w:id="19" w:author="Holger Eichelberger" w:date="2022-07-14T13:32:00Z">
         <w:r>
           <w:rPr>
             <w:noProof/>
@@ -1930,7 +1930,7 @@
         </w:rPr>
         <w:fldChar w:fldCharType="separate"/>
       </w:r>
-      <w:ins w:id="23" w:author="Holger Eichelberger" w:date="2022-07-11T18:31:00Z">
+      <w:ins w:id="23" w:author="Holger Eichelberger" w:date="2022-07-14T13:32:00Z">
         <w:r>
           <w:rPr>
             <w:noProof/>
@@ -2068,7 +2068,7 @@
         </w:rPr>
         <w:fldChar w:fldCharType="separate"/>
       </w:r>
-      <w:ins w:id="27" w:author="Holger Eichelberger" w:date="2022-07-11T18:31:00Z">
+      <w:ins w:id="27" w:author="Holger Eichelberger" w:date="2022-07-14T13:32:00Z">
         <w:r>
           <w:rPr>
             <w:noProof/>
@@ -2204,7 +2204,7 @@
         </w:rPr>
         <w:fldChar w:fldCharType="separate"/>
       </w:r>
-      <w:ins w:id="31" w:author="Holger Eichelberger" w:date="2022-07-11T18:31:00Z">
+      <w:ins w:id="31" w:author="Holger Eichelberger" w:date="2022-07-14T13:32:00Z">
         <w:r>
           <w:rPr>
             <w:noProof/>
@@ -2340,7 +2340,7 @@
         </w:rPr>
         <w:fldChar w:fldCharType="separate"/>
       </w:r>
-      <w:ins w:id="35" w:author="Holger Eichelberger" w:date="2022-07-11T18:31:00Z">
+      <w:ins w:id="35" w:author="Holger Eichelberger" w:date="2022-07-14T13:32:00Z">
         <w:r>
           <w:rPr>
             <w:noProof/>
@@ -2476,7 +2476,7 @@
         </w:rPr>
         <w:fldChar w:fldCharType="separate"/>
       </w:r>
-      <w:ins w:id="39" w:author="Holger Eichelberger" w:date="2022-07-11T18:31:00Z">
+      <w:ins w:id="39" w:author="Holger Eichelberger" w:date="2022-07-14T13:32:00Z">
         <w:r>
           <w:rPr>
             <w:noProof/>
@@ -2612,7 +2612,7 @@
         </w:rPr>
         <w:fldChar w:fldCharType="separate"/>
       </w:r>
-      <w:ins w:id="43" w:author="Holger Eichelberger" w:date="2022-07-11T18:31:00Z">
+      <w:ins w:id="43" w:author="Holger Eichelberger" w:date="2022-07-14T13:32:00Z">
         <w:r>
           <w:rPr>
             <w:noProof/>
@@ -2748,7 +2748,7 @@
         </w:rPr>
         <w:fldChar w:fldCharType="separate"/>
       </w:r>
-      <w:ins w:id="47" w:author="Holger Eichelberger" w:date="2022-07-11T18:31:00Z">
+      <w:ins w:id="47" w:author="Holger Eichelberger" w:date="2022-07-14T13:32:00Z">
         <w:r>
           <w:rPr>
             <w:noProof/>
@@ -2884,7 +2884,7 @@
         </w:rPr>
         <w:fldChar w:fldCharType="separate"/>
       </w:r>
-      <w:ins w:id="51" w:author="Holger Eichelberger" w:date="2022-07-11T18:31:00Z">
+      <w:ins w:id="51" w:author="Holger Eichelberger" w:date="2022-07-14T13:32:00Z">
         <w:r>
           <w:rPr>
             <w:noProof/>
@@ -3022,7 +3022,7 @@
         </w:rPr>
         <w:fldChar w:fldCharType="separate"/>
       </w:r>
-      <w:ins w:id="55" w:author="Holger Eichelberger" w:date="2022-07-11T18:31:00Z">
+      <w:ins w:id="55" w:author="Holger Eichelberger" w:date="2022-07-14T13:32:00Z">
         <w:r>
           <w:rPr>
             <w:noProof/>
@@ -3160,7 +3160,7 @@
         </w:rPr>
         <w:fldChar w:fldCharType="separate"/>
       </w:r>
-      <w:ins w:id="59" w:author="Holger Eichelberger" w:date="2022-07-11T18:31:00Z">
+      <w:ins w:id="59" w:author="Holger Eichelberger" w:date="2022-07-14T13:32:00Z">
         <w:r>
           <w:rPr>
             <w:noProof/>
@@ -3305,7 +3305,7 @@
         </w:rPr>
         <w:fldChar w:fldCharType="separate"/>
       </w:r>
-      <w:ins w:id="63" w:author="Holger Eichelberger" w:date="2022-07-11T18:31:00Z">
+      <w:ins w:id="63" w:author="Holger Eichelberger" w:date="2022-07-14T13:32:00Z">
         <w:r>
           <w:rPr>
             <w:noProof/>
@@ -3443,7 +3443,7 @@
         </w:rPr>
         <w:fldChar w:fldCharType="separate"/>
       </w:r>
-      <w:ins w:id="67" w:author="Holger Eichelberger" w:date="2022-07-11T18:31:00Z">
+      <w:ins w:id="67" w:author="Holger Eichelberger" w:date="2022-07-14T13:32:00Z">
         <w:r>
           <w:rPr>
             <w:noProof/>
@@ -3581,7 +3581,7 @@
         </w:rPr>
         <w:fldChar w:fldCharType="separate"/>
       </w:r>
-      <w:ins w:id="71" w:author="Holger Eichelberger" w:date="2022-07-11T18:31:00Z">
+      <w:ins w:id="71" w:author="Holger Eichelberger" w:date="2022-07-14T13:32:00Z">
         <w:r>
           <w:rPr>
             <w:noProof/>
@@ -3719,7 +3719,7 @@
         </w:rPr>
         <w:fldChar w:fldCharType="separate"/>
       </w:r>
-      <w:ins w:id="75" w:author="Holger Eichelberger" w:date="2022-07-11T18:31:00Z">
+      <w:ins w:id="75" w:author="Holger Eichelberger" w:date="2022-07-14T13:32:00Z">
         <w:r>
           <w:rPr>
             <w:noProof/>
@@ -3857,7 +3857,7 @@
         </w:rPr>
         <w:fldChar w:fldCharType="separate"/>
       </w:r>
-      <w:ins w:id="79" w:author="Holger Eichelberger" w:date="2022-07-11T18:31:00Z">
+      <w:ins w:id="79" w:author="Holger Eichelberger" w:date="2022-07-14T13:32:00Z">
         <w:r>
           <w:rPr>
             <w:noProof/>
@@ -3976,7 +3976,7 @@
         </w:rPr>
         <w:fldChar w:fldCharType="separate"/>
       </w:r>
-      <w:ins w:id="83" w:author="Holger Eichelberger" w:date="2022-07-11T18:31:00Z">
+      <w:ins w:id="83" w:author="Holger Eichelberger" w:date="2022-07-14T13:32:00Z">
         <w:r>
           <w:rPr>
             <w:noProof/>
@@ -5375,7 +5375,7 @@
         </w:rPr>
         <w:fldChar w:fldCharType="separate"/>
       </w:r>
-      <w:ins w:id="131" w:author="Holger Eichelberger" w:date="2022-07-11T18:31:00Z">
+      <w:ins w:id="131" w:author="Holger Eichelberger" w:date="2022-07-14T13:32:00Z">
         <w:r>
           <w:t xml:space="preserve">Table </w:t>
         </w:r>
@@ -5436,7 +5436,7 @@
         </w:rPr>
         <w:fldChar w:fldCharType="separate"/>
       </w:r>
-      <w:ins w:id="133" w:author="Holger Eichelberger" w:date="2022-07-11T18:31:00Z">
+      <w:ins w:id="133" w:author="Holger Eichelberger" w:date="2022-07-14T13:32:00Z">
         <w:r>
           <w:t xml:space="preserve">Table </w:t>
         </w:r>
@@ -5626,11 +5626,11 @@
             <w:r>
               <w:fldChar w:fldCharType="separate"/>
             </w:r>
-            <w:ins w:id="135" w:author="Holger Eichelberger" w:date="2022-07-11T18:31:00Z">
+            <w:ins w:id="135" w:author="Holger Eichelberger" w:date="2022-07-14T13:32:00Z">
               <w:r>
                 <w:rPr>
                   <w:lang w:val="en-GB"/>
-                  <w:rPrChange w:id="136" w:author="Holger Eichelberger" w:date="2022-07-11T18:31:00Z">
+                  <w:rPrChange w:id="136" w:author="Holger Eichelberger" w:date="2022-07-14T13:32:00Z">
                     <w:rPr/>
                   </w:rPrChange>
                 </w:rPr>
@@ -6153,7 +6153,7 @@
               </w:rPr>
               <w:fldChar w:fldCharType="separate"/>
             </w:r>
-            <w:ins w:id="140" w:author="Holger Eichelberger" w:date="2022-07-11T18:31:00Z">
+            <w:ins w:id="140" w:author="Holger Eichelberger" w:date="2022-07-14T13:32:00Z">
               <w:r>
                 <w:rPr>
                   <w:lang w:val="en-GB"/>
@@ -6270,7 +6270,7 @@
               </w:rPr>
               <w:fldChar w:fldCharType="separate"/>
             </w:r>
-            <w:ins w:id="148" w:author="Holger Eichelberger" w:date="2022-07-11T18:31:00Z">
+            <w:ins w:id="148" w:author="Holger Eichelberger" w:date="2022-07-14T13:32:00Z">
               <w:r>
                 <w:rPr>
                   <w:lang w:val="en-GB"/>
@@ -15348,12 +15348,12 @@
       <w:r>
         <w:fldChar w:fldCharType="separate"/>
       </w:r>
-      <w:ins w:id="166" w:author="Holger Eichelberger" w:date="2022-07-11T18:31:00Z">
+      <w:ins w:id="166" w:author="Holger Eichelberger" w:date="2022-07-14T13:32:00Z">
         <w:r>
           <w:rPr>
             <w:vertAlign w:val="superscript"/>
             <w:lang w:val="en-GB"/>
-            <w:rPrChange w:id="167" w:author="Holger Eichelberger" w:date="2022-07-11T18:31:00Z">
+            <w:rPrChange w:id="167" w:author="Holger Eichelberger" w:date="2022-07-14T13:32:00Z">
               <w:rPr>
                 <w:lang w:val="en-US"/>
               </w:rPr>
@@ -21783,14 +21783,8 @@
         <w:rPr>
           <w:ins w:id="300" w:author="Holger Eichelberger" w:date="2022-07-11T18:07:00Z"/>
           <w:lang w:val="en-GB"/>
-          <w:rPrChange w:id="301" w:author="Holger Eichelberger" w:date="2022-07-11T18:31:00Z">
-            <w:rPr>
-              <w:ins w:id="302" w:author="Holger Eichelberger" w:date="2022-07-11T18:07:00Z"/>
-              <w:lang w:val="en-GB"/>
-            </w:rPr>
-          </w:rPrChange>
-        </w:rPr>
-        <w:pPrChange w:id="303" w:author="Holger Eichelberger" w:date="2022-07-11T18:31:00Z">
+        </w:rPr>
+        <w:pPrChange w:id="301" w:author="Holger Eichelberger" w:date="2022-07-11T18:31:00Z">
           <w:pPr>
             <w:pStyle w:val="ListParagraph"/>
             <w:numPr>
@@ -21800,7 +21794,7 @@
           </w:pPr>
         </w:pPrChange>
       </w:pPr>
-      <w:ins w:id="304" w:author="Holger Eichelberger" w:date="2022-03-31T11:31:00Z">
+      <w:ins w:id="302" w:author="Holger Eichelberger" w:date="2022-03-31T11:31:00Z">
         <w:r>
           <w:rPr>
             <w:lang w:val="en-GB"/>
@@ -21808,7 +21802,7 @@
           <w:t xml:space="preserve">Removes the image </w:t>
         </w:r>
       </w:ins>
-      <w:ins w:id="305" w:author="Holger Eichelberger" w:date="2022-04-05T17:38:00Z">
+      <w:ins w:id="303" w:author="Holger Eichelberger" w:date="2022-04-05T17:38:00Z">
         <w:r>
           <w:rPr>
             <w:lang w:val="en-GB"/>
@@ -21817,7 +21811,7 @@
         </w:r>
       </w:ins>
       <w:proofErr w:type="spellStart"/>
-      <w:ins w:id="306" w:author="Holger Eichelberger" w:date="2022-04-12T17:30:00Z">
+      <w:ins w:id="304" w:author="Holger Eichelberger" w:date="2022-04-12T17:30:00Z">
         <w:r>
           <w:rPr>
             <w:i/>
@@ -21836,7 +21830,7 @@
         <w:r>
           <w:rPr>
             <w:lang w:val="en-GB"/>
-            <w:rPrChange w:id="307" w:author="Holger Eichelberger" w:date="2022-04-12T17:30:00Z">
+            <w:rPrChange w:id="305" w:author="Holger Eichelberger" w:date="2022-04-12T17:30:00Z">
               <w:rPr>
                 <w:i/>
                 <w:lang w:val="en-GB"/>
@@ -21846,29 +21840,29 @@
           <w:t>(Docker does not accept capital characters)</w:t>
         </w:r>
       </w:ins>
+      <w:ins w:id="306" w:author="Holger Eichelberger" w:date="2022-03-31T11:31:00Z">
+        <w:r>
+          <w:rPr>
+            <w:lang w:val="en-GB"/>
+          </w:rPr>
+          <w:t>.</w:t>
+        </w:r>
+        <w:r>
+          <w:rPr>
+            <w:lang w:val="en-GB"/>
+          </w:rPr>
+          <w:t xml:space="preserve"> The result is true if the image was removed. The instantiation will stop if an error occu</w:t>
+        </w:r>
+      </w:ins>
+      <w:ins w:id="307" w:author="Holger Eichelberger" w:date="2022-04-01T10:52:00Z">
+        <w:r>
+          <w:rPr>
+            <w:lang w:val="en-GB"/>
+          </w:rPr>
+          <w:t>r</w:t>
+        </w:r>
+      </w:ins>
       <w:ins w:id="308" w:author="Holger Eichelberger" w:date="2022-03-31T11:31:00Z">
-        <w:r>
-          <w:rPr>
-            <w:lang w:val="en-GB"/>
-          </w:rPr>
-          <w:t>.</w:t>
-        </w:r>
-        <w:r>
-          <w:rPr>
-            <w:lang w:val="en-GB"/>
-          </w:rPr>
-          <w:t xml:space="preserve"> The result is true if the image was removed. The instantiation will stop if an error occu</w:t>
-        </w:r>
-      </w:ins>
-      <w:ins w:id="309" w:author="Holger Eichelberger" w:date="2022-04-01T10:52:00Z">
-        <w:r>
-          <w:rPr>
-            <w:lang w:val="en-GB"/>
-          </w:rPr>
-          <w:t>r</w:t>
-        </w:r>
-      </w:ins>
-      <w:ins w:id="310" w:author="Holger Eichelberger" w:date="2022-03-31T11:31:00Z">
         <w:r>
           <w:rPr>
             <w:lang w:val="en-GB"/>
@@ -21885,14 +21879,14 @@
           <w:numId w:val="11"/>
         </w:numPr>
         <w:rPr>
-          <w:ins w:id="311" w:author="Holger Eichelberger" w:date="2022-07-11T18:12:00Z"/>
+          <w:ins w:id="309" w:author="Holger Eichelberger" w:date="2022-07-11T18:13:00Z"/>
           <w:b/>
           <w:lang w:val="en-GB"/>
         </w:rPr>
       </w:pPr>
       <w:proofErr w:type="spellStart"/>
       <w:proofErr w:type="gramStart"/>
-      <w:ins w:id="312" w:author="Holger Eichelberger" w:date="2022-07-11T18:08:00Z">
+      <w:ins w:id="310" w:author="Holger Eichelberger" w:date="2022-07-11T18:08:00Z">
         <w:r>
           <w:rPr>
             <w:b/>
@@ -21930,18 +21924,207 @@
             <w:b/>
             <w:lang w:val="en-GB"/>
           </w:rPr>
-          <w:t>, String r)</w:t>
+          <w:t>, String r, String t)</w:t>
         </w:r>
       </w:ins>
     </w:p>
     <w:p>
       <w:pPr>
         <w:pStyle w:val="ListParagraph"/>
-        <w:rPr>
-          <w:ins w:id="313" w:author="Holger Eichelberger" w:date="2022-07-11T18:08:00Z"/>
-          <w:lang w:val="en-GB"/>
-        </w:rPr>
-        <w:pPrChange w:id="314" w:author="Holger Eichelberger" w:date="2022-07-11T18:13:00Z">
+        <w:numPr>
+          <w:ilvl w:val="0"/>
+          <w:numId w:val="11"/>
+        </w:numPr>
+        <w:rPr>
+          <w:ins w:id="311" w:author="Holger Eichelberger" w:date="2022-07-14T13:31:00Z"/>
+          <w:lang w:val="en-GB"/>
+        </w:rPr>
+      </w:pPr>
+      <w:ins w:id="312" w:author="Holger Eichelberger" w:date="2022-07-14T13:31:00Z">
+        <w:r>
+          <w:rPr>
+            <w:lang w:val="en-GB"/>
+          </w:rPr>
+          <w:t xml:space="preserve">Pushes the docker image with image name </w:t>
+        </w:r>
+        <w:proofErr w:type="spellStart"/>
+        <w:r>
+          <w:rPr>
+            <w:i/>
+            <w:lang w:val="en-GB"/>
+          </w:rPr>
+          <w:t>i</w:t>
+        </w:r>
+        <w:proofErr w:type="spellEnd"/>
+        <w:r>
+          <w:rPr>
+            <w:lang w:val="en-GB"/>
+          </w:rPr>
+          <w:t xml:space="preserve"> to registry </w:t>
+        </w:r>
+        <w:r>
+          <w:rPr>
+            <w:i/>
+            <w:lang w:val="en-GB"/>
+          </w:rPr>
+          <w:t>r</w:t>
+        </w:r>
+        <w:r>
+          <w:rPr>
+            <w:i/>
+            <w:lang w:val="en-GB"/>
+          </w:rPr>
+          <w:t xml:space="preserve"> </w:t>
+        </w:r>
+        <w:r>
+          <w:rPr>
+            <w:lang w:val="en-GB"/>
+            <w:rPrChange w:id="313" w:author="Holger Eichelberger" w:date="2022-07-14T13:32:00Z">
+              <w:rPr>
+                <w:i/>
+                <w:lang w:val="en-GB"/>
+              </w:rPr>
+            </w:rPrChange>
+          </w:rPr>
+          <w:t>tagged as</w:t>
+        </w:r>
+        <w:r>
+          <w:rPr>
+            <w:i/>
+            <w:lang w:val="en-GB"/>
+          </w:rPr>
+          <w:t xml:space="preserve"> </w:t>
+        </w:r>
+      </w:ins>
+      <w:ins w:id="314" w:author="Holger Eichelberger" w:date="2022-07-14T13:32:00Z">
+        <w:r>
+          <w:rPr>
+            <w:i/>
+            <w:lang w:val="en-GB"/>
+          </w:rPr>
+          <w:t>t</w:t>
+        </w:r>
+      </w:ins>
+      <w:ins w:id="315" w:author="Holger Eichelberger" w:date="2022-07-14T13:31:00Z">
+        <w:r>
+          <w:rPr>
+            <w:lang w:val="en-GB"/>
+          </w:rPr>
+          <w:t xml:space="preserve">. </w:t>
+        </w:r>
+        <w:r>
+          <w:rPr>
+            <w:lang w:val="en-GB"/>
+          </w:rPr>
+          <w:t xml:space="preserve">If the image name </w:t>
+        </w:r>
+        <w:proofErr w:type="spellStart"/>
+        <w:r>
+          <w:rPr>
+            <w:i/>
+            <w:lang w:val="en-GB"/>
+          </w:rPr>
+          <w:t>i</w:t>
+        </w:r>
+        <w:proofErr w:type="spellEnd"/>
+        <w:r>
+          <w:rPr>
+            <w:lang w:val="en-GB"/>
+          </w:rPr>
+          <w:t xml:space="preserve"> </w:t>
+        </w:r>
+        <w:r>
+          <w:rPr>
+            <w:lang w:val="en-GB"/>
+          </w:rPr>
+          <w:t>is not the same as the registry name</w:t>
+        </w:r>
+        <w:r>
+          <w:rPr>
+            <w:lang w:val="en-GB"/>
+          </w:rPr>
+          <w:t xml:space="preserve"> </w:t>
+        </w:r>
+        <w:r>
+          <w:rPr>
+            <w:i/>
+            <w:lang w:val="en-GB"/>
+          </w:rPr>
+          <w:t>r</w:t>
+        </w:r>
+        <w:r>
+          <w:rPr>
+            <w:lang w:val="en-GB"/>
+          </w:rPr>
+          <w:t>, the name will be retagged</w:t>
+        </w:r>
+        <w:r>
+          <w:rPr>
+            <w:lang w:val="en-GB"/>
+          </w:rPr>
+          <w:t xml:space="preserve">, </w:t>
+        </w:r>
+        <w:r>
+          <w:rPr>
+            <w:lang w:val="en-GB"/>
+          </w:rPr>
+          <w:t>e.g.</w:t>
+        </w:r>
+        <w:r>
+          <w:rPr>
+            <w:lang w:val="en-GB"/>
+          </w:rPr>
+          <w:t>,</w:t>
+        </w:r>
+        <w:r>
+          <w:rPr>
+            <w:lang w:val="en-GB"/>
+          </w:rPr>
+          <w:t xml:space="preserve"> from "testapp:01" to "</w:t>
+        </w:r>
+        <w:proofErr w:type="spellStart"/>
+        <w:r>
+          <w:rPr>
+            <w:lang w:val="en-GB"/>
+          </w:rPr>
+          <w:t>iip</w:t>
+        </w:r>
+        <w:proofErr w:type="spellEnd"/>
+        <w:r>
+          <w:rPr>
+            <w:lang w:val="en-GB"/>
+          </w:rPr>
+          <w:t>/testapps:01"</w:t>
+        </w:r>
+        <w:r>
+          <w:rPr>
+            <w:lang w:val="en-GB"/>
+          </w:rPr>
+          <w:t xml:space="preserve">. May require a successful login into </w:t>
+        </w:r>
+        <w:r>
+          <w:rPr>
+            <w:i/>
+            <w:lang w:val="en-GB"/>
+          </w:rPr>
+          <w:t>r</w:t>
+        </w:r>
+        <w:r>
+          <w:rPr>
+            <w:lang w:val="en-GB"/>
+          </w:rPr>
+          <w:t xml:space="preserve"> before. Waits until completion. Returns true if successful.</w:t>
+        </w:r>
+      </w:ins>
+    </w:p>
+    <w:p>
+      <w:pPr>
+        <w:pStyle w:val="ListParagraph"/>
+        <w:rPr>
+          <w:ins w:id="316" w:author="Holger Eichelberger" w:date="2022-03-31T11:31:00Z"/>
+          <w:lang w:val="en-GB"/>
+        </w:rPr>
+        <w:pPrChange w:id="317" w:author="Holger Eichelberger" w:date="2022-03-31T11:31:00Z">
           <w:pPr>
             <w:pStyle w:val="ListParagraph"/>
             <w:numPr>
@@ -21951,76 +22134,54 @@
           </w:pPr>
         </w:pPrChange>
       </w:pPr>
-      <w:ins w:id="315" w:author="Holger Eichelberger" w:date="2022-07-11T18:12:00Z">
+      <w:bookmarkStart w:id="318" w:name="_GoBack"/>
+      <w:bookmarkEnd w:id="318"/>
+    </w:p>
+    <w:p>
+      <w:pPr>
+        <w:rPr>
+          <w:ins w:id="319" w:author="Holger Eichelberger" w:date="2022-03-31T11:25:00Z"/>
+          <w:lang w:val="en-GB"/>
+        </w:rPr>
+      </w:pPr>
+      <w:ins w:id="320" w:author="Holger Eichelberger" w:date="2022-03-31T11:25:00Z">
         <w:r>
           <w:rPr>
             <w:lang w:val="en-GB"/>
           </w:rPr>
-          <w:t xml:space="preserve">Pushes the docker image with image name </w:t>
-        </w:r>
-        <w:proofErr w:type="spellStart"/>
-        <w:r>
-          <w:rPr>
-            <w:i/>
+          <w:t xml:space="preserve">The VIL </w:t>
+        </w:r>
+      </w:ins>
+      <w:ins w:id="321" w:author="Holger Eichelberger" w:date="2022-03-31T11:32:00Z">
+        <w:r>
+          <w:rPr>
             <w:lang w:val="en-GB"/>
-            <w:rPrChange w:id="316" w:author="Holger Eichelberger" w:date="2022-07-11T18:12:00Z">
-              <w:rPr>
-                <w:lang w:val="en-GB"/>
-              </w:rPr>
-            </w:rPrChange>
-          </w:rPr>
-          <w:t>i</w:t>
-        </w:r>
-        <w:proofErr w:type="spellEnd"/>
+          </w:rPr>
+          <w:t>Docker</w:t>
+        </w:r>
+      </w:ins>
+      <w:ins w:id="322" w:author="Holger Eichelberger" w:date="2022-03-31T11:25:00Z">
         <w:r>
           <w:rPr>
             <w:lang w:val="en-GB"/>
           </w:rPr>
-          <w:t xml:space="preserve"> to registry </w:t>
-        </w:r>
-        <w:r>
-          <w:rPr>
-            <w:i/>
+          <w:t xml:space="preserve"> integration supports </w:t>
+        </w:r>
+      </w:ins>
+      <w:ins w:id="323" w:author="Holger Eichelberger" w:date="2022-03-31T11:32:00Z">
+        <w:r>
+          <w:rPr>
             <w:lang w:val="en-GB"/>
-            <w:rPrChange w:id="317" w:author="Holger Eichelberger" w:date="2022-07-11T18:12:00Z">
-              <w:rPr>
-                <w:lang w:val="en-GB"/>
-              </w:rPr>
-            </w:rPrChange>
-          </w:rPr>
-          <w:t>r</w:t>
-        </w:r>
+          </w:rPr>
+          <w:t xml:space="preserve">the following </w:t>
+        </w:r>
+      </w:ins>
+      <w:ins w:id="324" w:author="Holger Eichelberger" w:date="2022-03-31T11:25:00Z">
         <w:r>
           <w:rPr>
             <w:lang w:val="en-GB"/>
           </w:rPr>
-          <w:t xml:space="preserve">. May require a successful login into </w:t>
-        </w:r>
-        <w:r>
-          <w:rPr>
-            <w:i/>
-            <w:lang w:val="en-GB"/>
-            <w:rPrChange w:id="318" w:author="Holger Eichelberger" w:date="2022-07-11T18:12:00Z">
-              <w:rPr>
-                <w:lang w:val="en-GB"/>
-              </w:rPr>
-            </w:rPrChange>
-          </w:rPr>
-          <w:t>r</w:t>
-        </w:r>
-        <w:r>
-          <w:rPr>
-            <w:lang w:val="en-GB"/>
-          </w:rPr>
-          <w:t xml:space="preserve"> before. Waits until completion. Re</w:t>
-        </w:r>
-      </w:ins>
-      <w:ins w:id="319" w:author="Holger Eichelberger" w:date="2022-07-11T18:13:00Z">
-        <w:r>
-          <w:rPr>
-            <w:lang w:val="en-GB"/>
-          </w:rPr>
-          <w:t>turns true if successful.</w:t>
+          <w:t xml:space="preserve">Java system properties, namely </w:t>
         </w:r>
       </w:ins>
     </w:p>
@@ -22032,63 +22193,279 @@
           <w:numId w:val="11"/>
         </w:numPr>
         <w:rPr>
-          <w:ins w:id="320" w:author="Holger Eichelberger" w:date="2022-07-11T18:13:00Z"/>
-          <w:b/>
+          <w:ins w:id="325" w:author="Holger Eichelberger" w:date="2022-04-01T10:57:00Z"/>
           <w:lang w:val="en-GB"/>
         </w:rPr>
       </w:pPr>
       <w:proofErr w:type="spellStart"/>
       <w:proofErr w:type="gramStart"/>
-      <w:ins w:id="321" w:author="Holger Eichelberger" w:date="2022-07-11T18:08:00Z">
-        <w:r>
-          <w:rPr>
-            <w:b/>
+      <w:ins w:id="326" w:author="Holger Eichelberger" w:date="2022-03-31T11:25:00Z">
+        <w:r>
+          <w:rPr>
+            <w:rFonts w:ascii="Courier New" w:hAnsi="Courier New" w:cs="Courier New"/>
+            <w:sz w:val="22"/>
+            <w:szCs w:val="22"/>
             <w:lang w:val="en-GB"/>
           </w:rPr>
-          <w:t>dockerPushImage</w:t>
+          <w:t>easy.</w:t>
+        </w:r>
+      </w:ins>
+      <w:ins w:id="327" w:author="Holger Eichelberger" w:date="2022-03-31T11:32:00Z">
+        <w:r>
+          <w:rPr>
+            <w:rFonts w:ascii="Courier New" w:hAnsi="Courier New" w:cs="Courier New"/>
+            <w:sz w:val="22"/>
+            <w:szCs w:val="22"/>
+            <w:lang w:val="en-GB"/>
+          </w:rPr>
+          <w:t>docker</w:t>
+        </w:r>
+      </w:ins>
+      <w:proofErr w:type="gramEnd"/>
+      <w:ins w:id="328" w:author="Holger Eichelberger" w:date="2022-03-31T11:25:00Z">
+        <w:r>
+          <w:rPr>
+            <w:rFonts w:ascii="Courier New" w:hAnsi="Courier New" w:cs="Courier New"/>
+            <w:sz w:val="22"/>
+            <w:szCs w:val="22"/>
+            <w:lang w:val="en-GB"/>
+          </w:rPr>
+          <w:t>.</w:t>
+        </w:r>
+      </w:ins>
+      <w:ins w:id="329" w:author="Holger Eichelberger" w:date="2022-03-31T11:32:00Z">
+        <w:r>
+          <w:rPr>
+            <w:rFonts w:ascii="Courier New" w:hAnsi="Courier New" w:cs="Courier New"/>
+            <w:sz w:val="22"/>
+            <w:szCs w:val="22"/>
+            <w:lang w:val="en-GB"/>
+          </w:rPr>
+          <w:t>host</w:t>
+        </w:r>
+      </w:ins>
+      <w:proofErr w:type="spellEnd"/>
+      <w:ins w:id="330" w:author="Holger Eichelberger" w:date="2022-03-31T11:25:00Z">
+        <w:r>
+          <w:rPr>
+            <w:lang w:val="en-GB"/>
+          </w:rPr>
+          <w:t xml:space="preserve">, </w:t>
+        </w:r>
+      </w:ins>
+      <w:ins w:id="331" w:author="Holger Eichelberger" w:date="2022-03-31T11:32:00Z">
+        <w:r>
+          <w:rPr>
+            <w:lang w:val="en-GB"/>
+          </w:rPr>
+          <w:t xml:space="preserve">the host name specification to connect to the Docker process. The default for </w:t>
+        </w:r>
+      </w:ins>
+      <w:ins w:id="332" w:author="Holger Eichelberger" w:date="2022-03-31T11:33:00Z">
+        <w:r>
+          <w:rPr>
+            <w:lang w:val="en-GB"/>
+          </w:rPr>
+          <w:t>Windows is “http://localhost:2375”, the default for all other operating systems “</w:t>
+        </w:r>
+        <w:proofErr w:type="spellStart"/>
+        <w:r>
+          <w:rPr>
+            <w:lang w:val="en-GB"/>
+          </w:rPr>
+          <w:t>unix</w:t>
         </w:r>
         <w:proofErr w:type="spellEnd"/>
         <w:r>
           <w:rPr>
-            <w:b/>
             <w:lang w:val="en-GB"/>
           </w:rPr>
-          <w:t>(</w:t>
+          <w:t>:///var/run/</w:t>
+        </w:r>
+        <w:proofErr w:type="spellStart"/>
+        <w:r>
+          <w:rPr>
+            <w:lang w:val="en-GB"/>
+          </w:rPr>
+          <w:t>docker.sock</w:t>
+        </w:r>
+        <w:proofErr w:type="spellEnd"/>
+        <w:r>
+          <w:rPr>
+            <w:lang w:val="en-GB"/>
+          </w:rPr>
+          <w:t>”</w:t>
+        </w:r>
+        <w:r>
+          <w:rPr>
+            <w:lang w:val="en-GB"/>
+          </w:rPr>
+          <w:t>.</w:t>
+        </w:r>
+      </w:ins>
+    </w:p>
+    <w:p>
+      <w:pPr>
+        <w:pStyle w:val="ListParagraph"/>
+        <w:numPr>
+          <w:ilvl w:val="0"/>
+          <w:numId w:val="11"/>
+        </w:numPr>
+        <w:rPr>
+          <w:ins w:id="333" w:author="Holger Eichelberger" w:date="2022-03-31T11:25:00Z"/>
+          <w:lang w:val="en-GB"/>
+        </w:rPr>
+      </w:pPr>
+      <w:proofErr w:type="spellStart"/>
+      <w:proofErr w:type="gramStart"/>
+      <w:ins w:id="334" w:author="Holger Eichelberger" w:date="2022-04-01T11:00:00Z">
+        <w:r>
+          <w:rPr>
+            <w:rFonts w:ascii="Courier New" w:hAnsi="Courier New" w:cs="Courier New"/>
+            <w:sz w:val="22"/>
+            <w:szCs w:val="22"/>
+            <w:lang w:val="en-GB"/>
+            <w:rPrChange w:id="335" w:author="Holger Eichelberger" w:date="2022-04-01T11:01:00Z">
+              <w:rPr>
+                <w:lang w:val="en-GB"/>
+              </w:rPr>
+            </w:rPrChange>
+          </w:rPr>
+          <w:t>easy.docker</w:t>
         </w:r>
         <w:proofErr w:type="gramEnd"/>
         <w:r>
           <w:rPr>
-            <w:b/>
+            <w:rFonts w:ascii="Courier New" w:hAnsi="Courier New" w:cs="Courier New"/>
+            <w:sz w:val="22"/>
+            <w:szCs w:val="22"/>
             <w:lang w:val="en-GB"/>
-          </w:rPr>
-          <w:t xml:space="preserve">String </w:t>
+            <w:rPrChange w:id="336" w:author="Holger Eichelberger" w:date="2022-04-01T11:01:00Z">
+              <w:rPr>
+                <w:lang w:val="en-GB"/>
+              </w:rPr>
+            </w:rPrChange>
+          </w:rPr>
+          <w:t>.f</w:t>
+        </w:r>
+      </w:ins>
+      <w:ins w:id="337" w:author="Holger Eichelberger" w:date="2022-04-01T11:01:00Z">
+        <w:r>
+          <w:rPr>
+            <w:rFonts w:ascii="Courier New" w:hAnsi="Courier New" w:cs="Courier New"/>
+            <w:sz w:val="22"/>
+            <w:szCs w:val="22"/>
+            <w:lang w:val="en-GB"/>
+            <w:rPrChange w:id="338" w:author="Holger Eichelberger" w:date="2022-04-01T11:01:00Z">
+              <w:rPr>
+                <w:lang w:val="en-GB"/>
+              </w:rPr>
+            </w:rPrChange>
+          </w:rPr>
+          <w:t>ailOnError</w:t>
+        </w:r>
+        <w:proofErr w:type="spellEnd"/>
+        <w:r>
+          <w:rPr>
+            <w:lang w:val="en-GB"/>
+          </w:rPr>
+          <w:t xml:space="preserve">: Whether </w:t>
+        </w:r>
+      </w:ins>
+      <w:ins w:id="339" w:author="Holger Eichelberger" w:date="2022-04-01T11:06:00Z">
+        <w:r>
+          <w:rPr>
+            <w:lang w:val="en-GB"/>
+          </w:rPr>
+          <w:t xml:space="preserve">Docker execution errors, e.g., Docker not installed shall lead to a VIL/VTL execution layer. </w:t>
+        </w:r>
+      </w:ins>
+      <w:ins w:id="340" w:author="Holger Eichelberger" w:date="2022-04-01T11:07:00Z">
+        <w:r>
+          <w:rPr>
+            <w:lang w:val="en-GB"/>
+          </w:rPr>
+          <w:t xml:space="preserve">The default value is </w:t>
+        </w:r>
+        <w:r>
+          <w:rPr>
+            <w:rFonts w:ascii="Courier New" w:hAnsi="Courier New" w:cs="Courier New"/>
+            <w:sz w:val="22"/>
+            <w:szCs w:val="22"/>
+            <w:lang w:val="en-GB"/>
+            <w:rPrChange w:id="341" w:author="Holger Eichelberger" w:date="2022-04-01T11:08:00Z">
+              <w:rPr>
+                <w:rFonts w:ascii="Courier New" w:hAnsi="Courier New" w:cs="Courier New"/>
+                <w:lang w:val="en-GB"/>
+              </w:rPr>
+            </w:rPrChange>
+          </w:rPr>
+          <w:t>true</w:t>
+        </w:r>
+        <w:r>
+          <w:rPr>
+            <w:lang w:val="en-GB"/>
+          </w:rPr>
+          <w:t xml:space="preserve">. </w:t>
+        </w:r>
+      </w:ins>
+      <w:ins w:id="342" w:author="Holger Eichelberger" w:date="2022-04-01T11:06:00Z">
+        <w:r>
+          <w:rPr>
+            <w:lang w:val="en-GB"/>
+          </w:rPr>
+          <w:t xml:space="preserve">For testing, it may make </w:t>
+        </w:r>
+      </w:ins>
+      <w:ins w:id="343" w:author="Holger Eichelberger" w:date="2022-04-01T11:07:00Z">
+        <w:r>
+          <w:rPr>
+            <w:lang w:val="en-GB"/>
+          </w:rPr>
+          <w:t xml:space="preserve">sense to disable errors (value </w:t>
+        </w:r>
+        <w:r>
+          <w:rPr>
+            <w:rFonts w:ascii="Courier New" w:hAnsi="Courier New" w:cs="Courier New"/>
+            <w:sz w:val="22"/>
+            <w:szCs w:val="22"/>
+            <w:lang w:val="en-GB"/>
+            <w:rPrChange w:id="344" w:author="Holger Eichelberger" w:date="2022-04-01T11:08:00Z">
+              <w:rPr>
+                <w:lang w:val="en-GB"/>
+              </w:rPr>
+            </w:rPrChange>
+          </w:rPr>
+          <w:t>false</w:t>
+        </w:r>
+        <w:r>
+          <w:rPr>
+            <w:lang w:val="en-GB"/>
+          </w:rPr>
+          <w:t xml:space="preserve">) and to rely on undefined results of the </w:t>
         </w:r>
         <w:proofErr w:type="spellStart"/>
         <w:r>
           <w:rPr>
-            <w:b/>
             <w:lang w:val="en-GB"/>
           </w:rPr>
-          <w:t>i</w:t>
+          <w:t>instantiators</w:t>
         </w:r>
         <w:proofErr w:type="spellEnd"/>
         <w:r>
           <w:rPr>
-            <w:b/>
             <w:lang w:val="en-GB"/>
           </w:rPr>
-          <w:t>, String r, String t)</w:t>
+          <w:t>.</w:t>
         </w:r>
       </w:ins>
     </w:p>
     <w:p>
       <w:pPr>
-        <w:pStyle w:val="ListParagraph"/>
-        <w:rPr>
-          <w:ins w:id="322" w:author="Holger Eichelberger" w:date="2022-07-11T18:07:00Z"/>
-          <w:lang w:val="en-GB"/>
-        </w:rPr>
-        <w:pPrChange w:id="323" w:author="Holger Eichelberger" w:date="2022-07-11T18:31:00Z">
+        <w:rPr>
+          <w:lang w:val="en-GB"/>
+        </w:rPr>
+        <w:pPrChange w:id="345" w:author="Holger Eichelberger" w:date="2022-03-31T11:25:00Z">
           <w:pPr>
             <w:pStyle w:val="ListParagraph"/>
             <w:numPr>
@@ -22098,433 +22475,6 @@
           </w:pPr>
         </w:pPrChange>
       </w:pPr>
-      <w:bookmarkStart w:id="324" w:name="_GoBack"/>
-      <w:bookmarkEnd w:id="324"/>
-      <w:ins w:id="325" w:author="Holger Eichelberger" w:date="2022-07-11T18:13:00Z">
-        <w:r>
-          <w:rPr>
-            <w:lang w:val="en-GB"/>
-          </w:rPr>
-          <w:t xml:space="preserve">Pushes the docker image with image name </w:t>
-        </w:r>
-        <w:proofErr w:type="spellStart"/>
-        <w:r>
-          <w:rPr>
-            <w:i/>
-            <w:lang w:val="en-GB"/>
-          </w:rPr>
-          <w:t>i</w:t>
-        </w:r>
-        <w:proofErr w:type="spellEnd"/>
-        <w:r>
-          <w:rPr>
-            <w:lang w:val="en-GB"/>
-          </w:rPr>
-          <w:t xml:space="preserve"> to registry </w:t>
-        </w:r>
-        <w:r>
-          <w:rPr>
-            <w:i/>
-            <w:lang w:val="en-GB"/>
-          </w:rPr>
-          <w:t>r</w:t>
-        </w:r>
-        <w:r>
-          <w:rPr>
-            <w:lang w:val="en-GB"/>
-            <w:rPrChange w:id="326" w:author="Holger Eichelberger" w:date="2022-07-11T18:13:00Z">
-              <w:rPr>
-                <w:i/>
-                <w:lang w:val="en-GB"/>
-              </w:rPr>
-            </w:rPrChange>
-          </w:rPr>
-          <w:t xml:space="preserve"> using tag </w:t>
-        </w:r>
-        <w:r>
-          <w:rPr>
-            <w:i/>
-            <w:lang w:val="en-GB"/>
-          </w:rPr>
-          <w:t>t</w:t>
-        </w:r>
-        <w:r>
-          <w:rPr>
-            <w:lang w:val="en-GB"/>
-          </w:rPr>
-          <w:t xml:space="preserve">. May require a successful login into </w:t>
-        </w:r>
-        <w:r>
-          <w:rPr>
-            <w:i/>
-            <w:lang w:val="en-GB"/>
-          </w:rPr>
-          <w:t>r</w:t>
-        </w:r>
-        <w:r>
-          <w:rPr>
-            <w:lang w:val="en-GB"/>
-          </w:rPr>
-          <w:t xml:space="preserve"> before. Waits until completion. Returns true if successful.</w:t>
-        </w:r>
-      </w:ins>
-    </w:p>
-    <w:p>
-      <w:pPr>
-        <w:pStyle w:val="ListParagraph"/>
-        <w:rPr>
-          <w:ins w:id="327" w:author="Holger Eichelberger" w:date="2022-03-31T11:31:00Z"/>
-          <w:lang w:val="en-GB"/>
-        </w:rPr>
-        <w:pPrChange w:id="328" w:author="Holger Eichelberger" w:date="2022-03-31T11:31:00Z">
-          <w:pPr>
-            <w:pStyle w:val="ListParagraph"/>
-            <w:numPr>
-              <w:numId w:val="11"/>
-            </w:numPr>
-            <w:ind w:hanging="360"/>
-          </w:pPr>
-        </w:pPrChange>
-      </w:pPr>
-    </w:p>
-    <w:p>
-      <w:pPr>
-        <w:rPr>
-          <w:ins w:id="329" w:author="Holger Eichelberger" w:date="2022-03-31T11:25:00Z"/>
-          <w:lang w:val="en-GB"/>
-        </w:rPr>
-      </w:pPr>
-      <w:ins w:id="330" w:author="Holger Eichelberger" w:date="2022-03-31T11:25:00Z">
-        <w:r>
-          <w:rPr>
-            <w:lang w:val="en-GB"/>
-          </w:rPr>
-          <w:t xml:space="preserve">The VIL </w:t>
-        </w:r>
-      </w:ins>
-      <w:ins w:id="331" w:author="Holger Eichelberger" w:date="2022-03-31T11:32:00Z">
-        <w:r>
-          <w:rPr>
-            <w:lang w:val="en-GB"/>
-          </w:rPr>
-          <w:t>Docker</w:t>
-        </w:r>
-      </w:ins>
-      <w:ins w:id="332" w:author="Holger Eichelberger" w:date="2022-03-31T11:25:00Z">
-        <w:r>
-          <w:rPr>
-            <w:lang w:val="en-GB"/>
-          </w:rPr>
-          <w:t xml:space="preserve"> integration supports </w:t>
-        </w:r>
-      </w:ins>
-      <w:ins w:id="333" w:author="Holger Eichelberger" w:date="2022-03-31T11:32:00Z">
-        <w:r>
-          <w:rPr>
-            <w:lang w:val="en-GB"/>
-          </w:rPr>
-          <w:t xml:space="preserve">the following </w:t>
-        </w:r>
-      </w:ins>
-      <w:ins w:id="334" w:author="Holger Eichelberger" w:date="2022-03-31T11:25:00Z">
-        <w:r>
-          <w:rPr>
-            <w:lang w:val="en-GB"/>
-          </w:rPr>
-          <w:t xml:space="preserve">Java system properties, namely </w:t>
-        </w:r>
-      </w:ins>
-    </w:p>
-    <w:p>
-      <w:pPr>
-        <w:pStyle w:val="ListParagraph"/>
-        <w:numPr>
-          <w:ilvl w:val="0"/>
-          <w:numId w:val="11"/>
-        </w:numPr>
-        <w:rPr>
-          <w:ins w:id="335" w:author="Holger Eichelberger" w:date="2022-04-01T10:57:00Z"/>
-          <w:lang w:val="en-GB"/>
-        </w:rPr>
-      </w:pPr>
-      <w:proofErr w:type="spellStart"/>
-      <w:proofErr w:type="gramStart"/>
-      <w:ins w:id="336" w:author="Holger Eichelberger" w:date="2022-03-31T11:25:00Z">
-        <w:r>
-          <w:rPr>
-            <w:rFonts w:ascii="Courier New" w:hAnsi="Courier New" w:cs="Courier New"/>
-            <w:sz w:val="22"/>
-            <w:szCs w:val="22"/>
-            <w:lang w:val="en-GB"/>
-          </w:rPr>
-          <w:t>easy.</w:t>
-        </w:r>
-      </w:ins>
-      <w:ins w:id="337" w:author="Holger Eichelberger" w:date="2022-03-31T11:32:00Z">
-        <w:r>
-          <w:rPr>
-            <w:rFonts w:ascii="Courier New" w:hAnsi="Courier New" w:cs="Courier New"/>
-            <w:sz w:val="22"/>
-            <w:szCs w:val="22"/>
-            <w:lang w:val="en-GB"/>
-          </w:rPr>
-          <w:t>docker</w:t>
-        </w:r>
-      </w:ins>
-      <w:proofErr w:type="gramEnd"/>
-      <w:ins w:id="338" w:author="Holger Eichelberger" w:date="2022-03-31T11:25:00Z">
-        <w:r>
-          <w:rPr>
-            <w:rFonts w:ascii="Courier New" w:hAnsi="Courier New" w:cs="Courier New"/>
-            <w:sz w:val="22"/>
-            <w:szCs w:val="22"/>
-            <w:lang w:val="en-GB"/>
-          </w:rPr>
-          <w:t>.</w:t>
-        </w:r>
-      </w:ins>
-      <w:ins w:id="339" w:author="Holger Eichelberger" w:date="2022-03-31T11:32:00Z">
-        <w:r>
-          <w:rPr>
-            <w:rFonts w:ascii="Courier New" w:hAnsi="Courier New" w:cs="Courier New"/>
-            <w:sz w:val="22"/>
-            <w:szCs w:val="22"/>
-            <w:lang w:val="en-GB"/>
-          </w:rPr>
-          <w:t>host</w:t>
-        </w:r>
-      </w:ins>
-      <w:proofErr w:type="spellEnd"/>
-      <w:ins w:id="340" w:author="Holger Eichelberger" w:date="2022-03-31T11:25:00Z">
-        <w:r>
-          <w:rPr>
-            <w:lang w:val="en-GB"/>
-          </w:rPr>
-          <w:t xml:space="preserve">, </w:t>
-        </w:r>
-      </w:ins>
-      <w:ins w:id="341" w:author="Holger Eichelberger" w:date="2022-03-31T11:32:00Z">
-        <w:r>
-          <w:rPr>
-            <w:lang w:val="en-GB"/>
-          </w:rPr>
-          <w:t xml:space="preserve">the host name specification to connect to the Docker process. The default for </w:t>
-        </w:r>
-      </w:ins>
-      <w:ins w:id="342" w:author="Holger Eichelberger" w:date="2022-03-31T11:33:00Z">
-        <w:r>
-          <w:rPr>
-            <w:lang w:val="en-GB"/>
-          </w:rPr>
-          <w:t>Windows is “http://localhost:2375”, the default for all other operating systems “</w:t>
-        </w:r>
-        <w:proofErr w:type="spellStart"/>
-        <w:r>
-          <w:rPr>
-            <w:lang w:val="en-GB"/>
-          </w:rPr>
-          <w:t>unix</w:t>
-        </w:r>
-        <w:proofErr w:type="spellEnd"/>
-        <w:r>
-          <w:rPr>
-            <w:lang w:val="en-GB"/>
-          </w:rPr>
-          <w:t>:///var/run/</w:t>
-        </w:r>
-        <w:proofErr w:type="spellStart"/>
-        <w:r>
-          <w:rPr>
-            <w:lang w:val="en-GB"/>
-          </w:rPr>
-          <w:t>docker.sock</w:t>
-        </w:r>
-        <w:proofErr w:type="spellEnd"/>
-        <w:r>
-          <w:rPr>
-            <w:lang w:val="en-GB"/>
-          </w:rPr>
-          <w:t>”</w:t>
-        </w:r>
-        <w:r>
-          <w:rPr>
-            <w:lang w:val="en-GB"/>
-          </w:rPr>
-          <w:t>.</w:t>
-        </w:r>
-      </w:ins>
-    </w:p>
-    <w:p>
-      <w:pPr>
-        <w:pStyle w:val="ListParagraph"/>
-        <w:numPr>
-          <w:ilvl w:val="0"/>
-          <w:numId w:val="11"/>
-        </w:numPr>
-        <w:rPr>
-          <w:ins w:id="343" w:author="Holger Eichelberger" w:date="2022-03-31T11:25:00Z"/>
-          <w:lang w:val="en-GB"/>
-        </w:rPr>
-      </w:pPr>
-      <w:proofErr w:type="spellStart"/>
-      <w:proofErr w:type="gramStart"/>
-      <w:ins w:id="344" w:author="Holger Eichelberger" w:date="2022-04-01T11:00:00Z">
-        <w:r>
-          <w:rPr>
-            <w:rFonts w:ascii="Courier New" w:hAnsi="Courier New" w:cs="Courier New"/>
-            <w:sz w:val="22"/>
-            <w:szCs w:val="22"/>
-            <w:lang w:val="en-GB"/>
-            <w:rPrChange w:id="345" w:author="Holger Eichelberger" w:date="2022-04-01T11:01:00Z">
-              <w:rPr>
-                <w:lang w:val="en-GB"/>
-              </w:rPr>
-            </w:rPrChange>
-          </w:rPr>
-          <w:t>easy.docker</w:t>
-        </w:r>
-        <w:proofErr w:type="gramEnd"/>
-        <w:r>
-          <w:rPr>
-            <w:rFonts w:ascii="Courier New" w:hAnsi="Courier New" w:cs="Courier New"/>
-            <w:sz w:val="22"/>
-            <w:szCs w:val="22"/>
-            <w:lang w:val="en-GB"/>
-            <w:rPrChange w:id="346" w:author="Holger Eichelberger" w:date="2022-04-01T11:01:00Z">
-              <w:rPr>
-                <w:lang w:val="en-GB"/>
-              </w:rPr>
-            </w:rPrChange>
-          </w:rPr>
-          <w:t>.f</w:t>
-        </w:r>
-      </w:ins>
-      <w:ins w:id="347" w:author="Holger Eichelberger" w:date="2022-04-01T11:01:00Z">
-        <w:r>
-          <w:rPr>
-            <w:rFonts w:ascii="Courier New" w:hAnsi="Courier New" w:cs="Courier New"/>
-            <w:sz w:val="22"/>
-            <w:szCs w:val="22"/>
-            <w:lang w:val="en-GB"/>
-            <w:rPrChange w:id="348" w:author="Holger Eichelberger" w:date="2022-04-01T11:01:00Z">
-              <w:rPr>
-                <w:lang w:val="en-GB"/>
-              </w:rPr>
-            </w:rPrChange>
-          </w:rPr>
-          <w:t>ailOnError</w:t>
-        </w:r>
-        <w:proofErr w:type="spellEnd"/>
-        <w:r>
-          <w:rPr>
-            <w:lang w:val="en-GB"/>
-          </w:rPr>
-          <w:t xml:space="preserve">: Whether </w:t>
-        </w:r>
-      </w:ins>
-      <w:ins w:id="349" w:author="Holger Eichelberger" w:date="2022-04-01T11:06:00Z">
-        <w:r>
-          <w:rPr>
-            <w:lang w:val="en-GB"/>
-          </w:rPr>
-          <w:t xml:space="preserve">Docker execution errors, e.g., Docker not installed shall lead to a VIL/VTL execution layer. </w:t>
-        </w:r>
-      </w:ins>
-      <w:ins w:id="350" w:author="Holger Eichelberger" w:date="2022-04-01T11:07:00Z">
-        <w:r>
-          <w:rPr>
-            <w:lang w:val="en-GB"/>
-          </w:rPr>
-          <w:t xml:space="preserve">The default value is </w:t>
-        </w:r>
-        <w:r>
-          <w:rPr>
-            <w:rFonts w:ascii="Courier New" w:hAnsi="Courier New" w:cs="Courier New"/>
-            <w:sz w:val="22"/>
-            <w:szCs w:val="22"/>
-            <w:lang w:val="en-GB"/>
-            <w:rPrChange w:id="351" w:author="Holger Eichelberger" w:date="2022-04-01T11:08:00Z">
-              <w:rPr>
-                <w:rFonts w:ascii="Courier New" w:hAnsi="Courier New" w:cs="Courier New"/>
-                <w:lang w:val="en-GB"/>
-              </w:rPr>
-            </w:rPrChange>
-          </w:rPr>
-          <w:t>true</w:t>
-        </w:r>
-        <w:r>
-          <w:rPr>
-            <w:lang w:val="en-GB"/>
-          </w:rPr>
-          <w:t xml:space="preserve">. </w:t>
-        </w:r>
-      </w:ins>
-      <w:ins w:id="352" w:author="Holger Eichelberger" w:date="2022-04-01T11:06:00Z">
-        <w:r>
-          <w:rPr>
-            <w:lang w:val="en-GB"/>
-          </w:rPr>
-          <w:t xml:space="preserve">For testing, it may make </w:t>
-        </w:r>
-      </w:ins>
-      <w:ins w:id="353" w:author="Holger Eichelberger" w:date="2022-04-01T11:07:00Z">
-        <w:r>
-          <w:rPr>
-            <w:lang w:val="en-GB"/>
-          </w:rPr>
-          <w:t xml:space="preserve">sense to disable errors (value </w:t>
-        </w:r>
-        <w:r>
-          <w:rPr>
-            <w:rFonts w:ascii="Courier New" w:hAnsi="Courier New" w:cs="Courier New"/>
-            <w:sz w:val="22"/>
-            <w:szCs w:val="22"/>
-            <w:lang w:val="en-GB"/>
-            <w:rPrChange w:id="354" w:author="Holger Eichelberger" w:date="2022-04-01T11:08:00Z">
-              <w:rPr>
-                <w:lang w:val="en-GB"/>
-              </w:rPr>
-            </w:rPrChange>
-          </w:rPr>
-          <w:t>false</w:t>
-        </w:r>
-        <w:r>
-          <w:rPr>
-            <w:lang w:val="en-GB"/>
-          </w:rPr>
-          <w:t xml:space="preserve">) and to rely on undefined results of the </w:t>
-        </w:r>
-        <w:proofErr w:type="spellStart"/>
-        <w:r>
-          <w:rPr>
-            <w:lang w:val="en-GB"/>
-          </w:rPr>
-          <w:t>instantiators</w:t>
-        </w:r>
-        <w:proofErr w:type="spellEnd"/>
-        <w:r>
-          <w:rPr>
-            <w:lang w:val="en-GB"/>
-          </w:rPr>
-          <w:t>.</w:t>
-        </w:r>
-      </w:ins>
-    </w:p>
-    <w:p>
-      <w:pPr>
-        <w:rPr>
-          <w:lang w:val="en-GB"/>
-        </w:rPr>
-        <w:pPrChange w:id="355" w:author="Holger Eichelberger" w:date="2022-03-31T11:25:00Z">
-          <w:pPr>
-            <w:pStyle w:val="ListParagraph"/>
-            <w:numPr>
-              <w:numId w:val="11"/>
-            </w:numPr>
-            <w:ind w:hanging="360"/>
-          </w:pPr>
-        </w:pPrChange>
-      </w:pPr>
     </w:p>
     <w:p>
       <w:pPr>
@@ -22533,8 +22483,8 @@
           <w:lang w:val="en-GB"/>
         </w:rPr>
       </w:pPr>
-      <w:bookmarkStart w:id="356" w:name="_Ref485885373"/>
-      <w:bookmarkStart w:id="357" w:name="_Toc100677044"/>
+      <w:bookmarkStart w:id="346" w:name="_Ref485885373"/>
+      <w:bookmarkStart w:id="347" w:name="_Toc100677044"/>
       <w:r>
         <w:rPr>
           <w:lang w:val="en-GB"/>
@@ -22542,8 +22492,8 @@
         <w:lastRenderedPageBreak/>
         <w:t>How to ...?</w:t>
       </w:r>
-      <w:bookmarkEnd w:id="356"/>
-      <w:bookmarkEnd w:id="357"/>
+      <w:bookmarkEnd w:id="346"/>
+      <w:bookmarkEnd w:id="347"/>
     </w:p>
     <w:p>
       <w:pPr>
@@ -22577,14 +22527,14 @@
           <w:lang w:val="en-GB"/>
         </w:rPr>
       </w:pPr>
-      <w:bookmarkStart w:id="358" w:name="_Toc100677045"/>
+      <w:bookmarkStart w:id="348" w:name="_Toc100677045"/>
       <w:r>
         <w:rPr>
           <w:lang w:val="en-GB"/>
         </w:rPr>
         <w:t>VIL</w:t>
       </w:r>
-      <w:bookmarkEnd w:id="358"/>
+      <w:bookmarkEnd w:id="348"/>
     </w:p>
     <w:p>
       <w:pPr>
@@ -22593,7 +22543,7 @@
           <w:lang w:val="en-GB"/>
         </w:rPr>
       </w:pPr>
-      <w:bookmarkStart w:id="359" w:name="_Toc100677046"/>
+      <w:bookmarkStart w:id="349" w:name="_Toc100677046"/>
       <w:proofErr w:type="spellStart"/>
       <w:r>
         <w:rPr>
@@ -22628,7 +22578,7 @@
         </w:rPr>
         <w:t>namespaces</w:t>
       </w:r>
-      <w:bookmarkEnd w:id="359"/>
+      <w:bookmarkEnd w:id="349"/>
     </w:p>
     <w:p>
       <w:pPr>
@@ -23155,14 +23105,14 @@
           <w:lang w:val="en-GB"/>
         </w:rPr>
       </w:pPr>
-      <w:bookmarkStart w:id="360" w:name="_Toc100677047"/>
+      <w:bookmarkStart w:id="350" w:name="_Toc100677047"/>
       <w:r>
         <w:rPr>
           <w:lang w:val="en-GB"/>
         </w:rPr>
         <w:t>Running XVCL</w:t>
       </w:r>
-      <w:bookmarkEnd w:id="360"/>
+      <w:bookmarkEnd w:id="350"/>
     </w:p>
     <w:p>
       <w:pPr>
@@ -26040,14 +25990,14 @@
           <w:lang w:val="en-GB"/>
         </w:rPr>
       </w:pPr>
-      <w:bookmarkStart w:id="361" w:name="_Toc100677048"/>
+      <w:bookmarkStart w:id="351" w:name="_Toc100677048"/>
       <w:r>
         <w:rPr>
           <w:lang w:val="en-GB"/>
         </w:rPr>
         <w:t>VIL Template Language</w:t>
       </w:r>
-      <w:bookmarkEnd w:id="361"/>
+      <w:bookmarkEnd w:id="351"/>
     </w:p>
     <w:p>
       <w:pPr>
@@ -26087,14 +26037,14 @@
           <w:lang w:val="en-GB"/>
         </w:rPr>
       </w:pPr>
-      <w:bookmarkStart w:id="362" w:name="_Toc100677049"/>
+      <w:bookmarkStart w:id="352" w:name="_Toc100677049"/>
       <w:r>
         <w:rPr>
           <w:lang w:val="en-GB"/>
         </w:rPr>
         <w:t>All VIL languages</w:t>
       </w:r>
-      <w:bookmarkEnd w:id="362"/>
+      <w:bookmarkEnd w:id="352"/>
     </w:p>
     <w:p>
       <w:pPr>
@@ -26116,8 +26066,8 @@
           <w:lang w:val="en-US"/>
         </w:rPr>
       </w:pPr>
-      <w:bookmarkStart w:id="363" w:name="_Ref434519883"/>
-      <w:bookmarkStart w:id="364" w:name="_Toc100677050"/>
+      <w:bookmarkStart w:id="353" w:name="_Ref434519883"/>
+      <w:bookmarkStart w:id="354" w:name="_Toc100677050"/>
       <w:r>
         <w:rPr>
           <w:lang w:val="en-US"/>
@@ -26130,8 +26080,8 @@
         </w:rPr>
         <w:t>alls</w:t>
       </w:r>
-      <w:bookmarkEnd w:id="363"/>
-      <w:bookmarkEnd w:id="364"/>
+      <w:bookmarkEnd w:id="353"/>
+      <w:bookmarkEnd w:id="354"/>
     </w:p>
     <w:p>
       <w:pPr>
@@ -28399,10 +28349,10 @@
           <w:lang w:val="en-GB"/>
         </w:rPr>
       </w:pPr>
-      <w:bookmarkStart w:id="365" w:name="_Toc179456084"/>
-      <w:bookmarkStart w:id="366" w:name="_Toc313096753"/>
-      <w:bookmarkStart w:id="367" w:name="_Toc449024022"/>
-      <w:bookmarkStart w:id="368" w:name="_Toc100677051"/>
+      <w:bookmarkStart w:id="355" w:name="_Toc179456084"/>
+      <w:bookmarkStart w:id="356" w:name="_Toc313096753"/>
+      <w:bookmarkStart w:id="357" w:name="_Toc449024022"/>
+      <w:bookmarkStart w:id="358" w:name="_Toc100677051"/>
       <w:r>
         <w:rPr>
           <w:lang w:val="en-GB"/>
@@ -28410,10 +28360,10 @@
         <w:lastRenderedPageBreak/>
         <w:t>References</w:t>
       </w:r>
-      <w:bookmarkEnd w:id="365"/>
-      <w:bookmarkEnd w:id="366"/>
-      <w:bookmarkEnd w:id="367"/>
-      <w:bookmarkEnd w:id="368"/>
+      <w:bookmarkEnd w:id="355"/>
+      <w:bookmarkEnd w:id="356"/>
+      <w:bookmarkEnd w:id="357"/>
+      <w:bookmarkEnd w:id="358"/>
     </w:p>
     <w:p>
       <w:pPr>
@@ -28425,21 +28375,21 @@
           <w:lang w:val="en-GB"/>
         </w:rPr>
       </w:pPr>
-      <w:bookmarkStart w:id="369" w:name="BIB__bib"/>
+      <w:bookmarkStart w:id="359" w:name="BIB__bib"/>
       <w:r>
         <w:rPr>
           <w:lang w:val="en-GB"/>
         </w:rPr>
         <w:t>[</w:t>
       </w:r>
-      <w:bookmarkStart w:id="370" w:name="BIB_www_mi_aspectj"/>
+      <w:bookmarkStart w:id="360" w:name="BIB_www_mi_aspectj"/>
       <w:r>
         <w:rPr>
           <w:lang w:val="en-GB"/>
         </w:rPr>
         <w:t>1</w:t>
       </w:r>
-      <w:bookmarkEnd w:id="370"/>
+      <w:bookmarkEnd w:id="360"/>
       <w:r>
         <w:rPr>
           <w:lang w:val="en-GB"/>
@@ -28506,7 +28456,7 @@
         <w:t>http://sse.uni-hildesheim.de/indenica</w:t>
       </w:r>
     </w:p>
-    <w:bookmarkEnd w:id="369"/>
+    <w:bookmarkEnd w:id="359"/>
     <w:p>
       <w:pPr>
         <w:tabs>
@@ -29102,13 +29052,8 @@
       <w:r>
         <w:t xml:space="preserve"> fork</w:t>
       </w:r>
-      <w:proofErr w:type="gramStart"/>
-      <w:r>
-        <w:t>=”true</w:t>
-      </w:r>
-      <w:proofErr w:type="gramEnd"/>
-      <w:r>
-        <w:t xml:space="preserve">” [...]”. If this parameter is not set, the Ant </w:t>
+      <w:r>
+        <w:t xml:space="preserve">=”true” [...]”. If this parameter is not set, the Ant </w:t>
       </w:r>
       <w:proofErr w:type="spellStart"/>
       <w:r>
@@ -35200,7 +35145,7 @@
 </file>
 
 <file path=customXml/itemProps1.xml><?xml version="1.0" encoding="utf-8"?>
-<ds:datastoreItem xmlns:ds="http://schemas.openxmlformats.org/officeDocument/2006/customXml" ds:itemID="{A1AD075E-0D56-4406-B0B5-939F687F3C40}">
+<ds:datastoreItem xmlns:ds="http://schemas.openxmlformats.org/officeDocument/2006/customXml" ds:itemID="{B2C37237-33A7-4C8D-A66F-059950A38967}">
   <ds:schemaRefs>
     <ds:schemaRef ds:uri="http://schemas.openxmlformats.org/officeDocument/2006/bibliography"/>
   </ds:schemaRefs>

</xml_diff>

<commit_message>
docker push signature change for authentication
</commit_message>
<xml_diff>
--- a/doc/sources/VIL Extensions.docx
+++ b/doc/sources/VIL Extensions.docx
@@ -409,19 +409,10 @@
             <w:szCs w:val="28"/>
             <w:lang w:val="en-GB"/>
           </w:rPr>
-          <w:t>12</w:t>
+          <w:t>1</w:t>
         </w:r>
       </w:ins>
-      <w:r>
-        <w:rPr>
-          <w:b/>
-          <w:sz w:val="28"/>
-          <w:szCs w:val="28"/>
-          <w:lang w:val="en-GB"/>
-        </w:rPr>
-        <w:t xml:space="preserve">. </w:t>
-      </w:r>
-      <w:del w:id="2" w:author="Holger Eichelberger" w:date="2022-03-31T11:24:00Z">
+      <w:ins w:id="2" w:author="Holger Eichelberger" w:date="2022-08-15T14:43:00Z">
         <w:r>
           <w:rPr>
             <w:b/>
@@ -429,8 +420,19 @@
             <w:szCs w:val="28"/>
             <w:lang w:val="en-GB"/>
           </w:rPr>
-          <w:delText>Dece</w:delText>
-        </w:r>
+          <w:t>5</w:t>
+        </w:r>
+      </w:ins>
+      <w:r>
+        <w:rPr>
+          <w:b/>
+          <w:sz w:val="28"/>
+          <w:szCs w:val="28"/>
+          <w:lang w:val="en-GB"/>
+        </w:rPr>
+        <w:t xml:space="preserve">. </w:t>
+      </w:r>
+      <w:del w:id="3" w:author="Holger Eichelberger" w:date="2022-03-31T11:24:00Z">
         <w:r>
           <w:rPr>
             <w:b/>
@@ -438,7 +440,7 @@
             <w:szCs w:val="28"/>
             <w:lang w:val="en-GB"/>
           </w:rPr>
-          <w:delText>m</w:delText>
+          <w:delText>Dece</w:delText>
         </w:r>
         <w:r>
           <w:rPr>
@@ -447,7 +449,7 @@
             <w:szCs w:val="28"/>
             <w:lang w:val="en-GB"/>
           </w:rPr>
-          <w:delText>ber</w:delText>
+          <w:delText>m</w:delText>
         </w:r>
         <w:r>
           <w:rPr>
@@ -456,10 +458,8 @@
             <w:szCs w:val="28"/>
             <w:lang w:val="en-GB"/>
           </w:rPr>
-          <w:delText xml:space="preserve"> </w:delText>
-        </w:r>
-      </w:del>
-      <w:ins w:id="3" w:author="Holger Eichelberger" w:date="2022-07-11T18:06:00Z">
+          <w:delText>ber</w:delText>
+        </w:r>
         <w:r>
           <w:rPr>
             <w:b/>
@@ -467,10 +467,10 @@
             <w:szCs w:val="28"/>
             <w:lang w:val="en-GB"/>
           </w:rPr>
-          <w:t>July</w:t>
-        </w:r>
-      </w:ins>
-      <w:ins w:id="4" w:author="Holger Eichelberger" w:date="2022-03-31T11:24:00Z">
+          <w:delText xml:space="preserve"> </w:delText>
+        </w:r>
+      </w:del>
+      <w:ins w:id="4" w:author="Holger Eichelberger" w:date="2022-08-15T14:43:00Z">
         <w:r>
           <w:rPr>
             <w:b/>
@@ -478,10 +478,12 @@
             <w:szCs w:val="28"/>
             <w:lang w:val="en-GB"/>
           </w:rPr>
-          <w:t xml:space="preserve"> </w:t>
+          <w:t>August</w:t>
         </w:r>
       </w:ins>
-      <w:del w:id="5" w:author="Holger Eichelberger" w:date="2022-03-31T11:24:00Z">
+      <w:bookmarkStart w:id="5" w:name="_GoBack"/>
+      <w:bookmarkEnd w:id="5"/>
+      <w:ins w:id="6" w:author="Holger Eichelberger" w:date="2022-03-31T11:24:00Z">
         <w:r>
           <w:rPr>
             <w:b/>
@@ -489,10 +491,21 @@
             <w:szCs w:val="28"/>
             <w:lang w:val="en-GB"/>
           </w:rPr>
+          <w:t xml:space="preserve"> </w:t>
+        </w:r>
+      </w:ins>
+      <w:del w:id="7" w:author="Holger Eichelberger" w:date="2022-03-31T11:24:00Z">
+        <w:r>
+          <w:rPr>
+            <w:b/>
+            <w:sz w:val="28"/>
+            <w:szCs w:val="28"/>
+            <w:lang w:val="en-GB"/>
+          </w:rPr>
           <w:delText>2021</w:delText>
         </w:r>
       </w:del>
-      <w:ins w:id="6" w:author="Holger Eichelberger" w:date="2022-03-31T11:24:00Z">
+      <w:ins w:id="8" w:author="Holger Eichelberger" w:date="2022-03-31T11:24:00Z">
         <w:r>
           <w:rPr>
             <w:b/>
@@ -976,7 +989,7 @@
               </w:rPr>
               <w:t xml:space="preserve"> 2021</w:t>
             </w:r>
-            <w:ins w:id="7" w:author="Holger Eichelberger" w:date="2022-03-31T11:24:00Z">
+            <w:ins w:id="9" w:author="Holger Eichelberger" w:date="2022-03-31T11:24:00Z">
               <w:r>
                 <w:rPr>
                   <w:rFonts w:ascii="Arial" w:hAnsi="Arial" w:cs="Arial"/>
@@ -1021,7 +1034,7 @@
               </w:rPr>
               <w:t>, maven settings and repository options</w:t>
             </w:r>
-            <w:ins w:id="8" w:author="Holger Eichelberger" w:date="2022-03-31T11:24:00Z">
+            <w:ins w:id="10" w:author="Holger Eichelberger" w:date="2022-03-31T11:24:00Z">
               <w:r>
                 <w:rPr>
                   <w:rFonts w:ascii="Arial" w:hAnsi="Arial" w:cs="Arial"/>
@@ -1438,7 +1451,7 @@
         </w:rPr>
         <w:t xml:space="preserve"> (content assist)</w:t>
       </w:r>
-      <w:ins w:id="9" w:author="Holger Eichelberger" w:date="2022-03-31T11:24:00Z">
+      <w:ins w:id="11" w:author="Holger Eichelberger" w:date="2022-03-31T11:24:00Z">
         <w:r>
           <w:rPr>
             <w:rFonts w:ascii="Arial" w:hAnsi="Arial" w:cs="Arial"/>
@@ -1458,7 +1471,7 @@
         </w:rPr>
         <w:t xml:space="preserve"> </w:t>
       </w:r>
-      <w:del w:id="10" w:author="Holger Eichelberger" w:date="2022-03-31T11:24:00Z">
+      <w:del w:id="12" w:author="Holger Eichelberger" w:date="2022-03-31T11:24:00Z">
         <w:r>
           <w:rPr>
             <w:rFonts w:ascii="Arial" w:hAnsi="Arial" w:cs="Arial"/>
@@ -1498,7 +1511,7 @@
         </w:rPr>
         <w:t>)</w:t>
       </w:r>
-      <w:ins w:id="11" w:author="Holger Eichelberger" w:date="2022-03-31T11:24:00Z">
+      <w:ins w:id="13" w:author="Holger Eichelberger" w:date="2022-03-31T11:24:00Z">
         <w:r>
           <w:rPr>
             <w:rFonts w:ascii="Arial" w:hAnsi="Arial" w:cs="Arial"/>
@@ -1548,7 +1561,7 @@
           <w:lang w:val="en-GB"/>
         </w:rPr>
       </w:pPr>
-      <w:bookmarkStart w:id="12" w:name="_Toc100677034"/>
+      <w:bookmarkStart w:id="14" w:name="_Toc100677034"/>
       <w:r>
         <w:rPr>
           <w:b/>
@@ -1558,7 +1571,7 @@
         <w:lastRenderedPageBreak/>
         <w:t>Table of Contents</w:t>
       </w:r>
-      <w:bookmarkEnd w:id="12"/>
+      <w:bookmarkEnd w:id="14"/>
     </w:p>
     <w:p>
       <w:pPr>
@@ -1567,7 +1580,7 @@
           <w:tab w:val="right" w:leader="dot" w:pos="9062"/>
         </w:tabs>
         <w:rPr>
-          <w:ins w:id="13" w:author="Holger Eichelberger" w:date="2022-04-12T17:30:00Z"/>
+          <w:ins w:id="15" w:author="Holger Eichelberger" w:date="2022-04-12T17:30:00Z"/>
           <w:rFonts w:asciiTheme="minorHAnsi" w:eastAsiaTheme="minorEastAsia" w:hAnsiTheme="minorHAnsi" w:cstheme="minorBidi"/>
           <w:noProof/>
           <w:sz w:val="22"/>
@@ -1593,7 +1606,7 @@
         </w:rPr>
         <w:fldChar w:fldCharType="separate"/>
       </w:r>
-      <w:ins w:id="14" w:author="Holger Eichelberger" w:date="2022-04-12T17:30:00Z">
+      <w:ins w:id="16" w:author="Holger Eichelberger" w:date="2022-04-12T17:30:00Z">
         <w:r>
           <w:rPr>
             <w:rStyle w:val="Hyperlink"/>
@@ -1672,7 +1685,7 @@
         </w:rPr>
         <w:fldChar w:fldCharType="separate"/>
       </w:r>
-      <w:ins w:id="15" w:author="Holger Eichelberger" w:date="2022-07-14T13:36:00Z">
+      <w:ins w:id="17" w:author="Holger Eichelberger" w:date="2022-08-15T14:43:00Z">
         <w:r>
           <w:rPr>
             <w:noProof/>
@@ -1681,7 +1694,7 @@
           <w:t>3</w:t>
         </w:r>
       </w:ins>
-      <w:ins w:id="16" w:author="Holger Eichelberger" w:date="2022-04-12T17:30:00Z">
+      <w:ins w:id="18" w:author="Holger Eichelberger" w:date="2022-04-12T17:30:00Z">
         <w:r>
           <w:rPr>
             <w:noProof/>
@@ -1705,7 +1718,7 @@
           <w:tab w:val="right" w:leader="dot" w:pos="9062"/>
         </w:tabs>
         <w:rPr>
-          <w:ins w:id="17" w:author="Holger Eichelberger" w:date="2022-04-12T17:30:00Z"/>
+          <w:ins w:id="19" w:author="Holger Eichelberger" w:date="2022-04-12T17:30:00Z"/>
           <w:rFonts w:asciiTheme="minorHAnsi" w:eastAsiaTheme="minorEastAsia" w:hAnsiTheme="minorHAnsi" w:cstheme="minorBidi"/>
           <w:noProof/>
           <w:sz w:val="22"/>
@@ -1713,7 +1726,7 @@
           <w:lang w:val="en-DE" w:eastAsia="en-DE"/>
         </w:rPr>
       </w:pPr>
-      <w:ins w:id="18" w:author="Holger Eichelberger" w:date="2022-04-12T17:30:00Z">
+      <w:ins w:id="20" w:author="Holger Eichelberger" w:date="2022-04-12T17:30:00Z">
         <w:r>
           <w:rPr>
             <w:rStyle w:val="Hyperlink"/>
@@ -1792,7 +1805,7 @@
         </w:rPr>
         <w:fldChar w:fldCharType="separate"/>
       </w:r>
-      <w:ins w:id="19" w:author="Holger Eichelberger" w:date="2022-07-14T13:36:00Z">
+      <w:ins w:id="21" w:author="Holger Eichelberger" w:date="2022-08-15T14:43:00Z">
         <w:r>
           <w:rPr>
             <w:noProof/>
@@ -1801,7 +1814,7 @@
           <w:t>4</w:t>
         </w:r>
       </w:ins>
-      <w:ins w:id="20" w:author="Holger Eichelberger" w:date="2022-04-12T17:30:00Z">
+      <w:ins w:id="22" w:author="Holger Eichelberger" w:date="2022-04-12T17:30:00Z">
         <w:r>
           <w:rPr>
             <w:noProof/>
@@ -1826,7 +1839,7 @@
           <w:tab w:val="right" w:leader="dot" w:pos="9062"/>
         </w:tabs>
         <w:rPr>
-          <w:ins w:id="21" w:author="Holger Eichelberger" w:date="2022-04-12T17:30:00Z"/>
+          <w:ins w:id="23" w:author="Holger Eichelberger" w:date="2022-04-12T17:30:00Z"/>
           <w:rFonts w:asciiTheme="minorHAnsi" w:eastAsiaTheme="minorEastAsia" w:hAnsiTheme="minorHAnsi" w:cstheme="minorBidi"/>
           <w:noProof/>
           <w:sz w:val="22"/>
@@ -1834,7 +1847,7 @@
           <w:lang w:val="en-DE" w:eastAsia="en-DE"/>
         </w:rPr>
       </w:pPr>
-      <w:ins w:id="22" w:author="Holger Eichelberger" w:date="2022-04-12T17:30:00Z">
+      <w:ins w:id="24" w:author="Holger Eichelberger" w:date="2022-04-12T17:30:00Z">
         <w:r>
           <w:rPr>
             <w:rStyle w:val="Hyperlink"/>
@@ -1930,7 +1943,7 @@
         </w:rPr>
         <w:fldChar w:fldCharType="separate"/>
       </w:r>
-      <w:ins w:id="23" w:author="Holger Eichelberger" w:date="2022-07-14T13:36:00Z">
+      <w:ins w:id="25" w:author="Holger Eichelberger" w:date="2022-08-15T14:43:00Z">
         <w:r>
           <w:rPr>
             <w:noProof/>
@@ -1939,7 +1952,7 @@
           <w:t>5</w:t>
         </w:r>
       </w:ins>
-      <w:ins w:id="24" w:author="Holger Eichelberger" w:date="2022-04-12T17:30:00Z">
+      <w:ins w:id="26" w:author="Holger Eichelberger" w:date="2022-04-12T17:30:00Z">
         <w:r>
           <w:rPr>
             <w:noProof/>
@@ -1964,7 +1977,7 @@
           <w:tab w:val="right" w:leader="dot" w:pos="9062"/>
         </w:tabs>
         <w:rPr>
-          <w:ins w:id="25" w:author="Holger Eichelberger" w:date="2022-04-12T17:30:00Z"/>
+          <w:ins w:id="27" w:author="Holger Eichelberger" w:date="2022-04-12T17:30:00Z"/>
           <w:rFonts w:asciiTheme="minorHAnsi" w:eastAsiaTheme="minorEastAsia" w:hAnsiTheme="minorHAnsi" w:cstheme="minorBidi"/>
           <w:noProof/>
           <w:sz w:val="22"/>
@@ -1972,7 +1985,7 @@
           <w:lang w:val="en-DE" w:eastAsia="en-DE"/>
         </w:rPr>
       </w:pPr>
-      <w:ins w:id="26" w:author="Holger Eichelberger" w:date="2022-04-12T17:30:00Z">
+      <w:ins w:id="28" w:author="Holger Eichelberger" w:date="2022-04-12T17:30:00Z">
         <w:r>
           <w:rPr>
             <w:rStyle w:val="Hyperlink"/>
@@ -2068,7 +2081,7 @@
         </w:rPr>
         <w:fldChar w:fldCharType="separate"/>
       </w:r>
-      <w:ins w:id="27" w:author="Holger Eichelberger" w:date="2022-07-14T13:36:00Z">
+      <w:ins w:id="29" w:author="Holger Eichelberger" w:date="2022-08-15T14:43:00Z">
         <w:r>
           <w:rPr>
             <w:noProof/>
@@ -2077,7 +2090,7 @@
           <w:t>6</w:t>
         </w:r>
       </w:ins>
-      <w:ins w:id="28" w:author="Holger Eichelberger" w:date="2022-04-12T17:30:00Z">
+      <w:ins w:id="30" w:author="Holger Eichelberger" w:date="2022-04-12T17:30:00Z">
         <w:r>
           <w:rPr>
             <w:noProof/>
@@ -2102,7 +2115,7 @@
           <w:tab w:val="right" w:leader="dot" w:pos="9062"/>
         </w:tabs>
         <w:rPr>
-          <w:ins w:id="29" w:author="Holger Eichelberger" w:date="2022-04-12T17:30:00Z"/>
+          <w:ins w:id="31" w:author="Holger Eichelberger" w:date="2022-04-12T17:30:00Z"/>
           <w:rFonts w:asciiTheme="minorHAnsi" w:eastAsiaTheme="minorEastAsia" w:hAnsiTheme="minorHAnsi" w:cstheme="minorBidi"/>
           <w:noProof/>
           <w:sz w:val="22"/>
@@ -2110,7 +2123,7 @@
           <w:lang w:val="en-DE" w:eastAsia="en-DE"/>
         </w:rPr>
       </w:pPr>
-      <w:ins w:id="30" w:author="Holger Eichelberger" w:date="2022-04-12T17:30:00Z">
+      <w:ins w:id="32" w:author="Holger Eichelberger" w:date="2022-04-12T17:30:00Z">
         <w:r>
           <w:rPr>
             <w:rStyle w:val="Hyperlink"/>
@@ -2204,7 +2217,7 @@
         </w:rPr>
         <w:fldChar w:fldCharType="separate"/>
       </w:r>
-      <w:ins w:id="31" w:author="Holger Eichelberger" w:date="2022-07-14T13:36:00Z">
+      <w:ins w:id="33" w:author="Holger Eichelberger" w:date="2022-08-15T14:43:00Z">
         <w:r>
           <w:rPr>
             <w:noProof/>
@@ -2213,7 +2226,7 @@
           <w:t>6</w:t>
         </w:r>
       </w:ins>
-      <w:ins w:id="32" w:author="Holger Eichelberger" w:date="2022-04-12T17:30:00Z">
+      <w:ins w:id="34" w:author="Holger Eichelberger" w:date="2022-04-12T17:30:00Z">
         <w:r>
           <w:rPr>
             <w:noProof/>
@@ -2238,7 +2251,7 @@
           <w:tab w:val="right" w:leader="dot" w:pos="9062"/>
         </w:tabs>
         <w:rPr>
-          <w:ins w:id="33" w:author="Holger Eichelberger" w:date="2022-04-12T17:30:00Z"/>
+          <w:ins w:id="35" w:author="Holger Eichelberger" w:date="2022-04-12T17:30:00Z"/>
           <w:rFonts w:asciiTheme="minorHAnsi" w:eastAsiaTheme="minorEastAsia" w:hAnsiTheme="minorHAnsi" w:cstheme="minorBidi"/>
           <w:noProof/>
           <w:sz w:val="22"/>
@@ -2246,7 +2259,7 @@
           <w:lang w:val="en-DE" w:eastAsia="en-DE"/>
         </w:rPr>
       </w:pPr>
-      <w:ins w:id="34" w:author="Holger Eichelberger" w:date="2022-04-12T17:30:00Z">
+      <w:ins w:id="36" w:author="Holger Eichelberger" w:date="2022-04-12T17:30:00Z">
         <w:r>
           <w:rPr>
             <w:rStyle w:val="Hyperlink"/>
@@ -2340,7 +2353,7 @@
         </w:rPr>
         <w:fldChar w:fldCharType="separate"/>
       </w:r>
-      <w:ins w:id="35" w:author="Holger Eichelberger" w:date="2022-07-14T13:36:00Z">
+      <w:ins w:id="37" w:author="Holger Eichelberger" w:date="2022-08-15T14:43:00Z">
         <w:r>
           <w:rPr>
             <w:noProof/>
@@ -2349,7 +2362,7 @@
           <w:t>7</w:t>
         </w:r>
       </w:ins>
-      <w:ins w:id="36" w:author="Holger Eichelberger" w:date="2022-04-12T17:30:00Z">
+      <w:ins w:id="38" w:author="Holger Eichelberger" w:date="2022-04-12T17:30:00Z">
         <w:r>
           <w:rPr>
             <w:noProof/>
@@ -2374,7 +2387,7 @@
           <w:tab w:val="right" w:leader="dot" w:pos="9062"/>
         </w:tabs>
         <w:rPr>
-          <w:ins w:id="37" w:author="Holger Eichelberger" w:date="2022-04-12T17:30:00Z"/>
+          <w:ins w:id="39" w:author="Holger Eichelberger" w:date="2022-04-12T17:30:00Z"/>
           <w:rFonts w:asciiTheme="minorHAnsi" w:eastAsiaTheme="minorEastAsia" w:hAnsiTheme="minorHAnsi" w:cstheme="minorBidi"/>
           <w:noProof/>
           <w:sz w:val="22"/>
@@ -2382,7 +2395,7 @@
           <w:lang w:val="en-DE" w:eastAsia="en-DE"/>
         </w:rPr>
       </w:pPr>
-      <w:ins w:id="38" w:author="Holger Eichelberger" w:date="2022-04-12T17:30:00Z">
+      <w:ins w:id="40" w:author="Holger Eichelberger" w:date="2022-04-12T17:30:00Z">
         <w:r>
           <w:rPr>
             <w:rStyle w:val="Hyperlink"/>
@@ -2476,7 +2489,7 @@
         </w:rPr>
         <w:fldChar w:fldCharType="separate"/>
       </w:r>
-      <w:ins w:id="39" w:author="Holger Eichelberger" w:date="2022-07-14T13:36:00Z">
+      <w:ins w:id="41" w:author="Holger Eichelberger" w:date="2022-08-15T14:43:00Z">
         <w:r>
           <w:rPr>
             <w:noProof/>
@@ -2485,7 +2498,7 @@
           <w:t>12</w:t>
         </w:r>
       </w:ins>
-      <w:ins w:id="40" w:author="Holger Eichelberger" w:date="2022-04-12T17:30:00Z">
+      <w:ins w:id="42" w:author="Holger Eichelberger" w:date="2022-04-12T17:30:00Z">
         <w:r>
           <w:rPr>
             <w:noProof/>
@@ -2510,7 +2523,7 @@
           <w:tab w:val="right" w:leader="dot" w:pos="9062"/>
         </w:tabs>
         <w:rPr>
-          <w:ins w:id="41" w:author="Holger Eichelberger" w:date="2022-04-12T17:30:00Z"/>
+          <w:ins w:id="43" w:author="Holger Eichelberger" w:date="2022-04-12T17:30:00Z"/>
           <w:rFonts w:asciiTheme="minorHAnsi" w:eastAsiaTheme="minorEastAsia" w:hAnsiTheme="minorHAnsi" w:cstheme="minorBidi"/>
           <w:noProof/>
           <w:sz w:val="22"/>
@@ -2518,7 +2531,7 @@
           <w:lang w:val="en-DE" w:eastAsia="en-DE"/>
         </w:rPr>
       </w:pPr>
-      <w:ins w:id="42" w:author="Holger Eichelberger" w:date="2022-04-12T17:30:00Z">
+      <w:ins w:id="44" w:author="Holger Eichelberger" w:date="2022-04-12T17:30:00Z">
         <w:r>
           <w:rPr>
             <w:rStyle w:val="Hyperlink"/>
@@ -2612,7 +2625,7 @@
         </w:rPr>
         <w:fldChar w:fldCharType="separate"/>
       </w:r>
-      <w:ins w:id="43" w:author="Holger Eichelberger" w:date="2022-07-14T13:36:00Z">
+      <w:ins w:id="45" w:author="Holger Eichelberger" w:date="2022-08-15T14:43:00Z">
         <w:r>
           <w:rPr>
             <w:noProof/>
@@ -2621,7 +2634,7 @@
           <w:t>13</w:t>
         </w:r>
       </w:ins>
-      <w:ins w:id="44" w:author="Holger Eichelberger" w:date="2022-04-12T17:30:00Z">
+      <w:ins w:id="46" w:author="Holger Eichelberger" w:date="2022-04-12T17:30:00Z">
         <w:r>
           <w:rPr>
             <w:noProof/>
@@ -2646,7 +2659,7 @@
           <w:tab w:val="right" w:leader="dot" w:pos="9062"/>
         </w:tabs>
         <w:rPr>
-          <w:ins w:id="45" w:author="Holger Eichelberger" w:date="2022-04-12T17:30:00Z"/>
+          <w:ins w:id="47" w:author="Holger Eichelberger" w:date="2022-04-12T17:30:00Z"/>
           <w:rFonts w:asciiTheme="minorHAnsi" w:eastAsiaTheme="minorEastAsia" w:hAnsiTheme="minorHAnsi" w:cstheme="minorBidi"/>
           <w:noProof/>
           <w:sz w:val="22"/>
@@ -2654,7 +2667,7 @@
           <w:lang w:val="en-DE" w:eastAsia="en-DE"/>
         </w:rPr>
       </w:pPr>
-      <w:ins w:id="46" w:author="Holger Eichelberger" w:date="2022-04-12T17:30:00Z">
+      <w:ins w:id="48" w:author="Holger Eichelberger" w:date="2022-04-12T17:30:00Z">
         <w:r>
           <w:rPr>
             <w:rStyle w:val="Hyperlink"/>
@@ -2748,7 +2761,7 @@
         </w:rPr>
         <w:fldChar w:fldCharType="separate"/>
       </w:r>
-      <w:ins w:id="47" w:author="Holger Eichelberger" w:date="2022-07-14T13:36:00Z">
+      <w:ins w:id="49" w:author="Holger Eichelberger" w:date="2022-08-15T14:43:00Z">
         <w:r>
           <w:rPr>
             <w:noProof/>
@@ -2757,7 +2770,7 @@
           <w:t>14</w:t>
         </w:r>
       </w:ins>
-      <w:ins w:id="48" w:author="Holger Eichelberger" w:date="2022-04-12T17:30:00Z">
+      <w:ins w:id="50" w:author="Holger Eichelberger" w:date="2022-04-12T17:30:00Z">
         <w:r>
           <w:rPr>
             <w:noProof/>
@@ -2782,7 +2795,7 @@
           <w:tab w:val="right" w:leader="dot" w:pos="9062"/>
         </w:tabs>
         <w:rPr>
-          <w:ins w:id="49" w:author="Holger Eichelberger" w:date="2022-04-12T17:30:00Z"/>
+          <w:ins w:id="51" w:author="Holger Eichelberger" w:date="2022-04-12T17:30:00Z"/>
           <w:rFonts w:asciiTheme="minorHAnsi" w:eastAsiaTheme="minorEastAsia" w:hAnsiTheme="minorHAnsi" w:cstheme="minorBidi"/>
           <w:noProof/>
           <w:sz w:val="22"/>
@@ -2790,7 +2803,7 @@
           <w:lang w:val="en-DE" w:eastAsia="en-DE"/>
         </w:rPr>
       </w:pPr>
-      <w:ins w:id="50" w:author="Holger Eichelberger" w:date="2022-04-12T17:30:00Z">
+      <w:ins w:id="52" w:author="Holger Eichelberger" w:date="2022-04-12T17:30:00Z">
         <w:r>
           <w:rPr>
             <w:rStyle w:val="Hyperlink"/>
@@ -2884,7 +2897,7 @@
         </w:rPr>
         <w:fldChar w:fldCharType="separate"/>
       </w:r>
-      <w:ins w:id="51" w:author="Holger Eichelberger" w:date="2022-07-14T13:36:00Z">
+      <w:ins w:id="53" w:author="Holger Eichelberger" w:date="2022-08-15T14:43:00Z">
         <w:r>
           <w:rPr>
             <w:noProof/>
@@ -2893,7 +2906,7 @@
           <w:t>15</w:t>
         </w:r>
       </w:ins>
-      <w:ins w:id="52" w:author="Holger Eichelberger" w:date="2022-04-12T17:30:00Z">
+      <w:ins w:id="54" w:author="Holger Eichelberger" w:date="2022-04-12T17:30:00Z">
         <w:r>
           <w:rPr>
             <w:noProof/>
@@ -2918,7 +2931,7 @@
           <w:tab w:val="right" w:leader="dot" w:pos="9062"/>
         </w:tabs>
         <w:rPr>
-          <w:ins w:id="53" w:author="Holger Eichelberger" w:date="2022-04-12T17:30:00Z"/>
+          <w:ins w:id="55" w:author="Holger Eichelberger" w:date="2022-04-12T17:30:00Z"/>
           <w:rFonts w:asciiTheme="minorHAnsi" w:eastAsiaTheme="minorEastAsia" w:hAnsiTheme="minorHAnsi" w:cstheme="minorBidi"/>
           <w:noProof/>
           <w:sz w:val="22"/>
@@ -2926,7 +2939,7 @@
           <w:lang w:val="en-DE" w:eastAsia="en-DE"/>
         </w:rPr>
       </w:pPr>
-      <w:ins w:id="54" w:author="Holger Eichelberger" w:date="2022-04-12T17:30:00Z">
+      <w:ins w:id="56" w:author="Holger Eichelberger" w:date="2022-04-12T17:30:00Z">
         <w:r>
           <w:rPr>
             <w:rStyle w:val="Hyperlink"/>
@@ -3022,7 +3035,7 @@
         </w:rPr>
         <w:fldChar w:fldCharType="separate"/>
       </w:r>
-      <w:ins w:id="55" w:author="Holger Eichelberger" w:date="2022-07-14T13:36:00Z">
+      <w:ins w:id="57" w:author="Holger Eichelberger" w:date="2022-08-15T14:43:00Z">
         <w:r>
           <w:rPr>
             <w:noProof/>
@@ -3031,7 +3044,7 @@
           <w:t>17</w:t>
         </w:r>
       </w:ins>
-      <w:ins w:id="56" w:author="Holger Eichelberger" w:date="2022-04-12T17:30:00Z">
+      <w:ins w:id="58" w:author="Holger Eichelberger" w:date="2022-04-12T17:30:00Z">
         <w:r>
           <w:rPr>
             <w:noProof/>
@@ -3056,7 +3069,7 @@
           <w:tab w:val="right" w:leader="dot" w:pos="9062"/>
         </w:tabs>
         <w:rPr>
-          <w:ins w:id="57" w:author="Holger Eichelberger" w:date="2022-04-12T17:30:00Z"/>
+          <w:ins w:id="59" w:author="Holger Eichelberger" w:date="2022-04-12T17:30:00Z"/>
           <w:rFonts w:asciiTheme="minorHAnsi" w:eastAsiaTheme="minorEastAsia" w:hAnsiTheme="minorHAnsi" w:cstheme="minorBidi"/>
           <w:noProof/>
           <w:sz w:val="22"/>
@@ -3064,7 +3077,7 @@
           <w:lang w:val="en-DE" w:eastAsia="en-DE"/>
         </w:rPr>
       </w:pPr>
-      <w:ins w:id="58" w:author="Holger Eichelberger" w:date="2022-04-12T17:30:00Z">
+      <w:ins w:id="60" w:author="Holger Eichelberger" w:date="2022-04-12T17:30:00Z">
         <w:r>
           <w:rPr>
             <w:rStyle w:val="Hyperlink"/>
@@ -3160,7 +3173,7 @@
         </w:rPr>
         <w:fldChar w:fldCharType="separate"/>
       </w:r>
-      <w:ins w:id="59" w:author="Holger Eichelberger" w:date="2022-07-14T13:36:00Z">
+      <w:ins w:id="61" w:author="Holger Eichelberger" w:date="2022-08-15T14:43:00Z">
         <w:r>
           <w:rPr>
             <w:noProof/>
@@ -3169,7 +3182,7 @@
           <w:t>17</w:t>
         </w:r>
       </w:ins>
-      <w:ins w:id="60" w:author="Holger Eichelberger" w:date="2022-04-12T17:30:00Z">
+      <w:ins w:id="62" w:author="Holger Eichelberger" w:date="2022-04-12T17:30:00Z">
         <w:r>
           <w:rPr>
             <w:noProof/>
@@ -3194,7 +3207,7 @@
           <w:tab w:val="right" w:leader="dot" w:pos="9062"/>
         </w:tabs>
         <w:rPr>
-          <w:ins w:id="61" w:author="Holger Eichelberger" w:date="2022-04-12T17:30:00Z"/>
+          <w:ins w:id="63" w:author="Holger Eichelberger" w:date="2022-04-12T17:30:00Z"/>
           <w:rFonts w:asciiTheme="minorHAnsi" w:eastAsiaTheme="minorEastAsia" w:hAnsiTheme="minorHAnsi" w:cstheme="minorBidi"/>
           <w:noProof/>
           <w:sz w:val="22"/>
@@ -3202,7 +3215,7 @@
           <w:lang w:val="en-DE" w:eastAsia="en-DE"/>
         </w:rPr>
       </w:pPr>
-      <w:ins w:id="62" w:author="Holger Eichelberger" w:date="2022-04-12T17:30:00Z">
+      <w:ins w:id="64" w:author="Holger Eichelberger" w:date="2022-04-12T17:30:00Z">
         <w:r>
           <w:rPr>
             <w:rStyle w:val="Hyperlink"/>
@@ -3305,7 +3318,7 @@
         </w:rPr>
         <w:fldChar w:fldCharType="separate"/>
       </w:r>
-      <w:ins w:id="63" w:author="Holger Eichelberger" w:date="2022-07-14T13:36:00Z">
+      <w:ins w:id="65" w:author="Holger Eichelberger" w:date="2022-08-15T14:43:00Z">
         <w:r>
           <w:rPr>
             <w:noProof/>
@@ -3314,7 +3327,7 @@
           <w:t>17</w:t>
         </w:r>
       </w:ins>
-      <w:ins w:id="64" w:author="Holger Eichelberger" w:date="2022-04-12T17:30:00Z">
+      <w:ins w:id="66" w:author="Holger Eichelberger" w:date="2022-04-12T17:30:00Z">
         <w:r>
           <w:rPr>
             <w:noProof/>
@@ -3339,7 +3352,7 @@
           <w:tab w:val="right" w:leader="dot" w:pos="9062"/>
         </w:tabs>
         <w:rPr>
-          <w:ins w:id="65" w:author="Holger Eichelberger" w:date="2022-04-12T17:30:00Z"/>
+          <w:ins w:id="67" w:author="Holger Eichelberger" w:date="2022-04-12T17:30:00Z"/>
           <w:rFonts w:asciiTheme="minorHAnsi" w:eastAsiaTheme="minorEastAsia" w:hAnsiTheme="minorHAnsi" w:cstheme="minorBidi"/>
           <w:noProof/>
           <w:sz w:val="22"/>
@@ -3347,7 +3360,7 @@
           <w:lang w:val="en-DE" w:eastAsia="en-DE"/>
         </w:rPr>
       </w:pPr>
-      <w:ins w:id="66" w:author="Holger Eichelberger" w:date="2022-04-12T17:30:00Z">
+      <w:ins w:id="68" w:author="Holger Eichelberger" w:date="2022-04-12T17:30:00Z">
         <w:r>
           <w:rPr>
             <w:rStyle w:val="Hyperlink"/>
@@ -3443,7 +3456,7 @@
         </w:rPr>
         <w:fldChar w:fldCharType="separate"/>
       </w:r>
-      <w:ins w:id="67" w:author="Holger Eichelberger" w:date="2022-07-14T13:36:00Z">
+      <w:ins w:id="69" w:author="Holger Eichelberger" w:date="2022-08-15T14:43:00Z">
         <w:r>
           <w:rPr>
             <w:noProof/>
@@ -3452,7 +3465,7 @@
           <w:t>17</w:t>
         </w:r>
       </w:ins>
-      <w:ins w:id="68" w:author="Holger Eichelberger" w:date="2022-04-12T17:30:00Z">
+      <w:ins w:id="70" w:author="Holger Eichelberger" w:date="2022-04-12T17:30:00Z">
         <w:r>
           <w:rPr>
             <w:noProof/>
@@ -3477,7 +3490,7 @@
           <w:tab w:val="right" w:leader="dot" w:pos="9062"/>
         </w:tabs>
         <w:rPr>
-          <w:ins w:id="69" w:author="Holger Eichelberger" w:date="2022-04-12T17:30:00Z"/>
+          <w:ins w:id="71" w:author="Holger Eichelberger" w:date="2022-04-12T17:30:00Z"/>
           <w:rFonts w:asciiTheme="minorHAnsi" w:eastAsiaTheme="minorEastAsia" w:hAnsiTheme="minorHAnsi" w:cstheme="minorBidi"/>
           <w:noProof/>
           <w:sz w:val="22"/>
@@ -3485,7 +3498,7 @@
           <w:lang w:val="en-DE" w:eastAsia="en-DE"/>
         </w:rPr>
       </w:pPr>
-      <w:ins w:id="70" w:author="Holger Eichelberger" w:date="2022-04-12T17:30:00Z">
+      <w:ins w:id="72" w:author="Holger Eichelberger" w:date="2022-04-12T17:30:00Z">
         <w:r>
           <w:rPr>
             <w:rStyle w:val="Hyperlink"/>
@@ -3581,7 +3594,7 @@
         </w:rPr>
         <w:fldChar w:fldCharType="separate"/>
       </w:r>
-      <w:ins w:id="71" w:author="Holger Eichelberger" w:date="2022-07-14T13:36:00Z">
+      <w:ins w:id="73" w:author="Holger Eichelberger" w:date="2022-08-15T14:43:00Z">
         <w:r>
           <w:rPr>
             <w:noProof/>
@@ -3590,7 +3603,7 @@
           <w:t>18</w:t>
         </w:r>
       </w:ins>
-      <w:ins w:id="72" w:author="Holger Eichelberger" w:date="2022-04-12T17:30:00Z">
+      <w:ins w:id="74" w:author="Holger Eichelberger" w:date="2022-04-12T17:30:00Z">
         <w:r>
           <w:rPr>
             <w:noProof/>
@@ -3615,7 +3628,7 @@
           <w:tab w:val="right" w:leader="dot" w:pos="9062"/>
         </w:tabs>
         <w:rPr>
-          <w:ins w:id="73" w:author="Holger Eichelberger" w:date="2022-04-12T17:30:00Z"/>
+          <w:ins w:id="75" w:author="Holger Eichelberger" w:date="2022-04-12T17:30:00Z"/>
           <w:rFonts w:asciiTheme="minorHAnsi" w:eastAsiaTheme="minorEastAsia" w:hAnsiTheme="minorHAnsi" w:cstheme="minorBidi"/>
           <w:noProof/>
           <w:sz w:val="22"/>
@@ -3623,7 +3636,7 @@
           <w:lang w:val="en-DE" w:eastAsia="en-DE"/>
         </w:rPr>
       </w:pPr>
-      <w:ins w:id="74" w:author="Holger Eichelberger" w:date="2022-04-12T17:30:00Z">
+      <w:ins w:id="76" w:author="Holger Eichelberger" w:date="2022-04-12T17:30:00Z">
         <w:r>
           <w:rPr>
             <w:rStyle w:val="Hyperlink"/>
@@ -3719,7 +3732,7 @@
         </w:rPr>
         <w:fldChar w:fldCharType="separate"/>
       </w:r>
-      <w:ins w:id="75" w:author="Holger Eichelberger" w:date="2022-07-14T13:36:00Z">
+      <w:ins w:id="77" w:author="Holger Eichelberger" w:date="2022-08-15T14:43:00Z">
         <w:r>
           <w:rPr>
             <w:noProof/>
@@ -3728,7 +3741,7 @@
           <w:t>18</w:t>
         </w:r>
       </w:ins>
-      <w:ins w:id="76" w:author="Holger Eichelberger" w:date="2022-04-12T17:30:00Z">
+      <w:ins w:id="78" w:author="Holger Eichelberger" w:date="2022-04-12T17:30:00Z">
         <w:r>
           <w:rPr>
             <w:noProof/>
@@ -3753,7 +3766,7 @@
           <w:tab w:val="right" w:leader="dot" w:pos="9062"/>
         </w:tabs>
         <w:rPr>
-          <w:ins w:id="77" w:author="Holger Eichelberger" w:date="2022-04-12T17:30:00Z"/>
+          <w:ins w:id="79" w:author="Holger Eichelberger" w:date="2022-04-12T17:30:00Z"/>
           <w:rFonts w:asciiTheme="minorHAnsi" w:eastAsiaTheme="minorEastAsia" w:hAnsiTheme="minorHAnsi" w:cstheme="minorBidi"/>
           <w:noProof/>
           <w:sz w:val="22"/>
@@ -3761,7 +3774,7 @@
           <w:lang w:val="en-DE" w:eastAsia="en-DE"/>
         </w:rPr>
       </w:pPr>
-      <w:ins w:id="78" w:author="Holger Eichelberger" w:date="2022-04-12T17:30:00Z">
+      <w:ins w:id="80" w:author="Holger Eichelberger" w:date="2022-04-12T17:30:00Z">
         <w:r>
           <w:rPr>
             <w:rStyle w:val="Hyperlink"/>
@@ -3857,7 +3870,7 @@
         </w:rPr>
         <w:fldChar w:fldCharType="separate"/>
       </w:r>
-      <w:ins w:id="79" w:author="Holger Eichelberger" w:date="2022-07-14T13:36:00Z">
+      <w:ins w:id="81" w:author="Holger Eichelberger" w:date="2022-08-15T14:43:00Z">
         <w:r>
           <w:rPr>
             <w:noProof/>
@@ -3866,7 +3879,7 @@
           <w:t>18</w:t>
         </w:r>
       </w:ins>
-      <w:ins w:id="80" w:author="Holger Eichelberger" w:date="2022-04-12T17:30:00Z">
+      <w:ins w:id="82" w:author="Holger Eichelberger" w:date="2022-04-12T17:30:00Z">
         <w:r>
           <w:rPr>
             <w:noProof/>
@@ -3890,7 +3903,7 @@
           <w:tab w:val="right" w:leader="dot" w:pos="9062"/>
         </w:tabs>
         <w:rPr>
-          <w:ins w:id="81" w:author="Holger Eichelberger" w:date="2022-04-12T17:30:00Z"/>
+          <w:ins w:id="83" w:author="Holger Eichelberger" w:date="2022-04-12T17:30:00Z"/>
           <w:rFonts w:asciiTheme="minorHAnsi" w:eastAsiaTheme="minorEastAsia" w:hAnsiTheme="minorHAnsi" w:cstheme="minorBidi"/>
           <w:noProof/>
           <w:sz w:val="22"/>
@@ -3898,7 +3911,7 @@
           <w:lang w:val="en-DE" w:eastAsia="en-DE"/>
         </w:rPr>
       </w:pPr>
-      <w:ins w:id="82" w:author="Holger Eichelberger" w:date="2022-04-12T17:30:00Z">
+      <w:ins w:id="84" w:author="Holger Eichelberger" w:date="2022-04-12T17:30:00Z">
         <w:r>
           <w:rPr>
             <w:rStyle w:val="Hyperlink"/>
@@ -3976,7 +3989,7 @@
         </w:rPr>
         <w:fldChar w:fldCharType="separate"/>
       </w:r>
-      <w:ins w:id="83" w:author="Holger Eichelberger" w:date="2022-07-14T13:36:00Z">
+      <w:ins w:id="85" w:author="Holger Eichelberger" w:date="2022-08-15T14:43:00Z">
         <w:r>
           <w:rPr>
             <w:noProof/>
@@ -3985,7 +3998,7 @@
           <w:t>21</w:t>
         </w:r>
       </w:ins>
-      <w:ins w:id="84" w:author="Holger Eichelberger" w:date="2022-04-12T17:30:00Z">
+      <w:ins w:id="86" w:author="Holger Eichelberger" w:date="2022-04-12T17:30:00Z">
         <w:r>
           <w:rPr>
             <w:noProof/>
@@ -4009,14 +4022,14 @@
           <w:tab w:val="right" w:leader="dot" w:pos="9062"/>
         </w:tabs>
         <w:rPr>
-          <w:del w:id="85" w:author="Holger Eichelberger" w:date="2022-04-12T17:30:00Z"/>
+          <w:del w:id="87" w:author="Holger Eichelberger" w:date="2022-04-12T17:30:00Z"/>
           <w:rFonts w:asciiTheme="minorHAnsi" w:eastAsiaTheme="minorEastAsia" w:hAnsiTheme="minorHAnsi" w:cstheme="minorBidi"/>
           <w:noProof/>
           <w:sz w:val="22"/>
           <w:szCs w:val="22"/>
         </w:rPr>
       </w:pPr>
-      <w:del w:id="86" w:author="Holger Eichelberger" w:date="2022-04-12T17:30:00Z">
+      <w:del w:id="88" w:author="Holger Eichelberger" w:date="2022-04-12T17:30:00Z">
         <w:r>
           <w:rPr>
             <w:rStyle w:val="Hyperlink"/>
@@ -4049,14 +4062,14 @@
           <w:tab w:val="right" w:leader="dot" w:pos="9062"/>
         </w:tabs>
         <w:rPr>
-          <w:del w:id="87" w:author="Holger Eichelberger" w:date="2022-04-12T17:30:00Z"/>
+          <w:del w:id="89" w:author="Holger Eichelberger" w:date="2022-04-12T17:30:00Z"/>
           <w:rFonts w:asciiTheme="minorHAnsi" w:eastAsiaTheme="minorEastAsia" w:hAnsiTheme="minorHAnsi" w:cstheme="minorBidi"/>
           <w:noProof/>
           <w:sz w:val="22"/>
           <w:szCs w:val="22"/>
         </w:rPr>
       </w:pPr>
-      <w:del w:id="88" w:author="Holger Eichelberger" w:date="2022-04-12T17:30:00Z">
+      <w:del w:id="90" w:author="Holger Eichelberger" w:date="2022-04-12T17:30:00Z">
         <w:r>
           <w:rPr>
             <w:rStyle w:val="Hyperlink"/>
@@ -4090,14 +4103,14 @@
           <w:tab w:val="right" w:leader="dot" w:pos="9062"/>
         </w:tabs>
         <w:rPr>
-          <w:del w:id="89" w:author="Holger Eichelberger" w:date="2022-04-12T17:30:00Z"/>
+          <w:del w:id="91" w:author="Holger Eichelberger" w:date="2022-04-12T17:30:00Z"/>
           <w:rFonts w:asciiTheme="minorHAnsi" w:eastAsiaTheme="minorEastAsia" w:hAnsiTheme="minorHAnsi" w:cstheme="minorBidi"/>
           <w:noProof/>
           <w:sz w:val="22"/>
           <w:szCs w:val="22"/>
         </w:rPr>
       </w:pPr>
-      <w:del w:id="90" w:author="Holger Eichelberger" w:date="2022-04-12T17:30:00Z">
+      <w:del w:id="92" w:author="Holger Eichelberger" w:date="2022-04-12T17:30:00Z">
         <w:r>
           <w:rPr>
             <w:rStyle w:val="Hyperlink"/>
@@ -4147,14 +4160,14 @@
           <w:tab w:val="right" w:leader="dot" w:pos="9062"/>
         </w:tabs>
         <w:rPr>
-          <w:del w:id="91" w:author="Holger Eichelberger" w:date="2022-04-12T17:30:00Z"/>
+          <w:del w:id="93" w:author="Holger Eichelberger" w:date="2022-04-12T17:30:00Z"/>
           <w:rFonts w:asciiTheme="minorHAnsi" w:eastAsiaTheme="minorEastAsia" w:hAnsiTheme="minorHAnsi" w:cstheme="minorBidi"/>
           <w:noProof/>
           <w:sz w:val="22"/>
           <w:szCs w:val="22"/>
         </w:rPr>
       </w:pPr>
-      <w:del w:id="92" w:author="Holger Eichelberger" w:date="2022-04-12T17:30:00Z">
+      <w:del w:id="94" w:author="Holger Eichelberger" w:date="2022-04-12T17:30:00Z">
         <w:r>
           <w:rPr>
             <w:rStyle w:val="Hyperlink"/>
@@ -4204,14 +4217,14 @@
           <w:tab w:val="right" w:leader="dot" w:pos="9062"/>
         </w:tabs>
         <w:rPr>
-          <w:del w:id="93" w:author="Holger Eichelberger" w:date="2022-04-12T17:30:00Z"/>
+          <w:del w:id="95" w:author="Holger Eichelberger" w:date="2022-04-12T17:30:00Z"/>
           <w:rFonts w:asciiTheme="minorHAnsi" w:eastAsiaTheme="minorEastAsia" w:hAnsiTheme="minorHAnsi" w:cstheme="minorBidi"/>
           <w:noProof/>
           <w:sz w:val="22"/>
           <w:szCs w:val="22"/>
         </w:rPr>
       </w:pPr>
-      <w:del w:id="94" w:author="Holger Eichelberger" w:date="2022-04-12T17:30:00Z">
+      <w:del w:id="96" w:author="Holger Eichelberger" w:date="2022-04-12T17:30:00Z">
         <w:r>
           <w:rPr>
             <w:rStyle w:val="Hyperlink"/>
@@ -4259,14 +4272,14 @@
           <w:tab w:val="right" w:leader="dot" w:pos="9062"/>
         </w:tabs>
         <w:rPr>
-          <w:del w:id="95" w:author="Holger Eichelberger" w:date="2022-04-12T17:30:00Z"/>
+          <w:del w:id="97" w:author="Holger Eichelberger" w:date="2022-04-12T17:30:00Z"/>
           <w:rFonts w:asciiTheme="minorHAnsi" w:eastAsiaTheme="minorEastAsia" w:hAnsiTheme="minorHAnsi" w:cstheme="minorBidi"/>
           <w:noProof/>
           <w:sz w:val="22"/>
           <w:szCs w:val="22"/>
         </w:rPr>
       </w:pPr>
-      <w:del w:id="96" w:author="Holger Eichelberger" w:date="2022-04-12T17:30:00Z">
+      <w:del w:id="98" w:author="Holger Eichelberger" w:date="2022-04-12T17:30:00Z">
         <w:r>
           <w:rPr>
             <w:rStyle w:val="Hyperlink"/>
@@ -4314,14 +4327,14 @@
           <w:tab w:val="right" w:leader="dot" w:pos="9062"/>
         </w:tabs>
         <w:rPr>
-          <w:del w:id="97" w:author="Holger Eichelberger" w:date="2022-04-12T17:30:00Z"/>
+          <w:del w:id="99" w:author="Holger Eichelberger" w:date="2022-04-12T17:30:00Z"/>
           <w:rFonts w:asciiTheme="minorHAnsi" w:eastAsiaTheme="minorEastAsia" w:hAnsiTheme="minorHAnsi" w:cstheme="minorBidi"/>
           <w:noProof/>
           <w:sz w:val="22"/>
           <w:szCs w:val="22"/>
         </w:rPr>
       </w:pPr>
-      <w:del w:id="98" w:author="Holger Eichelberger" w:date="2022-04-12T17:30:00Z">
+      <w:del w:id="100" w:author="Holger Eichelberger" w:date="2022-04-12T17:30:00Z">
         <w:r>
           <w:rPr>
             <w:rStyle w:val="Hyperlink"/>
@@ -4369,14 +4382,14 @@
           <w:tab w:val="right" w:leader="dot" w:pos="9062"/>
         </w:tabs>
         <w:rPr>
-          <w:del w:id="99" w:author="Holger Eichelberger" w:date="2022-04-12T17:30:00Z"/>
+          <w:del w:id="101" w:author="Holger Eichelberger" w:date="2022-04-12T17:30:00Z"/>
           <w:rFonts w:asciiTheme="minorHAnsi" w:eastAsiaTheme="minorEastAsia" w:hAnsiTheme="minorHAnsi" w:cstheme="minorBidi"/>
           <w:noProof/>
           <w:sz w:val="22"/>
           <w:szCs w:val="22"/>
         </w:rPr>
       </w:pPr>
-      <w:del w:id="100" w:author="Holger Eichelberger" w:date="2022-04-12T17:30:00Z">
+      <w:del w:id="102" w:author="Holger Eichelberger" w:date="2022-04-12T17:30:00Z">
         <w:r>
           <w:rPr>
             <w:rStyle w:val="Hyperlink"/>
@@ -4424,14 +4437,14 @@
           <w:tab w:val="right" w:leader="dot" w:pos="9062"/>
         </w:tabs>
         <w:rPr>
-          <w:del w:id="101" w:author="Holger Eichelberger" w:date="2022-04-12T17:30:00Z"/>
+          <w:del w:id="103" w:author="Holger Eichelberger" w:date="2022-04-12T17:30:00Z"/>
           <w:rFonts w:asciiTheme="minorHAnsi" w:eastAsiaTheme="minorEastAsia" w:hAnsiTheme="minorHAnsi" w:cstheme="minorBidi"/>
           <w:noProof/>
           <w:sz w:val="22"/>
           <w:szCs w:val="22"/>
         </w:rPr>
       </w:pPr>
-      <w:del w:id="102" w:author="Holger Eichelberger" w:date="2022-04-12T17:30:00Z">
+      <w:del w:id="104" w:author="Holger Eichelberger" w:date="2022-04-12T17:30:00Z">
         <w:r>
           <w:rPr>
             <w:rStyle w:val="Hyperlink"/>
@@ -4479,14 +4492,14 @@
           <w:tab w:val="right" w:leader="dot" w:pos="9062"/>
         </w:tabs>
         <w:rPr>
-          <w:del w:id="103" w:author="Holger Eichelberger" w:date="2022-04-12T17:30:00Z"/>
+          <w:del w:id="105" w:author="Holger Eichelberger" w:date="2022-04-12T17:30:00Z"/>
           <w:rFonts w:asciiTheme="minorHAnsi" w:eastAsiaTheme="minorEastAsia" w:hAnsiTheme="minorHAnsi" w:cstheme="minorBidi"/>
           <w:noProof/>
           <w:sz w:val="22"/>
           <w:szCs w:val="22"/>
         </w:rPr>
       </w:pPr>
-      <w:del w:id="104" w:author="Holger Eichelberger" w:date="2022-04-12T17:30:00Z">
+      <w:del w:id="106" w:author="Holger Eichelberger" w:date="2022-04-12T17:30:00Z">
         <w:r>
           <w:rPr>
             <w:rStyle w:val="Hyperlink"/>
@@ -4536,14 +4549,14 @@
           <w:tab w:val="right" w:leader="dot" w:pos="9062"/>
         </w:tabs>
         <w:rPr>
-          <w:del w:id="105" w:author="Holger Eichelberger" w:date="2022-04-12T17:30:00Z"/>
+          <w:del w:id="107" w:author="Holger Eichelberger" w:date="2022-04-12T17:30:00Z"/>
           <w:rFonts w:asciiTheme="minorHAnsi" w:eastAsiaTheme="minorEastAsia" w:hAnsiTheme="minorHAnsi" w:cstheme="minorBidi"/>
           <w:noProof/>
           <w:sz w:val="22"/>
           <w:szCs w:val="22"/>
         </w:rPr>
       </w:pPr>
-      <w:del w:id="106" w:author="Holger Eichelberger" w:date="2022-04-12T17:30:00Z">
+      <w:del w:id="108" w:author="Holger Eichelberger" w:date="2022-04-12T17:30:00Z">
         <w:r>
           <w:rPr>
             <w:rStyle w:val="Hyperlink"/>
@@ -4593,14 +4606,14 @@
           <w:tab w:val="right" w:leader="dot" w:pos="9062"/>
         </w:tabs>
         <w:rPr>
-          <w:del w:id="107" w:author="Holger Eichelberger" w:date="2022-04-12T17:30:00Z"/>
+          <w:del w:id="109" w:author="Holger Eichelberger" w:date="2022-04-12T17:30:00Z"/>
           <w:rFonts w:asciiTheme="minorHAnsi" w:eastAsiaTheme="minorEastAsia" w:hAnsiTheme="minorHAnsi" w:cstheme="minorBidi"/>
           <w:noProof/>
           <w:sz w:val="22"/>
           <w:szCs w:val="22"/>
         </w:rPr>
       </w:pPr>
-      <w:del w:id="108" w:author="Holger Eichelberger" w:date="2022-04-12T17:30:00Z">
+      <w:del w:id="110" w:author="Holger Eichelberger" w:date="2022-04-12T17:30:00Z">
         <w:r>
           <w:rPr>
             <w:rStyle w:val="Hyperlink"/>
@@ -4657,14 +4670,14 @@
           <w:tab w:val="right" w:leader="dot" w:pos="9062"/>
         </w:tabs>
         <w:rPr>
-          <w:del w:id="109" w:author="Holger Eichelberger" w:date="2022-04-12T17:30:00Z"/>
+          <w:del w:id="111" w:author="Holger Eichelberger" w:date="2022-04-12T17:30:00Z"/>
           <w:rFonts w:asciiTheme="minorHAnsi" w:eastAsiaTheme="minorEastAsia" w:hAnsiTheme="minorHAnsi" w:cstheme="minorBidi"/>
           <w:noProof/>
           <w:sz w:val="22"/>
           <w:szCs w:val="22"/>
         </w:rPr>
       </w:pPr>
-      <w:del w:id="110" w:author="Holger Eichelberger" w:date="2022-04-12T17:30:00Z">
+      <w:del w:id="112" w:author="Holger Eichelberger" w:date="2022-04-12T17:30:00Z">
         <w:r>
           <w:rPr>
             <w:rStyle w:val="Hyperlink"/>
@@ -4714,14 +4727,14 @@
           <w:tab w:val="right" w:leader="dot" w:pos="9062"/>
         </w:tabs>
         <w:rPr>
-          <w:del w:id="111" w:author="Holger Eichelberger" w:date="2022-04-12T17:30:00Z"/>
+          <w:del w:id="113" w:author="Holger Eichelberger" w:date="2022-04-12T17:30:00Z"/>
           <w:rFonts w:asciiTheme="minorHAnsi" w:eastAsiaTheme="minorEastAsia" w:hAnsiTheme="minorHAnsi" w:cstheme="minorBidi"/>
           <w:noProof/>
           <w:sz w:val="22"/>
           <w:szCs w:val="22"/>
         </w:rPr>
       </w:pPr>
-      <w:del w:id="112" w:author="Holger Eichelberger" w:date="2022-04-12T17:30:00Z">
+      <w:del w:id="114" w:author="Holger Eichelberger" w:date="2022-04-12T17:30:00Z">
         <w:r>
           <w:rPr>
             <w:rStyle w:val="Hyperlink"/>
@@ -4771,14 +4784,14 @@
           <w:tab w:val="right" w:leader="dot" w:pos="9062"/>
         </w:tabs>
         <w:rPr>
-          <w:del w:id="113" w:author="Holger Eichelberger" w:date="2022-04-12T17:30:00Z"/>
+          <w:del w:id="115" w:author="Holger Eichelberger" w:date="2022-04-12T17:30:00Z"/>
           <w:rFonts w:asciiTheme="minorHAnsi" w:eastAsiaTheme="minorEastAsia" w:hAnsiTheme="minorHAnsi" w:cstheme="minorBidi"/>
           <w:noProof/>
           <w:sz w:val="22"/>
           <w:szCs w:val="22"/>
         </w:rPr>
       </w:pPr>
-      <w:del w:id="114" w:author="Holger Eichelberger" w:date="2022-04-12T17:30:00Z">
+      <w:del w:id="116" w:author="Holger Eichelberger" w:date="2022-04-12T17:30:00Z">
         <w:r>
           <w:rPr>
             <w:rStyle w:val="Hyperlink"/>
@@ -4828,14 +4841,14 @@
           <w:tab w:val="right" w:leader="dot" w:pos="9062"/>
         </w:tabs>
         <w:rPr>
-          <w:del w:id="115" w:author="Holger Eichelberger" w:date="2022-04-12T17:30:00Z"/>
+          <w:del w:id="117" w:author="Holger Eichelberger" w:date="2022-04-12T17:30:00Z"/>
           <w:rFonts w:asciiTheme="minorHAnsi" w:eastAsiaTheme="minorEastAsia" w:hAnsiTheme="minorHAnsi" w:cstheme="minorBidi"/>
           <w:noProof/>
           <w:sz w:val="22"/>
           <w:szCs w:val="22"/>
         </w:rPr>
       </w:pPr>
-      <w:del w:id="116" w:author="Holger Eichelberger" w:date="2022-04-12T17:30:00Z">
+      <w:del w:id="118" w:author="Holger Eichelberger" w:date="2022-04-12T17:30:00Z">
         <w:r>
           <w:rPr>
             <w:rStyle w:val="Hyperlink"/>
@@ -4884,14 +4897,14 @@
           <w:tab w:val="right" w:leader="dot" w:pos="9062"/>
         </w:tabs>
         <w:rPr>
-          <w:del w:id="117" w:author="Holger Eichelberger" w:date="2022-04-12T17:30:00Z"/>
+          <w:del w:id="119" w:author="Holger Eichelberger" w:date="2022-04-12T17:30:00Z"/>
           <w:rFonts w:asciiTheme="minorHAnsi" w:eastAsiaTheme="minorEastAsia" w:hAnsiTheme="minorHAnsi" w:cstheme="minorBidi"/>
           <w:noProof/>
           <w:sz w:val="22"/>
           <w:szCs w:val="22"/>
         </w:rPr>
       </w:pPr>
-      <w:del w:id="118" w:author="Holger Eichelberger" w:date="2022-04-12T17:30:00Z">
+      <w:del w:id="120" w:author="Holger Eichelberger" w:date="2022-04-12T17:30:00Z">
         <w:r>
           <w:rPr>
             <w:rStyle w:val="Hyperlink"/>
@@ -4951,7 +4964,7 @@
           <w:lang w:val="en-GB"/>
         </w:rPr>
       </w:pPr>
-      <w:bookmarkStart w:id="119" w:name="_Toc100677035"/>
+      <w:bookmarkStart w:id="121" w:name="_Toc100677035"/>
       <w:r>
         <w:rPr>
           <w:b/>
@@ -4962,7 +4975,7 @@
         <w:lastRenderedPageBreak/>
         <w:t>Table of Figures</w:t>
       </w:r>
-      <w:bookmarkEnd w:id="119"/>
+      <w:bookmarkEnd w:id="121"/>
     </w:p>
     <w:p>
       <w:pPr>
@@ -5012,15 +5025,15 @@
           <w:lang w:val="en-GB"/>
         </w:rPr>
       </w:pPr>
-      <w:bookmarkStart w:id="120" w:name="_Toc186688504"/>
-      <w:bookmarkStart w:id="121" w:name="_Toc313096720"/>
-      <w:bookmarkStart w:id="122" w:name="_Ref368048271"/>
-      <w:bookmarkStart w:id="123" w:name="_Ref368048275"/>
-      <w:bookmarkStart w:id="124" w:name="_Ref402953001"/>
-      <w:bookmarkStart w:id="125" w:name="_Ref402953004"/>
-      <w:bookmarkStart w:id="126" w:name="_Ref402953008"/>
-      <w:bookmarkStart w:id="127" w:name="_Toc100677036"/>
-      <w:bookmarkStart w:id="128" w:name="_Toc179456027"/>
+      <w:bookmarkStart w:id="122" w:name="_Toc186688504"/>
+      <w:bookmarkStart w:id="123" w:name="_Toc313096720"/>
+      <w:bookmarkStart w:id="124" w:name="_Ref368048271"/>
+      <w:bookmarkStart w:id="125" w:name="_Ref368048275"/>
+      <w:bookmarkStart w:id="126" w:name="_Ref402953001"/>
+      <w:bookmarkStart w:id="127" w:name="_Ref402953004"/>
+      <w:bookmarkStart w:id="128" w:name="_Ref402953008"/>
+      <w:bookmarkStart w:id="129" w:name="_Toc100677036"/>
+      <w:bookmarkStart w:id="130" w:name="_Toc179456027"/>
       <w:r>
         <w:rPr>
           <w:lang w:val="en-GB"/>
@@ -5028,14 +5041,14 @@
         <w:lastRenderedPageBreak/>
         <w:t>Introduction</w:t>
       </w:r>
-      <w:bookmarkEnd w:id="120"/>
-      <w:bookmarkEnd w:id="121"/>
       <w:bookmarkEnd w:id="122"/>
       <w:bookmarkEnd w:id="123"/>
       <w:bookmarkEnd w:id="124"/>
       <w:bookmarkEnd w:id="125"/>
       <w:bookmarkEnd w:id="126"/>
       <w:bookmarkEnd w:id="127"/>
+      <w:bookmarkEnd w:id="128"/>
+      <w:bookmarkEnd w:id="129"/>
     </w:p>
     <w:p>
       <w:pPr>
@@ -5254,8 +5267,8 @@
           <w:lang w:val="en-GB"/>
         </w:rPr>
       </w:pPr>
-      <w:bookmarkStart w:id="129" w:name="_Ref411839918"/>
-      <w:bookmarkStart w:id="130" w:name="_Toc100677037"/>
+      <w:bookmarkStart w:id="131" w:name="_Ref411839918"/>
+      <w:bookmarkStart w:id="132" w:name="_Toc100677037"/>
       <w:r>
         <w:rPr>
           <w:lang w:val="en-GB"/>
@@ -5263,8 +5276,8 @@
         <w:lastRenderedPageBreak/>
         <w:t>Default Extensions</w:t>
       </w:r>
-      <w:bookmarkEnd w:id="129"/>
-      <w:bookmarkEnd w:id="130"/>
+      <w:bookmarkEnd w:id="131"/>
+      <w:bookmarkEnd w:id="132"/>
     </w:p>
     <w:p>
       <w:pPr>
@@ -5375,11 +5388,11 @@
         </w:rPr>
         <w:fldChar w:fldCharType="separate"/>
       </w:r>
-      <w:ins w:id="131" w:author="Holger Eichelberger" w:date="2022-07-14T13:36:00Z">
+      <w:ins w:id="133" w:author="Holger Eichelberger" w:date="2022-08-15T14:43:00Z">
         <w:r>
           <w:rPr>
             <w:lang w:val="en-GB"/>
-            <w:rPrChange w:id="132" w:author="Holger Eichelberger" w:date="2022-07-14T13:36:00Z">
+            <w:rPrChange w:id="134" w:author="Holger Eichelberger" w:date="2022-08-15T14:43:00Z">
               <w:rPr/>
             </w:rPrChange>
           </w:rPr>
@@ -5389,7 +5402,7 @@
           <w:rPr>
             <w:noProof/>
             <w:lang w:val="en-GB"/>
-            <w:rPrChange w:id="133" w:author="Holger Eichelberger" w:date="2022-07-14T13:36:00Z">
+            <w:rPrChange w:id="135" w:author="Holger Eichelberger" w:date="2022-08-15T14:43:00Z">
               <w:rPr>
                 <w:noProof/>
               </w:rPr>
@@ -5398,7 +5411,7 @@
           <w:t>1</w:t>
         </w:r>
       </w:ins>
-      <w:del w:id="134" w:author="Holger Eichelberger" w:date="2022-03-31T11:34:00Z">
+      <w:del w:id="136" w:author="Holger Eichelberger" w:date="2022-03-31T11:34:00Z">
         <w:r>
           <w:rPr>
             <w:lang w:val="en-GB"/>
@@ -5448,11 +5461,11 @@
         </w:rPr>
         <w:fldChar w:fldCharType="separate"/>
       </w:r>
-      <w:ins w:id="135" w:author="Holger Eichelberger" w:date="2022-07-14T13:36:00Z">
+      <w:ins w:id="137" w:author="Holger Eichelberger" w:date="2022-08-15T14:43:00Z">
         <w:r>
           <w:rPr>
             <w:lang w:val="en-GB"/>
-            <w:rPrChange w:id="136" w:author="Holger Eichelberger" w:date="2022-07-14T13:36:00Z">
+            <w:rPrChange w:id="138" w:author="Holger Eichelberger" w:date="2022-08-15T14:43:00Z">
               <w:rPr/>
             </w:rPrChange>
           </w:rPr>
@@ -5462,7 +5475,7 @@
           <w:rPr>
             <w:noProof/>
             <w:lang w:val="en-GB"/>
-            <w:rPrChange w:id="137" w:author="Holger Eichelberger" w:date="2022-07-14T13:36:00Z">
+            <w:rPrChange w:id="139" w:author="Holger Eichelberger" w:date="2022-08-15T14:43:00Z">
               <w:rPr>
                 <w:noProof/>
               </w:rPr>
@@ -5471,7 +5484,7 @@
           <w:t>1</w:t>
         </w:r>
       </w:ins>
-      <w:del w:id="138" w:author="Holger Eichelberger" w:date="2022-03-31T11:34:00Z">
+      <w:del w:id="140" w:author="Holger Eichelberger" w:date="2022-03-31T11:34:00Z">
         <w:r>
           <w:rPr>
             <w:lang w:val="en-GB"/>
@@ -5650,18 +5663,18 @@
             <w:r>
               <w:fldChar w:fldCharType="separate"/>
             </w:r>
-            <w:ins w:id="139" w:author="Holger Eichelberger" w:date="2022-07-14T13:36:00Z">
+            <w:ins w:id="141" w:author="Holger Eichelberger" w:date="2022-08-15T14:43:00Z">
               <w:r>
                 <w:rPr>
                   <w:lang w:val="en-GB"/>
-                  <w:rPrChange w:id="140" w:author="Holger Eichelberger" w:date="2022-07-14T13:36:00Z">
+                  <w:rPrChange w:id="142" w:author="Holger Eichelberger" w:date="2022-08-15T14:43:00Z">
                     <w:rPr/>
                   </w:rPrChange>
                 </w:rPr>
                 <w:t>2.1</w:t>
               </w:r>
             </w:ins>
-            <w:del w:id="141" w:author="Holger Eichelberger" w:date="2022-03-31T11:34:00Z">
+            <w:del w:id="143" w:author="Holger Eichelberger" w:date="2022-03-31T11:34:00Z">
               <w:r>
                 <w:rPr>
                   <w:lang w:val="en-GB"/>
@@ -6115,7 +6128,7 @@
                 <w:lang w:val="en-GB"/>
               </w:rPr>
             </w:pPr>
-            <w:del w:id="142" w:author="Holger Eichelberger" w:date="2022-03-31T13:57:00Z">
+            <w:del w:id="144" w:author="Holger Eichelberger" w:date="2022-03-31T13:57:00Z">
               <w:r>
                 <w:rPr>
                   <w:lang w:val="en-GB"/>
@@ -6152,7 +6165,7 @@
                 <w:fldChar w:fldCharType="end"/>
               </w:r>
             </w:del>
-            <w:ins w:id="143" w:author="Holger Eichelberger" w:date="2022-03-31T13:57:00Z">
+            <w:ins w:id="145" w:author="Holger Eichelberger" w:date="2022-03-31T13:57:00Z">
               <w:r>
                 <w:rPr>
                   <w:lang w:val="en-GB"/>
@@ -6177,7 +6190,7 @@
               </w:rPr>
               <w:fldChar w:fldCharType="separate"/>
             </w:r>
-            <w:ins w:id="144" w:author="Holger Eichelberger" w:date="2022-07-14T13:36:00Z">
+            <w:ins w:id="146" w:author="Holger Eichelberger" w:date="2022-08-15T14:43:00Z">
               <w:r>
                 <w:rPr>
                   <w:lang w:val="en-GB"/>
@@ -6185,7 +6198,7 @@
                 <w:t>2.5</w:t>
               </w:r>
             </w:ins>
-            <w:ins w:id="145" w:author="Holger Eichelberger" w:date="2022-03-31T13:57:00Z">
+            <w:ins w:id="147" w:author="Holger Eichelberger" w:date="2022-03-31T13:57:00Z">
               <w:r>
                 <w:rPr>
                   <w:lang w:val="en-GB"/>
@@ -6220,7 +6233,7 @@
               </w:rPr>
               <w:t>.instantiator.maven</w:t>
             </w:r>
-            <w:bookmarkStart w:id="146" w:name="_Ref408403816"/>
+            <w:bookmarkStart w:id="148" w:name="_Ref408403816"/>
             <w:proofErr w:type="spellEnd"/>
             <w:r>
               <w:rPr>
@@ -6229,13 +6242,13 @@
               </w:rPr>
               <w:footnoteReference w:id="2"/>
             </w:r>
-            <w:bookmarkEnd w:id="146"/>
+            <w:bookmarkEnd w:id="148"/>
           </w:p>
         </w:tc>
       </w:tr>
       <w:tr>
         <w:trPr>
-          <w:ins w:id="147" w:author="Holger Eichelberger" w:date="2022-03-31T13:56:00Z"/>
+          <w:ins w:id="149" w:author="Holger Eichelberger" w:date="2022-03-31T13:56:00Z"/>
         </w:trPr>
         <w:tc>
           <w:tcPr>
@@ -6244,11 +6257,11 @@
           <w:p>
             <w:pPr>
               <w:rPr>
-                <w:ins w:id="148" w:author="Holger Eichelberger" w:date="2022-03-31T13:56:00Z"/>
+                <w:ins w:id="150" w:author="Holger Eichelberger" w:date="2022-03-31T13:56:00Z"/>
                 <w:lang w:val="en-GB"/>
               </w:rPr>
             </w:pPr>
-            <w:ins w:id="149" w:author="Holger Eichelberger" w:date="2022-03-31T13:57:00Z">
+            <w:ins w:id="151" w:author="Holger Eichelberger" w:date="2022-03-31T13:57:00Z">
               <w:r>
                 <w:rPr>
                   <w:lang w:val="en-GB"/>
@@ -6265,11 +6278,11 @@
           <w:p>
             <w:pPr>
               <w:rPr>
-                <w:ins w:id="150" w:author="Holger Eichelberger" w:date="2022-03-31T13:56:00Z"/>
+                <w:ins w:id="152" w:author="Holger Eichelberger" w:date="2022-03-31T13:56:00Z"/>
                 <w:lang w:val="en-GB"/>
               </w:rPr>
             </w:pPr>
-            <w:ins w:id="151" w:author="Holger Eichelberger" w:date="2022-03-31T13:57:00Z">
+            <w:ins w:id="153" w:author="Holger Eichelberger" w:date="2022-03-31T13:57:00Z">
               <w:r>
                 <w:rPr>
                   <w:lang w:val="en-GB"/>
@@ -6294,7 +6307,7 @@
               </w:rPr>
               <w:fldChar w:fldCharType="separate"/>
             </w:r>
-            <w:ins w:id="152" w:author="Holger Eichelberger" w:date="2022-07-14T13:36:00Z">
+            <w:ins w:id="154" w:author="Holger Eichelberger" w:date="2022-08-15T14:43:00Z">
               <w:r>
                 <w:rPr>
                   <w:lang w:val="en-GB"/>
@@ -6302,7 +6315,7 @@
                 <w:t>2.6</w:t>
               </w:r>
             </w:ins>
-            <w:ins w:id="153" w:author="Holger Eichelberger" w:date="2022-03-31T13:57:00Z">
+            <w:ins w:id="155" w:author="Holger Eichelberger" w:date="2022-03-31T13:57:00Z">
               <w:r>
                 <w:rPr>
                   <w:lang w:val="en-GB"/>
@@ -6319,10 +6332,10 @@
           <w:p>
             <w:pPr>
               <w:rPr>
-                <w:ins w:id="154" w:author="Holger Eichelberger" w:date="2022-03-31T13:56:00Z"/>
-                <w:rPrChange w:id="155" w:author="Holger Eichelberger" w:date="2022-03-31T13:58:00Z">
+                <w:ins w:id="156" w:author="Holger Eichelberger" w:date="2022-03-31T13:56:00Z"/>
+                <w:rPrChange w:id="157" w:author="Holger Eichelberger" w:date="2022-03-31T13:58:00Z">
                   <w:rPr>
-                    <w:ins w:id="156" w:author="Holger Eichelberger" w:date="2022-03-31T13:56:00Z"/>
+                    <w:ins w:id="158" w:author="Holger Eichelberger" w:date="2022-03-31T13:56:00Z"/>
                     <w:lang w:val="en-GB"/>
                   </w:rPr>
                 </w:rPrChange>
@@ -6330,10 +6343,10 @@
             </w:pPr>
             <w:proofErr w:type="spellStart"/>
             <w:proofErr w:type="gramStart"/>
-            <w:ins w:id="157" w:author="Holger Eichelberger" w:date="2022-03-31T13:57:00Z">
+            <w:ins w:id="159" w:author="Holger Eichelberger" w:date="2022-03-31T13:57:00Z">
               <w:r>
                 <w:rPr>
-                  <w:rPrChange w:id="158" w:author="Holger Eichelberger" w:date="2022-03-31T13:58:00Z">
+                  <w:rPrChange w:id="160" w:author="Holger Eichelberger" w:date="2022-03-31T13:58:00Z">
                     <w:rPr>
                       <w:lang w:val="en-GB"/>
                     </w:rPr>
@@ -6344,7 +6357,7 @@
               <w:proofErr w:type="gramEnd"/>
               <w:r>
                 <w:rPr>
-                  <w:rPrChange w:id="159" w:author="Holger Eichelberger" w:date="2022-03-31T13:58:00Z">
+                  <w:rPrChange w:id="161" w:author="Holger Eichelberger" w:date="2022-03-31T13:58:00Z">
                     <w:rPr>
                       <w:lang w:val="en-GB"/>
                     </w:rPr>
@@ -6354,7 +6367,7 @@
               </w:r>
             </w:ins>
             <w:proofErr w:type="spellEnd"/>
-            <w:ins w:id="160" w:author="Holger Eichelberger" w:date="2022-03-31T13:58:00Z">
+            <w:ins w:id="162" w:author="Holger Eichelberger" w:date="2022-03-31T13:58:00Z">
               <w:r>
                 <w:rPr>
                   <w:rStyle w:val="FootnoteReference"/>
@@ -6371,7 +6384,7 @@
       <w:pPr>
         <w:pStyle w:val="Caption"/>
       </w:pPr>
-      <w:bookmarkStart w:id="162" w:name="_Ref412823150"/>
+      <w:bookmarkStart w:id="164" w:name="_Ref412823150"/>
       <w:r>
         <w:t xml:space="preserve">Table </w:t>
       </w:r>
@@ -6393,7 +6406,7 @@
       <w:r>
         <w:fldChar w:fldCharType="end"/>
       </w:r>
-      <w:bookmarkEnd w:id="162"/>
+      <w:bookmarkEnd w:id="164"/>
       <w:r>
         <w:t>: Default extensions and providing bundles.</w:t>
       </w:r>
@@ -6402,13 +6415,13 @@
       <w:pPr>
         <w:pStyle w:val="Heading2"/>
       </w:pPr>
-      <w:bookmarkStart w:id="163" w:name="_Ref393271273"/>
-      <w:bookmarkStart w:id="164" w:name="_Toc100677038"/>
+      <w:bookmarkStart w:id="165" w:name="_Ref393271273"/>
+      <w:bookmarkStart w:id="166" w:name="_Toc100677038"/>
       <w:r>
         <w:t>Velocity</w:t>
       </w:r>
-      <w:bookmarkEnd w:id="163"/>
-      <w:bookmarkEnd w:id="164"/>
+      <w:bookmarkEnd w:id="165"/>
+      <w:bookmarkEnd w:id="166"/>
     </w:p>
     <w:p>
       <w:pPr>
@@ -7238,13 +7251,13 @@
       <w:pPr>
         <w:pStyle w:val="Heading2"/>
       </w:pPr>
-      <w:bookmarkStart w:id="165" w:name="_Ref393271274"/>
-      <w:bookmarkStart w:id="166" w:name="_Toc100677039"/>
+      <w:bookmarkStart w:id="167" w:name="_Ref393271274"/>
+      <w:bookmarkStart w:id="168" w:name="_Toc100677039"/>
       <w:r>
         <w:t>Java</w:t>
       </w:r>
-      <w:bookmarkEnd w:id="165"/>
-      <w:bookmarkEnd w:id="166"/>
+      <w:bookmarkEnd w:id="167"/>
+      <w:bookmarkEnd w:id="168"/>
     </w:p>
     <w:p>
       <w:pPr>
@@ -7582,7 +7595,7 @@
         </w:rPr>
         <w:t xml:space="preserve">The </w:t>
       </w:r>
-      <w:commentRangeStart w:id="167"/>
+      <w:commentRangeStart w:id="169"/>
       <w:proofErr w:type="spellStart"/>
       <w:r>
         <w:rPr>
@@ -7593,13 +7606,13 @@
         </w:rPr>
         <w:t>JavaFileArtifact</w:t>
       </w:r>
-      <w:commentRangeEnd w:id="167"/>
+      <w:commentRangeEnd w:id="169"/>
       <w:proofErr w:type="spellEnd"/>
       <w:r>
         <w:rPr>
           <w:rStyle w:val="CommentReference"/>
         </w:rPr>
-        <w:commentReference w:id="167"/>
+        <w:commentReference w:id="169"/>
       </w:r>
       <w:r>
         <w:rPr>
@@ -13019,7 +13032,7 @@
         </w:rPr>
         <w:t xml:space="preserve"> allows to directly compile</w:t>
       </w:r>
-      <w:bookmarkStart w:id="168" w:name="_Ref393433036"/>
+      <w:bookmarkStart w:id="170" w:name="_Ref393433036"/>
       <w:r>
         <w:rPr>
           <w:rStyle w:val="FootnoteReference"/>
@@ -13027,7 +13040,7 @@
         </w:rPr>
         <w:footnoteReference w:id="6"/>
       </w:r>
-      <w:bookmarkEnd w:id="168"/>
+      <w:bookmarkEnd w:id="170"/>
       <w:r>
         <w:rPr>
           <w:lang w:val="en-GB"/>
@@ -15276,7 +15289,7 @@
         </w:rPr>
         <w:t>.</w:t>
       </w:r>
-      <w:bookmarkStart w:id="169" w:name="_Ref416534277"/>
+      <w:bookmarkStart w:id="171" w:name="_Ref416534277"/>
     </w:p>
     <w:p>
       <w:pPr>
@@ -15292,7 +15305,7 @@
         </w:rPr>
         <w:t>AspectJ</w:t>
       </w:r>
-      <w:bookmarkEnd w:id="169"/>
+      <w:bookmarkEnd w:id="171"/>
     </w:p>
     <w:p>
       <w:pPr>
@@ -15372,12 +15385,12 @@
       <w:r>
         <w:fldChar w:fldCharType="separate"/>
       </w:r>
-      <w:ins w:id="170" w:author="Holger Eichelberger" w:date="2022-07-14T13:36:00Z">
+      <w:ins w:id="172" w:author="Holger Eichelberger" w:date="2022-08-15T14:43:00Z">
         <w:r>
           <w:rPr>
             <w:vertAlign w:val="superscript"/>
             <w:lang w:val="en-GB"/>
-            <w:rPrChange w:id="171" w:author="Holger Eichelberger" w:date="2022-07-14T13:36:00Z">
+            <w:rPrChange w:id="173" w:author="Holger Eichelberger" w:date="2022-08-15T14:43:00Z">
               <w:rPr>
                 <w:lang w:val="en-US"/>
               </w:rPr>
@@ -15386,7 +15399,7 @@
           <w:t>6</w:t>
         </w:r>
       </w:ins>
-      <w:del w:id="172" w:author="Holger Eichelberger" w:date="2022-03-31T11:34:00Z">
+      <w:del w:id="174" w:author="Holger Eichelberger" w:date="2022-03-31T11:34:00Z">
         <w:r>
           <w:rPr>
             <w:vertAlign w:val="superscript"/>
@@ -15907,15 +15920,15 @@
       <w:pPr>
         <w:pStyle w:val="Heading2"/>
       </w:pPr>
-      <w:bookmarkStart w:id="173" w:name="_Toc422485278"/>
-      <w:bookmarkStart w:id="174" w:name="_Ref393271276"/>
-      <w:bookmarkStart w:id="175" w:name="_Toc100677040"/>
-      <w:bookmarkEnd w:id="173"/>
+      <w:bookmarkStart w:id="175" w:name="_Toc422485278"/>
+      <w:bookmarkStart w:id="176" w:name="_Ref393271276"/>
+      <w:bookmarkStart w:id="177" w:name="_Toc100677040"/>
+      <w:bookmarkEnd w:id="175"/>
       <w:r>
         <w:t>XVCL</w:t>
       </w:r>
-      <w:bookmarkEnd w:id="174"/>
-      <w:bookmarkEnd w:id="175"/>
+      <w:bookmarkEnd w:id="176"/>
+      <w:bookmarkEnd w:id="177"/>
     </w:p>
     <w:p>
       <w:pPr>
@@ -18381,9 +18394,9 @@
       <w:pPr>
         <w:pStyle w:val="Heading2"/>
       </w:pPr>
-      <w:bookmarkStart w:id="176" w:name="_Ref416534278"/>
-      <w:bookmarkStart w:id="177" w:name="_Toc100677041"/>
-      <w:bookmarkStart w:id="178" w:name="_Ref405934206"/>
+      <w:bookmarkStart w:id="178" w:name="_Ref416534278"/>
+      <w:bookmarkStart w:id="179" w:name="_Toc100677041"/>
+      <w:bookmarkStart w:id="180" w:name="_Ref405934206"/>
       <w:r>
         <w:t xml:space="preserve">ANT / </w:t>
       </w:r>
@@ -18391,8 +18404,8 @@
       <w:r>
         <w:t>Make</w:t>
       </w:r>
-      <w:bookmarkEnd w:id="176"/>
-      <w:bookmarkEnd w:id="177"/>
+      <w:bookmarkEnd w:id="178"/>
+      <w:bookmarkEnd w:id="179"/>
       <w:proofErr w:type="spellEnd"/>
     </w:p>
     <w:p>
@@ -18820,14 +18833,14 @@
       <w:pPr>
         <w:pStyle w:val="Heading2"/>
       </w:pPr>
-      <w:bookmarkStart w:id="179" w:name="_Ref99627456"/>
-      <w:bookmarkStart w:id="180" w:name="_Toc100677042"/>
+      <w:bookmarkStart w:id="181" w:name="_Ref99627456"/>
+      <w:bookmarkStart w:id="182" w:name="_Toc100677042"/>
       <w:r>
         <w:t>Maven</w:t>
       </w:r>
-      <w:bookmarkEnd w:id="178"/>
-      <w:bookmarkEnd w:id="179"/>
       <w:bookmarkEnd w:id="180"/>
+      <w:bookmarkEnd w:id="181"/>
+      <w:bookmarkEnd w:id="182"/>
     </w:p>
     <w:p>
       <w:pPr>
@@ -20244,7 +20257,7 @@
           <w:numId w:val="11"/>
         </w:numPr>
         <w:rPr>
-          <w:ins w:id="181" w:author="Holger Eichelberger" w:date="2022-03-31T11:25:00Z"/>
+          <w:ins w:id="183" w:author="Holger Eichelberger" w:date="2022-03-31T11:25:00Z"/>
           <w:lang w:val="en-GB"/>
         </w:rPr>
       </w:pPr>
@@ -20290,27 +20303,27 @@
       <w:pPr>
         <w:pStyle w:val="Heading2"/>
         <w:rPr>
-          <w:ins w:id="182" w:author="Holger Eichelberger" w:date="2022-03-31T11:25:00Z"/>
-        </w:rPr>
-      </w:pPr>
-      <w:bookmarkStart w:id="183" w:name="_Ref99627462"/>
-      <w:bookmarkStart w:id="184" w:name="_Toc100677043"/>
-      <w:ins w:id="185" w:author="Holger Eichelberger" w:date="2022-03-31T11:25:00Z">
+          <w:ins w:id="184" w:author="Holger Eichelberger" w:date="2022-03-31T11:25:00Z"/>
+        </w:rPr>
+      </w:pPr>
+      <w:bookmarkStart w:id="185" w:name="_Ref99627462"/>
+      <w:bookmarkStart w:id="186" w:name="_Toc100677043"/>
+      <w:ins w:id="187" w:author="Holger Eichelberger" w:date="2022-03-31T11:25:00Z">
         <w:r>
           <w:t>Docker</w:t>
         </w:r>
-        <w:bookmarkEnd w:id="183"/>
-        <w:bookmarkEnd w:id="184"/>
+        <w:bookmarkEnd w:id="185"/>
+        <w:bookmarkEnd w:id="186"/>
       </w:ins>
     </w:p>
     <w:p>
       <w:pPr>
         <w:rPr>
-          <w:ins w:id="186" w:author="Holger Eichelberger" w:date="2022-03-31T11:25:00Z"/>
-          <w:lang w:val="en-GB"/>
-        </w:rPr>
-      </w:pPr>
-      <w:ins w:id="187" w:author="Holger Eichelberger" w:date="2022-03-31T11:25:00Z">
+          <w:ins w:id="188" w:author="Holger Eichelberger" w:date="2022-03-31T11:25:00Z"/>
+          <w:lang w:val="en-GB"/>
+        </w:rPr>
+      </w:pPr>
+      <w:ins w:id="189" w:author="Holger Eichelberger" w:date="2022-03-31T11:25:00Z">
         <w:r>
           <w:rPr>
             <w:lang w:val="en-GB"/>
@@ -20324,7 +20337,7 @@
           <w:t xml:space="preserve">Docker extension allows the usage of Docker, in particular for creating </w:t>
         </w:r>
       </w:ins>
-      <w:ins w:id="188" w:author="Holger Eichelberger" w:date="2022-03-31T11:26:00Z">
+      <w:ins w:id="190" w:author="Holger Eichelberger" w:date="2022-03-31T11:26:00Z">
         <w:r>
           <w:rPr>
             <w:lang w:val="en-GB"/>
@@ -20332,7 +20345,7 @@
           <w:t>container images</w:t>
         </w:r>
       </w:ins>
-      <w:ins w:id="189" w:author="Holger Eichelberger" w:date="2022-03-31T11:25:00Z">
+      <w:ins w:id="191" w:author="Holger Eichelberger" w:date="2022-03-31T11:25:00Z">
         <w:r>
           <w:rPr>
             <w:lang w:val="en-GB"/>
@@ -20344,12 +20357,12 @@
     <w:p>
       <w:pPr>
         <w:rPr>
-          <w:ins w:id="190" w:author="Holger Eichelberger" w:date="2022-03-31T11:25:00Z"/>
-          <w:b/>
-          <w:lang w:val="en-GB"/>
-        </w:rPr>
-      </w:pPr>
-      <w:ins w:id="191" w:author="Holger Eichelberger" w:date="2022-03-31T11:25:00Z">
+          <w:ins w:id="192" w:author="Holger Eichelberger" w:date="2022-03-31T11:25:00Z"/>
+          <w:b/>
+          <w:lang w:val="en-GB"/>
+        </w:rPr>
+      </w:pPr>
+      <w:ins w:id="193" w:author="Holger Eichelberger" w:date="2022-03-31T11:25:00Z">
         <w:r>
           <w:rPr>
             <w:b/>
@@ -20362,11 +20375,11 @@
     <w:p>
       <w:pPr>
         <w:rPr>
-          <w:ins w:id="192" w:author="Holger Eichelberger" w:date="2022-03-31T11:25:00Z"/>
-          <w:lang w:val="en-GB"/>
-        </w:rPr>
-      </w:pPr>
-      <w:ins w:id="193" w:author="Holger Eichelberger" w:date="2022-03-31T11:25:00Z">
+          <w:ins w:id="194" w:author="Holger Eichelberger" w:date="2022-03-31T11:25:00Z"/>
+          <w:lang w:val="en-GB"/>
+        </w:rPr>
+      </w:pPr>
+      <w:ins w:id="195" w:author="Holger Eichelberger" w:date="2022-03-31T11:25:00Z">
         <w:r>
           <w:rPr>
             <w:lang w:val="en-GB"/>
@@ -20391,13 +20404,13 @@
     <w:p>
       <w:pPr>
         <w:rPr>
-          <w:ins w:id="196" w:author="Holger Eichelberger" w:date="2022-03-31T11:25:00Z"/>
-          <w:b/>
-          <w:lang w:val="en-GB"/>
-        </w:rPr>
-      </w:pPr>
-      <w:proofErr w:type="spellStart"/>
-      <w:ins w:id="197" w:author="Holger Eichelberger" w:date="2022-03-31T11:25:00Z">
+          <w:ins w:id="198" w:author="Holger Eichelberger" w:date="2022-03-31T11:25:00Z"/>
+          <w:b/>
+          <w:lang w:val="en-GB"/>
+        </w:rPr>
+      </w:pPr>
+      <w:proofErr w:type="spellStart"/>
+      <w:ins w:id="199" w:author="Holger Eichelberger" w:date="2022-03-31T11:25:00Z">
         <w:r>
           <w:rPr>
             <w:b/>
@@ -20416,14 +20429,14 @@
           <w:numId w:val="11"/>
         </w:numPr>
         <w:rPr>
-          <w:ins w:id="198" w:author="Holger Eichelberger" w:date="2022-07-11T18:31:00Z"/>
+          <w:ins w:id="200" w:author="Holger Eichelberger" w:date="2022-07-11T18:31:00Z"/>
           <w:b/>
           <w:lang w:val="en-GB"/>
         </w:rPr>
       </w:pPr>
       <w:proofErr w:type="spellStart"/>
       <w:proofErr w:type="gramStart"/>
-      <w:ins w:id="199" w:author="Holger Eichelberger" w:date="2022-07-11T18:31:00Z">
+      <w:ins w:id="201" w:author="Holger Eichelberger" w:date="2022-07-11T18:31:00Z">
         <w:r>
           <w:rPr>
             <w:b/>
@@ -20460,11 +20473,11 @@
       <w:pPr>
         <w:pStyle w:val="ListParagraph"/>
         <w:rPr>
-          <w:ins w:id="200" w:author="Holger Eichelberger" w:date="2022-07-11T18:31:00Z"/>
-          <w:lang w:val="en-GB"/>
-        </w:rPr>
-      </w:pPr>
-      <w:ins w:id="201" w:author="Holger Eichelberger" w:date="2022-07-11T18:31:00Z">
+          <w:ins w:id="202" w:author="Holger Eichelberger" w:date="2022-07-11T18:31:00Z"/>
+          <w:lang w:val="en-GB"/>
+        </w:rPr>
+      </w:pPr>
+      <w:ins w:id="203" w:author="Holger Eichelberger" w:date="2022-07-11T18:31:00Z">
         <w:r>
           <w:rPr>
             <w:lang w:val="en-GB"/>
@@ -20533,14 +20546,14 @@
           <w:numId w:val="11"/>
         </w:numPr>
         <w:rPr>
-          <w:ins w:id="202" w:author="Holger Eichelberger" w:date="2022-07-11T18:31:00Z"/>
+          <w:ins w:id="204" w:author="Holger Eichelberger" w:date="2022-07-11T18:31:00Z"/>
           <w:b/>
           <w:lang w:val="en-GB"/>
         </w:rPr>
       </w:pPr>
       <w:proofErr w:type="spellStart"/>
       <w:proofErr w:type="gramStart"/>
-      <w:ins w:id="203" w:author="Holger Eichelberger" w:date="2022-07-11T18:31:00Z">
+      <w:ins w:id="205" w:author="Holger Eichelberger" w:date="2022-07-11T18:31:00Z">
         <w:r>
           <w:rPr>
             <w:b/>
@@ -20577,11 +20590,11 @@
       <w:pPr>
         <w:pStyle w:val="ListParagraph"/>
         <w:rPr>
-          <w:ins w:id="204" w:author="Holger Eichelberger" w:date="2022-07-11T18:31:00Z"/>
-          <w:lang w:val="en-GB"/>
-        </w:rPr>
-      </w:pPr>
-      <w:ins w:id="205" w:author="Holger Eichelberger" w:date="2022-07-11T18:31:00Z">
+          <w:ins w:id="206" w:author="Holger Eichelberger" w:date="2022-07-11T18:31:00Z"/>
+          <w:lang w:val="en-GB"/>
+        </w:rPr>
+      </w:pPr>
+      <w:ins w:id="207" w:author="Holger Eichelberger" w:date="2022-07-11T18:31:00Z">
         <w:r>
           <w:rPr>
             <w:lang w:val="en-GB"/>
@@ -20662,14 +20675,14 @@
           <w:numId w:val="11"/>
         </w:numPr>
         <w:rPr>
-          <w:ins w:id="206" w:author="Holger Eichelberger" w:date="2022-07-11T18:31:00Z"/>
+          <w:ins w:id="208" w:author="Holger Eichelberger" w:date="2022-07-11T18:31:00Z"/>
           <w:b/>
           <w:lang w:val="en-GB"/>
         </w:rPr>
       </w:pPr>
       <w:proofErr w:type="spellStart"/>
       <w:proofErr w:type="gramStart"/>
-      <w:ins w:id="207" w:author="Holger Eichelberger" w:date="2022-07-11T18:31:00Z">
+      <w:ins w:id="209" w:author="Holger Eichelberger" w:date="2022-07-11T18:31:00Z">
         <w:r>
           <w:rPr>
             <w:b/>
@@ -20699,11 +20712,11 @@
       <w:pPr>
         <w:pStyle w:val="ListParagraph"/>
         <w:rPr>
-          <w:ins w:id="208" w:author="Holger Eichelberger" w:date="2022-07-11T18:31:00Z"/>
-          <w:lang w:val="en-GB"/>
-        </w:rPr>
-      </w:pPr>
-      <w:ins w:id="209" w:author="Holger Eichelberger" w:date="2022-07-11T18:31:00Z">
+          <w:ins w:id="210" w:author="Holger Eichelberger" w:date="2022-07-11T18:31:00Z"/>
+          <w:lang w:val="en-GB"/>
+        </w:rPr>
+      </w:pPr>
+      <w:ins w:id="211" w:author="Holger Eichelberger" w:date="2022-07-11T18:31:00Z">
         <w:r>
           <w:rPr>
             <w:lang w:val="en-GB"/>
@@ -20738,14 +20751,14 @@
           <w:numId w:val="11"/>
         </w:numPr>
         <w:rPr>
-          <w:ins w:id="210" w:author="Holger Eichelberger" w:date="2022-07-11T18:31:00Z"/>
+          <w:ins w:id="212" w:author="Holger Eichelberger" w:date="2022-07-11T18:31:00Z"/>
           <w:b/>
           <w:lang w:val="en-GB"/>
         </w:rPr>
       </w:pPr>
       <w:proofErr w:type="spellStart"/>
       <w:proofErr w:type="gramStart"/>
-      <w:ins w:id="211" w:author="Holger Eichelberger" w:date="2022-07-11T18:31:00Z">
+      <w:ins w:id="213" w:author="Holger Eichelberger" w:date="2022-07-11T18:31:00Z">
         <w:r>
           <w:rPr>
             <w:b/>
@@ -20782,17 +20795,17 @@
       <w:pPr>
         <w:pStyle w:val="ListParagraph"/>
         <w:rPr>
-          <w:ins w:id="212" w:author="Holger Eichelberger" w:date="2022-07-11T18:31:00Z"/>
-          <w:b/>
-          <w:lang w:val="en-GB"/>
-          <w:rPrChange w:id="213" w:author="Holger Eichelberger" w:date="2022-07-11T18:31:00Z">
+          <w:ins w:id="214" w:author="Holger Eichelberger" w:date="2022-07-11T18:31:00Z"/>
+          <w:b/>
+          <w:lang w:val="en-GB"/>
+          <w:rPrChange w:id="215" w:author="Holger Eichelberger" w:date="2022-07-11T18:31:00Z">
             <w:rPr>
-              <w:ins w:id="214" w:author="Holger Eichelberger" w:date="2022-07-11T18:31:00Z"/>
+              <w:ins w:id="216" w:author="Holger Eichelberger" w:date="2022-07-11T18:31:00Z"/>
               <w:lang w:val="en-GB"/>
             </w:rPr>
           </w:rPrChange>
         </w:rPr>
-        <w:pPrChange w:id="215" w:author="Holger Eichelberger" w:date="2022-07-11T18:31:00Z">
+        <w:pPrChange w:id="217" w:author="Holger Eichelberger" w:date="2022-07-11T18:31:00Z">
           <w:pPr>
             <w:pStyle w:val="ListParagraph"/>
             <w:numPr>
@@ -20802,7 +20815,7 @@
           </w:pPr>
         </w:pPrChange>
       </w:pPr>
-      <w:ins w:id="216" w:author="Holger Eichelberger" w:date="2022-07-11T18:31:00Z">
+      <w:ins w:id="218" w:author="Holger Eichelberger" w:date="2022-07-11T18:31:00Z">
         <w:r>
           <w:rPr>
             <w:lang w:val="en-GB"/>
@@ -20856,13 +20869,13 @@
           <w:numId w:val="11"/>
         </w:numPr>
         <w:rPr>
-          <w:ins w:id="217" w:author="Holger Eichelberger" w:date="2022-03-31T11:25:00Z"/>
-          <w:b/>
-          <w:lang w:val="en-GB"/>
-        </w:rPr>
-      </w:pPr>
-      <w:proofErr w:type="spellStart"/>
-      <w:ins w:id="218" w:author="Holger Eichelberger" w:date="2022-03-31T11:26:00Z">
+          <w:ins w:id="219" w:author="Holger Eichelberger" w:date="2022-03-31T11:25:00Z"/>
+          <w:b/>
+          <w:lang w:val="en-GB"/>
+        </w:rPr>
+      </w:pPr>
+      <w:proofErr w:type="spellStart"/>
+      <w:ins w:id="220" w:author="Holger Eichelberger" w:date="2022-03-31T11:26:00Z">
         <w:r>
           <w:rPr>
             <w:b/>
@@ -20879,7 +20892,7 @@
           <w:t xml:space="preserve"> </w:t>
         </w:r>
       </w:ins>
-      <w:ins w:id="219" w:author="Holger Eichelberger" w:date="2022-03-31T11:25:00Z">
+      <w:ins w:id="221" w:author="Holger Eichelberger" w:date="2022-03-31T11:25:00Z">
         <w:r>
           <w:rPr>
             <w:b/>
@@ -20895,7 +20908,7 @@
           <w:t xml:space="preserve">Path </w:t>
         </w:r>
       </w:ins>
-      <w:ins w:id="220" w:author="Holger Eichelberger" w:date="2022-03-31T11:26:00Z">
+      <w:ins w:id="222" w:author="Holger Eichelberger" w:date="2022-03-31T11:26:00Z">
         <w:r>
           <w:rPr>
             <w:b/>
@@ -20904,7 +20917,7 @@
           <w:t>b, Path d, String n</w:t>
         </w:r>
       </w:ins>
-      <w:ins w:id="221" w:author="Holger Eichelberger" w:date="2022-03-31T11:25:00Z">
+      <w:ins w:id="223" w:author="Holger Eichelberger" w:date="2022-03-31T11:25:00Z">
         <w:r>
           <w:rPr>
             <w:b/>
@@ -20918,32 +20931,16 @@
       <w:pPr>
         <w:pStyle w:val="ListParagraph"/>
         <w:rPr>
-          <w:ins w:id="222" w:author="Holger Eichelberger" w:date="2022-03-31T11:25:00Z"/>
-          <w:lang w:val="en-GB"/>
-        </w:rPr>
-      </w:pPr>
-      <w:ins w:id="223" w:author="Holger Eichelberger" w:date="2022-03-31T11:26:00Z">
+          <w:ins w:id="224" w:author="Holger Eichelberger" w:date="2022-03-31T11:25:00Z"/>
+          <w:lang w:val="en-GB"/>
+        </w:rPr>
+      </w:pPr>
+      <w:ins w:id="225" w:author="Holger Eichelberger" w:date="2022-03-31T11:26:00Z">
         <w:r>
           <w:rPr>
             <w:lang w:val="en-GB"/>
           </w:rPr>
           <w:t xml:space="preserve">Creates a docker container image from </w:t>
-        </w:r>
-      </w:ins>
-      <w:ins w:id="224" w:author="Holger Eichelberger" w:date="2022-03-31T11:27:00Z">
-        <w:r>
-          <w:rPr>
-            <w:lang w:val="en-GB"/>
-          </w:rPr>
-          <w:t>the base/work director</w:t>
-        </w:r>
-      </w:ins>
-      <w:ins w:id="225" w:author="Holger Eichelberger" w:date="2022-04-05T17:36:00Z">
-        <w:r>
-          <w:rPr>
-            <w:lang w:val="en-GB"/>
-          </w:rPr>
-          <w:t>y</w:t>
         </w:r>
       </w:ins>
       <w:ins w:id="226" w:author="Holger Eichelberger" w:date="2022-03-31T11:27:00Z">
@@ -20951,43 +20948,23 @@
           <w:rPr>
             <w:lang w:val="en-GB"/>
           </w:rPr>
+          <w:t>the base/work director</w:t>
+        </w:r>
+      </w:ins>
+      <w:ins w:id="227" w:author="Holger Eichelberger" w:date="2022-04-05T17:36:00Z">
+        <w:r>
+          <w:rPr>
+            <w:lang w:val="en-GB"/>
+          </w:rPr>
+          <w:t>y</w:t>
+        </w:r>
+      </w:ins>
+      <w:ins w:id="228" w:author="Holger Eichelberger" w:date="2022-03-31T11:27:00Z">
+        <w:r>
+          <w:rPr>
+            <w:lang w:val="en-GB"/>
+          </w:rPr>
           <w:t xml:space="preserve"> </w:t>
-        </w:r>
-        <w:r>
-          <w:rPr>
-            <w:i/>
-            <w:lang w:val="en-GB"/>
-            <w:rPrChange w:id="227" w:author="Holger Eichelberger" w:date="2022-04-05T17:36:00Z">
-              <w:rPr>
-                <w:lang w:val="en-GB"/>
-              </w:rPr>
-            </w:rPrChange>
-          </w:rPr>
-          <w:t>d</w:t>
-        </w:r>
-        <w:r>
-          <w:rPr>
-            <w:lang w:val="en-GB"/>
-          </w:rPr>
-          <w:t xml:space="preserve"> containing all files for the container build context, the docker file </w:t>
-        </w:r>
-        <w:r>
-          <w:rPr>
-            <w:i/>
-            <w:lang w:val="en-GB"/>
-            <w:rPrChange w:id="228" w:author="Holger Eichelberger" w:date="2022-04-05T17:36:00Z">
-              <w:rPr>
-                <w:lang w:val="en-GB"/>
-              </w:rPr>
-            </w:rPrChange>
-          </w:rPr>
-          <w:t>d</w:t>
-        </w:r>
-        <w:r>
-          <w:rPr>
-            <w:lang w:val="en-GB"/>
-          </w:rPr>
-          <w:t xml:space="preserve"> and the name </w:t>
         </w:r>
         <w:r>
           <w:rPr>
@@ -20999,142 +20976,164 @@
               </w:rPr>
             </w:rPrChange>
           </w:rPr>
-          <w:t>n</w:t>
-        </w:r>
-      </w:ins>
-      <w:ins w:id="230" w:author="Holger Eichelberger" w:date="2022-03-31T11:25:00Z">
+          <w:t>d</w:t>
+        </w:r>
         <w:r>
           <w:rPr>
             <w:lang w:val="en-GB"/>
           </w:rPr>
-          <w:t>.</w:t>
-        </w:r>
-      </w:ins>
-      <w:ins w:id="231" w:author="Holger Eichelberger" w:date="2022-03-31T11:27:00Z">
-        <w:r>
-          <w:rPr>
-            <w:lang w:val="en-GB"/>
-          </w:rPr>
-          <w:t xml:space="preserve"> The image name </w:t>
-        </w:r>
-      </w:ins>
-      <w:ins w:id="232" w:author="Holger Eichelberger" w:date="2022-04-05T17:36:00Z">
-        <w:r>
-          <w:rPr>
-            <w:lang w:val="en-GB"/>
-          </w:rPr>
-          <w:t xml:space="preserve">can </w:t>
-        </w:r>
-      </w:ins>
-      <w:ins w:id="233" w:author="Holger Eichelberger" w:date="2022-03-31T11:27:00Z">
-        <w:r>
-          <w:rPr>
-            <w:lang w:val="en-GB"/>
-          </w:rPr>
-          <w:t xml:space="preserve">be given </w:t>
-        </w:r>
-      </w:ins>
-      <w:ins w:id="234" w:author="Holger Eichelberger" w:date="2022-03-31T11:28:00Z">
-        <w:r>
-          <w:rPr>
-            <w:lang w:val="en-GB"/>
-          </w:rPr>
-          <w:t xml:space="preserve">as String </w:t>
-        </w:r>
-      </w:ins>
-      <w:ins w:id="235" w:author="Holger Eichelberger" w:date="2022-04-05T17:37:00Z">
-        <w:r>
-          <w:rPr>
-            <w:lang w:val="en-GB"/>
-          </w:rPr>
-          <w:t xml:space="preserve">either </w:t>
-        </w:r>
-      </w:ins>
-      <w:ins w:id="236" w:author="Holger Eichelberger" w:date="2022-03-31T11:28:00Z">
-        <w:r>
-          <w:rPr>
-            <w:lang w:val="en-GB"/>
-          </w:rPr>
-          <w:t>in form “</w:t>
-        </w:r>
-        <w:proofErr w:type="spellStart"/>
-        <w:proofErr w:type="gramStart"/>
+          <w:t xml:space="preserve"> containing all files for the container build context, the docker file </w:t>
+        </w:r>
         <w:r>
           <w:rPr>
             <w:i/>
             <w:lang w:val="en-GB"/>
-            <w:rPrChange w:id="237" w:author="Holger Eichelberger" w:date="2022-03-31T11:28:00Z">
+            <w:rPrChange w:id="230" w:author="Holger Eichelberger" w:date="2022-04-05T17:36:00Z">
               <w:rPr>
                 <w:lang w:val="en-GB"/>
               </w:rPr>
             </w:rPrChange>
           </w:rPr>
-          <w:t>repository</w:t>
+          <w:t>d</w:t>
         </w:r>
         <w:r>
           <w:rPr>
             <w:lang w:val="en-GB"/>
           </w:rPr>
-          <w:t>:</w:t>
+          <w:t xml:space="preserve"> and the name </w:t>
         </w:r>
         <w:r>
           <w:rPr>
             <w:i/>
             <w:lang w:val="en-GB"/>
-            <w:rPrChange w:id="238" w:author="Holger Eichelberger" w:date="2022-03-31T11:28:00Z">
+            <w:rPrChange w:id="231" w:author="Holger Eichelberger" w:date="2022-04-05T17:36:00Z">
               <w:rPr>
                 <w:lang w:val="en-GB"/>
               </w:rPr>
             </w:rPrChange>
           </w:rPr>
-          <w:t>tag</w:t>
-        </w:r>
-        <w:proofErr w:type="spellEnd"/>
-        <w:proofErr w:type="gramEnd"/>
+          <w:t>n</w:t>
+        </w:r>
+      </w:ins>
+      <w:ins w:id="232" w:author="Holger Eichelberger" w:date="2022-03-31T11:25:00Z">
         <w:r>
           <w:rPr>
             <w:lang w:val="en-GB"/>
           </w:rPr>
-          <w:t>”</w:t>
+          <w:t>.</w:t>
         </w:r>
       </w:ins>
-      <w:ins w:id="239" w:author="Holger Eichelberger" w:date="2022-04-05T17:36:00Z">
+      <w:ins w:id="233" w:author="Holger Eichelberger" w:date="2022-03-31T11:27:00Z">
         <w:r>
           <w:rPr>
             <w:lang w:val="en-GB"/>
           </w:rPr>
-          <w:t xml:space="preserve"> or </w:t>
+          <w:t xml:space="preserve"> The image name </w:t>
         </w:r>
       </w:ins>
-      <w:ins w:id="240" w:author="Holger Eichelberger" w:date="2022-04-05T17:37:00Z">
+      <w:ins w:id="234" w:author="Holger Eichelberger" w:date="2022-04-05T17:36:00Z">
         <w:r>
           <w:rPr>
             <w:lang w:val="en-GB"/>
           </w:rPr>
-          <w:t>as</w:t>
+          <w:t xml:space="preserve">can </w:t>
         </w:r>
       </w:ins>
-      <w:ins w:id="241" w:author="Holger Eichelberger" w:date="2022-04-05T17:36:00Z">
+      <w:ins w:id="235" w:author="Holger Eichelberger" w:date="2022-03-31T11:27:00Z">
         <w:r>
           <w:rPr>
             <w:lang w:val="en-GB"/>
           </w:rPr>
-          <w:t xml:space="preserve"> “</w:t>
-        </w:r>
+          <w:t xml:space="preserve">be given </w:t>
+        </w:r>
+      </w:ins>
+      <w:ins w:id="236" w:author="Holger Eichelberger" w:date="2022-03-31T11:28:00Z">
+        <w:r>
+          <w:rPr>
+            <w:lang w:val="en-GB"/>
+          </w:rPr>
+          <w:t xml:space="preserve">as String </w:t>
+        </w:r>
+      </w:ins>
+      <w:ins w:id="237" w:author="Holger Eichelberger" w:date="2022-04-05T17:37:00Z">
+        <w:r>
+          <w:rPr>
+            <w:lang w:val="en-GB"/>
+          </w:rPr>
+          <w:t xml:space="preserve">either </w:t>
+        </w:r>
+      </w:ins>
+      <w:ins w:id="238" w:author="Holger Eichelberger" w:date="2022-03-31T11:28:00Z">
+        <w:r>
+          <w:rPr>
+            <w:lang w:val="en-GB"/>
+          </w:rPr>
+          <w:t>in form “</w:t>
+        </w:r>
+        <w:proofErr w:type="spellStart"/>
+        <w:proofErr w:type="gramStart"/>
         <w:r>
           <w:rPr>
             <w:i/>
             <w:lang w:val="en-GB"/>
-            <w:rPrChange w:id="242" w:author="Holger Eichelberger" w:date="2022-04-05T17:37:00Z">
+            <w:rPrChange w:id="239" w:author="Holger Eichelberger" w:date="2022-03-31T11:28:00Z">
               <w:rPr>
                 <w:lang w:val="en-GB"/>
               </w:rPr>
             </w:rPrChange>
           </w:rPr>
-          <w:t>rep</w:t>
+          <w:t>repository</w:t>
+        </w:r>
+        <w:r>
+          <w:rPr>
+            <w:lang w:val="en-GB"/>
+          </w:rPr>
+          <w:t>:</w:t>
+        </w:r>
+        <w:r>
+          <w:rPr>
+            <w:i/>
+            <w:lang w:val="en-GB"/>
+            <w:rPrChange w:id="240" w:author="Holger Eichelberger" w:date="2022-03-31T11:28:00Z">
+              <w:rPr>
+                <w:lang w:val="en-GB"/>
+              </w:rPr>
+            </w:rPrChange>
+          </w:rPr>
+          <w:t>tag</w:t>
+        </w:r>
+        <w:proofErr w:type="spellEnd"/>
+        <w:proofErr w:type="gramEnd"/>
+        <w:r>
+          <w:rPr>
+            <w:lang w:val="en-GB"/>
+          </w:rPr>
+          <w:t>”</w:t>
         </w:r>
       </w:ins>
-      <w:ins w:id="243" w:author="Holger Eichelberger" w:date="2022-04-05T17:37:00Z">
+      <w:ins w:id="241" w:author="Holger Eichelberger" w:date="2022-04-05T17:36:00Z">
+        <w:r>
+          <w:rPr>
+            <w:lang w:val="en-GB"/>
+          </w:rPr>
+          <w:t xml:space="preserve"> or </w:t>
+        </w:r>
+      </w:ins>
+      <w:ins w:id="242" w:author="Holger Eichelberger" w:date="2022-04-05T17:37:00Z">
+        <w:r>
+          <w:rPr>
+            <w:lang w:val="en-GB"/>
+          </w:rPr>
+          <w:t>as</w:t>
+        </w:r>
+      </w:ins>
+      <w:ins w:id="243" w:author="Holger Eichelberger" w:date="2022-04-05T17:36:00Z">
+        <w:r>
+          <w:rPr>
+            <w:lang w:val="en-GB"/>
+          </w:rPr>
+          <w:t xml:space="preserve"> “</w:t>
+        </w:r>
         <w:r>
           <w:rPr>
             <w:i/>
@@ -21145,40 +21144,54 @@
               </w:rPr>
             </w:rPrChange>
           </w:rPr>
-          <w:t>ository</w:t>
-        </w:r>
-        <w:r>
-          <w:rPr>
-            <w:lang w:val="en-GB"/>
-          </w:rPr>
-          <w:t>”</w:t>
+          <w:t>rep</w:t>
         </w:r>
       </w:ins>
-      <w:ins w:id="245" w:author="Holger Eichelberger" w:date="2022-03-31T11:28:00Z">
-        <w:r>
-          <w:rPr>
-            <w:lang w:val="en-GB"/>
-          </w:rPr>
-          <w:t>.</w:t>
-        </w:r>
-      </w:ins>
-      <w:ins w:id="246" w:author="Holger Eichelberger" w:date="2022-04-05T17:37:00Z">
-        <w:r>
-          <w:rPr>
-            <w:lang w:val="en-GB"/>
-          </w:rPr>
-          <w:t xml:space="preserve"> In the second form, the tag is per default set to “</w:t>
-        </w:r>
+      <w:ins w:id="245" w:author="Holger Eichelberger" w:date="2022-04-05T17:37:00Z">
         <w:r>
           <w:rPr>
             <w:i/>
             <w:lang w:val="en-GB"/>
-            <w:rPrChange w:id="247" w:author="Holger Eichelberger" w:date="2022-04-05T17:37:00Z">
+            <w:rPrChange w:id="246" w:author="Holger Eichelberger" w:date="2022-04-05T17:37:00Z">
               <w:rPr>
                 <w:lang w:val="en-GB"/>
               </w:rPr>
             </w:rPrChange>
           </w:rPr>
+          <w:t>ository</w:t>
+        </w:r>
+        <w:r>
+          <w:rPr>
+            <w:lang w:val="en-GB"/>
+          </w:rPr>
+          <w:t>”</w:t>
+        </w:r>
+      </w:ins>
+      <w:ins w:id="247" w:author="Holger Eichelberger" w:date="2022-03-31T11:28:00Z">
+        <w:r>
+          <w:rPr>
+            <w:lang w:val="en-GB"/>
+          </w:rPr>
+          <w:t>.</w:t>
+        </w:r>
+      </w:ins>
+      <w:ins w:id="248" w:author="Holger Eichelberger" w:date="2022-04-05T17:37:00Z">
+        <w:r>
+          <w:rPr>
+            <w:lang w:val="en-GB"/>
+          </w:rPr>
+          <w:t xml:space="preserve"> In the second form, the tag is per default set to “</w:t>
+        </w:r>
+        <w:r>
+          <w:rPr>
+            <w:i/>
+            <w:lang w:val="en-GB"/>
+            <w:rPrChange w:id="249" w:author="Holger Eichelberger" w:date="2022-04-05T17:37:00Z">
+              <w:rPr>
+                <w:lang w:val="en-GB"/>
+              </w:rPr>
+            </w:rPrChange>
+          </w:rPr>
           <w:t>latest</w:t>
         </w:r>
         <w:r>
@@ -21188,7 +21201,7 @@
           <w:t>”.</w:t>
         </w:r>
       </w:ins>
-      <w:ins w:id="248" w:author="Holger Eichelberger" w:date="2022-03-31T11:27:00Z">
+      <w:ins w:id="250" w:author="Holger Eichelberger" w:date="2022-03-31T11:27:00Z">
         <w:r>
           <w:rPr>
             <w:lang w:val="en-GB"/>
@@ -21196,7 +21209,7 @@
           <w:t xml:space="preserve"> </w:t>
         </w:r>
       </w:ins>
-      <w:ins w:id="249" w:author="Holger Eichelberger" w:date="2022-07-11T18:30:00Z">
+      <w:ins w:id="251" w:author="Holger Eichelberger" w:date="2022-07-11T18:30:00Z">
         <w:r>
           <w:rPr>
             <w:lang w:val="en-GB"/>
@@ -21204,7 +21217,7 @@
           <w:t xml:space="preserve">The function takes authenticated repositories into account as sources for containers/layers. </w:t>
         </w:r>
       </w:ins>
-      <w:ins w:id="250" w:author="Holger Eichelberger" w:date="2022-03-31T11:29:00Z">
+      <w:ins w:id="252" w:author="Holger Eichelberger" w:date="2022-03-31T11:29:00Z">
         <w:r>
           <w:rPr>
             <w:lang w:val="en-GB"/>
@@ -21212,7 +21225,7 @@
           <w:t>The function returns the id of the created container.</w:t>
         </w:r>
       </w:ins>
-      <w:ins w:id="251" w:author="Holger Eichelberger" w:date="2022-03-31T11:30:00Z">
+      <w:ins w:id="253" w:author="Holger Eichelberger" w:date="2022-03-31T11:30:00Z">
         <w:r>
           <w:rPr>
             <w:lang w:val="en-GB"/>
@@ -21229,14 +21242,14 @@
           <w:numId w:val="11"/>
         </w:numPr>
         <w:rPr>
-          <w:ins w:id="252" w:author="Holger Eichelberger" w:date="2022-03-31T11:25:00Z"/>
+          <w:ins w:id="254" w:author="Holger Eichelberger" w:date="2022-03-31T11:25:00Z"/>
           <w:b/>
           <w:lang w:val="en-GB"/>
         </w:rPr>
       </w:pPr>
       <w:proofErr w:type="spellStart"/>
       <w:proofErr w:type="gramStart"/>
-      <w:ins w:id="253" w:author="Holger Eichelberger" w:date="2022-03-31T11:28:00Z">
+      <w:ins w:id="255" w:author="Holger Eichelberger" w:date="2022-03-31T11:28:00Z">
         <w:r>
           <w:rPr>
             <w:b/>
@@ -21246,7 +21259,7 @@
         </w:r>
       </w:ins>
       <w:proofErr w:type="spellEnd"/>
-      <w:ins w:id="254" w:author="Holger Eichelberger" w:date="2022-03-31T11:25:00Z">
+      <w:ins w:id="256" w:author="Holger Eichelberger" w:date="2022-03-31T11:25:00Z">
         <w:r>
           <w:rPr>
             <w:b/>
@@ -21256,7 +21269,7 @@
         </w:r>
       </w:ins>
       <w:proofErr w:type="gramEnd"/>
-      <w:ins w:id="255" w:author="Holger Eichelberger" w:date="2022-03-31T11:28:00Z">
+      <w:ins w:id="257" w:author="Holger Eichelberger" w:date="2022-03-31T11:28:00Z">
         <w:r>
           <w:rPr>
             <w:b/>
@@ -21266,7 +21279,7 @@
         </w:r>
       </w:ins>
       <w:proofErr w:type="spellStart"/>
-      <w:ins w:id="256" w:author="Holger Eichelberger" w:date="2022-03-31T11:29:00Z">
+      <w:ins w:id="258" w:author="Holger Eichelberger" w:date="2022-03-31T11:29:00Z">
         <w:r>
           <w:rPr>
             <w:b/>
@@ -21276,7 +21289,7 @@
         </w:r>
       </w:ins>
       <w:proofErr w:type="spellEnd"/>
-      <w:ins w:id="257" w:author="Holger Eichelberger" w:date="2022-03-31T11:25:00Z">
+      <w:ins w:id="259" w:author="Holger Eichelberger" w:date="2022-03-31T11:25:00Z">
         <w:r>
           <w:rPr>
             <w:b/>
@@ -21290,11 +21303,11 @@
       <w:pPr>
         <w:pStyle w:val="ListParagraph"/>
         <w:rPr>
-          <w:ins w:id="258" w:author="Holger Eichelberger" w:date="2022-04-01T10:52:00Z"/>
-          <w:lang w:val="en-GB"/>
-        </w:rPr>
-      </w:pPr>
-      <w:ins w:id="259" w:author="Holger Eichelberger" w:date="2022-03-31T11:29:00Z">
+          <w:ins w:id="260" w:author="Holger Eichelberger" w:date="2022-04-01T10:52:00Z"/>
+          <w:lang w:val="en-GB"/>
+        </w:rPr>
+      </w:pPr>
+      <w:ins w:id="261" w:author="Holger Eichelberger" w:date="2022-03-31T11:29:00Z">
         <w:r>
           <w:rPr>
             <w:lang w:val="en-GB"/>
@@ -21307,7 +21320,7 @@
           <w:rPr>
             <w:i/>
             <w:lang w:val="en-GB"/>
-            <w:rPrChange w:id="260" w:author="Holger Eichelberger" w:date="2022-04-01T11:05:00Z">
+            <w:rPrChange w:id="262" w:author="Holger Eichelberger" w:date="2022-04-01T11:05:00Z">
               <w:rPr>
                 <w:lang w:val="en-GB"/>
               </w:rPr>
@@ -21324,7 +21337,7 @@
           <w:t xml:space="preserve">” for the image with id </w:t>
         </w:r>
       </w:ins>
-      <w:ins w:id="261" w:author="Holger Eichelberger" w:date="2022-04-12T17:30:00Z">
+      <w:ins w:id="263" w:author="Holger Eichelberger" w:date="2022-04-12T17:30:00Z">
         <w:r>
           <w:rPr>
             <w:i/>
@@ -21339,7 +21352,7 @@
           <w:t>(Docker does not accept capital characters)</w:t>
         </w:r>
       </w:ins>
-      <w:ins w:id="262" w:author="Holger Eichelberger" w:date="2022-03-31T11:25:00Z">
+      <w:ins w:id="264" w:author="Holger Eichelberger" w:date="2022-03-31T11:25:00Z">
         <w:r>
           <w:rPr>
             <w:lang w:val="en-GB"/>
@@ -21347,7 +21360,7 @@
           <w:t>.</w:t>
         </w:r>
       </w:ins>
-      <w:ins w:id="263" w:author="Holger Eichelberger" w:date="2022-03-31T11:30:00Z">
+      <w:ins w:id="265" w:author="Holger Eichelberger" w:date="2022-03-31T11:30:00Z">
         <w:r>
           <w:rPr>
             <w:lang w:val="en-GB"/>
@@ -21364,14 +21377,14 @@
           <w:numId w:val="11"/>
         </w:numPr>
         <w:rPr>
-          <w:ins w:id="264" w:author="Holger Eichelberger" w:date="2022-04-01T10:52:00Z"/>
+          <w:ins w:id="266" w:author="Holger Eichelberger" w:date="2022-04-01T10:52:00Z"/>
           <w:b/>
           <w:lang w:val="en-GB"/>
         </w:rPr>
       </w:pPr>
       <w:proofErr w:type="spellStart"/>
       <w:proofErr w:type="gramStart"/>
-      <w:ins w:id="265" w:author="Holger Eichelberger" w:date="2022-04-01T10:52:00Z">
+      <w:ins w:id="267" w:author="Holger Eichelberger" w:date="2022-04-01T10:52:00Z">
         <w:r>
           <w:rPr>
             <w:b/>
@@ -21408,17 +21421,17 @@
       <w:pPr>
         <w:pStyle w:val="ListParagraph"/>
         <w:rPr>
-          <w:ins w:id="266" w:author="Holger Eichelberger" w:date="2022-04-01T10:52:00Z"/>
-          <w:lang w:val="en-GB"/>
-          <w:rPrChange w:id="267" w:author="Holger Eichelberger" w:date="2022-04-01T10:54:00Z">
+          <w:ins w:id="268" w:author="Holger Eichelberger" w:date="2022-04-01T10:52:00Z"/>
+          <w:lang w:val="en-GB"/>
+          <w:rPrChange w:id="269" w:author="Holger Eichelberger" w:date="2022-04-01T10:54:00Z">
             <w:rPr>
-              <w:ins w:id="268" w:author="Holger Eichelberger" w:date="2022-04-01T10:52:00Z"/>
+              <w:ins w:id="270" w:author="Holger Eichelberger" w:date="2022-04-01T10:52:00Z"/>
               <w:b/>
               <w:lang w:val="en-GB"/>
             </w:rPr>
           </w:rPrChange>
         </w:rPr>
-        <w:pPrChange w:id="269" w:author="Holger Eichelberger" w:date="2022-04-01T10:52:00Z">
+        <w:pPrChange w:id="271" w:author="Holger Eichelberger" w:date="2022-04-01T10:52:00Z">
           <w:pPr>
             <w:pStyle w:val="ListParagraph"/>
             <w:numPr>
@@ -21428,21 +21441,7 @@
           </w:pPr>
         </w:pPrChange>
       </w:pPr>
-      <w:ins w:id="270" w:author="Holger Eichelberger" w:date="2022-04-01T10:53:00Z">
-        <w:r>
-          <w:rPr>
-            <w:lang w:val="en-GB"/>
-            <w:rPrChange w:id="271" w:author="Holger Eichelberger" w:date="2022-04-01T10:54:00Z">
-              <w:rPr>
-                <w:b/>
-                <w:lang w:val="en-GB"/>
-              </w:rPr>
-            </w:rPrChange>
-          </w:rPr>
-          <w:t>Stores</w:t>
-        </w:r>
-      </w:ins>
-      <w:ins w:id="272" w:author="Holger Eichelberger" w:date="2022-04-01T10:52:00Z">
+      <w:ins w:id="272" w:author="Holger Eichelberger" w:date="2022-04-01T10:53:00Z">
         <w:r>
           <w:rPr>
             <w:lang w:val="en-GB"/>
@@ -21453,10 +21452,10 @@
               </w:rPr>
             </w:rPrChange>
           </w:rPr>
-          <w:t xml:space="preserve"> </w:t>
+          <w:t>Stores</w:t>
         </w:r>
       </w:ins>
-      <w:ins w:id="274" w:author="Holger Eichelberger" w:date="2022-04-01T10:54:00Z">
+      <w:ins w:id="274" w:author="Holger Eichelberger" w:date="2022-04-01T10:52:00Z">
         <w:r>
           <w:rPr>
             <w:lang w:val="en-GB"/>
@@ -21467,10 +21466,10 @@
               </w:rPr>
             </w:rPrChange>
           </w:rPr>
-          <w:t xml:space="preserve">the </w:t>
+          <w:t xml:space="preserve"> </w:t>
         </w:r>
       </w:ins>
-      <w:ins w:id="276" w:author="Holger Eichelberger" w:date="2022-04-01T10:53:00Z">
+      <w:ins w:id="276" w:author="Holger Eichelberger" w:date="2022-04-01T10:54:00Z">
         <w:r>
           <w:rPr>
             <w:lang w:val="en-GB"/>
@@ -21481,10 +21480,10 @@
               </w:rPr>
             </w:rPrChange>
           </w:rPr>
-          <w:t xml:space="preserve">Docker image </w:t>
+          <w:t xml:space="preserve">the </w:t>
         </w:r>
       </w:ins>
-      <w:ins w:id="278" w:author="Holger Eichelberger" w:date="2022-04-01T10:54:00Z">
+      <w:ins w:id="278" w:author="Holger Eichelberger" w:date="2022-04-01T10:53:00Z">
         <w:r>
           <w:rPr>
             <w:lang w:val="en-GB"/>
@@ -21495,21 +21494,10 @@
               </w:rPr>
             </w:rPrChange>
           </w:rPr>
-          <w:t xml:space="preserve">with name </w:t>
-        </w:r>
-        <w:r>
-          <w:rPr>
-            <w:i/>
-            <w:lang w:val="en-GB"/>
-            <w:rPrChange w:id="280" w:author="Holger Eichelberger" w:date="2022-04-01T10:54:00Z">
-              <w:rPr>
-                <w:b/>
-                <w:lang w:val="en-GB"/>
-              </w:rPr>
-            </w:rPrChange>
-          </w:rPr>
-          <w:t>n</w:t>
-        </w:r>
+          <w:t xml:space="preserve">Docker image </w:t>
+        </w:r>
+      </w:ins>
+      <w:ins w:id="280" w:author="Holger Eichelberger" w:date="2022-04-01T10:54:00Z">
         <w:r>
           <w:rPr>
             <w:lang w:val="en-GB"/>
@@ -21520,25 +21508,21 @@
               </w:rPr>
             </w:rPrChange>
           </w:rPr>
-          <w:t xml:space="preserve"> in form “</w:t>
-        </w:r>
-        <w:proofErr w:type="spellStart"/>
-        <w:proofErr w:type="gramStart"/>
+          <w:t xml:space="preserve">with name </w:t>
+        </w:r>
         <w:r>
           <w:rPr>
             <w:i/>
             <w:lang w:val="en-GB"/>
-            <w:rPrChange w:id="282" w:author="Holger Eichelberger" w:date="2022-04-01T11:05:00Z">
+            <w:rPrChange w:id="282" w:author="Holger Eichelberger" w:date="2022-04-01T10:54:00Z">
               <w:rPr>
                 <w:b/>
                 <w:lang w:val="en-GB"/>
               </w:rPr>
             </w:rPrChange>
           </w:rPr>
-          <w:t>repository:tag</w:t>
-        </w:r>
-        <w:proofErr w:type="spellEnd"/>
-        <w:proofErr w:type="gramEnd"/>
+          <w:t>n</w:t>
+        </w:r>
         <w:r>
           <w:rPr>
             <w:lang w:val="en-GB"/>
@@ -21549,21 +21533,25 @@
               </w:rPr>
             </w:rPrChange>
           </w:rPr>
-          <w:t xml:space="preserve">” to the file in path </w:t>
-        </w:r>
+          <w:t xml:space="preserve"> in form “</w:t>
+        </w:r>
+        <w:proofErr w:type="spellStart"/>
+        <w:proofErr w:type="gramStart"/>
         <w:r>
           <w:rPr>
             <w:i/>
             <w:lang w:val="en-GB"/>
-            <w:rPrChange w:id="284" w:author="Holger Eichelberger" w:date="2022-04-01T10:54:00Z">
+            <w:rPrChange w:id="284" w:author="Holger Eichelberger" w:date="2022-04-01T11:05:00Z">
               <w:rPr>
                 <w:b/>
                 <w:lang w:val="en-GB"/>
               </w:rPr>
             </w:rPrChange>
           </w:rPr>
-          <w:t>p</w:t>
-        </w:r>
+          <w:t>repository:tag</w:t>
+        </w:r>
+        <w:proofErr w:type="spellEnd"/>
+        <w:proofErr w:type="gramEnd"/>
         <w:r>
           <w:rPr>
             <w:lang w:val="en-GB"/>
@@ -21574,10 +21562,21 @@
               </w:rPr>
             </w:rPrChange>
           </w:rPr>
-          <w:t xml:space="preserve"> </w:t>
-        </w:r>
-      </w:ins>
-      <w:ins w:id="286" w:author="Holger Eichelberger" w:date="2022-04-01T10:53:00Z">
+          <w:t xml:space="preserve">” to the file in path </w:t>
+        </w:r>
+        <w:r>
+          <w:rPr>
+            <w:i/>
+            <w:lang w:val="en-GB"/>
+            <w:rPrChange w:id="286" w:author="Holger Eichelberger" w:date="2022-04-01T10:54:00Z">
+              <w:rPr>
+                <w:b/>
+                <w:lang w:val="en-GB"/>
+              </w:rPr>
+            </w:rPrChange>
+          </w:rPr>
+          <w:t>p</w:t>
+        </w:r>
         <w:r>
           <w:rPr>
             <w:lang w:val="en-GB"/>
@@ -21588,10 +21587,10 @@
               </w:rPr>
             </w:rPrChange>
           </w:rPr>
-          <w:t>(in tar format)</w:t>
+          <w:t xml:space="preserve"> </w:t>
         </w:r>
       </w:ins>
-      <w:ins w:id="288" w:author="Holger Eichelberger" w:date="2022-04-01T10:54:00Z">
+      <w:ins w:id="288" w:author="Holger Eichelberger" w:date="2022-04-01T10:53:00Z">
         <w:r>
           <w:rPr>
             <w:lang w:val="en-GB"/>
@@ -21602,10 +21601,24 @@
               </w:rPr>
             </w:rPrChange>
           </w:rPr>
+          <w:t>(in tar format)</w:t>
+        </w:r>
+      </w:ins>
+      <w:ins w:id="290" w:author="Holger Eichelberger" w:date="2022-04-01T10:54:00Z">
+        <w:r>
+          <w:rPr>
+            <w:lang w:val="en-GB"/>
+            <w:rPrChange w:id="291" w:author="Holger Eichelberger" w:date="2022-04-01T10:54:00Z">
+              <w:rPr>
+                <w:b/>
+                <w:lang w:val="en-GB"/>
+              </w:rPr>
+            </w:rPrChange>
+          </w:rPr>
           <w:t>.</w:t>
         </w:r>
       </w:ins>
-      <w:ins w:id="290" w:author="Holger Eichelberger" w:date="2022-04-05T17:38:00Z">
+      <w:ins w:id="292" w:author="Holger Eichelberger" w:date="2022-04-05T17:38:00Z">
         <w:r>
           <w:rPr>
             <w:lang w:val="en-GB"/>
@@ -21634,14 +21647,14 @@
           <w:numId w:val="11"/>
         </w:numPr>
         <w:rPr>
-          <w:ins w:id="291" w:author="Holger Eichelberger" w:date="2022-04-01T10:55:00Z"/>
+          <w:ins w:id="293" w:author="Holger Eichelberger" w:date="2022-04-01T10:55:00Z"/>
           <w:b/>
           <w:lang w:val="en-GB"/>
         </w:rPr>
       </w:pPr>
       <w:proofErr w:type="spellStart"/>
       <w:proofErr w:type="gramStart"/>
-      <w:ins w:id="292" w:author="Holger Eichelberger" w:date="2022-04-01T10:55:00Z">
+      <w:ins w:id="294" w:author="Holger Eichelberger" w:date="2022-04-01T10:55:00Z">
         <w:r>
           <w:rPr>
             <w:b/>
@@ -21678,10 +21691,10 @@
       <w:pPr>
         <w:pStyle w:val="ListParagraph"/>
         <w:rPr>
-          <w:ins w:id="293" w:author="Holger Eichelberger" w:date="2022-04-01T10:55:00Z"/>
-          <w:lang w:val="en-GB"/>
-        </w:rPr>
-        <w:pPrChange w:id="294" w:author="Holger Eichelberger" w:date="2022-04-01T10:56:00Z">
+          <w:ins w:id="295" w:author="Holger Eichelberger" w:date="2022-04-01T10:55:00Z"/>
+          <w:lang w:val="en-GB"/>
+        </w:rPr>
+        <w:pPrChange w:id="296" w:author="Holger Eichelberger" w:date="2022-04-01T10:56:00Z">
           <w:pPr>
             <w:pStyle w:val="ListParagraph"/>
             <w:numPr>
@@ -21691,7 +21704,7 @@
           </w:pPr>
         </w:pPrChange>
       </w:pPr>
-      <w:ins w:id="295" w:author="Holger Eichelberger" w:date="2022-04-01T10:56:00Z">
+      <w:ins w:id="297" w:author="Holger Eichelberger" w:date="2022-04-01T10:56:00Z">
         <w:r>
           <w:rPr>
             <w:lang w:val="en-GB"/>
@@ -21700,7 +21713,7 @@
           <w:t>Loads</w:t>
         </w:r>
       </w:ins>
-      <w:ins w:id="296" w:author="Holger Eichelberger" w:date="2022-04-01T10:55:00Z">
+      <w:ins w:id="298" w:author="Holger Eichelberger" w:date="2022-04-01T10:55:00Z">
         <w:r>
           <w:rPr>
             <w:lang w:val="en-GB"/>
@@ -21708,7 +21721,7 @@
           <w:t xml:space="preserve"> the Docker image </w:t>
         </w:r>
       </w:ins>
-      <w:ins w:id="297" w:author="Holger Eichelberger" w:date="2022-04-01T10:57:00Z">
+      <w:ins w:id="299" w:author="Holger Eichelberger" w:date="2022-04-01T10:57:00Z">
         <w:r>
           <w:rPr>
             <w:lang w:val="en-GB"/>
@@ -21716,7 +21729,7 @@
           <w:t xml:space="preserve">from </w:t>
         </w:r>
       </w:ins>
-      <w:ins w:id="298" w:author="Holger Eichelberger" w:date="2022-04-01T10:55:00Z">
+      <w:ins w:id="300" w:author="Holger Eichelberger" w:date="2022-04-01T10:55:00Z">
         <w:r>
           <w:rPr>
             <w:lang w:val="en-GB"/>
@@ -21746,14 +21759,14 @@
           <w:numId w:val="11"/>
         </w:numPr>
         <w:rPr>
-          <w:ins w:id="299" w:author="Holger Eichelberger" w:date="2022-03-31T11:25:00Z"/>
+          <w:ins w:id="301" w:author="Holger Eichelberger" w:date="2022-03-31T11:25:00Z"/>
           <w:b/>
           <w:lang w:val="en-GB"/>
         </w:rPr>
       </w:pPr>
       <w:proofErr w:type="spellStart"/>
       <w:proofErr w:type="gramStart"/>
-      <w:ins w:id="300" w:author="Holger Eichelberger" w:date="2022-03-31T11:30:00Z">
+      <w:ins w:id="302" w:author="Holger Eichelberger" w:date="2022-03-31T11:30:00Z">
         <w:r>
           <w:rPr>
             <w:b/>
@@ -21763,7 +21776,7 @@
         </w:r>
       </w:ins>
       <w:proofErr w:type="spellEnd"/>
-      <w:ins w:id="301" w:author="Holger Eichelberger" w:date="2022-03-31T11:25:00Z">
+      <w:ins w:id="303" w:author="Holger Eichelberger" w:date="2022-03-31T11:25:00Z">
         <w:r>
           <w:rPr>
             <w:b/>
@@ -21773,7 +21786,7 @@
         </w:r>
       </w:ins>
       <w:proofErr w:type="gramEnd"/>
-      <w:ins w:id="302" w:author="Holger Eichelberger" w:date="2022-03-31T11:30:00Z">
+      <w:ins w:id="304" w:author="Holger Eichelberger" w:date="2022-03-31T11:30:00Z">
         <w:r>
           <w:rPr>
             <w:b/>
@@ -21791,7 +21804,7 @@
         </w:r>
       </w:ins>
       <w:proofErr w:type="spellEnd"/>
-      <w:ins w:id="303" w:author="Holger Eichelberger" w:date="2022-03-31T11:25:00Z">
+      <w:ins w:id="305" w:author="Holger Eichelberger" w:date="2022-03-31T11:25:00Z">
         <w:r>
           <w:rPr>
             <w:b/>
@@ -21805,10 +21818,10 @@
       <w:pPr>
         <w:pStyle w:val="ListParagraph"/>
         <w:rPr>
-          <w:ins w:id="304" w:author="Holger Eichelberger" w:date="2022-07-11T18:07:00Z"/>
-          <w:lang w:val="en-GB"/>
-        </w:rPr>
-        <w:pPrChange w:id="305" w:author="Holger Eichelberger" w:date="2022-07-11T18:31:00Z">
+          <w:ins w:id="306" w:author="Holger Eichelberger" w:date="2022-07-11T18:07:00Z"/>
+          <w:lang w:val="en-GB"/>
+        </w:rPr>
+        <w:pPrChange w:id="307" w:author="Holger Eichelberger" w:date="2022-07-11T18:31:00Z">
           <w:pPr>
             <w:pStyle w:val="ListParagraph"/>
             <w:numPr>
@@ -21818,7 +21831,7 @@
           </w:pPr>
         </w:pPrChange>
       </w:pPr>
-      <w:ins w:id="306" w:author="Holger Eichelberger" w:date="2022-03-31T11:31:00Z">
+      <w:ins w:id="308" w:author="Holger Eichelberger" w:date="2022-03-31T11:31:00Z">
         <w:r>
           <w:rPr>
             <w:lang w:val="en-GB"/>
@@ -21826,7 +21839,7 @@
           <w:t xml:space="preserve">Removes the image </w:t>
         </w:r>
       </w:ins>
-      <w:ins w:id="307" w:author="Holger Eichelberger" w:date="2022-04-05T17:38:00Z">
+      <w:ins w:id="309" w:author="Holger Eichelberger" w:date="2022-04-05T17:38:00Z">
         <w:r>
           <w:rPr>
             <w:lang w:val="en-GB"/>
@@ -21835,7 +21848,7 @@
         </w:r>
       </w:ins>
       <w:proofErr w:type="spellStart"/>
-      <w:ins w:id="308" w:author="Holger Eichelberger" w:date="2022-04-12T17:30:00Z">
+      <w:ins w:id="310" w:author="Holger Eichelberger" w:date="2022-04-12T17:30:00Z">
         <w:r>
           <w:rPr>
             <w:i/>
@@ -21854,7 +21867,7 @@
         <w:r>
           <w:rPr>
             <w:lang w:val="en-GB"/>
-            <w:rPrChange w:id="309" w:author="Holger Eichelberger" w:date="2022-04-12T17:30:00Z">
+            <w:rPrChange w:id="311" w:author="Holger Eichelberger" w:date="2022-04-12T17:30:00Z">
               <w:rPr>
                 <w:i/>
                 <w:lang w:val="en-GB"/>
@@ -21864,7 +21877,7 @@
           <w:t>(Docker does not accept capital characters)</w:t>
         </w:r>
       </w:ins>
-      <w:ins w:id="310" w:author="Holger Eichelberger" w:date="2022-03-31T11:31:00Z">
+      <w:ins w:id="312" w:author="Holger Eichelberger" w:date="2022-03-31T11:31:00Z">
         <w:r>
           <w:rPr>
             <w:lang w:val="en-GB"/>
@@ -21878,7 +21891,7 @@
           <w:t xml:space="preserve"> The result is true if the image was removed. The instantiation will stop if an error occu</w:t>
         </w:r>
       </w:ins>
-      <w:ins w:id="311" w:author="Holger Eichelberger" w:date="2022-04-01T10:52:00Z">
+      <w:ins w:id="313" w:author="Holger Eichelberger" w:date="2022-04-01T10:52:00Z">
         <w:r>
           <w:rPr>
             <w:lang w:val="en-GB"/>
@@ -21886,7 +21899,7 @@
           <w:t>r</w:t>
         </w:r>
       </w:ins>
-      <w:ins w:id="312" w:author="Holger Eichelberger" w:date="2022-03-31T11:31:00Z">
+      <w:ins w:id="314" w:author="Holger Eichelberger" w:date="2022-03-31T11:31:00Z">
         <w:r>
           <w:rPr>
             <w:lang w:val="en-GB"/>
@@ -21903,14 +21916,14 @@
           <w:numId w:val="11"/>
         </w:numPr>
         <w:rPr>
-          <w:ins w:id="313" w:author="Holger Eichelberger" w:date="2022-07-11T18:13:00Z"/>
+          <w:ins w:id="315" w:author="Holger Eichelberger" w:date="2022-07-11T18:13:00Z"/>
           <w:b/>
           <w:lang w:val="en-GB"/>
         </w:rPr>
       </w:pPr>
       <w:proofErr w:type="spellStart"/>
       <w:proofErr w:type="gramStart"/>
-      <w:ins w:id="314" w:author="Holger Eichelberger" w:date="2022-07-11T18:08:00Z">
+      <w:ins w:id="316" w:author="Holger Eichelberger" w:date="2022-07-11T18:08:00Z">
         <w:r>
           <w:rPr>
             <w:b/>
@@ -21948,18 +21961,36 @@
             <w:b/>
             <w:lang w:val="en-GB"/>
           </w:rPr>
-          <w:t>, String r, String t)</w:t>
+          <w:t xml:space="preserve">, String r, </w:t>
         </w:r>
       </w:ins>
+      <w:ins w:id="317" w:author="Holger Eichelberger" w:date="2022-08-15T14:42:00Z">
+        <w:r>
+          <w:rPr>
+            <w:b/>
+            <w:lang w:val="en-GB"/>
+          </w:rPr>
+          <w:t xml:space="preserve">String g, </w:t>
+        </w:r>
+      </w:ins>
+      <w:ins w:id="318" w:author="Holger Eichelberger" w:date="2022-07-11T18:08:00Z">
+        <w:r>
+          <w:rPr>
+            <w:b/>
+            <w:lang w:val="en-GB"/>
+          </w:rPr>
+          <w:t>String t)</w:t>
+        </w:r>
+      </w:ins>
     </w:p>
     <w:p>
       <w:pPr>
         <w:pStyle w:val="ListParagraph"/>
         <w:rPr>
-          <w:ins w:id="315" w:author="Holger Eichelberger" w:date="2022-07-14T13:31:00Z"/>
-          <w:lang w:val="en-GB"/>
-        </w:rPr>
-        <w:pPrChange w:id="316" w:author="Holger Eichelberger" w:date="2022-07-14T13:34:00Z">
+          <w:ins w:id="319" w:author="Holger Eichelberger" w:date="2022-07-14T13:31:00Z"/>
+          <w:lang w:val="en-GB"/>
+        </w:rPr>
+        <w:pPrChange w:id="320" w:author="Holger Eichelberger" w:date="2022-07-14T13:34:00Z">
           <w:pPr>
             <w:pStyle w:val="ListParagraph"/>
             <w:numPr>
@@ -21969,7 +22000,7 @@
           </w:pPr>
         </w:pPrChange>
       </w:pPr>
-      <w:ins w:id="317" w:author="Holger Eichelberger" w:date="2022-07-14T13:31:00Z">
+      <w:ins w:id="321" w:author="Holger Eichelberger" w:date="2022-07-14T13:31:00Z">
         <w:r>
           <w:rPr>
             <w:lang w:val="en-GB"/>
@@ -21991,94 +22022,117 @@
           </w:rPr>
           <w:t xml:space="preserve"> to registry </w:t>
         </w:r>
+      </w:ins>
+      <w:ins w:id="322" w:author="Holger Eichelberger" w:date="2022-08-15T14:42:00Z">
         <w:r>
           <w:rPr>
             <w:i/>
             <w:lang w:val="en-GB"/>
           </w:rPr>
-          <w:t>r</w:t>
-        </w:r>
-        <w:r>
-          <w:rPr>
-            <w:i/>
+          <w:t xml:space="preserve">g </w:t>
+        </w:r>
+        <w:r>
+          <w:rPr>
             <w:lang w:val="en-GB"/>
-          </w:rPr>
-          <w:t xml:space="preserve"> </w:t>
-        </w:r>
-        <w:r>
-          <w:rPr>
-            <w:lang w:val="en-GB"/>
-            <w:rPrChange w:id="318" w:author="Holger Eichelberger" w:date="2022-07-14T13:32:00Z">
+            <w:rPrChange w:id="323" w:author="Holger Eichelberger" w:date="2022-08-15T14:42:00Z">
               <w:rPr>
                 <w:i/>
                 <w:lang w:val="en-GB"/>
               </w:rPr>
             </w:rPrChange>
           </w:rPr>
-          <w:t>tagged as</w:t>
+          <w:t>in repository</w:t>
         </w:r>
         <w:r>
           <w:rPr>
             <w:i/>
             <w:lang w:val="en-GB"/>
           </w:rPr>
-          <w:t xml:space="preserve"> </w:t>
+          <w:t xml:space="preserve"> r</w:t>
         </w:r>
       </w:ins>
-      <w:ins w:id="319" w:author="Holger Eichelberger" w:date="2022-07-14T13:32:00Z">
+      <w:ins w:id="324" w:author="Holger Eichelberger" w:date="2022-07-14T13:31:00Z">
         <w:r>
           <w:rPr>
             <w:i/>
             <w:lang w:val="en-GB"/>
           </w:rPr>
-          <w:t>t</w:t>
-        </w:r>
-      </w:ins>
-      <w:ins w:id="320" w:author="Holger Eichelberger" w:date="2022-07-14T13:31:00Z">
+          <w:t xml:space="preserve"> </w:t>
+        </w:r>
         <w:r>
           <w:rPr>
             <w:lang w:val="en-GB"/>
-          </w:rPr>
-          <w:t xml:space="preserve">. </w:t>
-        </w:r>
-        <w:r>
-          <w:rPr>
-            <w:lang w:val="en-GB"/>
-          </w:rPr>
-          <w:t xml:space="preserve">If the image name </w:t>
-        </w:r>
-        <w:proofErr w:type="spellStart"/>
+            <w:rPrChange w:id="325" w:author="Holger Eichelberger" w:date="2022-07-14T13:32:00Z">
+              <w:rPr>
+                <w:i/>
+                <w:lang w:val="en-GB"/>
+              </w:rPr>
+            </w:rPrChange>
+          </w:rPr>
+          <w:t>tagged as</w:t>
+        </w:r>
         <w:r>
           <w:rPr>
             <w:i/>
             <w:lang w:val="en-GB"/>
           </w:rPr>
-          <w:t>i</w:t>
-        </w:r>
-        <w:proofErr w:type="spellEnd"/>
-        <w:r>
-          <w:rPr>
-            <w:lang w:val="en-GB"/>
-          </w:rPr>
           <w:t xml:space="preserve"> </w:t>
         </w:r>
-        <w:r>
-          <w:rPr>
-            <w:lang w:val="en-GB"/>
-          </w:rPr>
-          <w:t>is not the same as the registry name</w:t>
-        </w:r>
-        <w:r>
-          <w:rPr>
-            <w:lang w:val="en-GB"/>
-          </w:rPr>
-          <w:t xml:space="preserve"> </w:t>
-        </w:r>
+      </w:ins>
+      <w:ins w:id="326" w:author="Holger Eichelberger" w:date="2022-07-14T13:32:00Z">
         <w:r>
           <w:rPr>
             <w:i/>
             <w:lang w:val="en-GB"/>
           </w:rPr>
+          <w:t>t</w:t>
+        </w:r>
+      </w:ins>
+      <w:ins w:id="327" w:author="Holger Eichelberger" w:date="2022-07-14T13:31:00Z">
+        <w:r>
+          <w:rPr>
+            <w:lang w:val="en-GB"/>
+          </w:rPr>
+          <w:t xml:space="preserve">. </w:t>
+        </w:r>
+        <w:r>
+          <w:rPr>
+            <w:lang w:val="en-GB"/>
+          </w:rPr>
+          <w:t xml:space="preserve">If the image name </w:t>
+        </w:r>
+        <w:proofErr w:type="spellStart"/>
+        <w:r>
+          <w:rPr>
+            <w:i/>
+            <w:lang w:val="en-GB"/>
+          </w:rPr>
+          <w:t>i</w:t>
+        </w:r>
+        <w:proofErr w:type="spellEnd"/>
+        <w:r>
+          <w:rPr>
+            <w:lang w:val="en-GB"/>
+          </w:rPr>
+          <w:t xml:space="preserve"> </w:t>
+        </w:r>
+        <w:r>
+          <w:rPr>
+            <w:lang w:val="en-GB"/>
+          </w:rPr>
+          <w:t>is not the same as the registry name</w:t>
+        </w:r>
+        <w:r>
+          <w:rPr>
+            <w:lang w:val="en-GB"/>
+          </w:rPr>
+          <w:t xml:space="preserve"> </w:t>
+        </w:r>
+        <w:r>
+          <w:rPr>
+            <w:i/>
+            <w:lang w:val="en-GB"/>
+          </w:rPr>
           <w:t>r</w:t>
         </w:r>
         <w:r>
@@ -22126,7 +22180,7 @@
           <w:t>/testapps:01"</w:t>
         </w:r>
       </w:ins>
-      <w:ins w:id="321" w:author="Holger Eichelberger" w:date="2022-07-14T13:34:00Z">
+      <w:ins w:id="328" w:author="Holger Eichelberger" w:date="2022-07-14T13:34:00Z">
         <w:r>
           <w:rPr>
             <w:rStyle w:val="FootnoteReference"/>
@@ -22135,7 +22189,7 @@
           <w:footnoteReference w:id="12"/>
         </w:r>
       </w:ins>
-      <w:ins w:id="327" w:author="Holger Eichelberger" w:date="2022-07-14T13:31:00Z">
+      <w:ins w:id="333" w:author="Holger Eichelberger" w:date="2022-07-14T13:31:00Z">
         <w:r>
           <w:rPr>
             <w:lang w:val="en-GB"/>
@@ -22161,10 +22215,10 @@
       <w:pPr>
         <w:pStyle w:val="ListParagraph"/>
         <w:rPr>
-          <w:ins w:id="328" w:author="Holger Eichelberger" w:date="2022-03-31T11:31:00Z"/>
-          <w:lang w:val="en-GB"/>
-        </w:rPr>
-        <w:pPrChange w:id="329" w:author="Holger Eichelberger" w:date="2022-03-31T11:31:00Z">
+          <w:ins w:id="334" w:author="Holger Eichelberger" w:date="2022-03-31T11:31:00Z"/>
+          <w:lang w:val="en-GB"/>
+        </w:rPr>
+        <w:pPrChange w:id="335" w:author="Holger Eichelberger" w:date="2022-03-31T11:31:00Z">
           <w:pPr>
             <w:pStyle w:val="ListParagraph"/>
             <w:numPr>
@@ -22178,11 +22232,11 @@
     <w:p>
       <w:pPr>
         <w:rPr>
-          <w:ins w:id="330" w:author="Holger Eichelberger" w:date="2022-03-31T11:25:00Z"/>
-          <w:lang w:val="en-GB"/>
-        </w:rPr>
-      </w:pPr>
-      <w:ins w:id="331" w:author="Holger Eichelberger" w:date="2022-03-31T11:25:00Z">
+          <w:ins w:id="336" w:author="Holger Eichelberger" w:date="2022-03-31T11:25:00Z"/>
+          <w:lang w:val="en-GB"/>
+        </w:rPr>
+      </w:pPr>
+      <w:ins w:id="337" w:author="Holger Eichelberger" w:date="2022-03-31T11:25:00Z">
         <w:r>
           <w:rPr>
             <w:lang w:val="en-GB"/>
@@ -22190,7 +22244,7 @@
           <w:t xml:space="preserve">The VIL </w:t>
         </w:r>
       </w:ins>
-      <w:ins w:id="332" w:author="Holger Eichelberger" w:date="2022-03-31T11:32:00Z">
+      <w:ins w:id="338" w:author="Holger Eichelberger" w:date="2022-03-31T11:32:00Z">
         <w:r>
           <w:rPr>
             <w:lang w:val="en-GB"/>
@@ -22198,7 +22252,7 @@
           <w:t>Docker</w:t>
         </w:r>
       </w:ins>
-      <w:ins w:id="333" w:author="Holger Eichelberger" w:date="2022-03-31T11:25:00Z">
+      <w:ins w:id="339" w:author="Holger Eichelberger" w:date="2022-03-31T11:25:00Z">
         <w:r>
           <w:rPr>
             <w:lang w:val="en-GB"/>
@@ -22206,7 +22260,7 @@
           <w:t xml:space="preserve"> integration supports </w:t>
         </w:r>
       </w:ins>
-      <w:ins w:id="334" w:author="Holger Eichelberger" w:date="2022-03-31T11:32:00Z">
+      <w:ins w:id="340" w:author="Holger Eichelberger" w:date="2022-03-31T11:32:00Z">
         <w:r>
           <w:rPr>
             <w:lang w:val="en-GB"/>
@@ -22214,7 +22268,7 @@
           <w:t xml:space="preserve">the following </w:t>
         </w:r>
       </w:ins>
-      <w:ins w:id="335" w:author="Holger Eichelberger" w:date="2022-03-31T11:25:00Z">
+      <w:ins w:id="341" w:author="Holger Eichelberger" w:date="2022-03-31T11:25:00Z">
         <w:r>
           <w:rPr>
             <w:lang w:val="en-GB"/>
@@ -22231,13 +22285,13 @@
           <w:numId w:val="11"/>
         </w:numPr>
         <w:rPr>
-          <w:ins w:id="336" w:author="Holger Eichelberger" w:date="2022-04-01T10:57:00Z"/>
+          <w:ins w:id="342" w:author="Holger Eichelberger" w:date="2022-04-01T10:57:00Z"/>
           <w:lang w:val="en-GB"/>
         </w:rPr>
       </w:pPr>
       <w:proofErr w:type="spellStart"/>
       <w:proofErr w:type="gramStart"/>
-      <w:ins w:id="337" w:author="Holger Eichelberger" w:date="2022-03-31T11:25:00Z">
+      <w:ins w:id="343" w:author="Holger Eichelberger" w:date="2022-03-31T11:25:00Z">
         <w:r>
           <w:rPr>
             <w:rFonts w:ascii="Courier New" w:hAnsi="Courier New" w:cs="Courier New"/>
@@ -22248,7 +22302,7 @@
           <w:t>easy.</w:t>
         </w:r>
       </w:ins>
-      <w:ins w:id="338" w:author="Holger Eichelberger" w:date="2022-03-31T11:32:00Z">
+      <w:ins w:id="344" w:author="Holger Eichelberger" w:date="2022-03-31T11:32:00Z">
         <w:r>
           <w:rPr>
             <w:rFonts w:ascii="Courier New" w:hAnsi="Courier New" w:cs="Courier New"/>
@@ -22260,7 +22314,7 @@
         </w:r>
       </w:ins>
       <w:proofErr w:type="gramEnd"/>
-      <w:ins w:id="339" w:author="Holger Eichelberger" w:date="2022-03-31T11:25:00Z">
+      <w:ins w:id="345" w:author="Holger Eichelberger" w:date="2022-03-31T11:25:00Z">
         <w:r>
           <w:rPr>
             <w:rFonts w:ascii="Courier New" w:hAnsi="Courier New" w:cs="Courier New"/>
@@ -22271,7 +22325,7 @@
           <w:t>.</w:t>
         </w:r>
       </w:ins>
-      <w:ins w:id="340" w:author="Holger Eichelberger" w:date="2022-03-31T11:32:00Z">
+      <w:ins w:id="346" w:author="Holger Eichelberger" w:date="2022-03-31T11:32:00Z">
         <w:r>
           <w:rPr>
             <w:rFonts w:ascii="Courier New" w:hAnsi="Courier New" w:cs="Courier New"/>
@@ -22283,7 +22337,7 @@
         </w:r>
       </w:ins>
       <w:proofErr w:type="spellEnd"/>
-      <w:ins w:id="341" w:author="Holger Eichelberger" w:date="2022-03-31T11:25:00Z">
+      <w:ins w:id="347" w:author="Holger Eichelberger" w:date="2022-03-31T11:25:00Z">
         <w:r>
           <w:rPr>
             <w:lang w:val="en-GB"/>
@@ -22291,7 +22345,7 @@
           <w:t xml:space="preserve">, </w:t>
         </w:r>
       </w:ins>
-      <w:ins w:id="342" w:author="Holger Eichelberger" w:date="2022-03-31T11:32:00Z">
+      <w:ins w:id="348" w:author="Holger Eichelberger" w:date="2022-03-31T11:32:00Z">
         <w:r>
           <w:rPr>
             <w:lang w:val="en-GB"/>
@@ -22299,7 +22353,7 @@
           <w:t xml:space="preserve">the host name specification to connect to the Docker process. The default for </w:t>
         </w:r>
       </w:ins>
-      <w:ins w:id="343" w:author="Holger Eichelberger" w:date="2022-03-31T11:33:00Z">
+      <w:ins w:id="349" w:author="Holger Eichelberger" w:date="2022-03-31T11:33:00Z">
         <w:r>
           <w:rPr>
             <w:lang w:val="en-GB"/>
@@ -22350,20 +22404,20 @@
           <w:numId w:val="11"/>
         </w:numPr>
         <w:rPr>
-          <w:ins w:id="344" w:author="Holger Eichelberger" w:date="2022-03-31T11:25:00Z"/>
+          <w:ins w:id="350" w:author="Holger Eichelberger" w:date="2022-03-31T11:25:00Z"/>
           <w:lang w:val="en-GB"/>
         </w:rPr>
       </w:pPr>
       <w:proofErr w:type="spellStart"/>
       <w:proofErr w:type="gramStart"/>
-      <w:ins w:id="345" w:author="Holger Eichelberger" w:date="2022-04-01T11:00:00Z">
+      <w:ins w:id="351" w:author="Holger Eichelberger" w:date="2022-04-01T11:00:00Z">
         <w:r>
           <w:rPr>
             <w:rFonts w:ascii="Courier New" w:hAnsi="Courier New" w:cs="Courier New"/>
             <w:sz w:val="22"/>
             <w:szCs w:val="22"/>
             <w:lang w:val="en-GB"/>
-            <w:rPrChange w:id="346" w:author="Holger Eichelberger" w:date="2022-04-01T11:01:00Z">
+            <w:rPrChange w:id="352" w:author="Holger Eichelberger" w:date="2022-04-01T11:01:00Z">
               <w:rPr>
                 <w:lang w:val="en-GB"/>
               </w:rPr>
@@ -22378,7 +22432,7 @@
             <w:sz w:val="22"/>
             <w:szCs w:val="22"/>
             <w:lang w:val="en-GB"/>
-            <w:rPrChange w:id="347" w:author="Holger Eichelberger" w:date="2022-04-01T11:01:00Z">
+            <w:rPrChange w:id="353" w:author="Holger Eichelberger" w:date="2022-04-01T11:01:00Z">
               <w:rPr>
                 <w:lang w:val="en-GB"/>
               </w:rPr>
@@ -22387,14 +22441,14 @@
           <w:t>.f</w:t>
         </w:r>
       </w:ins>
-      <w:ins w:id="348" w:author="Holger Eichelberger" w:date="2022-04-01T11:01:00Z">
+      <w:ins w:id="354" w:author="Holger Eichelberger" w:date="2022-04-01T11:01:00Z">
         <w:r>
           <w:rPr>
             <w:rFonts w:ascii="Courier New" w:hAnsi="Courier New" w:cs="Courier New"/>
             <w:sz w:val="22"/>
             <w:szCs w:val="22"/>
             <w:lang w:val="en-GB"/>
-            <w:rPrChange w:id="349" w:author="Holger Eichelberger" w:date="2022-04-01T11:01:00Z">
+            <w:rPrChange w:id="355" w:author="Holger Eichelberger" w:date="2022-04-01T11:01:00Z">
               <w:rPr>
                 <w:lang w:val="en-GB"/>
               </w:rPr>
@@ -22410,7 +22464,7 @@
           <w:t xml:space="preserve">: Whether </w:t>
         </w:r>
       </w:ins>
-      <w:ins w:id="350" w:author="Holger Eichelberger" w:date="2022-04-01T11:06:00Z">
+      <w:ins w:id="356" w:author="Holger Eichelberger" w:date="2022-04-01T11:06:00Z">
         <w:r>
           <w:rPr>
             <w:lang w:val="en-GB"/>
@@ -22418,7 +22472,7 @@
           <w:t xml:space="preserve">Docker execution errors, e.g., Docker not installed shall lead to a VIL/VTL execution layer. </w:t>
         </w:r>
       </w:ins>
-      <w:ins w:id="351" w:author="Holger Eichelberger" w:date="2022-04-01T11:07:00Z">
+      <w:ins w:id="357" w:author="Holger Eichelberger" w:date="2022-04-01T11:07:00Z">
         <w:r>
           <w:rPr>
             <w:lang w:val="en-GB"/>
@@ -22431,7 +22485,7 @@
             <w:sz w:val="22"/>
             <w:szCs w:val="22"/>
             <w:lang w:val="en-GB"/>
-            <w:rPrChange w:id="352" w:author="Holger Eichelberger" w:date="2022-04-01T11:08:00Z">
+            <w:rPrChange w:id="358" w:author="Holger Eichelberger" w:date="2022-04-01T11:08:00Z">
               <w:rPr>
                 <w:rFonts w:ascii="Courier New" w:hAnsi="Courier New" w:cs="Courier New"/>
                 <w:lang w:val="en-GB"/>
@@ -22447,7 +22501,7 @@
           <w:t xml:space="preserve">. </w:t>
         </w:r>
       </w:ins>
-      <w:ins w:id="353" w:author="Holger Eichelberger" w:date="2022-04-01T11:06:00Z">
+      <w:ins w:id="359" w:author="Holger Eichelberger" w:date="2022-04-01T11:06:00Z">
         <w:r>
           <w:rPr>
             <w:lang w:val="en-GB"/>
@@ -22455,7 +22509,7 @@
           <w:t xml:space="preserve">For testing, it may make </w:t>
         </w:r>
       </w:ins>
-      <w:ins w:id="354" w:author="Holger Eichelberger" w:date="2022-04-01T11:07:00Z">
+      <w:ins w:id="360" w:author="Holger Eichelberger" w:date="2022-04-01T11:07:00Z">
         <w:r>
           <w:rPr>
             <w:lang w:val="en-GB"/>
@@ -22468,7 +22522,7 @@
             <w:sz w:val="22"/>
             <w:szCs w:val="22"/>
             <w:lang w:val="en-GB"/>
-            <w:rPrChange w:id="355" w:author="Holger Eichelberger" w:date="2022-04-01T11:08:00Z">
+            <w:rPrChange w:id="361" w:author="Holger Eichelberger" w:date="2022-04-01T11:08:00Z">
               <w:rPr>
                 <w:lang w:val="en-GB"/>
               </w:rPr>
@@ -22503,7 +22557,7 @@
         <w:rPr>
           <w:lang w:val="en-GB"/>
         </w:rPr>
-        <w:pPrChange w:id="356" w:author="Holger Eichelberger" w:date="2022-03-31T11:25:00Z">
+        <w:pPrChange w:id="362" w:author="Holger Eichelberger" w:date="2022-03-31T11:25:00Z">
           <w:pPr>
             <w:pStyle w:val="ListParagraph"/>
             <w:numPr>
@@ -22521,8 +22575,8 @@
           <w:lang w:val="en-GB"/>
         </w:rPr>
       </w:pPr>
-      <w:bookmarkStart w:id="357" w:name="_Ref485885373"/>
-      <w:bookmarkStart w:id="358" w:name="_Toc100677044"/>
+      <w:bookmarkStart w:id="363" w:name="_Ref485885373"/>
+      <w:bookmarkStart w:id="364" w:name="_Toc100677044"/>
       <w:r>
         <w:rPr>
           <w:lang w:val="en-GB"/>
@@ -22530,8 +22584,8 @@
         <w:lastRenderedPageBreak/>
         <w:t>How to ...?</w:t>
       </w:r>
-      <w:bookmarkEnd w:id="357"/>
-      <w:bookmarkEnd w:id="358"/>
+      <w:bookmarkEnd w:id="363"/>
+      <w:bookmarkEnd w:id="364"/>
     </w:p>
     <w:p>
       <w:pPr>
@@ -22565,14 +22619,14 @@
           <w:lang w:val="en-GB"/>
         </w:rPr>
       </w:pPr>
-      <w:bookmarkStart w:id="359" w:name="_Toc100677045"/>
+      <w:bookmarkStart w:id="365" w:name="_Toc100677045"/>
       <w:r>
         <w:rPr>
           <w:lang w:val="en-GB"/>
         </w:rPr>
         <w:t>VIL</w:t>
       </w:r>
-      <w:bookmarkEnd w:id="359"/>
+      <w:bookmarkEnd w:id="365"/>
     </w:p>
     <w:p>
       <w:pPr>
@@ -22581,7 +22635,7 @@
           <w:lang w:val="en-GB"/>
         </w:rPr>
       </w:pPr>
-      <w:bookmarkStart w:id="360" w:name="_Toc100677046"/>
+      <w:bookmarkStart w:id="366" w:name="_Toc100677046"/>
       <w:proofErr w:type="spellStart"/>
       <w:r>
         <w:rPr>
@@ -22616,7 +22670,7 @@
         </w:rPr>
         <w:t>namespaces</w:t>
       </w:r>
-      <w:bookmarkEnd w:id="360"/>
+      <w:bookmarkEnd w:id="366"/>
     </w:p>
     <w:p>
       <w:pPr>
@@ -23143,14 +23197,14 @@
           <w:lang w:val="en-GB"/>
         </w:rPr>
       </w:pPr>
-      <w:bookmarkStart w:id="361" w:name="_Toc100677047"/>
+      <w:bookmarkStart w:id="367" w:name="_Toc100677047"/>
       <w:r>
         <w:rPr>
           <w:lang w:val="en-GB"/>
         </w:rPr>
         <w:t>Running XVCL</w:t>
       </w:r>
-      <w:bookmarkEnd w:id="361"/>
+      <w:bookmarkEnd w:id="367"/>
     </w:p>
     <w:p>
       <w:pPr>
@@ -26028,14 +26082,14 @@
           <w:lang w:val="en-GB"/>
         </w:rPr>
       </w:pPr>
-      <w:bookmarkStart w:id="362" w:name="_Toc100677048"/>
+      <w:bookmarkStart w:id="368" w:name="_Toc100677048"/>
       <w:r>
         <w:rPr>
           <w:lang w:val="en-GB"/>
         </w:rPr>
         <w:t>VIL Template Language</w:t>
       </w:r>
-      <w:bookmarkEnd w:id="362"/>
+      <w:bookmarkEnd w:id="368"/>
     </w:p>
     <w:p>
       <w:pPr>
@@ -26075,14 +26129,14 @@
           <w:lang w:val="en-GB"/>
         </w:rPr>
       </w:pPr>
-      <w:bookmarkStart w:id="363" w:name="_Toc100677049"/>
+      <w:bookmarkStart w:id="369" w:name="_Toc100677049"/>
       <w:r>
         <w:rPr>
           <w:lang w:val="en-GB"/>
         </w:rPr>
         <w:t>All VIL languages</w:t>
       </w:r>
-      <w:bookmarkEnd w:id="363"/>
+      <w:bookmarkEnd w:id="369"/>
     </w:p>
     <w:p>
       <w:pPr>
@@ -26104,8 +26158,8 @@
           <w:lang w:val="en-US"/>
         </w:rPr>
       </w:pPr>
-      <w:bookmarkStart w:id="364" w:name="_Ref434519883"/>
-      <w:bookmarkStart w:id="365" w:name="_Toc100677050"/>
+      <w:bookmarkStart w:id="370" w:name="_Ref434519883"/>
+      <w:bookmarkStart w:id="371" w:name="_Toc100677050"/>
       <w:r>
         <w:rPr>
           <w:lang w:val="en-US"/>
@@ -26118,8 +26172,8 @@
         </w:rPr>
         <w:t>alls</w:t>
       </w:r>
-      <w:bookmarkEnd w:id="364"/>
-      <w:bookmarkEnd w:id="365"/>
+      <w:bookmarkEnd w:id="370"/>
+      <w:bookmarkEnd w:id="371"/>
     </w:p>
     <w:p>
       <w:pPr>
@@ -28387,10 +28441,10 @@
           <w:lang w:val="en-GB"/>
         </w:rPr>
       </w:pPr>
-      <w:bookmarkStart w:id="366" w:name="_Toc179456084"/>
-      <w:bookmarkStart w:id="367" w:name="_Toc313096753"/>
-      <w:bookmarkStart w:id="368" w:name="_Toc449024022"/>
-      <w:bookmarkStart w:id="369" w:name="_Toc100677051"/>
+      <w:bookmarkStart w:id="372" w:name="_Toc179456084"/>
+      <w:bookmarkStart w:id="373" w:name="_Toc313096753"/>
+      <w:bookmarkStart w:id="374" w:name="_Toc449024022"/>
+      <w:bookmarkStart w:id="375" w:name="_Toc100677051"/>
       <w:r>
         <w:rPr>
           <w:lang w:val="en-GB"/>
@@ -28398,10 +28452,10 @@
         <w:lastRenderedPageBreak/>
         <w:t>References</w:t>
       </w:r>
-      <w:bookmarkEnd w:id="366"/>
-      <w:bookmarkEnd w:id="367"/>
-      <w:bookmarkEnd w:id="368"/>
-      <w:bookmarkEnd w:id="369"/>
+      <w:bookmarkEnd w:id="372"/>
+      <w:bookmarkEnd w:id="373"/>
+      <w:bookmarkEnd w:id="374"/>
+      <w:bookmarkEnd w:id="375"/>
     </w:p>
     <w:p>
       <w:pPr>
@@ -28413,21 +28467,21 @@
           <w:lang w:val="en-GB"/>
         </w:rPr>
       </w:pPr>
-      <w:bookmarkStart w:id="370" w:name="BIB__bib"/>
+      <w:bookmarkStart w:id="376" w:name="BIB__bib"/>
       <w:r>
         <w:rPr>
           <w:lang w:val="en-GB"/>
         </w:rPr>
         <w:t>[</w:t>
       </w:r>
-      <w:bookmarkStart w:id="371" w:name="BIB_www_mi_aspectj"/>
+      <w:bookmarkStart w:id="377" w:name="BIB_www_mi_aspectj"/>
       <w:r>
         <w:rPr>
           <w:lang w:val="en-GB"/>
         </w:rPr>
         <w:t>1</w:t>
       </w:r>
-      <w:bookmarkEnd w:id="371"/>
+      <w:bookmarkEnd w:id="377"/>
       <w:r>
         <w:rPr>
           <w:lang w:val="en-GB"/>
@@ -28494,7 +28548,7 @@
         <w:t>http://sse.uni-hildesheim.de/indenica</w:t>
       </w:r>
     </w:p>
-    <w:bookmarkEnd w:id="370"/>
+    <w:bookmarkEnd w:id="376"/>
     <w:p>
       <w:pPr>
         <w:tabs>
@@ -28687,7 +28741,7 @@
         <w:t>].</w:t>
       </w:r>
     </w:p>
-    <w:bookmarkEnd w:id="128"/>
+    <w:bookmarkEnd w:id="130"/>
     <w:p>
       <w:pPr>
         <w:rPr>
@@ -28707,7 +28761,7 @@
 
 <file path=word/comments.xml><?xml version="1.0" encoding="utf-8"?>
 <w:comments xmlns:wpc="http://schemas.microsoft.com/office/word/2010/wordprocessingCanvas" xmlns:cx="http://schemas.microsoft.com/office/drawing/2014/chartex" xmlns:cx1="http://schemas.microsoft.com/office/drawing/2015/9/8/chartex" xmlns:cx2="http://schemas.microsoft.com/office/drawing/2015/10/21/chartex" xmlns:cx3="http://schemas.microsoft.com/office/drawing/2016/5/9/chartex" xmlns:cx4="http://schemas.microsoft.com/office/drawing/2016/5/10/chartex" xmlns:cx5="http://schemas.microsoft.com/office/drawing/2016/5/11/chartex" xmlns:cx6="http://schemas.microsoft.com/office/drawing/2016/5/12/chartex" xmlns:cx7="http://schemas.microsoft.com/office/drawing/2016/5/13/chartex" xmlns:cx8="http://schemas.microsoft.com/office/drawing/2016/5/14/chartex" xmlns:mc="http://schemas.openxmlformats.org/markup-compatibility/2006" xmlns:aink="http://schemas.microsoft.com/office/drawing/2016/ink" xmlns:am3d="http://schemas.microsoft.com/office/drawing/2017/model3d" xmlns:o="urn:schemas-microsoft-com:office:office" xmlns:r="http://schemas.openxmlformats.org/officeDocument/2006/relationships" xmlns:m="http://schemas.openxmlformats.org/officeDocument/2006/math" xmlns:v="urn:schemas-microsoft-com:vml" xmlns:wp14="http://schemas.microsoft.com/office/word/2010/wordprocessingDrawing" xmlns:wp="http://schemas.openxmlformats.org/drawingml/2006/wordprocessingDrawing" xmlns:w10="urn:schemas-microsoft-com:office:word" xmlns:w="http://schemas.openxmlformats.org/wordprocessingml/2006/main" xmlns:w14="http://schemas.microsoft.com/office/word/2010/wordml" xmlns:w15="http://schemas.microsoft.com/office/word/2012/wordml" xmlns:w16cid="http://schemas.microsoft.com/office/word/2016/wordml/cid" xmlns:w16se="http://schemas.microsoft.com/office/word/2015/wordml/symex" xmlns:wpg="http://schemas.microsoft.com/office/word/2010/wordprocessingGroup" xmlns:wpi="http://schemas.microsoft.com/office/word/2010/wordprocessingInk" xmlns:wne="http://schemas.microsoft.com/office/word/2006/wordml" xmlns:wps="http://schemas.microsoft.com/office/word/2010/wordprocessingShape" mc:Ignorable="w14 w15 w16se w16cid wp14">
-  <w:comment w:id="167" w:author="Holger Eichelberger" w:date="2017-06-22T08:45:00Z" w:initials="he">
+  <w:comment w:id="169" w:author="Holger Eichelberger" w:date="2017-06-22T08:45:00Z" w:initials="he">
     <w:p>
       <w:pPr>
         <w:pStyle w:val="CommentText"/>
@@ -28967,7 +29021,7 @@
       <w:pPr>
         <w:pStyle w:val="FootnoteText"/>
       </w:pPr>
-      <w:ins w:id="161" w:author="Holger Eichelberger" w:date="2022-03-31T13:58:00Z">
+      <w:ins w:id="163" w:author="Holger Eichelberger" w:date="2022-03-31T13:58:00Z">
         <w:r>
           <w:rPr>
             <w:rStyle w:val="FootnoteReference"/>
@@ -29153,10 +29207,10 @@
       <w:pPr>
         <w:pStyle w:val="FootnoteText"/>
         <w:rPr>
-          <w:ins w:id="194" w:author="Holger Eichelberger" w:date="2022-03-31T11:25:00Z"/>
-        </w:rPr>
-      </w:pPr>
-      <w:ins w:id="195" w:author="Holger Eichelberger" w:date="2022-03-31T11:25:00Z">
+          <w:ins w:id="196" w:author="Holger Eichelberger" w:date="2022-03-31T11:25:00Z"/>
+        </w:rPr>
+      </w:pPr>
+      <w:ins w:id="197" w:author="Holger Eichelberger" w:date="2022-03-31T11:25:00Z">
         <w:r>
           <w:rPr>
             <w:rStyle w:val="FootnoteReference"/>
@@ -29175,12 +29229,12 @@
         <w:pStyle w:val="FootnoteText"/>
         <w:rPr>
           <w:lang w:val="en-GB"/>
-          <w:rPrChange w:id="322" w:author="Holger Eichelberger" w:date="2022-07-14T13:34:00Z">
+          <w:rPrChange w:id="329" w:author="Holger Eichelberger" w:date="2022-07-14T13:34:00Z">
             <w:rPr/>
           </w:rPrChange>
         </w:rPr>
       </w:pPr>
-      <w:ins w:id="323" w:author="Holger Eichelberger" w:date="2022-07-14T13:34:00Z">
+      <w:ins w:id="330" w:author="Holger Eichelberger" w:date="2022-07-14T13:34:00Z">
         <w:r>
           <w:rPr>
             <w:rStyle w:val="FootnoteReference"/>
@@ -29193,7 +29247,7 @@
         <w:r>
           <w:rPr>
             <w:lang w:val="en-GB"/>
-            <w:rPrChange w:id="324" w:author="Holger Eichelberger" w:date="2022-07-14T13:34:00Z">
+            <w:rPrChange w:id="331" w:author="Holger Eichelberger" w:date="2022-07-14T13:34:00Z">
               <w:rPr>
                 <w:lang w:val="de-DE"/>
               </w:rPr>
@@ -29208,48 +29262,31 @@
           <w:t>am</w:t>
         </w:r>
       </w:ins>
-      <w:ins w:id="325" w:author="Holger Eichelberger" w:date="2022-07-14T13:35:00Z">
+      <w:ins w:id="332" w:author="Holger Eichelberger" w:date="2022-07-14T13:35:00Z">
         <w:r>
           <w:rPr>
             <w:lang w:val="en-GB"/>
           </w:rPr>
-          <w:t xml:space="preserve">ing convention applies. </w:t>
-        </w:r>
+          <w:t xml:space="preserve">ing convention applies. For </w:t>
+        </w:r>
+        <w:proofErr w:type="spellStart"/>
         <w:r>
           <w:rPr>
             <w:lang w:val="en-GB"/>
           </w:rPr>
-          <w:t xml:space="preserve">For </w:t>
-        </w:r>
-        <w:proofErr w:type="spellStart"/>
+          <w:t>DockerHub</w:t>
+        </w:r>
+        <w:proofErr w:type="spellEnd"/>
         <w:r>
           <w:rPr>
             <w:lang w:val="en-GB"/>
           </w:rPr>
-          <w:t>DockerHub</w:t>
-        </w:r>
-        <w:proofErr w:type="spellEnd"/>
-        <w:r>
-          <w:rPr>
-            <w:lang w:val="en-GB"/>
-          </w:rPr>
           <w:t>, “</w:t>
         </w:r>
         <w:r>
-          <w:t>&lt;username/repository&gt;:&lt;tag&gt;</w:t>
-        </w:r>
-        <w:r>
-          <w:t>”, for a local registry “</w:t>
-        </w:r>
-        <w:r>
-          <w:t>&lt;registry-host:port/registry/image&gt;:&lt;tag&gt;</w:t>
-        </w:r>
-        <w:r>
-          <w:t>”.</w:t>
+          <w:t>&lt;username/repository&gt;:&lt;tag&gt;”, for a local registry “&lt;registry-host:port/registry/image&gt;:&lt;tag&gt;”.</w:t>
         </w:r>
       </w:ins>
-      <w:bookmarkStart w:id="326" w:name="_GoBack"/>
-      <w:bookmarkEnd w:id="326"/>
     </w:p>
   </w:footnote>
 </w:footnotes>
@@ -35263,7 +35300,7 @@
 </file>
 
 <file path=customXml/itemProps1.xml><?xml version="1.0" encoding="utf-8"?>
-<ds:datastoreItem xmlns:ds="http://schemas.openxmlformats.org/officeDocument/2006/customXml" ds:itemID="{47713C53-869A-45BA-9CB7-5FCD72C5ED1E}">
+<ds:datastoreItem xmlns:ds="http://schemas.openxmlformats.org/officeDocument/2006/customXml" ds:itemID="{301CCE8B-52B3-4371-AFBA-9143A8611E1B}">
   <ds:schemaRefs>
     <ds:schemaRef ds:uri="http://schemas.openxmlformats.org/officeDocument/2006/bibliography"/>
   </ds:schemaRefs>

</xml_diff>

<commit_message>
clarifying explanation/parameters (on behalf of Monika)
</commit_message>
<xml_diff>
--- a/doc/sources/VIL Extensions.docx
+++ b/doc/sources/VIL Extensions.docx
@@ -412,7 +412,7 @@
           <w:t>1</w:t>
         </w:r>
       </w:ins>
-      <w:ins w:id="2" w:author="Holger Eichelberger" w:date="2022-08-15T14:43:00Z">
+      <w:ins w:id="2" w:author="Holger Eichelberger" w:date="2022-08-19T14:21:00Z">
         <w:r>
           <w:rPr>
             <w:b/>
@@ -420,9 +420,11 @@
             <w:szCs w:val="28"/>
             <w:lang w:val="en-GB"/>
           </w:rPr>
-          <w:t>5</w:t>
+          <w:t>9</w:t>
         </w:r>
       </w:ins>
+      <w:bookmarkStart w:id="3" w:name="_GoBack"/>
+      <w:bookmarkEnd w:id="3"/>
       <w:r>
         <w:rPr>
           <w:b/>
@@ -432,7 +434,7 @@
         </w:rPr>
         <w:t xml:space="preserve">. </w:t>
       </w:r>
-      <w:del w:id="3" w:author="Holger Eichelberger" w:date="2022-03-31T11:24:00Z">
+      <w:del w:id="4" w:author="Holger Eichelberger" w:date="2022-03-31T11:24:00Z">
         <w:r>
           <w:rPr>
             <w:b/>
@@ -470,7 +472,7 @@
           <w:delText xml:space="preserve"> </w:delText>
         </w:r>
       </w:del>
-      <w:ins w:id="4" w:author="Holger Eichelberger" w:date="2022-08-15T14:43:00Z">
+      <w:ins w:id="5" w:author="Holger Eichelberger" w:date="2022-08-15T14:43:00Z">
         <w:r>
           <w:rPr>
             <w:b/>
@@ -481,8 +483,6 @@
           <w:t>August</w:t>
         </w:r>
       </w:ins>
-      <w:bookmarkStart w:id="5" w:name="_GoBack"/>
-      <w:bookmarkEnd w:id="5"/>
       <w:ins w:id="6" w:author="Holger Eichelberger" w:date="2022-03-31T11:24:00Z">
         <w:r>
           <w:rPr>
@@ -1685,7 +1685,7 @@
         </w:rPr>
         <w:fldChar w:fldCharType="separate"/>
       </w:r>
-      <w:ins w:id="17" w:author="Holger Eichelberger" w:date="2022-08-15T14:43:00Z">
+      <w:ins w:id="17" w:author="Holger Eichelberger" w:date="2022-08-19T14:21:00Z">
         <w:r>
           <w:rPr>
             <w:noProof/>
@@ -1805,7 +1805,7 @@
         </w:rPr>
         <w:fldChar w:fldCharType="separate"/>
       </w:r>
-      <w:ins w:id="21" w:author="Holger Eichelberger" w:date="2022-08-15T14:43:00Z">
+      <w:ins w:id="21" w:author="Holger Eichelberger" w:date="2022-08-19T14:21:00Z">
         <w:r>
           <w:rPr>
             <w:noProof/>
@@ -1943,7 +1943,7 @@
         </w:rPr>
         <w:fldChar w:fldCharType="separate"/>
       </w:r>
-      <w:ins w:id="25" w:author="Holger Eichelberger" w:date="2022-08-15T14:43:00Z">
+      <w:ins w:id="25" w:author="Holger Eichelberger" w:date="2022-08-19T14:21:00Z">
         <w:r>
           <w:rPr>
             <w:noProof/>
@@ -2081,7 +2081,7 @@
         </w:rPr>
         <w:fldChar w:fldCharType="separate"/>
       </w:r>
-      <w:ins w:id="29" w:author="Holger Eichelberger" w:date="2022-08-15T14:43:00Z">
+      <w:ins w:id="29" w:author="Holger Eichelberger" w:date="2022-08-19T14:21:00Z">
         <w:r>
           <w:rPr>
             <w:noProof/>
@@ -2217,7 +2217,7 @@
         </w:rPr>
         <w:fldChar w:fldCharType="separate"/>
       </w:r>
-      <w:ins w:id="33" w:author="Holger Eichelberger" w:date="2022-08-15T14:43:00Z">
+      <w:ins w:id="33" w:author="Holger Eichelberger" w:date="2022-08-19T14:21:00Z">
         <w:r>
           <w:rPr>
             <w:noProof/>
@@ -2353,7 +2353,7 @@
         </w:rPr>
         <w:fldChar w:fldCharType="separate"/>
       </w:r>
-      <w:ins w:id="37" w:author="Holger Eichelberger" w:date="2022-08-15T14:43:00Z">
+      <w:ins w:id="37" w:author="Holger Eichelberger" w:date="2022-08-19T14:21:00Z">
         <w:r>
           <w:rPr>
             <w:noProof/>
@@ -2489,7 +2489,7 @@
         </w:rPr>
         <w:fldChar w:fldCharType="separate"/>
       </w:r>
-      <w:ins w:id="41" w:author="Holger Eichelberger" w:date="2022-08-15T14:43:00Z">
+      <w:ins w:id="41" w:author="Holger Eichelberger" w:date="2022-08-19T14:21:00Z">
         <w:r>
           <w:rPr>
             <w:noProof/>
@@ -2625,7 +2625,7 @@
         </w:rPr>
         <w:fldChar w:fldCharType="separate"/>
       </w:r>
-      <w:ins w:id="45" w:author="Holger Eichelberger" w:date="2022-08-15T14:43:00Z">
+      <w:ins w:id="45" w:author="Holger Eichelberger" w:date="2022-08-19T14:21:00Z">
         <w:r>
           <w:rPr>
             <w:noProof/>
@@ -2761,7 +2761,7 @@
         </w:rPr>
         <w:fldChar w:fldCharType="separate"/>
       </w:r>
-      <w:ins w:id="49" w:author="Holger Eichelberger" w:date="2022-08-15T14:43:00Z">
+      <w:ins w:id="49" w:author="Holger Eichelberger" w:date="2022-08-19T14:21:00Z">
         <w:r>
           <w:rPr>
             <w:noProof/>
@@ -2897,7 +2897,7 @@
         </w:rPr>
         <w:fldChar w:fldCharType="separate"/>
       </w:r>
-      <w:ins w:id="53" w:author="Holger Eichelberger" w:date="2022-08-15T14:43:00Z">
+      <w:ins w:id="53" w:author="Holger Eichelberger" w:date="2022-08-19T14:21:00Z">
         <w:r>
           <w:rPr>
             <w:noProof/>
@@ -3035,7 +3035,7 @@
         </w:rPr>
         <w:fldChar w:fldCharType="separate"/>
       </w:r>
-      <w:ins w:id="57" w:author="Holger Eichelberger" w:date="2022-08-15T14:43:00Z">
+      <w:ins w:id="57" w:author="Holger Eichelberger" w:date="2022-08-19T14:21:00Z">
         <w:r>
           <w:rPr>
             <w:noProof/>
@@ -3173,7 +3173,7 @@
         </w:rPr>
         <w:fldChar w:fldCharType="separate"/>
       </w:r>
-      <w:ins w:id="61" w:author="Holger Eichelberger" w:date="2022-08-15T14:43:00Z">
+      <w:ins w:id="61" w:author="Holger Eichelberger" w:date="2022-08-19T14:21:00Z">
         <w:r>
           <w:rPr>
             <w:noProof/>
@@ -3318,7 +3318,7 @@
         </w:rPr>
         <w:fldChar w:fldCharType="separate"/>
       </w:r>
-      <w:ins w:id="65" w:author="Holger Eichelberger" w:date="2022-08-15T14:43:00Z">
+      <w:ins w:id="65" w:author="Holger Eichelberger" w:date="2022-08-19T14:21:00Z">
         <w:r>
           <w:rPr>
             <w:noProof/>
@@ -3456,7 +3456,7 @@
         </w:rPr>
         <w:fldChar w:fldCharType="separate"/>
       </w:r>
-      <w:ins w:id="69" w:author="Holger Eichelberger" w:date="2022-08-15T14:43:00Z">
+      <w:ins w:id="69" w:author="Holger Eichelberger" w:date="2022-08-19T14:21:00Z">
         <w:r>
           <w:rPr>
             <w:noProof/>
@@ -3594,7 +3594,7 @@
         </w:rPr>
         <w:fldChar w:fldCharType="separate"/>
       </w:r>
-      <w:ins w:id="73" w:author="Holger Eichelberger" w:date="2022-08-15T14:43:00Z">
+      <w:ins w:id="73" w:author="Holger Eichelberger" w:date="2022-08-19T14:21:00Z">
         <w:r>
           <w:rPr>
             <w:noProof/>
@@ -3732,7 +3732,7 @@
         </w:rPr>
         <w:fldChar w:fldCharType="separate"/>
       </w:r>
-      <w:ins w:id="77" w:author="Holger Eichelberger" w:date="2022-08-15T14:43:00Z">
+      <w:ins w:id="77" w:author="Holger Eichelberger" w:date="2022-08-19T14:21:00Z">
         <w:r>
           <w:rPr>
             <w:noProof/>
@@ -3870,7 +3870,7 @@
         </w:rPr>
         <w:fldChar w:fldCharType="separate"/>
       </w:r>
-      <w:ins w:id="81" w:author="Holger Eichelberger" w:date="2022-08-15T14:43:00Z">
+      <w:ins w:id="81" w:author="Holger Eichelberger" w:date="2022-08-19T14:21:00Z">
         <w:r>
           <w:rPr>
             <w:noProof/>
@@ -3989,7 +3989,7 @@
         </w:rPr>
         <w:fldChar w:fldCharType="separate"/>
       </w:r>
-      <w:ins w:id="85" w:author="Holger Eichelberger" w:date="2022-08-15T14:43:00Z">
+      <w:ins w:id="85" w:author="Holger Eichelberger" w:date="2022-08-19T14:21:00Z">
         <w:r>
           <w:rPr>
             <w:noProof/>
@@ -5388,11 +5388,11 @@
         </w:rPr>
         <w:fldChar w:fldCharType="separate"/>
       </w:r>
-      <w:ins w:id="133" w:author="Holger Eichelberger" w:date="2022-08-15T14:43:00Z">
+      <w:ins w:id="133" w:author="Holger Eichelberger" w:date="2022-08-19T14:21:00Z">
         <w:r>
           <w:rPr>
             <w:lang w:val="en-GB"/>
-            <w:rPrChange w:id="134" w:author="Holger Eichelberger" w:date="2022-08-15T14:43:00Z">
+            <w:rPrChange w:id="134" w:author="Holger Eichelberger" w:date="2022-08-19T14:21:00Z">
               <w:rPr/>
             </w:rPrChange>
           </w:rPr>
@@ -5402,7 +5402,7 @@
           <w:rPr>
             <w:noProof/>
             <w:lang w:val="en-GB"/>
-            <w:rPrChange w:id="135" w:author="Holger Eichelberger" w:date="2022-08-15T14:43:00Z">
+            <w:rPrChange w:id="135" w:author="Holger Eichelberger" w:date="2022-08-19T14:21:00Z">
               <w:rPr>
                 <w:noProof/>
               </w:rPr>
@@ -5461,11 +5461,11 @@
         </w:rPr>
         <w:fldChar w:fldCharType="separate"/>
       </w:r>
-      <w:ins w:id="137" w:author="Holger Eichelberger" w:date="2022-08-15T14:43:00Z">
+      <w:ins w:id="137" w:author="Holger Eichelberger" w:date="2022-08-19T14:21:00Z">
         <w:r>
           <w:rPr>
             <w:lang w:val="en-GB"/>
-            <w:rPrChange w:id="138" w:author="Holger Eichelberger" w:date="2022-08-15T14:43:00Z">
+            <w:rPrChange w:id="138" w:author="Holger Eichelberger" w:date="2022-08-19T14:21:00Z">
               <w:rPr/>
             </w:rPrChange>
           </w:rPr>
@@ -5475,7 +5475,7 @@
           <w:rPr>
             <w:noProof/>
             <w:lang w:val="en-GB"/>
-            <w:rPrChange w:id="139" w:author="Holger Eichelberger" w:date="2022-08-15T14:43:00Z">
+            <w:rPrChange w:id="139" w:author="Holger Eichelberger" w:date="2022-08-19T14:21:00Z">
               <w:rPr>
                 <w:noProof/>
               </w:rPr>
@@ -5663,11 +5663,11 @@
             <w:r>
               <w:fldChar w:fldCharType="separate"/>
             </w:r>
-            <w:ins w:id="141" w:author="Holger Eichelberger" w:date="2022-08-15T14:43:00Z">
+            <w:ins w:id="141" w:author="Holger Eichelberger" w:date="2022-08-19T14:21:00Z">
               <w:r>
                 <w:rPr>
                   <w:lang w:val="en-GB"/>
-                  <w:rPrChange w:id="142" w:author="Holger Eichelberger" w:date="2022-08-15T14:43:00Z">
+                  <w:rPrChange w:id="142" w:author="Holger Eichelberger" w:date="2022-08-19T14:21:00Z">
                     <w:rPr/>
                   </w:rPrChange>
                 </w:rPr>
@@ -6190,7 +6190,7 @@
               </w:rPr>
               <w:fldChar w:fldCharType="separate"/>
             </w:r>
-            <w:ins w:id="146" w:author="Holger Eichelberger" w:date="2022-08-15T14:43:00Z">
+            <w:ins w:id="146" w:author="Holger Eichelberger" w:date="2022-08-19T14:21:00Z">
               <w:r>
                 <w:rPr>
                   <w:lang w:val="en-GB"/>
@@ -6307,7 +6307,7 @@
               </w:rPr>
               <w:fldChar w:fldCharType="separate"/>
             </w:r>
-            <w:ins w:id="154" w:author="Holger Eichelberger" w:date="2022-08-15T14:43:00Z">
+            <w:ins w:id="154" w:author="Holger Eichelberger" w:date="2022-08-19T14:21:00Z">
               <w:r>
                 <w:rPr>
                   <w:lang w:val="en-GB"/>
@@ -15385,12 +15385,12 @@
       <w:r>
         <w:fldChar w:fldCharType="separate"/>
       </w:r>
-      <w:ins w:id="172" w:author="Holger Eichelberger" w:date="2022-08-15T14:43:00Z">
+      <w:ins w:id="172" w:author="Holger Eichelberger" w:date="2022-08-19T14:21:00Z">
         <w:r>
           <w:rPr>
             <w:vertAlign w:val="superscript"/>
             <w:lang w:val="en-GB"/>
-            <w:rPrChange w:id="173" w:author="Holger Eichelberger" w:date="2022-08-15T14:43:00Z">
+            <w:rPrChange w:id="173" w:author="Holger Eichelberger" w:date="2022-08-19T14:21:00Z">
               <w:rPr>
                 <w:lang w:val="en-US"/>
               </w:rPr>
@@ -21070,128 +21070,166 @@
           </w:rPr>
           <w:t>in form “</w:t>
         </w:r>
-        <w:proofErr w:type="spellStart"/>
-        <w:proofErr w:type="gramStart"/>
+      </w:ins>
+      <w:ins w:id="239" w:author="Holger Eichelberger" w:date="2022-08-19T11:59:00Z">
         <w:r>
           <w:rPr>
             <w:i/>
             <w:lang w:val="en-GB"/>
-            <w:rPrChange w:id="239" w:author="Holger Eichelberger" w:date="2022-03-31T11:28:00Z">
+            <w:rPrChange w:id="240" w:author="Holger Eichelberger" w:date="2022-08-19T12:00:00Z">
               <w:rPr>
                 <w:lang w:val="en-GB"/>
               </w:rPr>
             </w:rPrChange>
           </w:rPr>
-          <w:t>repository</w:t>
+          <w:t>registry</w:t>
         </w:r>
         <w:r>
           <w:rPr>
             <w:lang w:val="en-GB"/>
           </w:rPr>
-          <w:t>:</w:t>
-        </w:r>
+          <w:t>/</w:t>
+        </w:r>
+      </w:ins>
+      <w:proofErr w:type="spellStart"/>
+      <w:proofErr w:type="gramStart"/>
+      <w:ins w:id="241" w:author="Holger Eichelberger" w:date="2022-03-31T11:28:00Z">
         <w:r>
           <w:rPr>
             <w:i/>
             <w:lang w:val="en-GB"/>
-            <w:rPrChange w:id="240" w:author="Holger Eichelberger" w:date="2022-03-31T11:28:00Z">
+            <w:rPrChange w:id="242" w:author="Holger Eichelberger" w:date="2022-03-31T11:28:00Z">
               <w:rPr>
                 <w:lang w:val="en-GB"/>
               </w:rPr>
             </w:rPrChange>
           </w:rPr>
-          <w:t>tag</w:t>
-        </w:r>
-        <w:proofErr w:type="spellEnd"/>
-        <w:proofErr w:type="gramEnd"/>
+          <w:t>repository</w:t>
+        </w:r>
         <w:r>
           <w:rPr>
             <w:lang w:val="en-GB"/>
           </w:rPr>
-          <w:t>”</w:t>
-        </w:r>
-      </w:ins>
-      <w:ins w:id="241" w:author="Holger Eichelberger" w:date="2022-04-05T17:36:00Z">
-        <w:r>
-          <w:rPr>
-            <w:lang w:val="en-GB"/>
-          </w:rPr>
-          <w:t xml:space="preserve"> or </w:t>
-        </w:r>
-      </w:ins>
-      <w:ins w:id="242" w:author="Holger Eichelberger" w:date="2022-04-05T17:37:00Z">
-        <w:r>
-          <w:rPr>
-            <w:lang w:val="en-GB"/>
-          </w:rPr>
-          <w:t>as</w:t>
-        </w:r>
-      </w:ins>
-      <w:ins w:id="243" w:author="Holger Eichelberger" w:date="2022-04-05T17:36:00Z">
-        <w:r>
-          <w:rPr>
-            <w:lang w:val="en-GB"/>
-          </w:rPr>
-          <w:t xml:space="preserve"> “</w:t>
+          <w:t>:</w:t>
         </w:r>
         <w:r>
           <w:rPr>
             <w:i/>
             <w:lang w:val="en-GB"/>
-            <w:rPrChange w:id="244" w:author="Holger Eichelberger" w:date="2022-04-05T17:37:00Z">
+            <w:rPrChange w:id="243" w:author="Holger Eichelberger" w:date="2022-03-31T11:28:00Z">
               <w:rPr>
                 <w:lang w:val="en-GB"/>
               </w:rPr>
             </w:rPrChange>
           </w:rPr>
-          <w:t>rep</w:t>
+          <w:t>tag</w:t>
+        </w:r>
+        <w:proofErr w:type="spellEnd"/>
+        <w:proofErr w:type="gramEnd"/>
+        <w:r>
+          <w:rPr>
+            <w:lang w:val="en-GB"/>
+          </w:rPr>
+          <w:t>”</w:t>
+        </w:r>
+      </w:ins>
+      <w:ins w:id="244" w:author="Holger Eichelberger" w:date="2022-04-05T17:36:00Z">
+        <w:r>
+          <w:rPr>
+            <w:lang w:val="en-GB"/>
+          </w:rPr>
+          <w:t xml:space="preserve"> or </w:t>
         </w:r>
       </w:ins>
       <w:ins w:id="245" w:author="Holger Eichelberger" w:date="2022-04-05T17:37:00Z">
         <w:r>
           <w:rPr>
+            <w:lang w:val="en-GB"/>
+          </w:rPr>
+          <w:t>as</w:t>
+        </w:r>
+      </w:ins>
+      <w:ins w:id="246" w:author="Holger Eichelberger" w:date="2022-04-05T17:36:00Z">
+        <w:r>
+          <w:rPr>
+            <w:lang w:val="en-GB"/>
+          </w:rPr>
+          <w:t xml:space="preserve"> “</w:t>
+        </w:r>
+      </w:ins>
+      <w:ins w:id="247" w:author="Holger Eichelberger" w:date="2022-08-19T12:00:00Z">
+        <w:r>
+          <w:rPr>
             <w:i/>
             <w:lang w:val="en-GB"/>
-            <w:rPrChange w:id="246" w:author="Holger Eichelberger" w:date="2022-04-05T17:37:00Z">
+            <w:rPrChange w:id="248" w:author="Holger Eichelberger" w:date="2022-08-19T12:00:00Z">
               <w:rPr>
                 <w:lang w:val="en-GB"/>
               </w:rPr>
             </w:rPrChange>
           </w:rPr>
-          <w:t>ository</w:t>
-        </w:r>
-        <w:r>
-          <w:rPr>
-            <w:lang w:val="en-GB"/>
-          </w:rPr>
-          <w:t>”</w:t>
+          <w:t>registry/</w:t>
         </w:r>
       </w:ins>
-      <w:ins w:id="247" w:author="Holger Eichelberger" w:date="2022-03-31T11:28:00Z">
-        <w:r>
-          <w:rPr>
-            <w:lang w:val="en-GB"/>
-          </w:rPr>
-          <w:t>.</w:t>
-        </w:r>
-      </w:ins>
-      <w:ins w:id="248" w:author="Holger Eichelberger" w:date="2022-04-05T17:37:00Z">
-        <w:r>
-          <w:rPr>
-            <w:lang w:val="en-GB"/>
-          </w:rPr>
-          <w:t xml:space="preserve"> In the second form, the tag is per default set to “</w:t>
-        </w:r>
+      <w:ins w:id="249" w:author="Holger Eichelberger" w:date="2022-04-05T17:36:00Z">
         <w:r>
           <w:rPr>
             <w:i/>
             <w:lang w:val="en-GB"/>
-            <w:rPrChange w:id="249" w:author="Holger Eichelberger" w:date="2022-04-05T17:37:00Z">
+            <w:rPrChange w:id="250" w:author="Holger Eichelberger" w:date="2022-04-05T17:37:00Z">
               <w:rPr>
                 <w:lang w:val="en-GB"/>
               </w:rPr>
             </w:rPrChange>
           </w:rPr>
+          <w:t>rep</w:t>
+        </w:r>
+      </w:ins>
+      <w:ins w:id="251" w:author="Holger Eichelberger" w:date="2022-04-05T17:37:00Z">
+        <w:r>
+          <w:rPr>
+            <w:i/>
+            <w:lang w:val="en-GB"/>
+            <w:rPrChange w:id="252" w:author="Holger Eichelberger" w:date="2022-04-05T17:37:00Z">
+              <w:rPr>
+                <w:lang w:val="en-GB"/>
+              </w:rPr>
+            </w:rPrChange>
+          </w:rPr>
+          <w:t>ository</w:t>
+        </w:r>
+        <w:r>
+          <w:rPr>
+            <w:lang w:val="en-GB"/>
+          </w:rPr>
+          <w:t>”</w:t>
+        </w:r>
+      </w:ins>
+      <w:ins w:id="253" w:author="Holger Eichelberger" w:date="2022-03-31T11:28:00Z">
+        <w:r>
+          <w:rPr>
+            <w:lang w:val="en-GB"/>
+          </w:rPr>
+          <w:t>.</w:t>
+        </w:r>
+      </w:ins>
+      <w:ins w:id="254" w:author="Holger Eichelberger" w:date="2022-04-05T17:37:00Z">
+        <w:r>
+          <w:rPr>
+            <w:lang w:val="en-GB"/>
+          </w:rPr>
+          <w:t xml:space="preserve"> In the second form, the tag is per default set to “</w:t>
+        </w:r>
+        <w:r>
+          <w:rPr>
+            <w:i/>
+            <w:lang w:val="en-GB"/>
+            <w:rPrChange w:id="255" w:author="Holger Eichelberger" w:date="2022-04-05T17:37:00Z">
+              <w:rPr>
+                <w:lang w:val="en-GB"/>
+              </w:rPr>
+            </w:rPrChange>
+          </w:rPr>
           <w:t>latest</w:t>
         </w:r>
         <w:r>
@@ -21201,7 +21239,7 @@
           <w:t>”.</w:t>
         </w:r>
       </w:ins>
-      <w:ins w:id="250" w:author="Holger Eichelberger" w:date="2022-03-31T11:27:00Z">
+      <w:ins w:id="256" w:author="Holger Eichelberger" w:date="2022-03-31T11:27:00Z">
         <w:r>
           <w:rPr>
             <w:lang w:val="en-GB"/>
@@ -21209,7 +21247,7 @@
           <w:t xml:space="preserve"> </w:t>
         </w:r>
       </w:ins>
-      <w:ins w:id="251" w:author="Holger Eichelberger" w:date="2022-07-11T18:30:00Z">
+      <w:ins w:id="257" w:author="Holger Eichelberger" w:date="2022-07-11T18:30:00Z">
         <w:r>
           <w:rPr>
             <w:lang w:val="en-GB"/>
@@ -21217,7 +21255,7 @@
           <w:t xml:space="preserve">The function takes authenticated repositories into account as sources for containers/layers. </w:t>
         </w:r>
       </w:ins>
-      <w:ins w:id="252" w:author="Holger Eichelberger" w:date="2022-03-31T11:29:00Z">
+      <w:ins w:id="258" w:author="Holger Eichelberger" w:date="2022-03-31T11:29:00Z">
         <w:r>
           <w:rPr>
             <w:lang w:val="en-GB"/>
@@ -21225,7 +21263,7 @@
           <w:t>The function returns the id of the created container.</w:t>
         </w:r>
       </w:ins>
-      <w:ins w:id="253" w:author="Holger Eichelberger" w:date="2022-03-31T11:30:00Z">
+      <w:ins w:id="259" w:author="Holger Eichelberger" w:date="2022-03-31T11:30:00Z">
         <w:r>
           <w:rPr>
             <w:lang w:val="en-GB"/>
@@ -21242,14 +21280,14 @@
           <w:numId w:val="11"/>
         </w:numPr>
         <w:rPr>
-          <w:ins w:id="254" w:author="Holger Eichelberger" w:date="2022-03-31T11:25:00Z"/>
+          <w:ins w:id="260" w:author="Holger Eichelberger" w:date="2022-03-31T11:25:00Z"/>
           <w:b/>
           <w:lang w:val="en-GB"/>
         </w:rPr>
       </w:pPr>
       <w:proofErr w:type="spellStart"/>
       <w:proofErr w:type="gramStart"/>
-      <w:ins w:id="255" w:author="Holger Eichelberger" w:date="2022-03-31T11:28:00Z">
+      <w:ins w:id="261" w:author="Holger Eichelberger" w:date="2022-03-31T11:28:00Z">
         <w:r>
           <w:rPr>
             <w:b/>
@@ -21259,7 +21297,7 @@
         </w:r>
       </w:ins>
       <w:proofErr w:type="spellEnd"/>
-      <w:ins w:id="256" w:author="Holger Eichelberger" w:date="2022-03-31T11:25:00Z">
+      <w:ins w:id="262" w:author="Holger Eichelberger" w:date="2022-03-31T11:25:00Z">
         <w:r>
           <w:rPr>
             <w:b/>
@@ -21269,7 +21307,7 @@
         </w:r>
       </w:ins>
       <w:proofErr w:type="gramEnd"/>
-      <w:ins w:id="257" w:author="Holger Eichelberger" w:date="2022-03-31T11:28:00Z">
+      <w:ins w:id="263" w:author="Holger Eichelberger" w:date="2022-03-31T11:28:00Z">
         <w:r>
           <w:rPr>
             <w:b/>
@@ -21279,7 +21317,7 @@
         </w:r>
       </w:ins>
       <w:proofErr w:type="spellStart"/>
-      <w:ins w:id="258" w:author="Holger Eichelberger" w:date="2022-03-31T11:29:00Z">
+      <w:ins w:id="264" w:author="Holger Eichelberger" w:date="2022-03-31T11:29:00Z">
         <w:r>
           <w:rPr>
             <w:b/>
@@ -21289,7 +21327,7 @@
         </w:r>
       </w:ins>
       <w:proofErr w:type="spellEnd"/>
-      <w:ins w:id="259" w:author="Holger Eichelberger" w:date="2022-03-31T11:25:00Z">
+      <w:ins w:id="265" w:author="Holger Eichelberger" w:date="2022-03-31T11:25:00Z">
         <w:r>
           <w:rPr>
             <w:b/>
@@ -21303,11 +21341,11 @@
       <w:pPr>
         <w:pStyle w:val="ListParagraph"/>
         <w:rPr>
-          <w:ins w:id="260" w:author="Holger Eichelberger" w:date="2022-04-01T10:52:00Z"/>
-          <w:lang w:val="en-GB"/>
-        </w:rPr>
-      </w:pPr>
-      <w:ins w:id="261" w:author="Holger Eichelberger" w:date="2022-03-31T11:29:00Z">
+          <w:ins w:id="266" w:author="Holger Eichelberger" w:date="2022-04-01T10:52:00Z"/>
+          <w:lang w:val="en-GB"/>
+        </w:rPr>
+      </w:pPr>
+      <w:ins w:id="267" w:author="Holger Eichelberger" w:date="2022-03-31T11:29:00Z">
         <w:r>
           <w:rPr>
             <w:lang w:val="en-GB"/>
@@ -21320,7 +21358,7 @@
           <w:rPr>
             <w:i/>
             <w:lang w:val="en-GB"/>
-            <w:rPrChange w:id="262" w:author="Holger Eichelberger" w:date="2022-04-01T11:05:00Z">
+            <w:rPrChange w:id="268" w:author="Holger Eichelberger" w:date="2022-04-01T11:05:00Z">
               <w:rPr>
                 <w:lang w:val="en-GB"/>
               </w:rPr>
@@ -21337,7 +21375,7 @@
           <w:t xml:space="preserve">” for the image with id </w:t>
         </w:r>
       </w:ins>
-      <w:ins w:id="263" w:author="Holger Eichelberger" w:date="2022-04-12T17:30:00Z">
+      <w:ins w:id="269" w:author="Holger Eichelberger" w:date="2022-04-12T17:30:00Z">
         <w:r>
           <w:rPr>
             <w:i/>
@@ -21352,7 +21390,7 @@
           <w:t>(Docker does not accept capital characters)</w:t>
         </w:r>
       </w:ins>
-      <w:ins w:id="264" w:author="Holger Eichelberger" w:date="2022-03-31T11:25:00Z">
+      <w:ins w:id="270" w:author="Holger Eichelberger" w:date="2022-03-31T11:25:00Z">
         <w:r>
           <w:rPr>
             <w:lang w:val="en-GB"/>
@@ -21360,7 +21398,7 @@
           <w:t>.</w:t>
         </w:r>
       </w:ins>
-      <w:ins w:id="265" w:author="Holger Eichelberger" w:date="2022-03-31T11:30:00Z">
+      <w:ins w:id="271" w:author="Holger Eichelberger" w:date="2022-03-31T11:30:00Z">
         <w:r>
           <w:rPr>
             <w:lang w:val="en-GB"/>
@@ -21377,14 +21415,14 @@
           <w:numId w:val="11"/>
         </w:numPr>
         <w:rPr>
-          <w:ins w:id="266" w:author="Holger Eichelberger" w:date="2022-04-01T10:52:00Z"/>
+          <w:ins w:id="272" w:author="Holger Eichelberger" w:date="2022-04-01T10:52:00Z"/>
           <w:b/>
           <w:lang w:val="en-GB"/>
         </w:rPr>
       </w:pPr>
       <w:proofErr w:type="spellStart"/>
       <w:proofErr w:type="gramStart"/>
-      <w:ins w:id="267" w:author="Holger Eichelberger" w:date="2022-04-01T10:52:00Z">
+      <w:ins w:id="273" w:author="Holger Eichelberger" w:date="2022-04-01T10:52:00Z">
         <w:r>
           <w:rPr>
             <w:b/>
@@ -21421,17 +21459,17 @@
       <w:pPr>
         <w:pStyle w:val="ListParagraph"/>
         <w:rPr>
-          <w:ins w:id="268" w:author="Holger Eichelberger" w:date="2022-04-01T10:52:00Z"/>
-          <w:lang w:val="en-GB"/>
-          <w:rPrChange w:id="269" w:author="Holger Eichelberger" w:date="2022-04-01T10:54:00Z">
+          <w:ins w:id="274" w:author="Holger Eichelberger" w:date="2022-04-01T10:52:00Z"/>
+          <w:lang w:val="en-GB"/>
+          <w:rPrChange w:id="275" w:author="Holger Eichelberger" w:date="2022-04-01T10:54:00Z">
             <w:rPr>
-              <w:ins w:id="270" w:author="Holger Eichelberger" w:date="2022-04-01T10:52:00Z"/>
+              <w:ins w:id="276" w:author="Holger Eichelberger" w:date="2022-04-01T10:52:00Z"/>
               <w:b/>
               <w:lang w:val="en-GB"/>
             </w:rPr>
           </w:rPrChange>
         </w:rPr>
-        <w:pPrChange w:id="271" w:author="Holger Eichelberger" w:date="2022-04-01T10:52:00Z">
+        <w:pPrChange w:id="277" w:author="Holger Eichelberger" w:date="2022-04-01T10:52:00Z">
           <w:pPr>
             <w:pStyle w:val="ListParagraph"/>
             <w:numPr>
@@ -21441,48 +21479,6 @@
           </w:pPr>
         </w:pPrChange>
       </w:pPr>
-      <w:ins w:id="272" w:author="Holger Eichelberger" w:date="2022-04-01T10:53:00Z">
-        <w:r>
-          <w:rPr>
-            <w:lang w:val="en-GB"/>
-            <w:rPrChange w:id="273" w:author="Holger Eichelberger" w:date="2022-04-01T10:54:00Z">
-              <w:rPr>
-                <w:b/>
-                <w:lang w:val="en-GB"/>
-              </w:rPr>
-            </w:rPrChange>
-          </w:rPr>
-          <w:t>Stores</w:t>
-        </w:r>
-      </w:ins>
-      <w:ins w:id="274" w:author="Holger Eichelberger" w:date="2022-04-01T10:52:00Z">
-        <w:r>
-          <w:rPr>
-            <w:lang w:val="en-GB"/>
-            <w:rPrChange w:id="275" w:author="Holger Eichelberger" w:date="2022-04-01T10:54:00Z">
-              <w:rPr>
-                <w:b/>
-                <w:lang w:val="en-GB"/>
-              </w:rPr>
-            </w:rPrChange>
-          </w:rPr>
-          <w:t xml:space="preserve"> </w:t>
-        </w:r>
-      </w:ins>
-      <w:ins w:id="276" w:author="Holger Eichelberger" w:date="2022-04-01T10:54:00Z">
-        <w:r>
-          <w:rPr>
-            <w:lang w:val="en-GB"/>
-            <w:rPrChange w:id="277" w:author="Holger Eichelberger" w:date="2022-04-01T10:54:00Z">
-              <w:rPr>
-                <w:b/>
-                <w:lang w:val="en-GB"/>
-              </w:rPr>
-            </w:rPrChange>
-          </w:rPr>
-          <w:t xml:space="preserve">the </w:t>
-        </w:r>
-      </w:ins>
       <w:ins w:id="278" w:author="Holger Eichelberger" w:date="2022-04-01T10:53:00Z">
         <w:r>
           <w:rPr>
@@ -21494,10 +21490,10 @@
               </w:rPr>
             </w:rPrChange>
           </w:rPr>
-          <w:t xml:space="preserve">Docker image </w:t>
+          <w:t>Stores</w:t>
         </w:r>
       </w:ins>
-      <w:ins w:id="280" w:author="Holger Eichelberger" w:date="2022-04-01T10:54:00Z">
+      <w:ins w:id="280" w:author="Holger Eichelberger" w:date="2022-04-01T10:52:00Z">
         <w:r>
           <w:rPr>
             <w:lang w:val="en-GB"/>
@@ -21508,21 +21504,10 @@
               </w:rPr>
             </w:rPrChange>
           </w:rPr>
-          <w:t xml:space="preserve">with name </w:t>
-        </w:r>
-        <w:r>
-          <w:rPr>
-            <w:i/>
-            <w:lang w:val="en-GB"/>
-            <w:rPrChange w:id="282" w:author="Holger Eichelberger" w:date="2022-04-01T10:54:00Z">
-              <w:rPr>
-                <w:b/>
-                <w:lang w:val="en-GB"/>
-              </w:rPr>
-            </w:rPrChange>
-          </w:rPr>
-          <w:t>n</w:t>
-        </w:r>
+          <w:t xml:space="preserve"> </w:t>
+        </w:r>
+      </w:ins>
+      <w:ins w:id="282" w:author="Holger Eichelberger" w:date="2022-04-01T10:54:00Z">
         <w:r>
           <w:rPr>
             <w:lang w:val="en-GB"/>
@@ -21533,25 +21518,10 @@
               </w:rPr>
             </w:rPrChange>
           </w:rPr>
-          <w:t xml:space="preserve"> in form “</w:t>
-        </w:r>
-        <w:proofErr w:type="spellStart"/>
-        <w:proofErr w:type="gramStart"/>
-        <w:r>
-          <w:rPr>
-            <w:i/>
-            <w:lang w:val="en-GB"/>
-            <w:rPrChange w:id="284" w:author="Holger Eichelberger" w:date="2022-04-01T11:05:00Z">
-              <w:rPr>
-                <w:b/>
-                <w:lang w:val="en-GB"/>
-              </w:rPr>
-            </w:rPrChange>
-          </w:rPr>
-          <w:t>repository:tag</w:t>
-        </w:r>
-        <w:proofErr w:type="spellEnd"/>
-        <w:proofErr w:type="gramEnd"/>
+          <w:t xml:space="preserve">the </w:t>
+        </w:r>
+      </w:ins>
+      <w:ins w:id="284" w:author="Holger Eichelberger" w:date="2022-04-01T10:53:00Z">
         <w:r>
           <w:rPr>
             <w:lang w:val="en-GB"/>
@@ -21562,21 +21532,10 @@
               </w:rPr>
             </w:rPrChange>
           </w:rPr>
-          <w:t xml:space="preserve">” to the file in path </w:t>
-        </w:r>
-        <w:r>
-          <w:rPr>
-            <w:i/>
-            <w:lang w:val="en-GB"/>
-            <w:rPrChange w:id="286" w:author="Holger Eichelberger" w:date="2022-04-01T10:54:00Z">
-              <w:rPr>
-                <w:b/>
-                <w:lang w:val="en-GB"/>
-              </w:rPr>
-            </w:rPrChange>
-          </w:rPr>
-          <w:t>p</w:t>
-        </w:r>
+          <w:t xml:space="preserve">Docker image </w:t>
+        </w:r>
+      </w:ins>
+      <w:ins w:id="286" w:author="Holger Eichelberger" w:date="2022-04-01T10:54:00Z">
         <w:r>
           <w:rPr>
             <w:lang w:val="en-GB"/>
@@ -21587,10 +21546,21 @@
               </w:rPr>
             </w:rPrChange>
           </w:rPr>
-          <w:t xml:space="preserve"> </w:t>
-        </w:r>
-      </w:ins>
-      <w:ins w:id="288" w:author="Holger Eichelberger" w:date="2022-04-01T10:53:00Z">
+          <w:t xml:space="preserve">with name </w:t>
+        </w:r>
+        <w:r>
+          <w:rPr>
+            <w:i/>
+            <w:lang w:val="en-GB"/>
+            <w:rPrChange w:id="288" w:author="Holger Eichelberger" w:date="2022-04-01T10:54:00Z">
+              <w:rPr>
+                <w:b/>
+                <w:lang w:val="en-GB"/>
+              </w:rPr>
+            </w:rPrChange>
+          </w:rPr>
+          <w:t>n</w:t>
+        </w:r>
         <w:r>
           <w:rPr>
             <w:lang w:val="en-GB"/>
@@ -21601,10 +21571,25 @@
               </w:rPr>
             </w:rPrChange>
           </w:rPr>
-          <w:t>(in tar format)</w:t>
-        </w:r>
-      </w:ins>
-      <w:ins w:id="290" w:author="Holger Eichelberger" w:date="2022-04-01T10:54:00Z">
+          <w:t xml:space="preserve"> in form “</w:t>
+        </w:r>
+        <w:proofErr w:type="spellStart"/>
+        <w:proofErr w:type="gramStart"/>
+        <w:r>
+          <w:rPr>
+            <w:i/>
+            <w:lang w:val="en-GB"/>
+            <w:rPrChange w:id="290" w:author="Holger Eichelberger" w:date="2022-04-01T11:05:00Z">
+              <w:rPr>
+                <w:b/>
+                <w:lang w:val="en-GB"/>
+              </w:rPr>
+            </w:rPrChange>
+          </w:rPr>
+          <w:t>repository:tag</w:t>
+        </w:r>
+        <w:proofErr w:type="spellEnd"/>
+        <w:proofErr w:type="gramEnd"/>
         <w:r>
           <w:rPr>
             <w:lang w:val="en-GB"/>
@@ -21615,10 +21600,63 @@
               </w:rPr>
             </w:rPrChange>
           </w:rPr>
+          <w:t xml:space="preserve">” to the file in path </w:t>
+        </w:r>
+        <w:r>
+          <w:rPr>
+            <w:i/>
+            <w:lang w:val="en-GB"/>
+            <w:rPrChange w:id="292" w:author="Holger Eichelberger" w:date="2022-04-01T10:54:00Z">
+              <w:rPr>
+                <w:b/>
+                <w:lang w:val="en-GB"/>
+              </w:rPr>
+            </w:rPrChange>
+          </w:rPr>
+          <w:t>p</w:t>
+        </w:r>
+        <w:r>
+          <w:rPr>
+            <w:lang w:val="en-GB"/>
+            <w:rPrChange w:id="293" w:author="Holger Eichelberger" w:date="2022-04-01T10:54:00Z">
+              <w:rPr>
+                <w:b/>
+                <w:lang w:val="en-GB"/>
+              </w:rPr>
+            </w:rPrChange>
+          </w:rPr>
+          <w:t xml:space="preserve"> </w:t>
+        </w:r>
+      </w:ins>
+      <w:ins w:id="294" w:author="Holger Eichelberger" w:date="2022-04-01T10:53:00Z">
+        <w:r>
+          <w:rPr>
+            <w:lang w:val="en-GB"/>
+            <w:rPrChange w:id="295" w:author="Holger Eichelberger" w:date="2022-04-01T10:54:00Z">
+              <w:rPr>
+                <w:b/>
+                <w:lang w:val="en-GB"/>
+              </w:rPr>
+            </w:rPrChange>
+          </w:rPr>
+          <w:t>(in tar format)</w:t>
+        </w:r>
+      </w:ins>
+      <w:ins w:id="296" w:author="Holger Eichelberger" w:date="2022-04-01T10:54:00Z">
+        <w:r>
+          <w:rPr>
+            <w:lang w:val="en-GB"/>
+            <w:rPrChange w:id="297" w:author="Holger Eichelberger" w:date="2022-04-01T10:54:00Z">
+              <w:rPr>
+                <w:b/>
+                <w:lang w:val="en-GB"/>
+              </w:rPr>
+            </w:rPrChange>
+          </w:rPr>
           <w:t>.</w:t>
         </w:r>
       </w:ins>
-      <w:ins w:id="292" w:author="Holger Eichelberger" w:date="2022-04-05T17:38:00Z">
+      <w:ins w:id="298" w:author="Holger Eichelberger" w:date="2022-04-05T17:38:00Z">
         <w:r>
           <w:rPr>
             <w:lang w:val="en-GB"/>
@@ -21647,19 +21685,20 @@
           <w:numId w:val="11"/>
         </w:numPr>
         <w:rPr>
-          <w:ins w:id="293" w:author="Holger Eichelberger" w:date="2022-04-01T10:55:00Z"/>
+          <w:ins w:id="299" w:author="Holger Eichelberger" w:date="2022-04-01T10:55:00Z"/>
           <w:b/>
           <w:lang w:val="en-GB"/>
         </w:rPr>
       </w:pPr>
       <w:proofErr w:type="spellStart"/>
       <w:proofErr w:type="gramStart"/>
-      <w:ins w:id="294" w:author="Holger Eichelberger" w:date="2022-04-01T10:55:00Z">
+      <w:ins w:id="300" w:author="Holger Eichelberger" w:date="2022-04-01T10:55:00Z">
         <w:r>
           <w:rPr>
             <w:b/>
             <w:lang w:val="en-GB"/>
           </w:rPr>
+          <w:lastRenderedPageBreak/>
           <w:t>dockerLoadImage</w:t>
         </w:r>
         <w:proofErr w:type="spellEnd"/>
@@ -21691,10 +21730,10 @@
       <w:pPr>
         <w:pStyle w:val="ListParagraph"/>
         <w:rPr>
-          <w:ins w:id="295" w:author="Holger Eichelberger" w:date="2022-04-01T10:55:00Z"/>
-          <w:lang w:val="en-GB"/>
-        </w:rPr>
-        <w:pPrChange w:id="296" w:author="Holger Eichelberger" w:date="2022-04-01T10:56:00Z">
+          <w:ins w:id="301" w:author="Holger Eichelberger" w:date="2022-04-01T10:55:00Z"/>
+          <w:lang w:val="en-GB"/>
+        </w:rPr>
+        <w:pPrChange w:id="302" w:author="Holger Eichelberger" w:date="2022-04-01T10:56:00Z">
           <w:pPr>
             <w:pStyle w:val="ListParagraph"/>
             <w:numPr>
@@ -21704,16 +21743,15 @@
           </w:pPr>
         </w:pPrChange>
       </w:pPr>
-      <w:ins w:id="297" w:author="Holger Eichelberger" w:date="2022-04-01T10:56:00Z">
+      <w:ins w:id="303" w:author="Holger Eichelberger" w:date="2022-04-01T10:56:00Z">
         <w:r>
           <w:rPr>
             <w:lang w:val="en-GB"/>
           </w:rPr>
-          <w:lastRenderedPageBreak/>
           <w:t>Loads</w:t>
         </w:r>
       </w:ins>
-      <w:ins w:id="298" w:author="Holger Eichelberger" w:date="2022-04-01T10:55:00Z">
+      <w:ins w:id="304" w:author="Holger Eichelberger" w:date="2022-04-01T10:55:00Z">
         <w:r>
           <w:rPr>
             <w:lang w:val="en-GB"/>
@@ -21721,7 +21759,7 @@
           <w:t xml:space="preserve"> the Docker image </w:t>
         </w:r>
       </w:ins>
-      <w:ins w:id="299" w:author="Holger Eichelberger" w:date="2022-04-01T10:57:00Z">
+      <w:ins w:id="305" w:author="Holger Eichelberger" w:date="2022-04-01T10:57:00Z">
         <w:r>
           <w:rPr>
             <w:lang w:val="en-GB"/>
@@ -21729,7 +21767,7 @@
           <w:t xml:space="preserve">from </w:t>
         </w:r>
       </w:ins>
-      <w:ins w:id="300" w:author="Holger Eichelberger" w:date="2022-04-01T10:55:00Z">
+      <w:ins w:id="306" w:author="Holger Eichelberger" w:date="2022-04-01T10:55:00Z">
         <w:r>
           <w:rPr>
             <w:lang w:val="en-GB"/>
@@ -21759,14 +21797,14 @@
           <w:numId w:val="11"/>
         </w:numPr>
         <w:rPr>
-          <w:ins w:id="301" w:author="Holger Eichelberger" w:date="2022-03-31T11:25:00Z"/>
+          <w:ins w:id="307" w:author="Holger Eichelberger" w:date="2022-03-31T11:25:00Z"/>
           <w:b/>
           <w:lang w:val="en-GB"/>
         </w:rPr>
       </w:pPr>
       <w:proofErr w:type="spellStart"/>
       <w:proofErr w:type="gramStart"/>
-      <w:ins w:id="302" w:author="Holger Eichelberger" w:date="2022-03-31T11:30:00Z">
+      <w:ins w:id="308" w:author="Holger Eichelberger" w:date="2022-03-31T11:30:00Z">
         <w:r>
           <w:rPr>
             <w:b/>
@@ -21776,7 +21814,7 @@
         </w:r>
       </w:ins>
       <w:proofErr w:type="spellEnd"/>
-      <w:ins w:id="303" w:author="Holger Eichelberger" w:date="2022-03-31T11:25:00Z">
+      <w:ins w:id="309" w:author="Holger Eichelberger" w:date="2022-03-31T11:25:00Z">
         <w:r>
           <w:rPr>
             <w:b/>
@@ -21786,7 +21824,7 @@
         </w:r>
       </w:ins>
       <w:proofErr w:type="gramEnd"/>
-      <w:ins w:id="304" w:author="Holger Eichelberger" w:date="2022-03-31T11:30:00Z">
+      <w:ins w:id="310" w:author="Holger Eichelberger" w:date="2022-03-31T11:30:00Z">
         <w:r>
           <w:rPr>
             <w:b/>
@@ -21804,7 +21842,7 @@
         </w:r>
       </w:ins>
       <w:proofErr w:type="spellEnd"/>
-      <w:ins w:id="305" w:author="Holger Eichelberger" w:date="2022-03-31T11:25:00Z">
+      <w:ins w:id="311" w:author="Holger Eichelberger" w:date="2022-03-31T11:25:00Z">
         <w:r>
           <w:rPr>
             <w:b/>
@@ -21818,10 +21856,10 @@
       <w:pPr>
         <w:pStyle w:val="ListParagraph"/>
         <w:rPr>
-          <w:ins w:id="306" w:author="Holger Eichelberger" w:date="2022-07-11T18:07:00Z"/>
-          <w:lang w:val="en-GB"/>
-        </w:rPr>
-        <w:pPrChange w:id="307" w:author="Holger Eichelberger" w:date="2022-07-11T18:31:00Z">
+          <w:ins w:id="312" w:author="Holger Eichelberger" w:date="2022-07-11T18:07:00Z"/>
+          <w:lang w:val="en-GB"/>
+        </w:rPr>
+        <w:pPrChange w:id="313" w:author="Holger Eichelberger" w:date="2022-07-11T18:31:00Z">
           <w:pPr>
             <w:pStyle w:val="ListParagraph"/>
             <w:numPr>
@@ -21831,7 +21869,7 @@
           </w:pPr>
         </w:pPrChange>
       </w:pPr>
-      <w:ins w:id="308" w:author="Holger Eichelberger" w:date="2022-03-31T11:31:00Z">
+      <w:ins w:id="314" w:author="Holger Eichelberger" w:date="2022-03-31T11:31:00Z">
         <w:r>
           <w:rPr>
             <w:lang w:val="en-GB"/>
@@ -21839,7 +21877,7 @@
           <w:t xml:space="preserve">Removes the image </w:t>
         </w:r>
       </w:ins>
-      <w:ins w:id="309" w:author="Holger Eichelberger" w:date="2022-04-05T17:38:00Z">
+      <w:ins w:id="315" w:author="Holger Eichelberger" w:date="2022-04-05T17:38:00Z">
         <w:r>
           <w:rPr>
             <w:lang w:val="en-GB"/>
@@ -21848,7 +21886,7 @@
         </w:r>
       </w:ins>
       <w:proofErr w:type="spellStart"/>
-      <w:ins w:id="310" w:author="Holger Eichelberger" w:date="2022-04-12T17:30:00Z">
+      <w:ins w:id="316" w:author="Holger Eichelberger" w:date="2022-04-12T17:30:00Z">
         <w:r>
           <w:rPr>
             <w:i/>
@@ -21867,7 +21905,7 @@
         <w:r>
           <w:rPr>
             <w:lang w:val="en-GB"/>
-            <w:rPrChange w:id="311" w:author="Holger Eichelberger" w:date="2022-04-12T17:30:00Z">
+            <w:rPrChange w:id="317" w:author="Holger Eichelberger" w:date="2022-04-12T17:30:00Z">
               <w:rPr>
                 <w:i/>
                 <w:lang w:val="en-GB"/>
@@ -21877,7 +21915,7 @@
           <w:t>(Docker does not accept capital characters)</w:t>
         </w:r>
       </w:ins>
-      <w:ins w:id="312" w:author="Holger Eichelberger" w:date="2022-03-31T11:31:00Z">
+      <w:ins w:id="318" w:author="Holger Eichelberger" w:date="2022-03-31T11:31:00Z">
         <w:r>
           <w:rPr>
             <w:lang w:val="en-GB"/>
@@ -21891,7 +21929,7 @@
           <w:t xml:space="preserve"> The result is true if the image was removed. The instantiation will stop if an error occu</w:t>
         </w:r>
       </w:ins>
-      <w:ins w:id="313" w:author="Holger Eichelberger" w:date="2022-04-01T10:52:00Z">
+      <w:ins w:id="319" w:author="Holger Eichelberger" w:date="2022-04-01T10:52:00Z">
         <w:r>
           <w:rPr>
             <w:lang w:val="en-GB"/>
@@ -21899,7 +21937,7 @@
           <w:t>r</w:t>
         </w:r>
       </w:ins>
-      <w:ins w:id="314" w:author="Holger Eichelberger" w:date="2022-03-31T11:31:00Z">
+      <w:ins w:id="320" w:author="Holger Eichelberger" w:date="2022-03-31T11:31:00Z">
         <w:r>
           <w:rPr>
             <w:lang w:val="en-GB"/>
@@ -21916,14 +21954,14 @@
           <w:numId w:val="11"/>
         </w:numPr>
         <w:rPr>
-          <w:ins w:id="315" w:author="Holger Eichelberger" w:date="2022-07-11T18:13:00Z"/>
+          <w:ins w:id="321" w:author="Holger Eichelberger" w:date="2022-07-11T18:13:00Z"/>
           <w:b/>
           <w:lang w:val="en-GB"/>
         </w:rPr>
       </w:pPr>
       <w:proofErr w:type="spellStart"/>
       <w:proofErr w:type="gramStart"/>
-      <w:ins w:id="316" w:author="Holger Eichelberger" w:date="2022-07-11T18:08:00Z">
+      <w:ins w:id="322" w:author="Holger Eichelberger" w:date="2022-07-11T18:08:00Z">
         <w:r>
           <w:rPr>
             <w:b/>
@@ -21961,24 +21999,60 @@
             <w:b/>
             <w:lang w:val="en-GB"/>
           </w:rPr>
-          <w:t xml:space="preserve">, String r, </w:t>
+          <w:t xml:space="preserve">, String </w:t>
         </w:r>
       </w:ins>
-      <w:ins w:id="317" w:author="Holger Eichelberger" w:date="2022-08-15T14:42:00Z">
+      <w:ins w:id="323" w:author="Holger Eichelberger" w:date="2022-08-19T12:00:00Z">
         <w:r>
           <w:rPr>
             <w:b/>
             <w:lang w:val="en-GB"/>
           </w:rPr>
-          <w:t xml:space="preserve">String g, </w:t>
+          <w:t>g</w:t>
         </w:r>
       </w:ins>
-      <w:ins w:id="318" w:author="Holger Eichelberger" w:date="2022-07-11T18:08:00Z">
+      <w:ins w:id="324" w:author="Holger Eichelberger" w:date="2022-07-11T18:08:00Z">
         <w:r>
           <w:rPr>
             <w:b/>
             <w:lang w:val="en-GB"/>
           </w:rPr>
+          <w:t xml:space="preserve">, </w:t>
+        </w:r>
+      </w:ins>
+      <w:ins w:id="325" w:author="Holger Eichelberger" w:date="2022-08-15T14:42:00Z">
+        <w:r>
+          <w:rPr>
+            <w:b/>
+            <w:lang w:val="en-GB"/>
+          </w:rPr>
+          <w:t xml:space="preserve">String </w:t>
+        </w:r>
+      </w:ins>
+      <w:ins w:id="326" w:author="Holger Eichelberger" w:date="2022-08-19T12:00:00Z">
+        <w:r>
+          <w:rPr>
+            <w:b/>
+            <w:lang w:val="en-GB"/>
+          </w:rPr>
+          <w:t>r</w:t>
+        </w:r>
+      </w:ins>
+      <w:ins w:id="327" w:author="Holger Eichelberger" w:date="2022-08-15T14:42:00Z">
+        <w:r>
+          <w:rPr>
+            <w:b/>
+            <w:lang w:val="en-GB"/>
+          </w:rPr>
+          <w:t xml:space="preserve">, </w:t>
+        </w:r>
+      </w:ins>
+      <w:ins w:id="328" w:author="Holger Eichelberger" w:date="2022-07-11T18:08:00Z">
+        <w:r>
+          <w:rPr>
+            <w:b/>
+            <w:lang w:val="en-GB"/>
+          </w:rPr>
           <w:t>String t)</w:t>
         </w:r>
       </w:ins>
@@ -21987,10 +22061,10 @@
       <w:pPr>
         <w:pStyle w:val="ListParagraph"/>
         <w:rPr>
-          <w:ins w:id="319" w:author="Holger Eichelberger" w:date="2022-07-14T13:31:00Z"/>
-          <w:lang w:val="en-GB"/>
-        </w:rPr>
-        <w:pPrChange w:id="320" w:author="Holger Eichelberger" w:date="2022-07-14T13:34:00Z">
+          <w:ins w:id="329" w:author="Holger Eichelberger" w:date="2022-07-14T13:31:00Z"/>
+          <w:lang w:val="en-GB"/>
+        </w:rPr>
+        <w:pPrChange w:id="330" w:author="Holger Eichelberger" w:date="2022-07-14T13:34:00Z">
           <w:pPr>
             <w:pStyle w:val="ListParagraph"/>
             <w:numPr>
@@ -22000,7 +22074,7 @@
           </w:pPr>
         </w:pPrChange>
       </w:pPr>
-      <w:ins w:id="321" w:author="Holger Eichelberger" w:date="2022-07-14T13:31:00Z">
+      <w:ins w:id="331" w:author="Holger Eichelberger" w:date="2022-07-14T13:31:00Z">
         <w:r>
           <w:rPr>
             <w:lang w:val="en-GB"/>
@@ -22020,49 +22094,87 @@
           <w:rPr>
             <w:lang w:val="en-GB"/>
           </w:rPr>
-          <w:t xml:space="preserve"> to registry </w:t>
+          <w:t xml:space="preserve"> to </w:t>
         </w:r>
       </w:ins>
-      <w:ins w:id="322" w:author="Holger Eichelberger" w:date="2022-08-15T14:42:00Z">
+      <w:ins w:id="332" w:author="Holger Eichelberger" w:date="2022-08-19T12:01:00Z">
+        <w:r>
+          <w:rPr>
+            <w:lang w:val="en-GB"/>
+          </w:rPr>
+          <w:t xml:space="preserve">repository </w:t>
+        </w:r>
         <w:r>
           <w:rPr>
             <w:i/>
             <w:lang w:val="en-GB"/>
-          </w:rPr>
-          <w:t xml:space="preserve">g </w:t>
-        </w:r>
+            <w:rPrChange w:id="333" w:author="Holger Eichelberger" w:date="2022-08-19T12:01:00Z">
+              <w:rPr>
+                <w:lang w:val="en-GB"/>
+              </w:rPr>
+            </w:rPrChange>
+          </w:rPr>
+          <w:t>r</w:t>
+        </w:r>
+      </w:ins>
+      <w:ins w:id="334" w:author="Holger Eichelberger" w:date="2022-07-14T13:31:00Z">
         <w:r>
           <w:rPr>
             <w:lang w:val="en-GB"/>
-            <w:rPrChange w:id="323" w:author="Holger Eichelberger" w:date="2022-08-15T14:42:00Z">
+          </w:rPr>
+          <w:t xml:space="preserve"> </w:t>
+        </w:r>
+      </w:ins>
+      <w:ins w:id="335" w:author="Holger Eichelberger" w:date="2022-08-19T12:01:00Z">
+        <w:r>
+          <w:rPr>
+            <w:lang w:val="en-GB"/>
+          </w:rPr>
+          <w:t xml:space="preserve">in </w:t>
+        </w:r>
+        <w:r>
+          <w:rPr>
+            <w:lang w:val="en-GB"/>
+            <w:rPrChange w:id="336" w:author="Holger Eichelberger" w:date="2022-08-19T12:01:00Z">
               <w:rPr>
                 <w:i/>
                 <w:lang w:val="en-GB"/>
               </w:rPr>
             </w:rPrChange>
           </w:rPr>
-          <w:t>in repository</w:t>
-        </w:r>
+          <w:t>registry</w:t>
+        </w:r>
+      </w:ins>
+      <w:ins w:id="337" w:author="Holger Eichelberger" w:date="2022-08-15T14:42:00Z">
         <w:r>
           <w:rPr>
             <w:i/>
             <w:lang w:val="en-GB"/>
           </w:rPr>
-          <w:t xml:space="preserve"> r</w:t>
+          <w:t xml:space="preserve"> </w:t>
         </w:r>
       </w:ins>
-      <w:ins w:id="324" w:author="Holger Eichelberger" w:date="2022-07-14T13:31:00Z">
+      <w:ins w:id="338" w:author="Holger Eichelberger" w:date="2022-08-19T12:01:00Z">
         <w:r>
           <w:rPr>
             <w:i/>
             <w:lang w:val="en-GB"/>
           </w:rPr>
+          <w:t>g</w:t>
+        </w:r>
+      </w:ins>
+      <w:ins w:id="339" w:author="Holger Eichelberger" w:date="2022-07-14T13:31:00Z">
+        <w:r>
+          <w:rPr>
+            <w:i/>
+            <w:lang w:val="en-GB"/>
+          </w:rPr>
           <w:t xml:space="preserve"> </w:t>
         </w:r>
         <w:r>
           <w:rPr>
             <w:lang w:val="en-GB"/>
-            <w:rPrChange w:id="325" w:author="Holger Eichelberger" w:date="2022-07-14T13:32:00Z">
+            <w:rPrChange w:id="340" w:author="Holger Eichelberger" w:date="2022-07-14T13:32:00Z">
               <w:rPr>
                 <w:i/>
                 <w:lang w:val="en-GB"/>
@@ -22079,7 +22191,7 @@
           <w:t xml:space="preserve"> </w:t>
         </w:r>
       </w:ins>
-      <w:ins w:id="326" w:author="Holger Eichelberger" w:date="2022-07-14T13:32:00Z">
+      <w:ins w:id="341" w:author="Holger Eichelberger" w:date="2022-07-14T13:32:00Z">
         <w:r>
           <w:rPr>
             <w:i/>
@@ -22088,7 +22200,7 @@
           <w:t>t</w:t>
         </w:r>
       </w:ins>
-      <w:ins w:id="327" w:author="Holger Eichelberger" w:date="2022-07-14T13:31:00Z">
+      <w:ins w:id="342" w:author="Holger Eichelberger" w:date="2022-07-14T13:31:00Z">
         <w:r>
           <w:rPr>
             <w:lang w:val="en-GB"/>
@@ -22120,86 +22232,116 @@
           <w:rPr>
             <w:lang w:val="en-GB"/>
           </w:rPr>
-          <w:t>is not the same as the registry name</w:t>
-        </w:r>
+          <w:t xml:space="preserve">is not the same as </w:t>
+        </w:r>
+      </w:ins>
+      <w:ins w:id="343" w:author="Holger Eichelberger" w:date="2022-08-19T12:01:00Z">
         <w:r>
           <w:rPr>
             <w:lang w:val="en-GB"/>
           </w:rPr>
-          <w:t xml:space="preserve"> </w:t>
-        </w:r>
+          <w:t>“</w:t>
+        </w:r>
+      </w:ins>
+      <w:ins w:id="344" w:author="Holger Eichelberger" w:date="2022-07-14T13:31:00Z">
         <w:r>
           <w:rPr>
             <w:i/>
             <w:lang w:val="en-GB"/>
-          </w:rPr>
-          <w:t>r</w:t>
-        </w:r>
-        <w:r>
-          <w:rPr>
-            <w:lang w:val="en-GB"/>
-          </w:rPr>
-          <w:t>, the name will be retagged</w:t>
-        </w:r>
-        <w:r>
-          <w:rPr>
-            <w:lang w:val="en-GB"/>
-          </w:rPr>
-          <w:t xml:space="preserve">, </w:t>
-        </w:r>
-        <w:r>
-          <w:rPr>
-            <w:lang w:val="en-GB"/>
-          </w:rPr>
-          <w:t>e.g.</w:t>
-        </w:r>
-        <w:r>
-          <w:rPr>
-            <w:lang w:val="en-GB"/>
-          </w:rPr>
-          <w:t>,</w:t>
-        </w:r>
-        <w:r>
-          <w:rPr>
-            <w:lang w:val="en-GB"/>
-          </w:rPr>
-          <w:t xml:space="preserve"> from "testapp:01" to "</w:t>
-        </w:r>
-        <w:proofErr w:type="spellStart"/>
-        <w:r>
-          <w:rPr>
-            <w:lang w:val="en-GB"/>
-          </w:rPr>
-          <w:t>iip</w:t>
-        </w:r>
-        <w:proofErr w:type="spellEnd"/>
-        <w:r>
-          <w:rPr>
-            <w:lang w:val="en-GB"/>
-          </w:rPr>
-          <w:t>/testapps:01"</w:t>
+            <w:rPrChange w:id="345" w:author="Holger Eichelberger" w:date="2022-08-19T12:01:00Z">
+              <w:rPr>
+                <w:lang w:val="en-GB"/>
+              </w:rPr>
+            </w:rPrChange>
+          </w:rPr>
+          <w:t>registry</w:t>
         </w:r>
       </w:ins>
-      <w:ins w:id="328" w:author="Holger Eichelberger" w:date="2022-07-14T13:34:00Z">
-        <w:r>
-          <w:rPr>
-            <w:rStyle w:val="FootnoteReference"/>
-            <w:lang w:val="en-GB"/>
-          </w:rPr>
-          <w:footnoteReference w:id="12"/>
-        </w:r>
-      </w:ins>
-      <w:ins w:id="333" w:author="Holger Eichelberger" w:date="2022-07-14T13:31:00Z">
-        <w:r>
-          <w:rPr>
-            <w:lang w:val="en-GB"/>
-          </w:rPr>
-          <w:t xml:space="preserve">. May require a successful login into </w:t>
-        </w:r>
+      <w:ins w:id="346" w:author="Holger Eichelberger" w:date="2022-08-19T12:01:00Z">
         <w:r>
           <w:rPr>
             <w:i/>
             <w:lang w:val="en-GB"/>
+            <w:rPrChange w:id="347" w:author="Holger Eichelberger" w:date="2022-08-19T12:01:00Z">
+              <w:rPr>
+                <w:lang w:val="en-GB"/>
+              </w:rPr>
+            </w:rPrChange>
+          </w:rPr>
+          <w:t>/repository</w:t>
+        </w:r>
+        <w:r>
+          <w:rPr>
+            <w:lang w:val="en-GB"/>
+          </w:rPr>
+          <w:t>”</w:t>
+        </w:r>
+      </w:ins>
+      <w:ins w:id="348" w:author="Holger Eichelberger" w:date="2022-07-14T13:31:00Z">
+        <w:r>
+          <w:rPr>
+            <w:lang w:val="en-GB"/>
+          </w:rPr>
+          <w:t>, the name will be retagged</w:t>
+        </w:r>
+        <w:r>
+          <w:rPr>
+            <w:lang w:val="en-GB"/>
+          </w:rPr>
+          <w:t xml:space="preserve">. </w:t>
+        </w:r>
+      </w:ins>
+      <w:ins w:id="349" w:author="Holger Eichelberger" w:date="2022-08-19T12:02:00Z">
+        <w:r>
+          <w:rPr>
+            <w:lang w:val="en-GB"/>
+          </w:rPr>
+          <w:t xml:space="preserve">For example if we want to push </w:t>
+        </w:r>
+        <w:r>
+          <w:rPr>
+            <w:lang w:val="en-GB"/>
+          </w:rPr>
+          <w:t xml:space="preserve">an </w:t>
+        </w:r>
+        <w:r>
+          <w:rPr>
+            <w:lang w:val="en-GB"/>
+          </w:rPr>
+          <w:t>image into the registry “registry1” and the repository “repository1” with a tag “v1”, the image “testapp:01” will be retagged to “registry1/repository</w:t>
+        </w:r>
+        <w:proofErr w:type="gramStart"/>
+        <w:r>
+          <w:rPr>
+            <w:lang w:val="en-GB"/>
+          </w:rPr>
+          <w:t>1:v</w:t>
+        </w:r>
+        <w:proofErr w:type="gramEnd"/>
+        <w:r>
+          <w:rPr>
+            <w:lang w:val="en-GB"/>
+          </w:rPr>
+          <w:t xml:space="preserve">1”. </w:t>
+        </w:r>
+        <w:r>
+          <w:rPr>
+            <w:lang w:val="en-GB"/>
+          </w:rPr>
+          <w:t xml:space="preserve"> </w:t>
+        </w:r>
+      </w:ins>
+      <w:ins w:id="350" w:author="Holger Eichelberger" w:date="2022-07-14T13:31:00Z">
+        <w:r>
+          <w:rPr>
+            <w:lang w:val="en-GB"/>
+          </w:rPr>
+          <w:t xml:space="preserve">May require a successful login into </w:t>
+        </w:r>
+        <w:r>
+          <w:rPr>
+            <w:i/>
+            <w:lang w:val="en-GB"/>
           </w:rPr>
           <w:t>r</w:t>
         </w:r>
@@ -22213,12 +22355,447 @@
     </w:p>
     <w:p>
       <w:pPr>
-        <w:pStyle w:val="ListParagraph"/>
-        <w:rPr>
-          <w:ins w:id="334" w:author="Holger Eichelberger" w:date="2022-03-31T11:31:00Z"/>
-          <w:lang w:val="en-GB"/>
-        </w:rPr>
-        <w:pPrChange w:id="335" w:author="Holger Eichelberger" w:date="2022-03-31T11:31:00Z">
+        <w:rPr>
+          <w:ins w:id="351" w:author="Holger Eichelberger" w:date="2022-08-19T12:03:00Z"/>
+          <w:b/>
+          <w:lang w:val="en-GB"/>
+          <w:rPrChange w:id="352" w:author="Holger Eichelberger" w:date="2022-08-19T12:03:00Z">
+            <w:rPr>
+              <w:ins w:id="353" w:author="Holger Eichelberger" w:date="2022-08-19T12:03:00Z"/>
+              <w:rFonts w:ascii="Liberation Sans" w:hAnsi="Liberation Sans"/>
+              <w:lang w:val="en-US"/>
+            </w:rPr>
+          </w:rPrChange>
+        </w:rPr>
+        <w:pPrChange w:id="354" w:author="Holger Eichelberger" w:date="2022-08-19T12:03:00Z">
+          <w:pPr>
+            <w:pStyle w:val="Standard"/>
+          </w:pPr>
+        </w:pPrChange>
+      </w:pPr>
+      <w:ins w:id="355" w:author="Holger Eichelberger" w:date="2022-08-19T12:03:00Z">
+        <w:r>
+          <w:rPr>
+            <w:b/>
+            <w:lang w:val="en-GB"/>
+          </w:rPr>
+          <w:t>Naming conventions</w:t>
+        </w:r>
+      </w:ins>
+    </w:p>
+    <w:p>
+      <w:pPr>
+        <w:pStyle w:val="Standard"/>
+        <w:rPr>
+          <w:ins w:id="356" w:author="Holger Eichelberger" w:date="2022-08-19T12:03:00Z"/>
+          <w:lang w:val="en-GB"/>
+        </w:rPr>
+      </w:pPr>
+      <w:ins w:id="357" w:author="Holger Eichelberger" w:date="2022-08-19T12:03:00Z">
+        <w:r>
+          <w:rPr>
+            <w:rFonts w:ascii="Liberation Sans" w:hAnsi="Liberation Sans"/>
+            <w:lang w:val="en-US"/>
+          </w:rPr>
+          <w:t>A Docker registry may contain one or more repositories. A Docker registry can be run locally with</w:t>
+        </w:r>
+      </w:ins>
+      <w:ins w:id="358" w:author="Holger Eichelberger" w:date="2022-08-19T12:04:00Z">
+        <w:r>
+          <w:rPr>
+            <w:rFonts w:ascii="Liberation Sans" w:hAnsi="Liberation Sans"/>
+            <w:lang w:val="en-US"/>
+          </w:rPr>
+          <w:t>,</w:t>
+        </w:r>
+      </w:ins>
+      <w:ins w:id="359" w:author="Holger Eichelberger" w:date="2022-08-19T12:03:00Z">
+        <w:r>
+          <w:rPr>
+            <w:rFonts w:ascii="Liberation Sans" w:hAnsi="Liberation Sans"/>
+            <w:lang w:val="en-US"/>
+          </w:rPr>
+          <w:t xml:space="preserve"> e.g.</w:t>
+        </w:r>
+      </w:ins>
+      <w:ins w:id="360" w:author="Holger Eichelberger" w:date="2022-08-19T12:04:00Z">
+        <w:r>
+          <w:rPr>
+            <w:rFonts w:ascii="Liberation Sans" w:hAnsi="Liberation Sans"/>
+            <w:lang w:val="en-US"/>
+          </w:rPr>
+          <w:t>,</w:t>
+        </w:r>
+      </w:ins>
+      <w:ins w:id="361" w:author="Holger Eichelberger" w:date="2022-08-19T12:03:00Z">
+        <w:r>
+          <w:rPr>
+            <w:rFonts w:ascii="Liberation Sans" w:hAnsi="Liberation Sans"/>
+            <w:lang w:val="en-US"/>
+          </w:rPr>
+          <w:t xml:space="preserve"> image </w:t>
+        </w:r>
+      </w:ins>
+      <w:ins w:id="362" w:author="Holger Eichelberger" w:date="2022-08-19T14:20:00Z">
+        <w:r>
+          <w:rPr>
+            <w:rFonts w:asciiTheme="minorHAnsi" w:hAnsiTheme="minorHAnsi" w:cstheme="minorHAnsi"/>
+            <w:lang w:val="en-US"/>
+            <w:rPrChange w:id="363" w:author="Holger Eichelberger" w:date="2022-08-19T14:20:00Z">
+              <w:rPr>
+                <w:rFonts w:ascii="Liberation Sans" w:hAnsi="Liberation Sans"/>
+                <w:lang w:val="en-US"/>
+              </w:rPr>
+            </w:rPrChange>
+          </w:rPr>
+          <w:t>“</w:t>
+        </w:r>
+      </w:ins>
+      <w:ins w:id="364" w:author="Holger Eichelberger" w:date="2022-08-19T12:03:00Z">
+        <w:r>
+          <w:rPr>
+            <w:rFonts w:asciiTheme="minorHAnsi" w:hAnsiTheme="minorHAnsi" w:cstheme="minorHAnsi"/>
+            <w:lang w:val="en-US"/>
+            <w:rPrChange w:id="365" w:author="Holger Eichelberger" w:date="2022-08-19T14:20:00Z">
+              <w:rPr>
+                <w:rFonts w:ascii="Latin Modern Mono Prop" w:hAnsi="Latin Modern Mono Prop"/>
+                <w:lang w:val="en-US"/>
+              </w:rPr>
+            </w:rPrChange>
+          </w:rPr>
+          <w:t>registry:2</w:t>
+        </w:r>
+      </w:ins>
+      <w:ins w:id="366" w:author="Holger Eichelberger" w:date="2022-08-19T14:20:00Z">
+        <w:r>
+          <w:rPr>
+            <w:rFonts w:asciiTheme="minorHAnsi" w:hAnsiTheme="minorHAnsi" w:cstheme="minorHAnsi"/>
+            <w:lang w:val="en-US"/>
+            <w:rPrChange w:id="367" w:author="Holger Eichelberger" w:date="2022-08-19T14:20:00Z">
+              <w:rPr>
+                <w:rFonts w:ascii="Consolas" w:hAnsi="Consolas"/>
+                <w:lang w:val="en-US"/>
+              </w:rPr>
+            </w:rPrChange>
+          </w:rPr>
+          <w:t>”</w:t>
+        </w:r>
+      </w:ins>
+      <w:ins w:id="368" w:author="Holger Eichelberger" w:date="2022-08-19T12:03:00Z">
+        <w:r>
+          <w:rPr>
+            <w:rFonts w:ascii="Liberation Sans" w:hAnsi="Liberation Sans"/>
+            <w:lang w:val="en-US"/>
+          </w:rPr>
+          <w:t xml:space="preserve">. </w:t>
+        </w:r>
+        <w:proofErr w:type="spellStart"/>
+        <w:r>
+          <w:rPr>
+            <w:rFonts w:ascii="Liberation Sans" w:hAnsi="Liberation Sans"/>
+            <w:lang w:val="en-US"/>
+          </w:rPr>
+          <w:t>DockerHub</w:t>
+        </w:r>
+        <w:proofErr w:type="spellEnd"/>
+        <w:r>
+          <w:rPr>
+            <w:rFonts w:ascii="Liberation Sans" w:hAnsi="Liberation Sans"/>
+            <w:lang w:val="en-US"/>
+          </w:rPr>
+          <w:t xml:space="preserve"> is also a Docker registry. Usually </w:t>
+        </w:r>
+      </w:ins>
+      <w:ins w:id="369" w:author="Holger Eichelberger" w:date="2022-08-19T12:04:00Z">
+        <w:r>
+          <w:rPr>
+            <w:rFonts w:ascii="Liberation Sans" w:hAnsi="Liberation Sans"/>
+            <w:lang w:val="en-US"/>
+          </w:rPr>
+          <w:t xml:space="preserve">a </w:t>
+        </w:r>
+      </w:ins>
+      <w:ins w:id="370" w:author="Holger Eichelberger" w:date="2022-08-19T12:03:00Z">
+        <w:r>
+          <w:rPr>
+            <w:rFonts w:ascii="Liberation Sans" w:hAnsi="Liberation Sans"/>
+            <w:lang w:val="en-US"/>
+          </w:rPr>
+          <w:t xml:space="preserve">repository would contain one or more version of the same image type. A tag indicates the version of an image in a repository. An example of this naming convention can be </w:t>
+        </w:r>
+      </w:ins>
+      <w:ins w:id="371" w:author="Holger Eichelberger" w:date="2022-08-19T12:04:00Z">
+        <w:r>
+          <w:rPr>
+            <w:rFonts w:ascii="Liberation Sans" w:hAnsi="Liberation Sans"/>
+            <w:lang w:val="en-US"/>
+          </w:rPr>
+          <w:t xml:space="preserve">found in </w:t>
+        </w:r>
+      </w:ins>
+      <w:proofErr w:type="spellStart"/>
+      <w:ins w:id="372" w:author="Holger Eichelberger" w:date="2022-08-19T12:03:00Z">
+        <w:r>
+          <w:rPr>
+            <w:rFonts w:ascii="Liberation Sans" w:hAnsi="Liberation Sans"/>
+            <w:lang w:val="en-US"/>
+          </w:rPr>
+          <w:t>DockerHub</w:t>
+        </w:r>
+        <w:proofErr w:type="spellEnd"/>
+        <w:r>
+          <w:rPr>
+            <w:rFonts w:ascii="Liberation Sans" w:hAnsi="Liberation Sans"/>
+            <w:lang w:val="en-US"/>
+          </w:rPr>
+          <w:t>:</w:t>
+        </w:r>
+      </w:ins>
+    </w:p>
+    <w:p>
+      <w:pPr>
+        <w:pStyle w:val="Standard"/>
+        <w:rPr>
+          <w:ins w:id="373" w:author="Holger Eichelberger" w:date="2022-08-19T12:03:00Z"/>
+          <w:rFonts w:ascii="Consolas" w:hAnsi="Consolas"/>
+          <w:lang w:val="en-GB"/>
+          <w:rPrChange w:id="374" w:author="Holger Eichelberger" w:date="2022-08-19T14:13:00Z">
+            <w:rPr>
+              <w:ins w:id="375" w:author="Holger Eichelberger" w:date="2022-08-19T12:03:00Z"/>
+              <w:rFonts w:ascii="Liberation Sans" w:hAnsi="Liberation Sans"/>
+            </w:rPr>
+          </w:rPrChange>
+        </w:rPr>
+      </w:pPr>
+      <w:ins w:id="376" w:author="Holger Eichelberger" w:date="2022-08-19T12:03:00Z">
+        <w:r>
+          <w:rPr>
+            <w:rFonts w:ascii="Liberation Sans" w:hAnsi="Liberation Sans"/>
+            <w:lang w:val="en-US"/>
+          </w:rPr>
+          <w:tab/>
+        </w:r>
+        <w:r>
+          <w:rPr>
+            <w:rFonts w:ascii="Consolas" w:hAnsi="Consolas"/>
+            <w:lang w:val="en-GB"/>
+            <w:rPrChange w:id="377" w:author="Holger Eichelberger" w:date="2022-08-19T14:13:00Z">
+              <w:rPr>
+                <w:rFonts w:ascii="Liberation Sans" w:hAnsi="Liberation Sans"/>
+              </w:rPr>
+            </w:rPrChange>
+          </w:rPr>
+          <w:t xml:space="preserve">registry: </w:t>
+        </w:r>
+        <w:r>
+          <w:rPr>
+            <w:rFonts w:ascii="Consolas" w:hAnsi="Consolas"/>
+            <w:lang w:val="en-GB"/>
+            <w:rPrChange w:id="378" w:author="Holger Eichelberger" w:date="2022-08-19T14:13:00Z">
+              <w:rPr>
+                <w:rFonts w:ascii="Liberation Sans" w:hAnsi="Liberation Sans"/>
+              </w:rPr>
+            </w:rPrChange>
+          </w:rPr>
+          <w:tab/>
+        </w:r>
+      </w:ins>
+      <w:ins w:id="379" w:author="Holger Eichelberger" w:date="2022-08-19T14:13:00Z">
+        <w:r>
+          <w:rPr>
+            <w:rFonts w:ascii="Consolas" w:hAnsi="Consolas"/>
+            <w:lang w:val="en-GB"/>
+            <w:rPrChange w:id="380" w:author="Holger Eichelberger" w:date="2022-08-19T14:13:00Z">
+              <w:rPr>
+                <w:rFonts w:ascii="Consolas" w:hAnsi="Consolas"/>
+              </w:rPr>
+            </w:rPrChange>
+          </w:rPr>
+          <w:t xml:space="preserve"> </w:t>
+        </w:r>
+        <w:r>
+          <w:rPr>
+            <w:rFonts w:ascii="Consolas" w:hAnsi="Consolas"/>
+            <w:lang w:val="en-GB"/>
+          </w:rPr>
+          <w:tab/>
+        </w:r>
+      </w:ins>
+      <w:ins w:id="381" w:author="Holger Eichelberger" w:date="2022-08-19T12:03:00Z">
+        <w:r>
+          <w:rPr>
+            <w:rFonts w:ascii="Consolas" w:hAnsi="Consolas"/>
+            <w:lang w:val="en-GB"/>
+            <w:rPrChange w:id="382" w:author="Holger Eichelberger" w:date="2022-08-19T14:13:00Z">
+              <w:rPr>
+                <w:rFonts w:ascii="Latin Modern Mono" w:hAnsi="Latin Modern Mono"/>
+              </w:rPr>
+            </w:rPrChange>
+          </w:rPr>
+          <w:t>https://hub.docker.com</w:t>
+        </w:r>
+        <w:r>
+          <w:rPr>
+            <w:rFonts w:ascii="Consolas" w:hAnsi="Consolas"/>
+            <w:lang w:val="en-GB"/>
+            <w:rPrChange w:id="383" w:author="Holger Eichelberger" w:date="2022-08-19T14:13:00Z">
+              <w:rPr>
+                <w:rFonts w:ascii="Liberation Sans" w:hAnsi="Liberation Sans"/>
+              </w:rPr>
+            </w:rPrChange>
+          </w:rPr>
+          <w:br/>
+        </w:r>
+        <w:r>
+          <w:rPr>
+            <w:rFonts w:ascii="Consolas" w:hAnsi="Consolas"/>
+            <w:lang w:val="en-GB"/>
+            <w:rPrChange w:id="384" w:author="Holger Eichelberger" w:date="2022-08-19T14:13:00Z">
+              <w:rPr>
+                <w:rFonts w:ascii="Liberation Sans" w:hAnsi="Liberation Sans"/>
+              </w:rPr>
+            </w:rPrChange>
+          </w:rPr>
+          <w:tab/>
+          <w:t>repository:</w:t>
+        </w:r>
+      </w:ins>
+      <w:ins w:id="385" w:author="Holger Eichelberger" w:date="2022-08-19T14:13:00Z">
+        <w:r>
+          <w:rPr>
+            <w:rFonts w:ascii="Consolas" w:hAnsi="Consolas"/>
+            <w:lang w:val="en-GB"/>
+            <w:rPrChange w:id="386" w:author="Holger Eichelberger" w:date="2022-08-19T14:13:00Z">
+              <w:rPr>
+                <w:rFonts w:ascii="Consolas" w:hAnsi="Consolas"/>
+              </w:rPr>
+            </w:rPrChange>
+          </w:rPr>
+          <w:tab/>
+        </w:r>
+      </w:ins>
+      <w:ins w:id="387" w:author="Holger Eichelberger" w:date="2022-08-19T12:03:00Z">
+        <w:r>
+          <w:rPr>
+            <w:rFonts w:ascii="Consolas" w:hAnsi="Consolas"/>
+            <w:lang w:val="en-GB"/>
+            <w:rPrChange w:id="388" w:author="Holger Eichelberger" w:date="2022-08-19T14:13:00Z">
+              <w:rPr>
+                <w:rFonts w:ascii="Latin Modern Mono" w:hAnsi="Latin Modern Mono"/>
+              </w:rPr>
+            </w:rPrChange>
+          </w:rPr>
+          <w:t>python</w:t>
+        </w:r>
+        <w:r>
+          <w:rPr>
+            <w:rFonts w:ascii="Consolas" w:hAnsi="Consolas"/>
+            <w:lang w:val="en-GB"/>
+            <w:rPrChange w:id="389" w:author="Holger Eichelberger" w:date="2022-08-19T14:13:00Z">
+              <w:rPr>
+                <w:rFonts w:ascii="Liberation Sans" w:hAnsi="Liberation Sans"/>
+              </w:rPr>
+            </w:rPrChange>
+          </w:rPr>
+          <w:br/>
+        </w:r>
+        <w:r>
+          <w:rPr>
+            <w:rFonts w:ascii="Consolas" w:hAnsi="Consolas"/>
+            <w:lang w:val="en-GB"/>
+            <w:rPrChange w:id="390" w:author="Holger Eichelberger" w:date="2022-08-19T14:13:00Z">
+              <w:rPr>
+                <w:rFonts w:ascii="Liberation Sans" w:hAnsi="Liberation Sans"/>
+              </w:rPr>
+            </w:rPrChange>
+          </w:rPr>
+          <w:tab/>
+          <w:t xml:space="preserve">tag: </w:t>
+        </w:r>
+        <w:r>
+          <w:rPr>
+            <w:rFonts w:ascii="Consolas" w:hAnsi="Consolas"/>
+            <w:lang w:val="en-GB"/>
+            <w:rPrChange w:id="391" w:author="Holger Eichelberger" w:date="2022-08-19T14:13:00Z">
+              <w:rPr>
+                <w:rFonts w:ascii="Liberation Sans" w:hAnsi="Liberation Sans"/>
+              </w:rPr>
+            </w:rPrChange>
+          </w:rPr>
+          <w:tab/>
+        </w:r>
+        <w:r>
+          <w:rPr>
+            <w:rFonts w:ascii="Consolas" w:hAnsi="Consolas"/>
+            <w:lang w:val="en-GB"/>
+            <w:rPrChange w:id="392" w:author="Holger Eichelberger" w:date="2022-08-19T14:13:00Z">
+              <w:rPr>
+                <w:rFonts w:ascii="Liberation Sans" w:hAnsi="Liberation Sans"/>
+              </w:rPr>
+            </w:rPrChange>
+          </w:rPr>
+          <w:tab/>
+        </w:r>
+      </w:ins>
+      <w:ins w:id="393" w:author="Holger Eichelberger" w:date="2022-08-19T14:13:00Z">
+        <w:r>
+          <w:rPr>
+            <w:rFonts w:ascii="Consolas" w:hAnsi="Consolas"/>
+            <w:lang w:val="en-GB"/>
+            <w:rPrChange w:id="394" w:author="Holger Eichelberger" w:date="2022-08-19T14:13:00Z">
+              <w:rPr>
+                <w:rFonts w:ascii="Consolas" w:hAnsi="Consolas"/>
+              </w:rPr>
+            </w:rPrChange>
+          </w:rPr>
+          <w:t xml:space="preserve"> </w:t>
+        </w:r>
+        <w:r>
+          <w:rPr>
+            <w:rFonts w:ascii="Consolas" w:hAnsi="Consolas"/>
+            <w:lang w:val="en-GB"/>
+          </w:rPr>
+          <w:tab/>
+        </w:r>
+      </w:ins>
+      <w:ins w:id="395" w:author="Holger Eichelberger" w:date="2022-08-19T12:03:00Z">
+        <w:r>
+          <w:rPr>
+            <w:rFonts w:ascii="Consolas" w:hAnsi="Consolas"/>
+            <w:lang w:val="en-GB"/>
+            <w:rPrChange w:id="396" w:author="Holger Eichelberger" w:date="2022-08-19T14:13:00Z">
+              <w:rPr>
+                <w:rFonts w:ascii="Latin Modern Mono" w:hAnsi="Latin Modern Mono"/>
+              </w:rPr>
+            </w:rPrChange>
+          </w:rPr>
+          <w:t>3.7-alpine</w:t>
+        </w:r>
+      </w:ins>
+    </w:p>
+    <w:p>
+      <w:pPr>
+        <w:rPr>
+          <w:ins w:id="397" w:author="Holger Eichelberger" w:date="2022-08-19T12:03:00Z"/>
+          <w:b/>
+          <w:lang w:val="en-GB"/>
+        </w:rPr>
+      </w:pPr>
+    </w:p>
+    <w:p>
+      <w:pPr>
+        <w:rPr>
+          <w:ins w:id="398" w:author="Holger Eichelberger" w:date="2022-03-31T11:31:00Z"/>
+          <w:b/>
+          <w:lang w:val="en-GB"/>
+          <w:rPrChange w:id="399" w:author="Holger Eichelberger" w:date="2022-08-19T12:03:00Z">
+            <w:rPr>
+              <w:ins w:id="400" w:author="Holger Eichelberger" w:date="2022-03-31T11:31:00Z"/>
+              <w:lang w:val="en-GB"/>
+            </w:rPr>
+          </w:rPrChange>
+        </w:rPr>
+        <w:pPrChange w:id="401" w:author="Holger Eichelberger" w:date="2022-08-19T12:03:00Z">
           <w:pPr>
             <w:pStyle w:val="ListParagraph"/>
             <w:numPr>
@@ -22228,23 +22805,37 @@
           </w:pPr>
         </w:pPrChange>
       </w:pPr>
-    </w:p>
-    <w:p>
-      <w:pPr>
-        <w:rPr>
-          <w:ins w:id="336" w:author="Holger Eichelberger" w:date="2022-03-31T11:25:00Z"/>
-          <w:lang w:val="en-GB"/>
-        </w:rPr>
-      </w:pPr>
-      <w:ins w:id="337" w:author="Holger Eichelberger" w:date="2022-03-31T11:25:00Z">
-        <w:r>
-          <w:rPr>
+      <w:ins w:id="402" w:author="Holger Eichelberger" w:date="2022-08-19T12:03:00Z">
+        <w:r>
+          <w:rPr>
+            <w:b/>
             <w:lang w:val="en-GB"/>
+            <w:rPrChange w:id="403" w:author="Holger Eichelberger" w:date="2022-08-19T12:03:00Z">
+              <w:rPr>
+                <w:lang w:val="en-GB"/>
+              </w:rPr>
+            </w:rPrChange>
+          </w:rPr>
+          <w:t>System properties</w:t>
+        </w:r>
+      </w:ins>
+    </w:p>
+    <w:p>
+      <w:pPr>
+        <w:rPr>
+          <w:ins w:id="404" w:author="Holger Eichelberger" w:date="2022-03-31T11:25:00Z"/>
+          <w:lang w:val="en-GB"/>
+        </w:rPr>
+      </w:pPr>
+      <w:ins w:id="405" w:author="Holger Eichelberger" w:date="2022-03-31T11:25:00Z">
+        <w:r>
+          <w:rPr>
+            <w:lang w:val="en-GB"/>
           </w:rPr>
           <w:t xml:space="preserve">The VIL </w:t>
         </w:r>
       </w:ins>
-      <w:ins w:id="338" w:author="Holger Eichelberger" w:date="2022-03-31T11:32:00Z">
+      <w:ins w:id="406" w:author="Holger Eichelberger" w:date="2022-03-31T11:32:00Z">
         <w:r>
           <w:rPr>
             <w:lang w:val="en-GB"/>
@@ -22252,7 +22843,7 @@
           <w:t>Docker</w:t>
         </w:r>
       </w:ins>
-      <w:ins w:id="339" w:author="Holger Eichelberger" w:date="2022-03-31T11:25:00Z">
+      <w:ins w:id="407" w:author="Holger Eichelberger" w:date="2022-03-31T11:25:00Z">
         <w:r>
           <w:rPr>
             <w:lang w:val="en-GB"/>
@@ -22260,7 +22851,7 @@
           <w:t xml:space="preserve"> integration supports </w:t>
         </w:r>
       </w:ins>
-      <w:ins w:id="340" w:author="Holger Eichelberger" w:date="2022-03-31T11:32:00Z">
+      <w:ins w:id="408" w:author="Holger Eichelberger" w:date="2022-03-31T11:32:00Z">
         <w:r>
           <w:rPr>
             <w:lang w:val="en-GB"/>
@@ -22268,7 +22859,7 @@
           <w:t xml:space="preserve">the following </w:t>
         </w:r>
       </w:ins>
-      <w:ins w:id="341" w:author="Holger Eichelberger" w:date="2022-03-31T11:25:00Z">
+      <w:ins w:id="409" w:author="Holger Eichelberger" w:date="2022-03-31T11:25:00Z">
         <w:r>
           <w:rPr>
             <w:lang w:val="en-GB"/>
@@ -22285,13 +22876,13 @@
           <w:numId w:val="11"/>
         </w:numPr>
         <w:rPr>
-          <w:ins w:id="342" w:author="Holger Eichelberger" w:date="2022-04-01T10:57:00Z"/>
+          <w:ins w:id="410" w:author="Holger Eichelberger" w:date="2022-04-01T10:57:00Z"/>
           <w:lang w:val="en-GB"/>
         </w:rPr>
       </w:pPr>
       <w:proofErr w:type="spellStart"/>
       <w:proofErr w:type="gramStart"/>
-      <w:ins w:id="343" w:author="Holger Eichelberger" w:date="2022-03-31T11:25:00Z">
+      <w:ins w:id="411" w:author="Holger Eichelberger" w:date="2022-03-31T11:25:00Z">
         <w:r>
           <w:rPr>
             <w:rFonts w:ascii="Courier New" w:hAnsi="Courier New" w:cs="Courier New"/>
@@ -22302,7 +22893,7 @@
           <w:t>easy.</w:t>
         </w:r>
       </w:ins>
-      <w:ins w:id="344" w:author="Holger Eichelberger" w:date="2022-03-31T11:32:00Z">
+      <w:ins w:id="412" w:author="Holger Eichelberger" w:date="2022-03-31T11:32:00Z">
         <w:r>
           <w:rPr>
             <w:rFonts w:ascii="Courier New" w:hAnsi="Courier New" w:cs="Courier New"/>
@@ -22314,7 +22905,7 @@
         </w:r>
       </w:ins>
       <w:proofErr w:type="gramEnd"/>
-      <w:ins w:id="345" w:author="Holger Eichelberger" w:date="2022-03-31T11:25:00Z">
+      <w:ins w:id="413" w:author="Holger Eichelberger" w:date="2022-03-31T11:25:00Z">
         <w:r>
           <w:rPr>
             <w:rFonts w:ascii="Courier New" w:hAnsi="Courier New" w:cs="Courier New"/>
@@ -22325,7 +22916,7 @@
           <w:t>.</w:t>
         </w:r>
       </w:ins>
-      <w:ins w:id="346" w:author="Holger Eichelberger" w:date="2022-03-31T11:32:00Z">
+      <w:ins w:id="414" w:author="Holger Eichelberger" w:date="2022-03-31T11:32:00Z">
         <w:r>
           <w:rPr>
             <w:rFonts w:ascii="Courier New" w:hAnsi="Courier New" w:cs="Courier New"/>
@@ -22337,7 +22928,7 @@
         </w:r>
       </w:ins>
       <w:proofErr w:type="spellEnd"/>
-      <w:ins w:id="347" w:author="Holger Eichelberger" w:date="2022-03-31T11:25:00Z">
+      <w:ins w:id="415" w:author="Holger Eichelberger" w:date="2022-03-31T11:25:00Z">
         <w:r>
           <w:rPr>
             <w:lang w:val="en-GB"/>
@@ -22345,7 +22936,7 @@
           <w:t xml:space="preserve">, </w:t>
         </w:r>
       </w:ins>
-      <w:ins w:id="348" w:author="Holger Eichelberger" w:date="2022-03-31T11:32:00Z">
+      <w:ins w:id="416" w:author="Holger Eichelberger" w:date="2022-03-31T11:32:00Z">
         <w:r>
           <w:rPr>
             <w:lang w:val="en-GB"/>
@@ -22353,7 +22944,7 @@
           <w:t xml:space="preserve">the host name specification to connect to the Docker process. The default for </w:t>
         </w:r>
       </w:ins>
-      <w:ins w:id="349" w:author="Holger Eichelberger" w:date="2022-03-31T11:33:00Z">
+      <w:ins w:id="417" w:author="Holger Eichelberger" w:date="2022-03-31T11:33:00Z">
         <w:r>
           <w:rPr>
             <w:lang w:val="en-GB"/>
@@ -22404,20 +22995,20 @@
           <w:numId w:val="11"/>
         </w:numPr>
         <w:rPr>
-          <w:ins w:id="350" w:author="Holger Eichelberger" w:date="2022-03-31T11:25:00Z"/>
+          <w:ins w:id="418" w:author="Holger Eichelberger" w:date="2022-03-31T11:25:00Z"/>
           <w:lang w:val="en-GB"/>
         </w:rPr>
       </w:pPr>
       <w:proofErr w:type="spellStart"/>
       <w:proofErr w:type="gramStart"/>
-      <w:ins w:id="351" w:author="Holger Eichelberger" w:date="2022-04-01T11:00:00Z">
+      <w:ins w:id="419" w:author="Holger Eichelberger" w:date="2022-04-01T11:00:00Z">
         <w:r>
           <w:rPr>
             <w:rFonts w:ascii="Courier New" w:hAnsi="Courier New" w:cs="Courier New"/>
             <w:sz w:val="22"/>
             <w:szCs w:val="22"/>
             <w:lang w:val="en-GB"/>
-            <w:rPrChange w:id="352" w:author="Holger Eichelberger" w:date="2022-04-01T11:01:00Z">
+            <w:rPrChange w:id="420" w:author="Holger Eichelberger" w:date="2022-04-01T11:01:00Z">
               <w:rPr>
                 <w:lang w:val="en-GB"/>
               </w:rPr>
@@ -22432,7 +23023,7 @@
             <w:sz w:val="22"/>
             <w:szCs w:val="22"/>
             <w:lang w:val="en-GB"/>
-            <w:rPrChange w:id="353" w:author="Holger Eichelberger" w:date="2022-04-01T11:01:00Z">
+            <w:rPrChange w:id="421" w:author="Holger Eichelberger" w:date="2022-04-01T11:01:00Z">
               <w:rPr>
                 <w:lang w:val="en-GB"/>
               </w:rPr>
@@ -22441,14 +23032,14 @@
           <w:t>.f</w:t>
         </w:r>
       </w:ins>
-      <w:ins w:id="354" w:author="Holger Eichelberger" w:date="2022-04-01T11:01:00Z">
+      <w:ins w:id="422" w:author="Holger Eichelberger" w:date="2022-04-01T11:01:00Z">
         <w:r>
           <w:rPr>
             <w:rFonts w:ascii="Courier New" w:hAnsi="Courier New" w:cs="Courier New"/>
             <w:sz w:val="22"/>
             <w:szCs w:val="22"/>
             <w:lang w:val="en-GB"/>
-            <w:rPrChange w:id="355" w:author="Holger Eichelberger" w:date="2022-04-01T11:01:00Z">
+            <w:rPrChange w:id="423" w:author="Holger Eichelberger" w:date="2022-04-01T11:01:00Z">
               <w:rPr>
                 <w:lang w:val="en-GB"/>
               </w:rPr>
@@ -22464,7 +23055,7 @@
           <w:t xml:space="preserve">: Whether </w:t>
         </w:r>
       </w:ins>
-      <w:ins w:id="356" w:author="Holger Eichelberger" w:date="2022-04-01T11:06:00Z">
+      <w:ins w:id="424" w:author="Holger Eichelberger" w:date="2022-04-01T11:06:00Z">
         <w:r>
           <w:rPr>
             <w:lang w:val="en-GB"/>
@@ -22472,7 +23063,7 @@
           <w:t xml:space="preserve">Docker execution errors, e.g., Docker not installed shall lead to a VIL/VTL execution layer. </w:t>
         </w:r>
       </w:ins>
-      <w:ins w:id="357" w:author="Holger Eichelberger" w:date="2022-04-01T11:07:00Z">
+      <w:ins w:id="425" w:author="Holger Eichelberger" w:date="2022-04-01T11:07:00Z">
         <w:r>
           <w:rPr>
             <w:lang w:val="en-GB"/>
@@ -22485,7 +23076,7 @@
             <w:sz w:val="22"/>
             <w:szCs w:val="22"/>
             <w:lang w:val="en-GB"/>
-            <w:rPrChange w:id="358" w:author="Holger Eichelberger" w:date="2022-04-01T11:08:00Z">
+            <w:rPrChange w:id="426" w:author="Holger Eichelberger" w:date="2022-04-01T11:08:00Z">
               <w:rPr>
                 <w:rFonts w:ascii="Courier New" w:hAnsi="Courier New" w:cs="Courier New"/>
                 <w:lang w:val="en-GB"/>
@@ -22501,7 +23092,7 @@
           <w:t xml:space="preserve">. </w:t>
         </w:r>
       </w:ins>
-      <w:ins w:id="359" w:author="Holger Eichelberger" w:date="2022-04-01T11:06:00Z">
+      <w:ins w:id="427" w:author="Holger Eichelberger" w:date="2022-04-01T11:06:00Z">
         <w:r>
           <w:rPr>
             <w:lang w:val="en-GB"/>
@@ -22509,7 +23100,7 @@
           <w:t xml:space="preserve">For testing, it may make </w:t>
         </w:r>
       </w:ins>
-      <w:ins w:id="360" w:author="Holger Eichelberger" w:date="2022-04-01T11:07:00Z">
+      <w:ins w:id="428" w:author="Holger Eichelberger" w:date="2022-04-01T11:07:00Z">
         <w:r>
           <w:rPr>
             <w:lang w:val="en-GB"/>
@@ -22522,7 +23113,7 @@
             <w:sz w:val="22"/>
             <w:szCs w:val="22"/>
             <w:lang w:val="en-GB"/>
-            <w:rPrChange w:id="361" w:author="Holger Eichelberger" w:date="2022-04-01T11:08:00Z">
+            <w:rPrChange w:id="429" w:author="Holger Eichelberger" w:date="2022-04-01T11:08:00Z">
               <w:rPr>
                 <w:lang w:val="en-GB"/>
               </w:rPr>
@@ -22557,7 +23148,7 @@
         <w:rPr>
           <w:lang w:val="en-GB"/>
         </w:rPr>
-        <w:pPrChange w:id="362" w:author="Holger Eichelberger" w:date="2022-03-31T11:25:00Z">
+        <w:pPrChange w:id="430" w:author="Holger Eichelberger" w:date="2022-03-31T11:25:00Z">
           <w:pPr>
             <w:pStyle w:val="ListParagraph"/>
             <w:numPr>
@@ -22575,8 +23166,8 @@
           <w:lang w:val="en-GB"/>
         </w:rPr>
       </w:pPr>
-      <w:bookmarkStart w:id="363" w:name="_Ref485885373"/>
-      <w:bookmarkStart w:id="364" w:name="_Toc100677044"/>
+      <w:bookmarkStart w:id="431" w:name="_Ref485885373"/>
+      <w:bookmarkStart w:id="432" w:name="_Toc100677044"/>
       <w:r>
         <w:rPr>
           <w:lang w:val="en-GB"/>
@@ -22584,8 +23175,8 @@
         <w:lastRenderedPageBreak/>
         <w:t>How to ...?</w:t>
       </w:r>
-      <w:bookmarkEnd w:id="363"/>
-      <w:bookmarkEnd w:id="364"/>
+      <w:bookmarkEnd w:id="431"/>
+      <w:bookmarkEnd w:id="432"/>
     </w:p>
     <w:p>
       <w:pPr>
@@ -22619,14 +23210,14 @@
           <w:lang w:val="en-GB"/>
         </w:rPr>
       </w:pPr>
-      <w:bookmarkStart w:id="365" w:name="_Toc100677045"/>
+      <w:bookmarkStart w:id="433" w:name="_Toc100677045"/>
       <w:r>
         <w:rPr>
           <w:lang w:val="en-GB"/>
         </w:rPr>
         <w:t>VIL</w:t>
       </w:r>
-      <w:bookmarkEnd w:id="365"/>
+      <w:bookmarkEnd w:id="433"/>
     </w:p>
     <w:p>
       <w:pPr>
@@ -22635,7 +23226,7 @@
           <w:lang w:val="en-GB"/>
         </w:rPr>
       </w:pPr>
-      <w:bookmarkStart w:id="366" w:name="_Toc100677046"/>
+      <w:bookmarkStart w:id="434" w:name="_Toc100677046"/>
       <w:proofErr w:type="spellStart"/>
       <w:r>
         <w:rPr>
@@ -22670,7 +23261,7 @@
         </w:rPr>
         <w:t>namespaces</w:t>
       </w:r>
-      <w:bookmarkEnd w:id="366"/>
+      <w:bookmarkEnd w:id="434"/>
     </w:p>
     <w:p>
       <w:pPr>
@@ -23197,14 +23788,14 @@
           <w:lang w:val="en-GB"/>
         </w:rPr>
       </w:pPr>
-      <w:bookmarkStart w:id="367" w:name="_Toc100677047"/>
+      <w:bookmarkStart w:id="435" w:name="_Toc100677047"/>
       <w:r>
         <w:rPr>
           <w:lang w:val="en-GB"/>
         </w:rPr>
         <w:t>Running XVCL</w:t>
       </w:r>
-      <w:bookmarkEnd w:id="367"/>
+      <w:bookmarkEnd w:id="435"/>
     </w:p>
     <w:p>
       <w:pPr>
@@ -26082,14 +26673,14 @@
           <w:lang w:val="en-GB"/>
         </w:rPr>
       </w:pPr>
-      <w:bookmarkStart w:id="368" w:name="_Toc100677048"/>
+      <w:bookmarkStart w:id="436" w:name="_Toc100677048"/>
       <w:r>
         <w:rPr>
           <w:lang w:val="en-GB"/>
         </w:rPr>
         <w:t>VIL Template Language</w:t>
       </w:r>
-      <w:bookmarkEnd w:id="368"/>
+      <w:bookmarkEnd w:id="436"/>
     </w:p>
     <w:p>
       <w:pPr>
@@ -26129,14 +26720,14 @@
           <w:lang w:val="en-GB"/>
         </w:rPr>
       </w:pPr>
-      <w:bookmarkStart w:id="369" w:name="_Toc100677049"/>
+      <w:bookmarkStart w:id="437" w:name="_Toc100677049"/>
       <w:r>
         <w:rPr>
           <w:lang w:val="en-GB"/>
         </w:rPr>
         <w:t>All VIL languages</w:t>
       </w:r>
-      <w:bookmarkEnd w:id="369"/>
+      <w:bookmarkEnd w:id="437"/>
     </w:p>
     <w:p>
       <w:pPr>
@@ -26158,8 +26749,8 @@
           <w:lang w:val="en-US"/>
         </w:rPr>
       </w:pPr>
-      <w:bookmarkStart w:id="370" w:name="_Ref434519883"/>
-      <w:bookmarkStart w:id="371" w:name="_Toc100677050"/>
+      <w:bookmarkStart w:id="438" w:name="_Ref434519883"/>
+      <w:bookmarkStart w:id="439" w:name="_Toc100677050"/>
       <w:r>
         <w:rPr>
           <w:lang w:val="en-US"/>
@@ -26172,8 +26763,8 @@
         </w:rPr>
         <w:t>alls</w:t>
       </w:r>
-      <w:bookmarkEnd w:id="370"/>
-      <w:bookmarkEnd w:id="371"/>
+      <w:bookmarkEnd w:id="438"/>
+      <w:bookmarkEnd w:id="439"/>
     </w:p>
     <w:p>
       <w:pPr>
@@ -28441,10 +29032,10 @@
           <w:lang w:val="en-GB"/>
         </w:rPr>
       </w:pPr>
-      <w:bookmarkStart w:id="372" w:name="_Toc179456084"/>
-      <w:bookmarkStart w:id="373" w:name="_Toc313096753"/>
-      <w:bookmarkStart w:id="374" w:name="_Toc449024022"/>
-      <w:bookmarkStart w:id="375" w:name="_Toc100677051"/>
+      <w:bookmarkStart w:id="440" w:name="_Toc179456084"/>
+      <w:bookmarkStart w:id="441" w:name="_Toc313096753"/>
+      <w:bookmarkStart w:id="442" w:name="_Toc449024022"/>
+      <w:bookmarkStart w:id="443" w:name="_Toc100677051"/>
       <w:r>
         <w:rPr>
           <w:lang w:val="en-GB"/>
@@ -28452,10 +29043,10 @@
         <w:lastRenderedPageBreak/>
         <w:t>References</w:t>
       </w:r>
-      <w:bookmarkEnd w:id="372"/>
-      <w:bookmarkEnd w:id="373"/>
-      <w:bookmarkEnd w:id="374"/>
-      <w:bookmarkEnd w:id="375"/>
+      <w:bookmarkEnd w:id="440"/>
+      <w:bookmarkEnd w:id="441"/>
+      <w:bookmarkEnd w:id="442"/>
+      <w:bookmarkEnd w:id="443"/>
     </w:p>
     <w:p>
       <w:pPr>
@@ -28467,21 +29058,21 @@
           <w:lang w:val="en-GB"/>
         </w:rPr>
       </w:pPr>
-      <w:bookmarkStart w:id="376" w:name="BIB__bib"/>
+      <w:bookmarkStart w:id="444" w:name="BIB__bib"/>
       <w:r>
         <w:rPr>
           <w:lang w:val="en-GB"/>
         </w:rPr>
         <w:t>[</w:t>
       </w:r>
-      <w:bookmarkStart w:id="377" w:name="BIB_www_mi_aspectj"/>
+      <w:bookmarkStart w:id="445" w:name="BIB_www_mi_aspectj"/>
       <w:r>
         <w:rPr>
           <w:lang w:val="en-GB"/>
         </w:rPr>
         <w:t>1</w:t>
       </w:r>
-      <w:bookmarkEnd w:id="377"/>
+      <w:bookmarkEnd w:id="445"/>
       <w:r>
         <w:rPr>
           <w:lang w:val="en-GB"/>
@@ -28548,7 +29139,7 @@
         <w:t>http://sse.uni-hildesheim.de/indenica</w:t>
       </w:r>
     </w:p>
-    <w:bookmarkEnd w:id="376"/>
+    <w:bookmarkEnd w:id="444"/>
     <w:p>
       <w:pPr>
         <w:tabs>
@@ -29080,23 +29671,11 @@
       <w:r>
         <w:t xml:space="preserve"> </w:t>
       </w:r>
-      <w:proofErr w:type="spellStart"/>
-      <w:r>
-        <w:t>EASy</w:t>
-      </w:r>
-      <w:proofErr w:type="spellEnd"/>
-      <w:r>
-        <w:t xml:space="preserve">-Producer must be executed within a JDK so that Java has access to </w:t>
-      </w:r>
-      <w:proofErr w:type="spellStart"/>
-      <w:proofErr w:type="gramStart"/>
-      <w:r>
-        <w:t>it’s</w:t>
-      </w:r>
-      <w:proofErr w:type="spellEnd"/>
-      <w:proofErr w:type="gramEnd"/>
-      <w:r>
-        <w:t xml:space="preserve"> internal compiler. </w:t>
+      <w:r>
+        <w:t xml:space="preserve">EASy-Producer must be executed within a JDK so that Java has access to </w:t>
+      </w:r>
+      <w:r>
+        <w:t xml:space="preserve">it’s internal compiler. </w:t>
       </w:r>
       <w:r>
         <w:t>A JRE is not sufficient!</w:t>
@@ -29136,29 +29715,8 @@
       <w:r>
         <w:t xml:space="preserve"> The execution of the Java compiler as part of an ANT build-target requires the “fork”-parameter to be defined as “true”, e.g. “&lt;</w:t>
       </w:r>
-      <w:proofErr w:type="spellStart"/>
-      <w:r>
-        <w:t>javac</w:t>
-      </w:r>
-      <w:proofErr w:type="spellEnd"/>
-      <w:r>
-        <w:t xml:space="preserve"> fork=”true” [...]”. If this parameter is not set, the Ant </w:t>
-      </w:r>
-      <w:proofErr w:type="spellStart"/>
-      <w:r>
-        <w:t>blackbox</w:t>
-      </w:r>
-      <w:proofErr w:type="spellEnd"/>
-      <w:r>
-        <w:t xml:space="preserve"> </w:t>
-      </w:r>
-      <w:proofErr w:type="spellStart"/>
-      <w:r>
-        <w:t>instantiator</w:t>
-      </w:r>
-      <w:proofErr w:type="spellEnd"/>
-      <w:r>
-        <w:t xml:space="preserve"> may complain about “JAVA_HOME” not being set to the JDK-directory even if this variable is set correctly.</w:t>
+      <w:r>
+        <w:t>javac fork=”true” [...]”. If this parameter is not set, the Ant blackbox instantiator may complain about “JAVA_HOME” not being set to the JDK-directory even if this variable is set correctly.</w:t>
       </w:r>
     </w:p>
   </w:footnote>
@@ -29176,13 +29734,8 @@
       <w:r>
         <w:t xml:space="preserve"> This </w:t>
       </w:r>
-      <w:proofErr w:type="spellStart"/>
-      <w:r>
-        <w:t>instantiator</w:t>
-      </w:r>
-      <w:proofErr w:type="spellEnd"/>
-      <w:r>
-        <w:t xml:space="preserve"> is still in development, in particular regarding the installation requirements for non-Unix systems.</w:t>
+      <w:r>
+        <w:t>instantiator is still in development, in particular regarding the installation requirements for non-Unix systems.</w:t>
       </w:r>
     </w:p>
   </w:footnote>
@@ -29219,72 +29772,6 @@
         </w:r>
         <w:r>
           <w:t xml:space="preserve"> Currently, this extension does not support Maven parameters. This will follow in a future version.</w:t>
-        </w:r>
-      </w:ins>
-    </w:p>
-  </w:footnote>
-  <w:footnote w:id="12">
-    <w:p>
-      <w:pPr>
-        <w:pStyle w:val="FootnoteText"/>
-        <w:rPr>
-          <w:lang w:val="en-GB"/>
-          <w:rPrChange w:id="329" w:author="Holger Eichelberger" w:date="2022-07-14T13:34:00Z">
-            <w:rPr/>
-          </w:rPrChange>
-        </w:rPr>
-      </w:pPr>
-      <w:ins w:id="330" w:author="Holger Eichelberger" w:date="2022-07-14T13:34:00Z">
-        <w:r>
-          <w:rPr>
-            <w:rStyle w:val="FootnoteReference"/>
-          </w:rPr>
-          <w:footnoteRef/>
-        </w:r>
-        <w:r>
-          <w:t xml:space="preserve"> </w:t>
-        </w:r>
-        <w:r>
-          <w:rPr>
-            <w:lang w:val="en-GB"/>
-            <w:rPrChange w:id="331" w:author="Holger Eichelberger" w:date="2022-07-14T13:34:00Z">
-              <w:rPr>
-                <w:lang w:val="de-DE"/>
-              </w:rPr>
-            </w:rPrChange>
-          </w:rPr>
-          <w:t>According to Docker, the following n</w:t>
-        </w:r>
-        <w:r>
-          <w:rPr>
-            <w:lang w:val="en-GB"/>
-          </w:rPr>
-          <w:t>am</w:t>
-        </w:r>
-      </w:ins>
-      <w:ins w:id="332" w:author="Holger Eichelberger" w:date="2022-07-14T13:35:00Z">
-        <w:r>
-          <w:rPr>
-            <w:lang w:val="en-GB"/>
-          </w:rPr>
-          <w:t xml:space="preserve">ing convention applies. For </w:t>
-        </w:r>
-        <w:proofErr w:type="spellStart"/>
-        <w:r>
-          <w:rPr>
-            <w:lang w:val="en-GB"/>
-          </w:rPr>
-          <w:t>DockerHub</w:t>
-        </w:r>
-        <w:proofErr w:type="spellEnd"/>
-        <w:r>
-          <w:rPr>
-            <w:lang w:val="en-GB"/>
-          </w:rPr>
-          <w:t>, “</w:t>
-        </w:r>
-        <w:r>
-          <w:t>&lt;username/repository&gt;:&lt;tag&gt;”, for a local registry “&lt;registry-host:port/registry/image&gt;:&lt;tag&gt;”.</w:t>
         </w:r>
       </w:ins>
     </w:p>
@@ -35009,6 +35496,23 @@
       <w:shd w:val="clear" w:color="auto" w:fill="E1DFDD"/>
     </w:rPr>
   </w:style>
+  <w:style w:type="paragraph" w:customStyle="1" w:styleId="Standard">
+    <w:name w:val="Standard"/>
+    <w:rsid w:val="00625F9F"/>
+    <w:pPr>
+      <w:suppressAutoHyphens/>
+      <w:autoSpaceDN w:val="0"/>
+      <w:spacing w:after="0" w:line="240" w:lineRule="auto"/>
+      <w:textAlignment w:val="baseline"/>
+    </w:pPr>
+    <w:rPr>
+      <w:rFonts w:ascii="Liberation Serif" w:eastAsia="Noto Serif CJK SC" w:hAnsi="Liberation Serif" w:cs="Lohit Devanagari"/>
+      <w:kern w:val="3"/>
+      <w:sz w:val="24"/>
+      <w:szCs w:val="24"/>
+      <w:lang w:eastAsia="zh-CN" w:bidi="hi-IN"/>
+    </w:rPr>
+  </w:style>
 </w:styles>
 </file>
 
@@ -35300,7 +35804,7 @@
 </file>
 
 <file path=customXml/itemProps1.xml><?xml version="1.0" encoding="utf-8"?>
-<ds:datastoreItem xmlns:ds="http://schemas.openxmlformats.org/officeDocument/2006/customXml" ds:itemID="{301CCE8B-52B3-4371-AFBA-9143A8611E1B}">
+<ds:datastoreItem xmlns:ds="http://schemas.openxmlformats.org/officeDocument/2006/customXml" ds:itemID="{27351136-6709-4746-B8C3-8B46861EDAAF}">
   <ds:schemaRefs>
     <ds:schemaRef ds:uri="http://schemas.openxmlformats.org/officeDocument/2006/bibliography"/>
   </ds:schemaRefs>

</xml_diff>

<commit_message>
VIL/VTL values() fix, doc.
</commit_message>
<xml_diff>
--- a/doc/sources/VIL Extensions.docx
+++ b/doc/sources/VIL Extensions.docx
@@ -9,6 +9,8 @@
           <w:lang w:val="en-GB"/>
         </w:rPr>
       </w:pPr>
+      <w:bookmarkStart w:id="0" w:name="_GoBack"/>
+      <w:bookmarkEnd w:id="0"/>
       <w:r>
         <w:rPr>
           <w:noProof/>
@@ -390,7 +392,7 @@
         </w:rPr>
         <w:t xml:space="preserve">of </w:t>
       </w:r>
-      <w:del w:id="0" w:author="Holger Eichelberger" w:date="2022-04-05T17:39:00Z">
+      <w:del w:id="1" w:author="Holger Eichelberger" w:date="2022-04-05T17:39:00Z">
         <w:r>
           <w:rPr>
             <w:b/>
@@ -401,7 +403,7 @@
           <w:delText>31</w:delText>
         </w:r>
       </w:del>
-      <w:ins w:id="1" w:author="Holger Eichelberger" w:date="2022-07-11T18:06:00Z">
+      <w:ins w:id="2" w:author="Holger Eichelberger" w:date="2022-07-11T18:06:00Z">
         <w:r>
           <w:rPr>
             <w:b/>
@@ -412,7 +414,7 @@
           <w:t>1</w:t>
         </w:r>
       </w:ins>
-      <w:ins w:id="2" w:author="Holger Eichelberger" w:date="2022-08-19T14:21:00Z">
+      <w:ins w:id="3" w:author="Holger Eichelberger" w:date="2022-08-19T14:21:00Z">
         <w:r>
           <w:rPr>
             <w:b/>
@@ -423,8 +425,6 @@
           <w:t>9</w:t>
         </w:r>
       </w:ins>
-      <w:bookmarkStart w:id="3" w:name="_GoBack"/>
-      <w:bookmarkEnd w:id="3"/>
       <w:r>
         <w:rPr>
           <w:b/>
@@ -1685,7 +1685,7 @@
         </w:rPr>
         <w:fldChar w:fldCharType="separate"/>
       </w:r>
-      <w:ins w:id="17" w:author="Holger Eichelberger" w:date="2022-08-19T14:21:00Z">
+      <w:ins w:id="17" w:author="Holger Eichelberger" w:date="2022-09-08T14:21:00Z">
         <w:r>
           <w:rPr>
             <w:noProof/>
@@ -1805,7 +1805,7 @@
         </w:rPr>
         <w:fldChar w:fldCharType="separate"/>
       </w:r>
-      <w:ins w:id="21" w:author="Holger Eichelberger" w:date="2022-08-19T14:21:00Z">
+      <w:ins w:id="21" w:author="Holger Eichelberger" w:date="2022-09-08T14:21:00Z">
         <w:r>
           <w:rPr>
             <w:noProof/>
@@ -1943,7 +1943,7 @@
         </w:rPr>
         <w:fldChar w:fldCharType="separate"/>
       </w:r>
-      <w:ins w:id="25" w:author="Holger Eichelberger" w:date="2022-08-19T14:21:00Z">
+      <w:ins w:id="25" w:author="Holger Eichelberger" w:date="2022-09-08T14:21:00Z">
         <w:r>
           <w:rPr>
             <w:noProof/>
@@ -2081,7 +2081,7 @@
         </w:rPr>
         <w:fldChar w:fldCharType="separate"/>
       </w:r>
-      <w:ins w:id="29" w:author="Holger Eichelberger" w:date="2022-08-19T14:21:00Z">
+      <w:ins w:id="29" w:author="Holger Eichelberger" w:date="2022-09-08T14:21:00Z">
         <w:r>
           <w:rPr>
             <w:noProof/>
@@ -2217,7 +2217,7 @@
         </w:rPr>
         <w:fldChar w:fldCharType="separate"/>
       </w:r>
-      <w:ins w:id="33" w:author="Holger Eichelberger" w:date="2022-08-19T14:21:00Z">
+      <w:ins w:id="33" w:author="Holger Eichelberger" w:date="2022-09-08T14:21:00Z">
         <w:r>
           <w:rPr>
             <w:noProof/>
@@ -2353,7 +2353,7 @@
         </w:rPr>
         <w:fldChar w:fldCharType="separate"/>
       </w:r>
-      <w:ins w:id="37" w:author="Holger Eichelberger" w:date="2022-08-19T14:21:00Z">
+      <w:ins w:id="37" w:author="Holger Eichelberger" w:date="2022-09-08T14:21:00Z">
         <w:r>
           <w:rPr>
             <w:noProof/>
@@ -2489,7 +2489,7 @@
         </w:rPr>
         <w:fldChar w:fldCharType="separate"/>
       </w:r>
-      <w:ins w:id="41" w:author="Holger Eichelberger" w:date="2022-08-19T14:21:00Z">
+      <w:ins w:id="41" w:author="Holger Eichelberger" w:date="2022-09-08T14:21:00Z">
         <w:r>
           <w:rPr>
             <w:noProof/>
@@ -2625,7 +2625,7 @@
         </w:rPr>
         <w:fldChar w:fldCharType="separate"/>
       </w:r>
-      <w:ins w:id="45" w:author="Holger Eichelberger" w:date="2022-08-19T14:21:00Z">
+      <w:ins w:id="45" w:author="Holger Eichelberger" w:date="2022-09-08T14:21:00Z">
         <w:r>
           <w:rPr>
             <w:noProof/>
@@ -2761,7 +2761,7 @@
         </w:rPr>
         <w:fldChar w:fldCharType="separate"/>
       </w:r>
-      <w:ins w:id="49" w:author="Holger Eichelberger" w:date="2022-08-19T14:21:00Z">
+      <w:ins w:id="49" w:author="Holger Eichelberger" w:date="2022-09-08T14:21:00Z">
         <w:r>
           <w:rPr>
             <w:noProof/>
@@ -2897,7 +2897,7 @@
         </w:rPr>
         <w:fldChar w:fldCharType="separate"/>
       </w:r>
-      <w:ins w:id="53" w:author="Holger Eichelberger" w:date="2022-08-19T14:21:00Z">
+      <w:ins w:id="53" w:author="Holger Eichelberger" w:date="2022-09-08T14:21:00Z">
         <w:r>
           <w:rPr>
             <w:noProof/>
@@ -3035,7 +3035,7 @@
         </w:rPr>
         <w:fldChar w:fldCharType="separate"/>
       </w:r>
-      <w:ins w:id="57" w:author="Holger Eichelberger" w:date="2022-08-19T14:21:00Z">
+      <w:ins w:id="57" w:author="Holger Eichelberger" w:date="2022-09-08T14:21:00Z">
         <w:r>
           <w:rPr>
             <w:noProof/>
@@ -3173,7 +3173,7 @@
         </w:rPr>
         <w:fldChar w:fldCharType="separate"/>
       </w:r>
-      <w:ins w:id="61" w:author="Holger Eichelberger" w:date="2022-08-19T14:21:00Z">
+      <w:ins w:id="61" w:author="Holger Eichelberger" w:date="2022-09-08T14:21:00Z">
         <w:r>
           <w:rPr>
             <w:noProof/>
@@ -3318,7 +3318,7 @@
         </w:rPr>
         <w:fldChar w:fldCharType="separate"/>
       </w:r>
-      <w:ins w:id="65" w:author="Holger Eichelberger" w:date="2022-08-19T14:21:00Z">
+      <w:ins w:id="65" w:author="Holger Eichelberger" w:date="2022-09-08T14:21:00Z">
         <w:r>
           <w:rPr>
             <w:noProof/>
@@ -3456,7 +3456,7 @@
         </w:rPr>
         <w:fldChar w:fldCharType="separate"/>
       </w:r>
-      <w:ins w:id="69" w:author="Holger Eichelberger" w:date="2022-08-19T14:21:00Z">
+      <w:ins w:id="69" w:author="Holger Eichelberger" w:date="2022-09-08T14:21:00Z">
         <w:r>
           <w:rPr>
             <w:noProof/>
@@ -3594,7 +3594,7 @@
         </w:rPr>
         <w:fldChar w:fldCharType="separate"/>
       </w:r>
-      <w:ins w:id="73" w:author="Holger Eichelberger" w:date="2022-08-19T14:21:00Z">
+      <w:ins w:id="73" w:author="Holger Eichelberger" w:date="2022-09-08T14:21:00Z">
         <w:r>
           <w:rPr>
             <w:noProof/>
@@ -3732,7 +3732,7 @@
         </w:rPr>
         <w:fldChar w:fldCharType="separate"/>
       </w:r>
-      <w:ins w:id="77" w:author="Holger Eichelberger" w:date="2022-08-19T14:21:00Z">
+      <w:ins w:id="77" w:author="Holger Eichelberger" w:date="2022-09-08T14:21:00Z">
         <w:r>
           <w:rPr>
             <w:noProof/>
@@ -3870,7 +3870,7 @@
         </w:rPr>
         <w:fldChar w:fldCharType="separate"/>
       </w:r>
-      <w:ins w:id="81" w:author="Holger Eichelberger" w:date="2022-08-19T14:21:00Z">
+      <w:ins w:id="81" w:author="Holger Eichelberger" w:date="2022-09-08T14:21:00Z">
         <w:r>
           <w:rPr>
             <w:noProof/>
@@ -3989,7 +3989,7 @@
         </w:rPr>
         <w:fldChar w:fldCharType="separate"/>
       </w:r>
-      <w:ins w:id="85" w:author="Holger Eichelberger" w:date="2022-08-19T14:21:00Z">
+      <w:ins w:id="85" w:author="Holger Eichelberger" w:date="2022-09-08T14:21:00Z">
         <w:r>
           <w:rPr>
             <w:noProof/>
@@ -5388,11 +5388,11 @@
         </w:rPr>
         <w:fldChar w:fldCharType="separate"/>
       </w:r>
-      <w:ins w:id="133" w:author="Holger Eichelberger" w:date="2022-08-19T14:21:00Z">
+      <w:ins w:id="133" w:author="Holger Eichelberger" w:date="2022-09-08T14:21:00Z">
         <w:r>
           <w:rPr>
             <w:lang w:val="en-GB"/>
-            <w:rPrChange w:id="134" w:author="Holger Eichelberger" w:date="2022-08-19T14:21:00Z">
+            <w:rPrChange w:id="134" w:author="Holger Eichelberger" w:date="2022-09-08T14:21:00Z">
               <w:rPr/>
             </w:rPrChange>
           </w:rPr>
@@ -5402,7 +5402,7 @@
           <w:rPr>
             <w:noProof/>
             <w:lang w:val="en-GB"/>
-            <w:rPrChange w:id="135" w:author="Holger Eichelberger" w:date="2022-08-19T14:21:00Z">
+            <w:rPrChange w:id="135" w:author="Holger Eichelberger" w:date="2022-09-08T14:21:00Z">
               <w:rPr>
                 <w:noProof/>
               </w:rPr>
@@ -5461,11 +5461,11 @@
         </w:rPr>
         <w:fldChar w:fldCharType="separate"/>
       </w:r>
-      <w:ins w:id="137" w:author="Holger Eichelberger" w:date="2022-08-19T14:21:00Z">
+      <w:ins w:id="137" w:author="Holger Eichelberger" w:date="2022-09-08T14:21:00Z">
         <w:r>
           <w:rPr>
             <w:lang w:val="en-GB"/>
-            <w:rPrChange w:id="138" w:author="Holger Eichelberger" w:date="2022-08-19T14:21:00Z">
+            <w:rPrChange w:id="138" w:author="Holger Eichelberger" w:date="2022-09-08T14:21:00Z">
               <w:rPr/>
             </w:rPrChange>
           </w:rPr>
@@ -5475,7 +5475,7 @@
           <w:rPr>
             <w:noProof/>
             <w:lang w:val="en-GB"/>
-            <w:rPrChange w:id="139" w:author="Holger Eichelberger" w:date="2022-08-19T14:21:00Z">
+            <w:rPrChange w:id="139" w:author="Holger Eichelberger" w:date="2022-09-08T14:21:00Z">
               <w:rPr>
                 <w:noProof/>
               </w:rPr>
@@ -5663,11 +5663,11 @@
             <w:r>
               <w:fldChar w:fldCharType="separate"/>
             </w:r>
-            <w:ins w:id="141" w:author="Holger Eichelberger" w:date="2022-08-19T14:21:00Z">
+            <w:ins w:id="141" w:author="Holger Eichelberger" w:date="2022-09-08T14:21:00Z">
               <w:r>
                 <w:rPr>
                   <w:lang w:val="en-GB"/>
-                  <w:rPrChange w:id="142" w:author="Holger Eichelberger" w:date="2022-08-19T14:21:00Z">
+                  <w:rPrChange w:id="142" w:author="Holger Eichelberger" w:date="2022-09-08T14:21:00Z">
                     <w:rPr/>
                   </w:rPrChange>
                 </w:rPr>
@@ -6190,7 +6190,7 @@
               </w:rPr>
               <w:fldChar w:fldCharType="separate"/>
             </w:r>
-            <w:ins w:id="146" w:author="Holger Eichelberger" w:date="2022-08-19T14:21:00Z">
+            <w:ins w:id="146" w:author="Holger Eichelberger" w:date="2022-09-08T14:21:00Z">
               <w:r>
                 <w:rPr>
                   <w:lang w:val="en-GB"/>
@@ -6307,7 +6307,7 @@
               </w:rPr>
               <w:fldChar w:fldCharType="separate"/>
             </w:r>
-            <w:ins w:id="154" w:author="Holger Eichelberger" w:date="2022-08-19T14:21:00Z">
+            <w:ins w:id="154" w:author="Holger Eichelberger" w:date="2022-09-08T14:21:00Z">
               <w:r>
                 <w:rPr>
                   <w:lang w:val="en-GB"/>
@@ -15385,12 +15385,12 @@
       <w:r>
         <w:fldChar w:fldCharType="separate"/>
       </w:r>
-      <w:ins w:id="172" w:author="Holger Eichelberger" w:date="2022-08-19T14:21:00Z">
+      <w:ins w:id="172" w:author="Holger Eichelberger" w:date="2022-09-08T14:21:00Z">
         <w:r>
           <w:rPr>
             <w:vertAlign w:val="superscript"/>
             <w:lang w:val="en-GB"/>
-            <w:rPrChange w:id="173" w:author="Holger Eichelberger" w:date="2022-08-19T14:21:00Z">
+            <w:rPrChange w:id="173" w:author="Holger Eichelberger" w:date="2022-09-08T14:21:00Z">
               <w:rPr>
                 <w:lang w:val="en-US"/>
               </w:rPr>
@@ -29672,10 +29672,7 @@
         <w:t xml:space="preserve"> </w:t>
       </w:r>
       <w:r>
-        <w:t xml:space="preserve">EASy-Producer must be executed within a JDK so that Java has access to </w:t>
-      </w:r>
-      <w:r>
-        <w:t xml:space="preserve">it’s internal compiler. </w:t>
+        <w:t xml:space="preserve">EASy-Producer must be executed within a JDK so that Java has access to it’s internal compiler. </w:t>
       </w:r>
       <w:r>
         <w:t>A JRE is not sufficient!</w:t>
@@ -29713,10 +29710,7 @@
         <w:footnoteRef/>
       </w:r>
       <w:r>
-        <w:t xml:space="preserve"> The execution of the Java compiler as part of an ANT build-target requires the “fork”-parameter to be defined as “true”, e.g. “&lt;</w:t>
-      </w:r>
-      <w:r>
-        <w:t>javac fork=”true” [...]”. If this parameter is not set, the Ant blackbox instantiator may complain about “JAVA_HOME” not being set to the JDK-directory even if this variable is set correctly.</w:t>
+        <w:t xml:space="preserve"> The execution of the Java compiler as part of an ANT build-target requires the “fork”-parameter to be defined as “true”, e.g. “&lt;javac fork=”true” [...]”. If this parameter is not set, the Ant blackbox instantiator may complain about “JAVA_HOME” not being set to the JDK-directory even if this variable is set correctly.</w:t>
       </w:r>
     </w:p>
   </w:footnote>
@@ -29732,10 +29726,7 @@
         <w:footnoteRef/>
       </w:r>
       <w:r>
-        <w:t xml:space="preserve"> This </w:t>
-      </w:r>
-      <w:r>
-        <w:t>instantiator is still in development, in particular regarding the installation requirements for non-Unix systems.</w:t>
+        <w:t xml:space="preserve"> This instantiator is still in development, in particular regarding the installation requirements for non-Unix systems.</w:t>
       </w:r>
     </w:p>
   </w:footnote>
@@ -35804,7 +35795,7 @@
 </file>
 
 <file path=customXml/itemProps1.xml><?xml version="1.0" encoding="utf-8"?>
-<ds:datastoreItem xmlns:ds="http://schemas.openxmlformats.org/officeDocument/2006/customXml" ds:itemID="{27351136-6709-4746-B8C3-8B46861EDAAF}">
+<ds:datastoreItem xmlns:ds="http://schemas.openxmlformats.org/officeDocument/2006/customXml" ds:itemID="{B9049254-637E-472C-AC6B-43EABB3C5F26}">
   <ds:schemaRefs>
     <ds:schemaRef ds:uri="http://schemas.openxmlformats.org/officeDocument/2006/bibliography"/>
   </ds:schemaRefs>

</xml_diff>